<commit_message>
Allow user to inspect and edit line properties
</commit_message>
<xml_diff>
--- a/exports/27.Oct.2013 Fotos.docx
+++ b/exports/27.Oct.2013 Fotos.docx
@@ -3268,63 +3268,1164 @@
           </wp:inline>
         </w:drawing>
       </w:r>
+    </w:p>
+    <w:p>
+      <w:r>
+        <w:rPr>
+          <w:noProof/>
+        </w:rPr>
+        <w:drawing>
+          <wp:inline distT="0" distB="0" distL="0" distR="0">
+            <wp:extent cx="2862072" cy="1902369"/>
+            <wp:effectExtent l="0" t="0" r="0" b="3175"/>
+            <wp:docPr id="70" name="Picture 70"/>
+            <wp:cNvGraphicFramePr>
+              <a:graphicFrameLocks xmlns:a="http://schemas.openxmlformats.org/drawingml/2006/main" noChangeAspect="1"/>
+            </wp:cNvGraphicFramePr>
+            <a:graphic xmlns:a="http://schemas.openxmlformats.org/drawingml/2006/main">
+              <a:graphicData uri="http://schemas.openxmlformats.org/drawingml/2006/picture">
+                <pic:pic xmlns:pic="http://schemas.openxmlformats.org/drawingml/2006/picture">
+                  <pic:nvPicPr>
+                    <pic:cNvPr id="0" name="Picture 32"/>
+                    <pic:cNvPicPr>
+                      <a:picLocks noChangeAspect="1" noChangeArrowheads="1"/>
+                    </pic:cNvPicPr>
+                  </pic:nvPicPr>
+                  <pic:blipFill>
+                    <a:blip r:embed="rId64">
+                      <a:extLst>
+                        <a:ext uri="{28A0092B-C50C-407E-A947-70E740481C1C}">
+                          <a14:useLocalDpi xmlns:a14="http://schemas.microsoft.com/office/drawing/2010/main" val="0"/>
+                        </a:ext>
+                      </a:extLst>
+                    </a:blip>
+                    <a:srcRect/>
+                    <a:stretch>
+                      <a:fillRect/>
+                    </a:stretch>
+                  </pic:blipFill>
+                  <pic:spPr bwMode="auto">
+                    <a:xfrm>
+                      <a:off x="0" y="0"/>
+                      <a:ext cx="2862072" cy="1902369"/>
+                    </a:xfrm>
+                    <a:prstGeom prst="rect">
+                      <a:avLst/>
+                    </a:prstGeom>
+                    <a:noFill/>
+                    <a:ln>
+                      <a:noFill/>
+                    </a:ln>
+                  </pic:spPr>
+                </pic:pic>
+              </a:graphicData>
+            </a:graphic>
+          </wp:inline>
+        </w:drawing>
+      </w:r>
+    </w:p>
+    <w:p>
+      <w:r>
+        <w:rPr>
+          <w:noProof/>
+        </w:rPr>
+        <w:drawing>
+          <wp:inline distT="0" distB="0" distL="0" distR="0">
+            <wp:extent cx="7077075" cy="4105275"/>
+            <wp:effectExtent l="0" t="0" r="9525" b="9525"/>
+            <wp:docPr id="73" name="Picture 73"/>
+            <wp:cNvGraphicFramePr>
+              <a:graphicFrameLocks xmlns:a="http://schemas.openxmlformats.org/drawingml/2006/main" noChangeAspect="1"/>
+            </wp:cNvGraphicFramePr>
+            <a:graphic xmlns:a="http://schemas.openxmlformats.org/drawingml/2006/main">
+              <a:graphicData uri="http://schemas.openxmlformats.org/drawingml/2006/picture">
+                <pic:pic xmlns:pic="http://schemas.openxmlformats.org/drawingml/2006/picture">
+                  <pic:nvPicPr>
+                    <pic:cNvPr id="0" name="Picture 35"/>
+                    <pic:cNvPicPr>
+                      <a:picLocks noChangeAspect="1" noChangeArrowheads="1"/>
+                    </pic:cNvPicPr>
+                  </pic:nvPicPr>
+                  <pic:blipFill>
+                    <a:blip r:embed="rId65">
+                      <a:extLst>
+                        <a:ext uri="{28A0092B-C50C-407E-A947-70E740481C1C}">
+                          <a14:useLocalDpi xmlns:a14="http://schemas.microsoft.com/office/drawing/2010/main" val="0"/>
+                        </a:ext>
+                      </a:extLst>
+                    </a:blip>
+                    <a:srcRect/>
+                    <a:stretch>
+                      <a:fillRect/>
+                    </a:stretch>
+                  </pic:blipFill>
+                  <pic:spPr bwMode="auto">
+                    <a:xfrm>
+                      <a:off x="0" y="0"/>
+                      <a:ext cx="7077075" cy="4105275"/>
+                    </a:xfrm>
+                    <a:prstGeom prst="rect">
+                      <a:avLst/>
+                    </a:prstGeom>
+                    <a:noFill/>
+                    <a:ln>
+                      <a:noFill/>
+                    </a:ln>
+                  </pic:spPr>
+                </pic:pic>
+              </a:graphicData>
+            </a:graphic>
+          </wp:inline>
+        </w:drawing>
+      </w:r>
+    </w:p>
+    <w:p>
+      <w:r>
+        <w:rPr>
+          <w:noProof/>
+        </w:rPr>
+        <w:drawing>
+          <wp:inline distT="0" distB="0" distL="0" distR="0">
+            <wp:extent cx="7077075" cy="4105275"/>
+            <wp:effectExtent l="0" t="0" r="9525" b="9525"/>
+            <wp:docPr id="74" name="Picture 74"/>
+            <wp:cNvGraphicFramePr>
+              <a:graphicFrameLocks xmlns:a="http://schemas.openxmlformats.org/drawingml/2006/main" noChangeAspect="1"/>
+            </wp:cNvGraphicFramePr>
+            <a:graphic xmlns:a="http://schemas.openxmlformats.org/drawingml/2006/main">
+              <a:graphicData uri="http://schemas.openxmlformats.org/drawingml/2006/picture">
+                <pic:pic xmlns:pic="http://schemas.openxmlformats.org/drawingml/2006/picture">
+                  <pic:nvPicPr>
+                    <pic:cNvPr id="0" name="Picture 36"/>
+                    <pic:cNvPicPr>
+                      <a:picLocks noChangeAspect="1" noChangeArrowheads="1"/>
+                    </pic:cNvPicPr>
+                  </pic:nvPicPr>
+                  <pic:blipFill>
+                    <a:blip r:embed="rId66">
+                      <a:extLst>
+                        <a:ext uri="{28A0092B-C50C-407E-A947-70E740481C1C}">
+                          <a14:useLocalDpi xmlns:a14="http://schemas.microsoft.com/office/drawing/2010/main" val="0"/>
+                        </a:ext>
+                      </a:extLst>
+                    </a:blip>
+                    <a:srcRect/>
+                    <a:stretch>
+                      <a:fillRect/>
+                    </a:stretch>
+                  </pic:blipFill>
+                  <pic:spPr bwMode="auto">
+                    <a:xfrm>
+                      <a:off x="0" y="0"/>
+                      <a:ext cx="7077075" cy="4105275"/>
+                    </a:xfrm>
+                    <a:prstGeom prst="rect">
+                      <a:avLst/>
+                    </a:prstGeom>
+                    <a:noFill/>
+                    <a:ln>
+                      <a:noFill/>
+                    </a:ln>
+                  </pic:spPr>
+                </pic:pic>
+              </a:graphicData>
+            </a:graphic>
+          </wp:inline>
+        </w:drawing>
+      </w:r>
+    </w:p>
+    <w:p>
+      <w:r>
+        <w:rPr>
+          <w:noProof/>
+        </w:rPr>
+        <w:drawing>
+          <wp:inline distT="0" distB="0" distL="0" distR="0">
+            <wp:extent cx="2862072" cy="1902369"/>
+            <wp:effectExtent l="0" t="0" r="0" b="3175"/>
+            <wp:docPr id="75" name="Picture 75"/>
+            <wp:cNvGraphicFramePr>
+              <a:graphicFrameLocks xmlns:a="http://schemas.openxmlformats.org/drawingml/2006/main" noChangeAspect="1"/>
+            </wp:cNvGraphicFramePr>
+            <a:graphic xmlns:a="http://schemas.openxmlformats.org/drawingml/2006/main">
+              <a:graphicData uri="http://schemas.openxmlformats.org/drawingml/2006/picture">
+                <pic:pic xmlns:pic="http://schemas.openxmlformats.org/drawingml/2006/picture">
+                  <pic:nvPicPr>
+                    <pic:cNvPr id="0" name="Picture 37"/>
+                    <pic:cNvPicPr>
+                      <a:picLocks noChangeAspect="1" noChangeArrowheads="1"/>
+                    </pic:cNvPicPr>
+                  </pic:nvPicPr>
+                  <pic:blipFill>
+                    <a:blip r:embed="rId67">
+                      <a:extLst>
+                        <a:ext uri="{28A0092B-C50C-407E-A947-70E740481C1C}">
+                          <a14:useLocalDpi xmlns:a14="http://schemas.microsoft.com/office/drawing/2010/main" val="0"/>
+                        </a:ext>
+                      </a:extLst>
+                    </a:blip>
+                    <a:srcRect/>
+                    <a:stretch>
+                      <a:fillRect/>
+                    </a:stretch>
+                  </pic:blipFill>
+                  <pic:spPr bwMode="auto">
+                    <a:xfrm>
+                      <a:off x="0" y="0"/>
+                      <a:ext cx="2862072" cy="1902369"/>
+                    </a:xfrm>
+                    <a:prstGeom prst="rect">
+                      <a:avLst/>
+                    </a:prstGeom>
+                    <a:noFill/>
+                    <a:ln>
+                      <a:noFill/>
+                    </a:ln>
+                  </pic:spPr>
+                </pic:pic>
+              </a:graphicData>
+            </a:graphic>
+          </wp:inline>
+        </w:drawing>
+      </w:r>
+    </w:p>
+    <w:p>
+      <w:r>
+        <w:rPr>
+          <w:noProof/>
+        </w:rPr>
+        <w:drawing>
+          <wp:inline distT="0" distB="0" distL="0" distR="0">
+            <wp:extent cx="2862072" cy="1902369"/>
+            <wp:effectExtent l="0" t="0" r="0" b="3175"/>
+            <wp:docPr id="76" name="Picture 76"/>
+            <wp:cNvGraphicFramePr>
+              <a:graphicFrameLocks xmlns:a="http://schemas.openxmlformats.org/drawingml/2006/main" noChangeAspect="1"/>
+            </wp:cNvGraphicFramePr>
+            <a:graphic xmlns:a="http://schemas.openxmlformats.org/drawingml/2006/main">
+              <a:graphicData uri="http://schemas.openxmlformats.org/drawingml/2006/picture">
+                <pic:pic xmlns:pic="http://schemas.openxmlformats.org/drawingml/2006/picture">
+                  <pic:nvPicPr>
+                    <pic:cNvPr id="0" name="Picture 38"/>
+                    <pic:cNvPicPr>
+                      <a:picLocks noChangeAspect="1" noChangeArrowheads="1"/>
+                    </pic:cNvPicPr>
+                  </pic:nvPicPr>
+                  <pic:blipFill>
+                    <a:blip r:embed="rId68">
+                      <a:extLst>
+                        <a:ext uri="{28A0092B-C50C-407E-A947-70E740481C1C}">
+                          <a14:useLocalDpi xmlns:a14="http://schemas.microsoft.com/office/drawing/2010/main" val="0"/>
+                        </a:ext>
+                      </a:extLst>
+                    </a:blip>
+                    <a:srcRect/>
+                    <a:stretch>
+                      <a:fillRect/>
+                    </a:stretch>
+                  </pic:blipFill>
+                  <pic:spPr bwMode="auto">
+                    <a:xfrm>
+                      <a:off x="0" y="0"/>
+                      <a:ext cx="2862072" cy="1902369"/>
+                    </a:xfrm>
+                    <a:prstGeom prst="rect">
+                      <a:avLst/>
+                    </a:prstGeom>
+                    <a:noFill/>
+                    <a:ln>
+                      <a:noFill/>
+                    </a:ln>
+                  </pic:spPr>
+                </pic:pic>
+              </a:graphicData>
+            </a:graphic>
+          </wp:inline>
+        </w:drawing>
+      </w:r>
+    </w:p>
+    <w:p>
+      <w:r>
+        <w:rPr>
+          <w:noProof/>
+        </w:rPr>
+        <w:drawing>
+          <wp:inline distT="0" distB="0" distL="0" distR="0">
+            <wp:extent cx="7077075" cy="4105275"/>
+            <wp:effectExtent l="0" t="0" r="9525" b="9525"/>
+            <wp:docPr id="79" name="Picture 79"/>
+            <wp:cNvGraphicFramePr>
+              <a:graphicFrameLocks xmlns:a="http://schemas.openxmlformats.org/drawingml/2006/main" noChangeAspect="1"/>
+            </wp:cNvGraphicFramePr>
+            <a:graphic xmlns:a="http://schemas.openxmlformats.org/drawingml/2006/main">
+              <a:graphicData uri="http://schemas.openxmlformats.org/drawingml/2006/picture">
+                <pic:pic xmlns:pic="http://schemas.openxmlformats.org/drawingml/2006/picture">
+                  <pic:nvPicPr>
+                    <pic:cNvPr id="0" name="Picture 41"/>
+                    <pic:cNvPicPr>
+                      <a:picLocks noChangeAspect="1" noChangeArrowheads="1"/>
+                    </pic:cNvPicPr>
+                  </pic:nvPicPr>
+                  <pic:blipFill>
+                    <a:blip r:embed="rId69">
+                      <a:extLst>
+                        <a:ext uri="{28A0092B-C50C-407E-A947-70E740481C1C}">
+                          <a14:useLocalDpi xmlns:a14="http://schemas.microsoft.com/office/drawing/2010/main" val="0"/>
+                        </a:ext>
+                      </a:extLst>
+                    </a:blip>
+                    <a:srcRect/>
+                    <a:stretch>
+                      <a:fillRect/>
+                    </a:stretch>
+                  </pic:blipFill>
+                  <pic:spPr bwMode="auto">
+                    <a:xfrm>
+                      <a:off x="0" y="0"/>
+                      <a:ext cx="7077075" cy="4105275"/>
+                    </a:xfrm>
+                    <a:prstGeom prst="rect">
+                      <a:avLst/>
+                    </a:prstGeom>
+                    <a:noFill/>
+                    <a:ln>
+                      <a:noFill/>
+                    </a:ln>
+                  </pic:spPr>
+                </pic:pic>
+              </a:graphicData>
+            </a:graphic>
+          </wp:inline>
+        </w:drawing>
+      </w:r>
+    </w:p>
+    <w:p>
+      <w:r>
+        <w:rPr>
+          <w:noProof/>
+        </w:rPr>
+        <w:drawing>
+          <wp:inline distT="0" distB="0" distL="0" distR="0">
+            <wp:extent cx="2862072" cy="1902369"/>
+            <wp:effectExtent l="0" t="0" r="0" b="3175"/>
+            <wp:docPr id="80" name="Picture 80"/>
+            <wp:cNvGraphicFramePr>
+              <a:graphicFrameLocks xmlns:a="http://schemas.openxmlformats.org/drawingml/2006/main" noChangeAspect="1"/>
+            </wp:cNvGraphicFramePr>
+            <a:graphic xmlns:a="http://schemas.openxmlformats.org/drawingml/2006/main">
+              <a:graphicData uri="http://schemas.openxmlformats.org/drawingml/2006/picture">
+                <pic:pic xmlns:pic="http://schemas.openxmlformats.org/drawingml/2006/picture">
+                  <pic:nvPicPr>
+                    <pic:cNvPr id="0" name="Picture 42"/>
+                    <pic:cNvPicPr>
+                      <a:picLocks noChangeAspect="1" noChangeArrowheads="1"/>
+                    </pic:cNvPicPr>
+                  </pic:nvPicPr>
+                  <pic:blipFill>
+                    <a:blip r:embed="rId70">
+                      <a:extLst>
+                        <a:ext uri="{28A0092B-C50C-407E-A947-70E740481C1C}">
+                          <a14:useLocalDpi xmlns:a14="http://schemas.microsoft.com/office/drawing/2010/main" val="0"/>
+                        </a:ext>
+                      </a:extLst>
+                    </a:blip>
+                    <a:srcRect/>
+                    <a:stretch>
+                      <a:fillRect/>
+                    </a:stretch>
+                  </pic:blipFill>
+                  <pic:spPr bwMode="auto">
+                    <a:xfrm>
+                      <a:off x="0" y="0"/>
+                      <a:ext cx="2862072" cy="1902369"/>
+                    </a:xfrm>
+                    <a:prstGeom prst="rect">
+                      <a:avLst/>
+                    </a:prstGeom>
+                    <a:noFill/>
+                    <a:ln>
+                      <a:noFill/>
+                    </a:ln>
+                  </pic:spPr>
+                </pic:pic>
+              </a:graphicData>
+            </a:graphic>
+          </wp:inline>
+        </w:drawing>
+      </w:r>
+    </w:p>
+    <w:p>
+      <w:r>
+        <w:rPr>
+          <w:noProof/>
+        </w:rPr>
+        <w:drawing>
+          <wp:inline distT="0" distB="0" distL="0" distR="0">
+            <wp:extent cx="2862072" cy="1902369"/>
+            <wp:effectExtent l="0" t="0" r="0" b="3175"/>
+            <wp:docPr id="82" name="Picture 82"/>
+            <wp:cNvGraphicFramePr>
+              <a:graphicFrameLocks xmlns:a="http://schemas.openxmlformats.org/drawingml/2006/main" noChangeAspect="1"/>
+            </wp:cNvGraphicFramePr>
+            <a:graphic xmlns:a="http://schemas.openxmlformats.org/drawingml/2006/main">
+              <a:graphicData uri="http://schemas.openxmlformats.org/drawingml/2006/picture">
+                <pic:pic xmlns:pic="http://schemas.openxmlformats.org/drawingml/2006/picture">
+                  <pic:nvPicPr>
+                    <pic:cNvPr id="0" name="Picture 44"/>
+                    <pic:cNvPicPr>
+                      <a:picLocks noChangeAspect="1" noChangeArrowheads="1"/>
+                    </pic:cNvPicPr>
+                  </pic:nvPicPr>
+                  <pic:blipFill>
+                    <a:blip r:embed="rId71">
+                      <a:extLst>
+                        <a:ext uri="{28A0092B-C50C-407E-A947-70E740481C1C}">
+                          <a14:useLocalDpi xmlns:a14="http://schemas.microsoft.com/office/drawing/2010/main" val="0"/>
+                        </a:ext>
+                      </a:extLst>
+                    </a:blip>
+                    <a:srcRect/>
+                    <a:stretch>
+                      <a:fillRect/>
+                    </a:stretch>
+                  </pic:blipFill>
+                  <pic:spPr bwMode="auto">
+                    <a:xfrm>
+                      <a:off x="0" y="0"/>
+                      <a:ext cx="2862072" cy="1902369"/>
+                    </a:xfrm>
+                    <a:prstGeom prst="rect">
+                      <a:avLst/>
+                    </a:prstGeom>
+                    <a:noFill/>
+                    <a:ln>
+                      <a:noFill/>
+                    </a:ln>
+                  </pic:spPr>
+                </pic:pic>
+              </a:graphicData>
+            </a:graphic>
+          </wp:inline>
+        </w:drawing>
+      </w:r>
+    </w:p>
+    <w:p>
+      <w:r>
+        <w:rPr>
+          <w:noProof/>
+        </w:rPr>
+        <w:drawing>
+          <wp:inline distT="0" distB="0" distL="0" distR="0">
+            <wp:extent cx="2862072" cy="1902369"/>
+            <wp:effectExtent l="0" t="0" r="0" b="3175"/>
+            <wp:docPr id="83" name="Picture 83"/>
+            <wp:cNvGraphicFramePr>
+              <a:graphicFrameLocks xmlns:a="http://schemas.openxmlformats.org/drawingml/2006/main" noChangeAspect="1"/>
+            </wp:cNvGraphicFramePr>
+            <a:graphic xmlns:a="http://schemas.openxmlformats.org/drawingml/2006/main">
+              <a:graphicData uri="http://schemas.openxmlformats.org/drawingml/2006/picture">
+                <pic:pic xmlns:pic="http://schemas.openxmlformats.org/drawingml/2006/picture">
+                  <pic:nvPicPr>
+                    <pic:cNvPr id="0" name="Picture 45"/>
+                    <pic:cNvPicPr>
+                      <a:picLocks noChangeAspect="1" noChangeArrowheads="1"/>
+                    </pic:cNvPicPr>
+                  </pic:nvPicPr>
+                  <pic:blipFill>
+                    <a:blip r:embed="rId72">
+                      <a:extLst>
+                        <a:ext uri="{28A0092B-C50C-407E-A947-70E740481C1C}">
+                          <a14:useLocalDpi xmlns:a14="http://schemas.microsoft.com/office/drawing/2010/main" val="0"/>
+                        </a:ext>
+                      </a:extLst>
+                    </a:blip>
+                    <a:srcRect/>
+                    <a:stretch>
+                      <a:fillRect/>
+                    </a:stretch>
+                  </pic:blipFill>
+                  <pic:spPr bwMode="auto">
+                    <a:xfrm>
+                      <a:off x="0" y="0"/>
+                      <a:ext cx="2862072" cy="1902369"/>
+                    </a:xfrm>
+                    <a:prstGeom prst="rect">
+                      <a:avLst/>
+                    </a:prstGeom>
+                    <a:noFill/>
+                    <a:ln>
+                      <a:noFill/>
+                    </a:ln>
+                  </pic:spPr>
+                </pic:pic>
+              </a:graphicData>
+            </a:graphic>
+          </wp:inline>
+        </w:drawing>
+      </w:r>
+    </w:p>
+    <w:p/>
+    <w:p>
+      <w:r>
+        <w:rPr>
+          <w:noProof/>
+        </w:rPr>
+        <w:drawing>
+          <wp:inline distT="0" distB="0" distL="0" distR="0">
+            <wp:extent cx="2862072" cy="1902369"/>
+            <wp:effectExtent l="0" t="0" r="0" b="3175"/>
+            <wp:docPr id="84" name="Picture 84"/>
+            <wp:cNvGraphicFramePr>
+              <a:graphicFrameLocks xmlns:a="http://schemas.openxmlformats.org/drawingml/2006/main" noChangeAspect="1"/>
+            </wp:cNvGraphicFramePr>
+            <a:graphic xmlns:a="http://schemas.openxmlformats.org/drawingml/2006/main">
+              <a:graphicData uri="http://schemas.openxmlformats.org/drawingml/2006/picture">
+                <pic:pic xmlns:pic="http://schemas.openxmlformats.org/drawingml/2006/picture">
+                  <pic:nvPicPr>
+                    <pic:cNvPr id="0" name="Picture 46"/>
+                    <pic:cNvPicPr>
+                      <a:picLocks noChangeAspect="1" noChangeArrowheads="1"/>
+                    </pic:cNvPicPr>
+                  </pic:nvPicPr>
+                  <pic:blipFill>
+                    <a:blip r:embed="rId73">
+                      <a:extLst>
+                        <a:ext uri="{28A0092B-C50C-407E-A947-70E740481C1C}">
+                          <a14:useLocalDpi xmlns:a14="http://schemas.microsoft.com/office/drawing/2010/main" val="0"/>
+                        </a:ext>
+                      </a:extLst>
+                    </a:blip>
+                    <a:srcRect/>
+                    <a:stretch>
+                      <a:fillRect/>
+                    </a:stretch>
+                  </pic:blipFill>
+                  <pic:spPr bwMode="auto">
+                    <a:xfrm>
+                      <a:off x="0" y="0"/>
+                      <a:ext cx="2862072" cy="1902369"/>
+                    </a:xfrm>
+                    <a:prstGeom prst="rect">
+                      <a:avLst/>
+                    </a:prstGeom>
+                    <a:noFill/>
+                    <a:ln>
+                      <a:noFill/>
+                    </a:ln>
+                  </pic:spPr>
+                </pic:pic>
+              </a:graphicData>
+            </a:graphic>
+          </wp:inline>
+        </w:drawing>
+      </w:r>
+    </w:p>
+    <w:p>
+      <w:r>
+        <w:rPr>
+          <w:noProof/>
+        </w:rPr>
+        <w:drawing>
+          <wp:inline distT="0" distB="0" distL="0" distR="0">
+            <wp:extent cx="2862072" cy="1902369"/>
+            <wp:effectExtent l="0" t="0" r="0" b="3175"/>
+            <wp:docPr id="86" name="Picture 86"/>
+            <wp:cNvGraphicFramePr>
+              <a:graphicFrameLocks xmlns:a="http://schemas.openxmlformats.org/drawingml/2006/main" noChangeAspect="1"/>
+            </wp:cNvGraphicFramePr>
+            <a:graphic xmlns:a="http://schemas.openxmlformats.org/drawingml/2006/main">
+              <a:graphicData uri="http://schemas.openxmlformats.org/drawingml/2006/picture">
+                <pic:pic xmlns:pic="http://schemas.openxmlformats.org/drawingml/2006/picture">
+                  <pic:nvPicPr>
+                    <pic:cNvPr id="0" name="Picture 48"/>
+                    <pic:cNvPicPr>
+                      <a:picLocks noChangeAspect="1" noChangeArrowheads="1"/>
+                    </pic:cNvPicPr>
+                  </pic:nvPicPr>
+                  <pic:blipFill>
+                    <a:blip r:embed="rId74">
+                      <a:extLst>
+                        <a:ext uri="{28A0092B-C50C-407E-A947-70E740481C1C}">
+                          <a14:useLocalDpi xmlns:a14="http://schemas.microsoft.com/office/drawing/2010/main" val="0"/>
+                        </a:ext>
+                      </a:extLst>
+                    </a:blip>
+                    <a:srcRect/>
+                    <a:stretch>
+                      <a:fillRect/>
+                    </a:stretch>
+                  </pic:blipFill>
+                  <pic:spPr bwMode="auto">
+                    <a:xfrm>
+                      <a:off x="0" y="0"/>
+                      <a:ext cx="2862072" cy="1902369"/>
+                    </a:xfrm>
+                    <a:prstGeom prst="rect">
+                      <a:avLst/>
+                    </a:prstGeom>
+                    <a:noFill/>
+                    <a:ln>
+                      <a:noFill/>
+                    </a:ln>
+                  </pic:spPr>
+                </pic:pic>
+              </a:graphicData>
+            </a:graphic>
+          </wp:inline>
+        </w:drawing>
+      </w:r>
+    </w:p>
+    <w:p>
+      <w:r>
+        <w:rPr>
+          <w:noProof/>
+        </w:rPr>
+        <w:drawing>
+          <wp:inline distT="0" distB="0" distL="0" distR="0" wp14:anchorId="571CAB59" wp14:editId="01E65C5D">
+            <wp:extent cx="2862072" cy="1902369"/>
+            <wp:effectExtent l="0" t="0" r="0" b="3175"/>
+            <wp:docPr id="87" name="Picture 87"/>
+            <wp:cNvGraphicFramePr>
+              <a:graphicFrameLocks xmlns:a="http://schemas.openxmlformats.org/drawingml/2006/main" noChangeAspect="1"/>
+            </wp:cNvGraphicFramePr>
+            <a:graphic xmlns:a="http://schemas.openxmlformats.org/drawingml/2006/main">
+              <a:graphicData uri="http://schemas.openxmlformats.org/drawingml/2006/picture">
+                <pic:pic xmlns:pic="http://schemas.openxmlformats.org/drawingml/2006/picture">
+                  <pic:nvPicPr>
+                    <pic:cNvPr id="0" name="Picture 49"/>
+                    <pic:cNvPicPr>
+                      <a:picLocks noChangeAspect="1" noChangeArrowheads="1"/>
+                    </pic:cNvPicPr>
+                  </pic:nvPicPr>
+                  <pic:blipFill>
+                    <a:blip r:embed="rId75">
+                      <a:extLst>
+                        <a:ext uri="{28A0092B-C50C-407E-A947-70E740481C1C}">
+                          <a14:useLocalDpi xmlns:a14="http://schemas.microsoft.com/office/drawing/2010/main" val="0"/>
+                        </a:ext>
+                      </a:extLst>
+                    </a:blip>
+                    <a:srcRect/>
+                    <a:stretch>
+                      <a:fillRect/>
+                    </a:stretch>
+                  </pic:blipFill>
+                  <pic:spPr bwMode="auto">
+                    <a:xfrm>
+                      <a:off x="0" y="0"/>
+                      <a:ext cx="2862072" cy="1902369"/>
+                    </a:xfrm>
+                    <a:prstGeom prst="rect">
+                      <a:avLst/>
+                    </a:prstGeom>
+                    <a:noFill/>
+                    <a:ln>
+                      <a:noFill/>
+                    </a:ln>
+                  </pic:spPr>
+                </pic:pic>
+              </a:graphicData>
+            </a:graphic>
+          </wp:inline>
+        </w:drawing>
+      </w:r>
+    </w:p>
+    <w:p>
+      <w:r>
+        <w:rPr>
+          <w:noProof/>
+        </w:rPr>
+        <w:drawing>
+          <wp:inline distT="0" distB="0" distL="0" distR="0">
+            <wp:extent cx="2862072" cy="1902369"/>
+            <wp:effectExtent l="0" t="0" r="0" b="3175"/>
+            <wp:docPr id="88" name="Picture 88"/>
+            <wp:cNvGraphicFramePr>
+              <a:graphicFrameLocks xmlns:a="http://schemas.openxmlformats.org/drawingml/2006/main" noChangeAspect="1"/>
+            </wp:cNvGraphicFramePr>
+            <a:graphic xmlns:a="http://schemas.openxmlformats.org/drawingml/2006/main">
+              <a:graphicData uri="http://schemas.openxmlformats.org/drawingml/2006/picture">
+                <pic:pic xmlns:pic="http://schemas.openxmlformats.org/drawingml/2006/picture">
+                  <pic:nvPicPr>
+                    <pic:cNvPr id="0" name="Picture 50"/>
+                    <pic:cNvPicPr>
+                      <a:picLocks noChangeAspect="1" noChangeArrowheads="1"/>
+                    </pic:cNvPicPr>
+                  </pic:nvPicPr>
+                  <pic:blipFill>
+                    <a:blip r:embed="rId76">
+                      <a:extLst>
+                        <a:ext uri="{28A0092B-C50C-407E-A947-70E740481C1C}">
+                          <a14:useLocalDpi xmlns:a14="http://schemas.microsoft.com/office/drawing/2010/main" val="0"/>
+                        </a:ext>
+                      </a:extLst>
+                    </a:blip>
+                    <a:srcRect/>
+                    <a:stretch>
+                      <a:fillRect/>
+                    </a:stretch>
+                  </pic:blipFill>
+                  <pic:spPr bwMode="auto">
+                    <a:xfrm>
+                      <a:off x="0" y="0"/>
+                      <a:ext cx="2862072" cy="1902369"/>
+                    </a:xfrm>
+                    <a:prstGeom prst="rect">
+                      <a:avLst/>
+                    </a:prstGeom>
+                    <a:noFill/>
+                    <a:ln>
+                      <a:noFill/>
+                    </a:ln>
+                  </pic:spPr>
+                </pic:pic>
+              </a:graphicData>
+            </a:graphic>
+          </wp:inline>
+        </w:drawing>
+      </w:r>
+    </w:p>
+    <w:p>
+      <w:r>
+        <w:rPr>
+          <w:noProof/>
+        </w:rPr>
+        <w:drawing>
+          <wp:inline distT="0" distB="0" distL="0" distR="0">
+            <wp:extent cx="2862072" cy="1902369"/>
+            <wp:effectExtent l="0" t="0" r="0" b="3175"/>
+            <wp:docPr id="90" name="Picture 90"/>
+            <wp:cNvGraphicFramePr>
+              <a:graphicFrameLocks xmlns:a="http://schemas.openxmlformats.org/drawingml/2006/main" noChangeAspect="1"/>
+            </wp:cNvGraphicFramePr>
+            <a:graphic xmlns:a="http://schemas.openxmlformats.org/drawingml/2006/main">
+              <a:graphicData uri="http://schemas.openxmlformats.org/drawingml/2006/picture">
+                <pic:pic xmlns:pic="http://schemas.openxmlformats.org/drawingml/2006/picture">
+                  <pic:nvPicPr>
+                    <pic:cNvPr id="0" name="Picture 52"/>
+                    <pic:cNvPicPr>
+                      <a:picLocks noChangeAspect="1" noChangeArrowheads="1"/>
+                    </pic:cNvPicPr>
+                  </pic:nvPicPr>
+                  <pic:blipFill>
+                    <a:blip r:embed="rId77">
+                      <a:extLst>
+                        <a:ext uri="{28A0092B-C50C-407E-A947-70E740481C1C}">
+                          <a14:useLocalDpi xmlns:a14="http://schemas.microsoft.com/office/drawing/2010/main" val="0"/>
+                        </a:ext>
+                      </a:extLst>
+                    </a:blip>
+                    <a:srcRect/>
+                    <a:stretch>
+                      <a:fillRect/>
+                    </a:stretch>
+                  </pic:blipFill>
+                  <pic:spPr bwMode="auto">
+                    <a:xfrm>
+                      <a:off x="0" y="0"/>
+                      <a:ext cx="2862072" cy="1902369"/>
+                    </a:xfrm>
+                    <a:prstGeom prst="rect">
+                      <a:avLst/>
+                    </a:prstGeom>
+                    <a:noFill/>
+                    <a:ln>
+                      <a:noFill/>
+                    </a:ln>
+                  </pic:spPr>
+                </pic:pic>
+              </a:graphicData>
+            </a:graphic>
+          </wp:inline>
+        </w:drawing>
+      </w:r>
+    </w:p>
+    <w:p>
+      <w:r>
+        <w:rPr>
+          <w:noProof/>
+        </w:rPr>
+        <w:drawing>
+          <wp:inline distT="0" distB="0" distL="0" distR="0">
+            <wp:extent cx="2862072" cy="1902369"/>
+            <wp:effectExtent l="0" t="0" r="0" b="3175"/>
+            <wp:docPr id="91" name="Picture 91"/>
+            <wp:cNvGraphicFramePr>
+              <a:graphicFrameLocks xmlns:a="http://schemas.openxmlformats.org/drawingml/2006/main" noChangeAspect="1"/>
+            </wp:cNvGraphicFramePr>
+            <a:graphic xmlns:a="http://schemas.openxmlformats.org/drawingml/2006/main">
+              <a:graphicData uri="http://schemas.openxmlformats.org/drawingml/2006/picture">
+                <pic:pic xmlns:pic="http://schemas.openxmlformats.org/drawingml/2006/picture">
+                  <pic:nvPicPr>
+                    <pic:cNvPr id="0" name="Picture 53"/>
+                    <pic:cNvPicPr>
+                      <a:picLocks noChangeAspect="1" noChangeArrowheads="1"/>
+                    </pic:cNvPicPr>
+                  </pic:nvPicPr>
+                  <pic:blipFill>
+                    <a:blip r:embed="rId78">
+                      <a:extLst>
+                        <a:ext uri="{28A0092B-C50C-407E-A947-70E740481C1C}">
+                          <a14:useLocalDpi xmlns:a14="http://schemas.microsoft.com/office/drawing/2010/main" val="0"/>
+                        </a:ext>
+                      </a:extLst>
+                    </a:blip>
+                    <a:srcRect/>
+                    <a:stretch>
+                      <a:fillRect/>
+                    </a:stretch>
+                  </pic:blipFill>
+                  <pic:spPr bwMode="auto">
+                    <a:xfrm>
+                      <a:off x="0" y="0"/>
+                      <a:ext cx="2862072" cy="1902369"/>
+                    </a:xfrm>
+                    <a:prstGeom prst="rect">
+                      <a:avLst/>
+                    </a:prstGeom>
+                    <a:noFill/>
+                    <a:ln>
+                      <a:noFill/>
+                    </a:ln>
+                  </pic:spPr>
+                </pic:pic>
+              </a:graphicData>
+            </a:graphic>
+          </wp:inline>
+        </w:drawing>
+      </w:r>
+    </w:p>
+    <w:p>
+      <w:r>
+        <w:rPr>
+          <w:noProof/>
+        </w:rPr>
+        <w:drawing>
+          <wp:inline distT="0" distB="0" distL="0" distR="0">
+            <wp:extent cx="2862072" cy="1902369"/>
+            <wp:effectExtent l="0" t="0" r="0" b="3175"/>
+            <wp:docPr id="92" name="Picture 92"/>
+            <wp:cNvGraphicFramePr>
+              <a:graphicFrameLocks xmlns:a="http://schemas.openxmlformats.org/drawingml/2006/main" noChangeAspect="1"/>
+            </wp:cNvGraphicFramePr>
+            <a:graphic xmlns:a="http://schemas.openxmlformats.org/drawingml/2006/main">
+              <a:graphicData uri="http://schemas.openxmlformats.org/drawingml/2006/picture">
+                <pic:pic xmlns:pic="http://schemas.openxmlformats.org/drawingml/2006/picture">
+                  <pic:nvPicPr>
+                    <pic:cNvPr id="0" name="Picture 54"/>
+                    <pic:cNvPicPr>
+                      <a:picLocks noChangeAspect="1" noChangeArrowheads="1"/>
+                    </pic:cNvPicPr>
+                  </pic:nvPicPr>
+                  <pic:blipFill>
+                    <a:blip r:embed="rId79">
+                      <a:extLst>
+                        <a:ext uri="{28A0092B-C50C-407E-A947-70E740481C1C}">
+                          <a14:useLocalDpi xmlns:a14="http://schemas.microsoft.com/office/drawing/2010/main" val="0"/>
+                        </a:ext>
+                      </a:extLst>
+                    </a:blip>
+                    <a:srcRect/>
+                    <a:stretch>
+                      <a:fillRect/>
+                    </a:stretch>
+                  </pic:blipFill>
+                  <pic:spPr bwMode="auto">
+                    <a:xfrm>
+                      <a:off x="0" y="0"/>
+                      <a:ext cx="2862072" cy="1902369"/>
+                    </a:xfrm>
+                    <a:prstGeom prst="rect">
+                      <a:avLst/>
+                    </a:prstGeom>
+                    <a:noFill/>
+                    <a:ln>
+                      <a:noFill/>
+                    </a:ln>
+                  </pic:spPr>
+                </pic:pic>
+              </a:graphicData>
+            </a:graphic>
+          </wp:inline>
+        </w:drawing>
+      </w:r>
+    </w:p>
+    <w:p>
+      <w:r>
+        <w:rPr>
+          <w:noProof/>
+        </w:rPr>
+        <w:drawing>
+          <wp:inline distT="0" distB="0" distL="0" distR="0">
+            <wp:extent cx="2862072" cy="1902369"/>
+            <wp:effectExtent l="0" t="0" r="0" b="3175"/>
+            <wp:docPr id="93" name="Picture 93"/>
+            <wp:cNvGraphicFramePr>
+              <a:graphicFrameLocks xmlns:a="http://schemas.openxmlformats.org/drawingml/2006/main" noChangeAspect="1"/>
+            </wp:cNvGraphicFramePr>
+            <a:graphic xmlns:a="http://schemas.openxmlformats.org/drawingml/2006/main">
+              <a:graphicData uri="http://schemas.openxmlformats.org/drawingml/2006/picture">
+                <pic:pic xmlns:pic="http://schemas.openxmlformats.org/drawingml/2006/picture">
+                  <pic:nvPicPr>
+                    <pic:cNvPr id="0" name="Picture 55"/>
+                    <pic:cNvPicPr>
+                      <a:picLocks noChangeAspect="1" noChangeArrowheads="1"/>
+                    </pic:cNvPicPr>
+                  </pic:nvPicPr>
+                  <pic:blipFill>
+                    <a:blip r:embed="rId80">
+                      <a:extLst>
+                        <a:ext uri="{28A0092B-C50C-407E-A947-70E740481C1C}">
+                          <a14:useLocalDpi xmlns:a14="http://schemas.microsoft.com/office/drawing/2010/main" val="0"/>
+                        </a:ext>
+                      </a:extLst>
+                    </a:blip>
+                    <a:srcRect/>
+                    <a:stretch>
+                      <a:fillRect/>
+                    </a:stretch>
+                  </pic:blipFill>
+                  <pic:spPr bwMode="auto">
+                    <a:xfrm>
+                      <a:off x="0" y="0"/>
+                      <a:ext cx="2862072" cy="1902369"/>
+                    </a:xfrm>
+                    <a:prstGeom prst="rect">
+                      <a:avLst/>
+                    </a:prstGeom>
+                    <a:noFill/>
+                    <a:ln>
+                      <a:noFill/>
+                    </a:ln>
+                  </pic:spPr>
+                </pic:pic>
+              </a:graphicData>
+            </a:graphic>
+          </wp:inline>
+        </w:drawing>
+      </w:r>
+    </w:p>
+    <w:p>
+      <w:r>
+        <w:rPr>
+          <w:noProof/>
+        </w:rPr>
+        <w:drawing>
+          <wp:inline distT="0" distB="0" distL="0" distR="0">
+            <wp:extent cx="2862072" cy="1902369"/>
+            <wp:effectExtent l="0" t="0" r="0" b="3175"/>
+            <wp:docPr id="94" name="Picture 94"/>
+            <wp:cNvGraphicFramePr>
+              <a:graphicFrameLocks xmlns:a="http://schemas.openxmlformats.org/drawingml/2006/main" noChangeAspect="1"/>
+            </wp:cNvGraphicFramePr>
+            <a:graphic xmlns:a="http://schemas.openxmlformats.org/drawingml/2006/main">
+              <a:graphicData uri="http://schemas.openxmlformats.org/drawingml/2006/picture">
+                <pic:pic xmlns:pic="http://schemas.openxmlformats.org/drawingml/2006/picture">
+                  <pic:nvPicPr>
+                    <pic:cNvPr id="0" name="Picture 56"/>
+                    <pic:cNvPicPr>
+                      <a:picLocks noChangeAspect="1" noChangeArrowheads="1"/>
+                    </pic:cNvPicPr>
+                  </pic:nvPicPr>
+                  <pic:blipFill>
+                    <a:blip r:embed="rId81">
+                      <a:extLst>
+                        <a:ext uri="{28A0092B-C50C-407E-A947-70E740481C1C}">
+                          <a14:useLocalDpi xmlns:a14="http://schemas.microsoft.com/office/drawing/2010/main" val="0"/>
+                        </a:ext>
+                      </a:extLst>
+                    </a:blip>
+                    <a:srcRect/>
+                    <a:stretch>
+                      <a:fillRect/>
+                    </a:stretch>
+                  </pic:blipFill>
+                  <pic:spPr bwMode="auto">
+                    <a:xfrm>
+                      <a:off x="0" y="0"/>
+                      <a:ext cx="2862072" cy="1902369"/>
+                    </a:xfrm>
+                    <a:prstGeom prst="rect">
+                      <a:avLst/>
+                    </a:prstGeom>
+                    <a:noFill/>
+                    <a:ln>
+                      <a:noFill/>
+                    </a:ln>
+                  </pic:spPr>
+                </pic:pic>
+              </a:graphicData>
+            </a:graphic>
+          </wp:inline>
+        </w:drawing>
+      </w:r>
+    </w:p>
+    <w:p>
+      <w:r>
+        <w:rPr>
+          <w:noProof/>
+        </w:rPr>
+        <w:drawing>
+          <wp:inline distT="0" distB="0" distL="0" distR="0">
+            <wp:extent cx="2862072" cy="1902369"/>
+            <wp:effectExtent l="0" t="0" r="0" b="3175"/>
+            <wp:docPr id="96" name="Picture 96"/>
+            <wp:cNvGraphicFramePr>
+              <a:graphicFrameLocks xmlns:a="http://schemas.openxmlformats.org/drawingml/2006/main" noChangeAspect="1"/>
+            </wp:cNvGraphicFramePr>
+            <a:graphic xmlns:a="http://schemas.openxmlformats.org/drawingml/2006/main">
+              <a:graphicData uri="http://schemas.openxmlformats.org/drawingml/2006/picture">
+                <pic:pic xmlns:pic="http://schemas.openxmlformats.org/drawingml/2006/picture">
+                  <pic:nvPicPr>
+                    <pic:cNvPr id="0" name="Picture 58"/>
+                    <pic:cNvPicPr>
+                      <a:picLocks noChangeAspect="1" noChangeArrowheads="1"/>
+                    </pic:cNvPicPr>
+                  </pic:nvPicPr>
+                  <pic:blipFill>
+                    <a:blip r:embed="rId82">
+                      <a:extLst>
+                        <a:ext uri="{28A0092B-C50C-407E-A947-70E740481C1C}">
+                          <a14:useLocalDpi xmlns:a14="http://schemas.microsoft.com/office/drawing/2010/main" val="0"/>
+                        </a:ext>
+                      </a:extLst>
+                    </a:blip>
+                    <a:srcRect/>
+                    <a:stretch>
+                      <a:fillRect/>
+                    </a:stretch>
+                  </pic:blipFill>
+                  <pic:spPr bwMode="auto">
+                    <a:xfrm>
+                      <a:off x="0" y="0"/>
+                      <a:ext cx="2862072" cy="1902369"/>
+                    </a:xfrm>
+                    <a:prstGeom prst="rect">
+                      <a:avLst/>
+                    </a:prstGeom>
+                    <a:noFill/>
+                    <a:ln>
+                      <a:noFill/>
+                    </a:ln>
+                  </pic:spPr>
+                </pic:pic>
+              </a:graphicData>
+            </a:graphic>
+          </wp:inline>
+        </w:drawing>
+      </w:r>
+    </w:p>
+    <w:p>
+      <w:r>
+        <w:rPr>
+          <w:noProof/>
+        </w:rPr>
+        <w:drawing>
+          <wp:inline distT="0" distB="0" distL="0" distR="0">
+            <wp:extent cx="2862072" cy="1902369"/>
+            <wp:effectExtent l="0" t="0" r="0" b="3175"/>
+            <wp:docPr id="97" name="Picture 97"/>
+            <wp:cNvGraphicFramePr>
+              <a:graphicFrameLocks xmlns:a="http://schemas.openxmlformats.org/drawingml/2006/main" noChangeAspect="1"/>
+            </wp:cNvGraphicFramePr>
+            <a:graphic xmlns:a="http://schemas.openxmlformats.org/drawingml/2006/main">
+              <a:graphicData uri="http://schemas.openxmlformats.org/drawingml/2006/picture">
+                <pic:pic xmlns:pic="http://schemas.openxmlformats.org/drawingml/2006/picture">
+                  <pic:nvPicPr>
+                    <pic:cNvPr id="0" name="Picture 59"/>
+                    <pic:cNvPicPr>
+                      <a:picLocks noChangeAspect="1" noChangeArrowheads="1"/>
+                    </pic:cNvPicPr>
+                  </pic:nvPicPr>
+                  <pic:blipFill>
+                    <a:blip r:embed="rId83">
+                      <a:extLst>
+                        <a:ext uri="{28A0092B-C50C-407E-A947-70E740481C1C}">
+                          <a14:useLocalDpi xmlns:a14="http://schemas.microsoft.com/office/drawing/2010/main" val="0"/>
+                        </a:ext>
+                      </a:extLst>
+                    </a:blip>
+                    <a:srcRect/>
+                    <a:stretch>
+                      <a:fillRect/>
+                    </a:stretch>
+                  </pic:blipFill>
+                  <pic:spPr bwMode="auto">
+                    <a:xfrm>
+                      <a:off x="0" y="0"/>
+                      <a:ext cx="2862072" cy="1902369"/>
+                    </a:xfrm>
+                    <a:prstGeom prst="rect">
+                      <a:avLst/>
+                    </a:prstGeom>
+                    <a:noFill/>
+                    <a:ln>
+                      <a:noFill/>
+                    </a:ln>
+                  </pic:spPr>
+                </pic:pic>
+              </a:graphicData>
+            </a:graphic>
+          </wp:inline>
+        </w:drawing>
+      </w:r>
+    </w:p>
+    <w:p>
+      <w:r>
+        <w:rPr>
+          <w:noProof/>
+        </w:rPr>
+        <w:drawing>
+          <wp:inline distT="0" distB="0" distL="0" distR="0">
+            <wp:extent cx="2862072" cy="1902369"/>
+            <wp:effectExtent l="0" t="0" r="0" b="3175"/>
+            <wp:docPr id="98" name="Picture 98"/>
+            <wp:cNvGraphicFramePr>
+              <a:graphicFrameLocks xmlns:a="http://schemas.openxmlformats.org/drawingml/2006/main" noChangeAspect="1"/>
+            </wp:cNvGraphicFramePr>
+            <a:graphic xmlns:a="http://schemas.openxmlformats.org/drawingml/2006/main">
+              <a:graphicData uri="http://schemas.openxmlformats.org/drawingml/2006/picture">
+                <pic:pic xmlns:pic="http://schemas.openxmlformats.org/drawingml/2006/picture">
+                  <pic:nvPicPr>
+                    <pic:cNvPr id="0" name="Picture 60"/>
+                    <pic:cNvPicPr>
+                      <a:picLocks noChangeAspect="1" noChangeArrowheads="1"/>
+                    </pic:cNvPicPr>
+                  </pic:nvPicPr>
+                  <pic:blipFill>
+                    <a:blip r:embed="rId84">
+                      <a:extLst>
+                        <a:ext uri="{28A0092B-C50C-407E-A947-70E740481C1C}">
+                          <a14:useLocalDpi xmlns:a14="http://schemas.microsoft.com/office/drawing/2010/main" val="0"/>
+                        </a:ext>
+                      </a:extLst>
+                    </a:blip>
+                    <a:srcRect/>
+                    <a:stretch>
+                      <a:fillRect/>
+                    </a:stretch>
+                  </pic:blipFill>
+                  <pic:spPr bwMode="auto">
+                    <a:xfrm>
+                      <a:off x="0" y="0"/>
+                      <a:ext cx="2862072" cy="1902369"/>
+                    </a:xfrm>
+                    <a:prstGeom prst="rect">
+                      <a:avLst/>
+                    </a:prstGeom>
+                    <a:noFill/>
+                    <a:ln>
+                      <a:noFill/>
+                    </a:ln>
+                  </pic:spPr>
+                </pic:pic>
+              </a:graphicData>
+            </a:graphic>
+          </wp:inline>
+        </w:drawing>
+      </w:r>
       <w:bookmarkStart w:id="0" w:name="_GoBack"/>
       <w:bookmarkEnd w:id="0"/>
-    </w:p>
-    <w:p>
-      <w:r>
-        <w:rPr>
-          <w:noProof/>
-        </w:rPr>
-        <w:drawing>
-          <wp:inline distT="0" distB="0" distL="0" distR="0">
-            <wp:extent cx="2862072" cy="1902369"/>
-            <wp:effectExtent l="0" t="0" r="0" b="3175"/>
-            <wp:docPr id="70" name="Picture 70"/>
-            <wp:cNvGraphicFramePr>
-              <a:graphicFrameLocks xmlns:a="http://schemas.openxmlformats.org/drawingml/2006/main" noChangeAspect="1"/>
-            </wp:cNvGraphicFramePr>
-            <a:graphic xmlns:a="http://schemas.openxmlformats.org/drawingml/2006/main">
-              <a:graphicData uri="http://schemas.openxmlformats.org/drawingml/2006/picture">
-                <pic:pic xmlns:pic="http://schemas.openxmlformats.org/drawingml/2006/picture">
-                  <pic:nvPicPr>
-                    <pic:cNvPr id="0" name="Picture 32"/>
-                    <pic:cNvPicPr>
-                      <a:picLocks noChangeAspect="1" noChangeArrowheads="1"/>
-                    </pic:cNvPicPr>
-                  </pic:nvPicPr>
-                  <pic:blipFill>
-                    <a:blip r:embed="rId64">
-                      <a:extLst>
-                        <a:ext uri="{28A0092B-C50C-407E-A947-70E740481C1C}">
-                          <a14:useLocalDpi xmlns:a14="http://schemas.microsoft.com/office/drawing/2010/main" val="0"/>
-                        </a:ext>
-                      </a:extLst>
-                    </a:blip>
-                    <a:srcRect/>
-                    <a:stretch>
-                      <a:fillRect/>
-                    </a:stretch>
-                  </pic:blipFill>
-                  <pic:spPr bwMode="auto">
-                    <a:xfrm>
-                      <a:off x="0" y="0"/>
-                      <a:ext cx="2862072" cy="1902369"/>
-                    </a:xfrm>
-                    <a:prstGeom prst="rect">
-                      <a:avLst/>
-                    </a:prstGeom>
-                    <a:noFill/>
-                    <a:ln>
-                      <a:noFill/>
-                    </a:ln>
-                  </pic:spPr>
-                </pic:pic>
-              </a:graphicData>
-            </a:graphic>
-          </wp:inline>
-        </w:drawing>
-      </w:r>
     </w:p>
     <w:sectPr>
       <w:pgSz w:w="12240" w:h="15840"/>

</xml_diff>

<commit_message>
Try Catch for 'inspect' function which might be unavailable.
</commit_message>
<xml_diff>
--- a/exports/27.Oct.2013 Fotos.docx
+++ b/exports/27.Oct.2013 Fotos.docx
@@ -4409,6 +4409,116 @@
                     <a:xfrm>
                       <a:off x="0" y="0"/>
                       <a:ext cx="2862072" cy="1902369"/>
+                    </a:xfrm>
+                    <a:prstGeom prst="rect">
+                      <a:avLst/>
+                    </a:prstGeom>
+                    <a:noFill/>
+                    <a:ln>
+                      <a:noFill/>
+                    </a:ln>
+                  </pic:spPr>
+                </pic:pic>
+              </a:graphicData>
+            </a:graphic>
+          </wp:inline>
+        </w:drawing>
+      </w:r>
+    </w:p>
+    <w:p>
+      <w:r>
+        <w:rPr>
+          <w:noProof/>
+        </w:rPr>
+        <w:drawing>
+          <wp:inline distT="0" distB="0" distL="0" distR="0">
+            <wp:extent cx="2862072" cy="1902369"/>
+            <wp:effectExtent l="0" t="0" r="0" b="3175"/>
+            <wp:docPr id="99" name="Picture 99"/>
+            <wp:cNvGraphicFramePr>
+              <a:graphicFrameLocks xmlns:a="http://schemas.openxmlformats.org/drawingml/2006/main" noChangeAspect="1"/>
+            </wp:cNvGraphicFramePr>
+            <a:graphic xmlns:a="http://schemas.openxmlformats.org/drawingml/2006/main">
+              <a:graphicData uri="http://schemas.openxmlformats.org/drawingml/2006/picture">
+                <pic:pic xmlns:pic="http://schemas.openxmlformats.org/drawingml/2006/picture">
+                  <pic:nvPicPr>
+                    <pic:cNvPr id="0" name="Picture 61"/>
+                    <pic:cNvPicPr>
+                      <a:picLocks noChangeAspect="1" noChangeArrowheads="1"/>
+                    </pic:cNvPicPr>
+                  </pic:nvPicPr>
+                  <pic:blipFill>
+                    <a:blip r:embed="rId85">
+                      <a:extLst>
+                        <a:ext uri="{28A0092B-C50C-407E-A947-70E740481C1C}">
+                          <a14:useLocalDpi xmlns:a14="http://schemas.microsoft.com/office/drawing/2010/main" val="0"/>
+                        </a:ext>
+                      </a:extLst>
+                    </a:blip>
+                    <a:srcRect/>
+                    <a:stretch>
+                      <a:fillRect/>
+                    </a:stretch>
+                  </pic:blipFill>
+                  <pic:spPr bwMode="auto">
+                    <a:xfrm>
+                      <a:off x="0" y="0"/>
+                      <a:ext cx="2862072" cy="1902369"/>
+                    </a:xfrm>
+                    <a:prstGeom prst="rect">
+                      <a:avLst/>
+                    </a:prstGeom>
+                    <a:noFill/>
+                    <a:ln>
+                      <a:noFill/>
+                    </a:ln>
+                  </pic:spPr>
+                </pic:pic>
+              </a:graphicData>
+            </a:graphic>
+          </wp:inline>
+        </w:drawing>
+      </w:r>
+    </w:p>
+    <w:p>
+      <w:r>
+        <w:rPr>
+          <w:noProof/>
+        </w:rPr>
+        <w:drawing>
+          <wp:inline distT="0" distB="0" distL="0" distR="0">
+            <wp:extent cx="4800600" cy="3190875"/>
+            <wp:effectExtent l="0" t="0" r="0" b="9525"/>
+            <wp:docPr id="100" name="Picture 100"/>
+            <wp:cNvGraphicFramePr>
+              <a:graphicFrameLocks xmlns:a="http://schemas.openxmlformats.org/drawingml/2006/main" noChangeAspect="1"/>
+            </wp:cNvGraphicFramePr>
+            <a:graphic xmlns:a="http://schemas.openxmlformats.org/drawingml/2006/main">
+              <a:graphicData uri="http://schemas.openxmlformats.org/drawingml/2006/picture">
+                <pic:pic xmlns:pic="http://schemas.openxmlformats.org/drawingml/2006/picture">
+                  <pic:nvPicPr>
+                    <pic:cNvPr id="0" name="Picture 62"/>
+                    <pic:cNvPicPr>
+                      <a:picLocks noChangeAspect="1" noChangeArrowheads="1"/>
+                    </pic:cNvPicPr>
+                  </pic:nvPicPr>
+                  <pic:blipFill>
+                    <a:blip r:embed="rId86">
+                      <a:extLst>
+                        <a:ext uri="{28A0092B-C50C-407E-A947-70E740481C1C}">
+                          <a14:useLocalDpi xmlns:a14="http://schemas.microsoft.com/office/drawing/2010/main" val="0"/>
+                        </a:ext>
+                      </a:extLst>
+                    </a:blip>
+                    <a:srcRect/>
+                    <a:stretch>
+                      <a:fillRect/>
+                    </a:stretch>
+                  </pic:blipFill>
+                  <pic:spPr bwMode="auto">
+                    <a:xfrm>
+                      <a:off x="0" y="0"/>
+                      <a:ext cx="4800600" cy="3190875"/>
                     </a:xfrm>
                     <a:prstGeom prst="rect">
                       <a:avLst/>

</xml_diff>

<commit_message>
Boundary conditions function parameters fixed
</commit_message>
<xml_diff>
--- a/exports/27.Oct.2013 Fotos.docx
+++ b/exports/27.Oct.2013 Fotos.docx
@@ -4481,6 +4481,588 @@
       </w:r>
     </w:p>
     <w:p>
+      <w:r>
+        <w:rPr>
+          <w:noProof/>
+        </w:rPr>
+        <w:drawing>
+          <wp:inline distT="0" distB="0" distL="0" distR="0">
+            <wp:extent cx="2862072" cy="1902369"/>
+            <wp:effectExtent l="0" t="0" r="0" b="3175"/>
+            <wp:docPr id="100" name="Picture 100"/>
+            <wp:cNvGraphicFramePr>
+              <a:graphicFrameLocks xmlns:a="http://schemas.openxmlformats.org/drawingml/2006/main" noChangeAspect="1"/>
+            </wp:cNvGraphicFramePr>
+            <a:graphic xmlns:a="http://schemas.openxmlformats.org/drawingml/2006/main">
+              <a:graphicData uri="http://schemas.openxmlformats.org/drawingml/2006/picture">
+                <pic:pic xmlns:pic="http://schemas.openxmlformats.org/drawingml/2006/picture">
+                  <pic:nvPicPr>
+                    <pic:cNvPr id="0" name="Picture 62"/>
+                    <pic:cNvPicPr>
+                      <a:picLocks noChangeAspect="1" noChangeArrowheads="1"/>
+                    </pic:cNvPicPr>
+                  </pic:nvPicPr>
+                  <pic:blipFill>
+                    <a:blip r:embed="rId86">
+                      <a:extLst>
+                        <a:ext uri="{28A0092B-C50C-407E-A947-70E740481C1C}">
+                          <a14:useLocalDpi xmlns:a14="http://schemas.microsoft.com/office/drawing/2010/main" val="0"/>
+                        </a:ext>
+                      </a:extLst>
+                    </a:blip>
+                    <a:srcRect/>
+                    <a:stretch>
+                      <a:fillRect/>
+                    </a:stretch>
+                  </pic:blipFill>
+                  <pic:spPr bwMode="auto">
+                    <a:xfrm>
+                      <a:off x="0" y="0"/>
+                      <a:ext cx="2862072" cy="1902369"/>
+                    </a:xfrm>
+                    <a:prstGeom prst="rect">
+                      <a:avLst/>
+                    </a:prstGeom>
+                    <a:noFill/>
+                    <a:ln>
+                      <a:noFill/>
+                    </a:ln>
+                  </pic:spPr>
+                </pic:pic>
+              </a:graphicData>
+            </a:graphic>
+          </wp:inline>
+        </w:drawing>
+      </w:r>
+    </w:p>
+    <w:p>
+      <w:r>
+        <w:rPr>
+          <w:noProof/>
+        </w:rPr>
+        <w:drawing>
+          <wp:inline distT="0" distB="0" distL="0" distR="0">
+            <wp:extent cx="2862072" cy="1902369"/>
+            <wp:effectExtent l="0" t="0" r="0" b="3175"/>
+            <wp:docPr id="38" name="Picture 38"/>
+            <wp:cNvGraphicFramePr>
+              <a:graphicFrameLocks xmlns:a="http://schemas.openxmlformats.org/drawingml/2006/main" noChangeAspect="1"/>
+            </wp:cNvGraphicFramePr>
+            <a:graphic xmlns:a="http://schemas.openxmlformats.org/drawingml/2006/main">
+              <a:graphicData uri="http://schemas.openxmlformats.org/drawingml/2006/picture">
+                <pic:pic xmlns:pic="http://schemas.openxmlformats.org/drawingml/2006/picture">
+                  <pic:nvPicPr>
+                    <pic:cNvPr id="0" name="Picture 1"/>
+                    <pic:cNvPicPr>
+                      <a:picLocks noChangeAspect="1" noChangeArrowheads="1"/>
+                    </pic:cNvPicPr>
+                  </pic:nvPicPr>
+                  <pic:blipFill>
+                    <a:blip r:embed="rId87">
+                      <a:extLst>
+                        <a:ext uri="{28A0092B-C50C-407E-A947-70E740481C1C}">
+                          <a14:useLocalDpi xmlns:a14="http://schemas.microsoft.com/office/drawing/2010/main" val="0"/>
+                        </a:ext>
+                      </a:extLst>
+                    </a:blip>
+                    <a:srcRect/>
+                    <a:stretch>
+                      <a:fillRect/>
+                    </a:stretch>
+                  </pic:blipFill>
+                  <pic:spPr bwMode="auto">
+                    <a:xfrm>
+                      <a:off x="0" y="0"/>
+                      <a:ext cx="2862072" cy="1902369"/>
+                    </a:xfrm>
+                    <a:prstGeom prst="rect">
+                      <a:avLst/>
+                    </a:prstGeom>
+                    <a:noFill/>
+                    <a:ln>
+                      <a:noFill/>
+                    </a:ln>
+                  </pic:spPr>
+                </pic:pic>
+              </a:graphicData>
+            </a:graphic>
+          </wp:inline>
+        </w:drawing>
+      </w:r>
+    </w:p>
+    <w:p>
+      <w:r>
+        <w:rPr>
+          <w:noProof/>
+        </w:rPr>
+        <w:drawing>
+          <wp:inline distT="0" distB="0" distL="0" distR="0">
+            <wp:extent cx="2862072" cy="1902369"/>
+            <wp:effectExtent l="0" t="0" r="0" b="3175"/>
+            <wp:docPr id="39" name="Picture 39"/>
+            <wp:cNvGraphicFramePr>
+              <a:graphicFrameLocks xmlns:a="http://schemas.openxmlformats.org/drawingml/2006/main" noChangeAspect="1"/>
+            </wp:cNvGraphicFramePr>
+            <a:graphic xmlns:a="http://schemas.openxmlformats.org/drawingml/2006/main">
+              <a:graphicData uri="http://schemas.openxmlformats.org/drawingml/2006/picture">
+                <pic:pic xmlns:pic="http://schemas.openxmlformats.org/drawingml/2006/picture">
+                  <pic:nvPicPr>
+                    <pic:cNvPr id="0" name="Picture 2"/>
+                    <pic:cNvPicPr>
+                      <a:picLocks noChangeAspect="1" noChangeArrowheads="1"/>
+                    </pic:cNvPicPr>
+                  </pic:nvPicPr>
+                  <pic:blipFill>
+                    <a:blip r:embed="rId88">
+                      <a:extLst>
+                        <a:ext uri="{28A0092B-C50C-407E-A947-70E740481C1C}">
+                          <a14:useLocalDpi xmlns:a14="http://schemas.microsoft.com/office/drawing/2010/main" val="0"/>
+                        </a:ext>
+                      </a:extLst>
+                    </a:blip>
+                    <a:srcRect/>
+                    <a:stretch>
+                      <a:fillRect/>
+                    </a:stretch>
+                  </pic:blipFill>
+                  <pic:spPr bwMode="auto">
+                    <a:xfrm>
+                      <a:off x="0" y="0"/>
+                      <a:ext cx="2862072" cy="1902369"/>
+                    </a:xfrm>
+                    <a:prstGeom prst="rect">
+                      <a:avLst/>
+                    </a:prstGeom>
+                    <a:noFill/>
+                    <a:ln>
+                      <a:noFill/>
+                    </a:ln>
+                  </pic:spPr>
+                </pic:pic>
+              </a:graphicData>
+            </a:graphic>
+          </wp:inline>
+        </w:drawing>
+      </w:r>
+    </w:p>
+    <w:p>
+      <w:r>
+        <w:rPr>
+          <w:noProof/>
+        </w:rPr>
+        <w:drawing>
+          <wp:inline distT="0" distB="0" distL="0" distR="0">
+            <wp:extent cx="2862072" cy="1902369"/>
+            <wp:effectExtent l="0" t="0" r="0" b="3175"/>
+            <wp:docPr id="40" name="Picture 40"/>
+            <wp:cNvGraphicFramePr>
+              <a:graphicFrameLocks xmlns:a="http://schemas.openxmlformats.org/drawingml/2006/main" noChangeAspect="1"/>
+            </wp:cNvGraphicFramePr>
+            <a:graphic xmlns:a="http://schemas.openxmlformats.org/drawingml/2006/main">
+              <a:graphicData uri="http://schemas.openxmlformats.org/drawingml/2006/picture">
+                <pic:pic xmlns:pic="http://schemas.openxmlformats.org/drawingml/2006/picture">
+                  <pic:nvPicPr>
+                    <pic:cNvPr id="0" name="Picture 3"/>
+                    <pic:cNvPicPr>
+                      <a:picLocks noChangeAspect="1" noChangeArrowheads="1"/>
+                    </pic:cNvPicPr>
+                  </pic:nvPicPr>
+                  <pic:blipFill>
+                    <a:blip r:embed="rId89">
+                      <a:extLst>
+                        <a:ext uri="{28A0092B-C50C-407E-A947-70E740481C1C}">
+                          <a14:useLocalDpi xmlns:a14="http://schemas.microsoft.com/office/drawing/2010/main" val="0"/>
+                        </a:ext>
+                      </a:extLst>
+                    </a:blip>
+                    <a:srcRect/>
+                    <a:stretch>
+                      <a:fillRect/>
+                    </a:stretch>
+                  </pic:blipFill>
+                  <pic:spPr bwMode="auto">
+                    <a:xfrm>
+                      <a:off x="0" y="0"/>
+                      <a:ext cx="2862072" cy="1902369"/>
+                    </a:xfrm>
+                    <a:prstGeom prst="rect">
+                      <a:avLst/>
+                    </a:prstGeom>
+                    <a:noFill/>
+                    <a:ln>
+                      <a:noFill/>
+                    </a:ln>
+                  </pic:spPr>
+                </pic:pic>
+              </a:graphicData>
+            </a:graphic>
+          </wp:inline>
+        </w:drawing>
+      </w:r>
+    </w:p>
+    <w:p>
+      <w:r>
+        <w:rPr>
+          <w:noProof/>
+        </w:rPr>
+        <w:drawing>
+          <wp:inline distT="0" distB="0" distL="0" distR="0">
+            <wp:extent cx="2862072" cy="1902623"/>
+            <wp:effectExtent l="0" t="0" r="0" b="2540"/>
+            <wp:docPr id="45" name="Picture 45"/>
+            <wp:cNvGraphicFramePr>
+              <a:graphicFrameLocks xmlns:a="http://schemas.openxmlformats.org/drawingml/2006/main" noChangeAspect="1"/>
+            </wp:cNvGraphicFramePr>
+            <a:graphic xmlns:a="http://schemas.openxmlformats.org/drawingml/2006/main">
+              <a:graphicData uri="http://schemas.openxmlformats.org/drawingml/2006/picture">
+                <pic:pic xmlns:pic="http://schemas.openxmlformats.org/drawingml/2006/picture">
+                  <pic:nvPicPr>
+                    <pic:cNvPr id="0" name="Picture 5"/>
+                    <pic:cNvPicPr>
+                      <a:picLocks noChangeAspect="1" noChangeArrowheads="1"/>
+                    </pic:cNvPicPr>
+                  </pic:nvPicPr>
+                  <pic:blipFill>
+                    <a:blip r:embed="rId90">
+                      <a:extLst>
+                        <a:ext uri="{28A0092B-C50C-407E-A947-70E740481C1C}">
+                          <a14:useLocalDpi xmlns:a14="http://schemas.microsoft.com/office/drawing/2010/main" val="0"/>
+                        </a:ext>
+                      </a:extLst>
+                    </a:blip>
+                    <a:srcRect/>
+                    <a:stretch>
+                      <a:fillRect/>
+                    </a:stretch>
+                  </pic:blipFill>
+                  <pic:spPr bwMode="auto">
+                    <a:xfrm>
+                      <a:off x="0" y="0"/>
+                      <a:ext cx="2862072" cy="1902623"/>
+                    </a:xfrm>
+                    <a:prstGeom prst="rect">
+                      <a:avLst/>
+                    </a:prstGeom>
+                    <a:noFill/>
+                    <a:ln>
+                      <a:noFill/>
+                    </a:ln>
+                  </pic:spPr>
+                </pic:pic>
+              </a:graphicData>
+            </a:graphic>
+          </wp:inline>
+        </w:drawing>
+      </w:r>
+    </w:p>
+    <w:p>
+      <w:r>
+        <w:rPr>
+          <w:noProof/>
+        </w:rPr>
+        <w:drawing>
+          <wp:inline distT="0" distB="0" distL="0" distR="0">
+            <wp:extent cx="2862072" cy="1902369"/>
+            <wp:effectExtent l="0" t="0" r="0" b="3175"/>
+            <wp:docPr id="43" name="Picture 43"/>
+            <wp:cNvGraphicFramePr>
+              <a:graphicFrameLocks xmlns:a="http://schemas.openxmlformats.org/drawingml/2006/main" noChangeAspect="1"/>
+            </wp:cNvGraphicFramePr>
+            <a:graphic xmlns:a="http://schemas.openxmlformats.org/drawingml/2006/main">
+              <a:graphicData uri="http://schemas.openxmlformats.org/drawingml/2006/picture">
+                <pic:pic xmlns:pic="http://schemas.openxmlformats.org/drawingml/2006/picture">
+                  <pic:nvPicPr>
+                    <pic:cNvPr id="0" name="Picture 4"/>
+                    <pic:cNvPicPr>
+                      <a:picLocks noChangeAspect="1" noChangeArrowheads="1"/>
+                    </pic:cNvPicPr>
+                  </pic:nvPicPr>
+                  <pic:blipFill>
+                    <a:blip r:embed="rId91">
+                      <a:extLst>
+                        <a:ext uri="{28A0092B-C50C-407E-A947-70E740481C1C}">
+                          <a14:useLocalDpi xmlns:a14="http://schemas.microsoft.com/office/drawing/2010/main" val="0"/>
+                        </a:ext>
+                      </a:extLst>
+                    </a:blip>
+                    <a:srcRect/>
+                    <a:stretch>
+                      <a:fillRect/>
+                    </a:stretch>
+                  </pic:blipFill>
+                  <pic:spPr bwMode="auto">
+                    <a:xfrm>
+                      <a:off x="0" y="0"/>
+                      <a:ext cx="2862072" cy="1902369"/>
+                    </a:xfrm>
+                    <a:prstGeom prst="rect">
+                      <a:avLst/>
+                    </a:prstGeom>
+                    <a:noFill/>
+                    <a:ln>
+                      <a:noFill/>
+                    </a:ln>
+                  </pic:spPr>
+                </pic:pic>
+              </a:graphicData>
+            </a:graphic>
+          </wp:inline>
+        </w:drawing>
+      </w:r>
+      <w:r>
+        <w:rPr>
+          <w:noProof/>
+        </w:rPr>
+        <w:drawing>
+          <wp:inline distT="0" distB="0" distL="0" distR="0">
+            <wp:extent cx="2862072" cy="1902623"/>
+            <wp:effectExtent l="0" t="0" r="0" b="2540"/>
+            <wp:docPr id="49" name="Picture 49"/>
+            <wp:cNvGraphicFramePr>
+              <a:graphicFrameLocks xmlns:a="http://schemas.openxmlformats.org/drawingml/2006/main" noChangeAspect="1"/>
+            </wp:cNvGraphicFramePr>
+            <a:graphic xmlns:a="http://schemas.openxmlformats.org/drawingml/2006/main">
+              <a:graphicData uri="http://schemas.openxmlformats.org/drawingml/2006/picture">
+                <pic:pic xmlns:pic="http://schemas.openxmlformats.org/drawingml/2006/picture">
+                  <pic:nvPicPr>
+                    <pic:cNvPr id="0" name="Picture 6"/>
+                    <pic:cNvPicPr>
+                      <a:picLocks noChangeAspect="1" noChangeArrowheads="1"/>
+                    </pic:cNvPicPr>
+                  </pic:nvPicPr>
+                  <pic:blipFill>
+                    <a:blip r:embed="rId92">
+                      <a:extLst>
+                        <a:ext uri="{28A0092B-C50C-407E-A947-70E740481C1C}">
+                          <a14:useLocalDpi xmlns:a14="http://schemas.microsoft.com/office/drawing/2010/main" val="0"/>
+                        </a:ext>
+                      </a:extLst>
+                    </a:blip>
+                    <a:srcRect/>
+                    <a:stretch>
+                      <a:fillRect/>
+                    </a:stretch>
+                  </pic:blipFill>
+                  <pic:spPr bwMode="auto">
+                    <a:xfrm>
+                      <a:off x="0" y="0"/>
+                      <a:ext cx="2862072" cy="1902623"/>
+                    </a:xfrm>
+                    <a:prstGeom prst="rect">
+                      <a:avLst/>
+                    </a:prstGeom>
+                    <a:noFill/>
+                    <a:ln>
+                      <a:noFill/>
+                    </a:ln>
+                  </pic:spPr>
+                </pic:pic>
+              </a:graphicData>
+            </a:graphic>
+          </wp:inline>
+        </w:drawing>
+      </w:r>
+    </w:p>
+    <w:p>
+      <w:r>
+        <w:rPr>
+          <w:noProof/>
+        </w:rPr>
+        <w:drawing>
+          <wp:inline distT="0" distB="0" distL="0" distR="0">
+            <wp:extent cx="2862072" cy="1902623"/>
+            <wp:effectExtent l="0" t="0" r="0" b="2540"/>
+            <wp:docPr id="50" name="Picture 50"/>
+            <wp:cNvGraphicFramePr>
+              <a:graphicFrameLocks xmlns:a="http://schemas.openxmlformats.org/drawingml/2006/main" noChangeAspect="1"/>
+            </wp:cNvGraphicFramePr>
+            <a:graphic xmlns:a="http://schemas.openxmlformats.org/drawingml/2006/main">
+              <a:graphicData uri="http://schemas.openxmlformats.org/drawingml/2006/picture">
+                <pic:pic xmlns:pic="http://schemas.openxmlformats.org/drawingml/2006/picture">
+                  <pic:nvPicPr>
+                    <pic:cNvPr id="0" name="Picture 7"/>
+                    <pic:cNvPicPr>
+                      <a:picLocks noChangeAspect="1" noChangeArrowheads="1"/>
+                    </pic:cNvPicPr>
+                  </pic:nvPicPr>
+                  <pic:blipFill>
+                    <a:blip r:embed="rId93">
+                      <a:extLst>
+                        <a:ext uri="{28A0092B-C50C-407E-A947-70E740481C1C}">
+                          <a14:useLocalDpi xmlns:a14="http://schemas.microsoft.com/office/drawing/2010/main" val="0"/>
+                        </a:ext>
+                      </a:extLst>
+                    </a:blip>
+                    <a:srcRect/>
+                    <a:stretch>
+                      <a:fillRect/>
+                    </a:stretch>
+                  </pic:blipFill>
+                  <pic:spPr bwMode="auto">
+                    <a:xfrm>
+                      <a:off x="0" y="0"/>
+                      <a:ext cx="2862072" cy="1902623"/>
+                    </a:xfrm>
+                    <a:prstGeom prst="rect">
+                      <a:avLst/>
+                    </a:prstGeom>
+                    <a:noFill/>
+                    <a:ln>
+                      <a:noFill/>
+                    </a:ln>
+                  </pic:spPr>
+                </pic:pic>
+              </a:graphicData>
+            </a:graphic>
+          </wp:inline>
+        </w:drawing>
+      </w:r>
+    </w:p>
+    <w:p>
+      <w:r>
+        <w:rPr>
+          <w:noProof/>
+        </w:rPr>
+        <w:drawing>
+          <wp:inline distT="0" distB="0" distL="0" distR="0">
+            <wp:extent cx="5782482" cy="5687219"/>
+            <wp:effectExtent l="0" t="0" r="8890" b="8890"/>
+            <wp:docPr id="52" name="Picture 52"/>
+            <wp:cNvGraphicFramePr>
+              <a:graphicFrameLocks xmlns:a="http://schemas.openxmlformats.org/drawingml/2006/main" noChangeAspect="1"/>
+            </wp:cNvGraphicFramePr>
+            <a:graphic xmlns:a="http://schemas.openxmlformats.org/drawingml/2006/main">
+              <a:graphicData uri="http://schemas.openxmlformats.org/drawingml/2006/picture">
+                <pic:pic xmlns:pic="http://schemas.openxmlformats.org/drawingml/2006/picture">
+                  <pic:nvPicPr>
+                    <pic:cNvPr id="0" name="E48237B.tmp"/>
+                    <pic:cNvPicPr/>
+                  </pic:nvPicPr>
+                  <pic:blipFill>
+                    <a:blip r:embed="rId94">
+                      <a:extLst>
+                        <a:ext uri="{28A0092B-C50C-407E-A947-70E740481C1C}">
+                          <a14:useLocalDpi xmlns:a14="http://schemas.microsoft.com/office/drawing/2010/main" val="0"/>
+                        </a:ext>
+                      </a:extLst>
+                    </a:blip>
+                    <a:stretch>
+                      <a:fillRect/>
+                    </a:stretch>
+                  </pic:blipFill>
+                  <pic:spPr>
+                    <a:xfrm>
+                      <a:off x="0" y="0"/>
+                      <a:ext cx="5782482" cy="5687219"/>
+                    </a:xfrm>
+                    <a:prstGeom prst="rect">
+                      <a:avLst/>
+                    </a:prstGeom>
+                  </pic:spPr>
+                </pic:pic>
+              </a:graphicData>
+            </a:graphic>
+          </wp:inline>
+        </w:drawing>
+      </w:r>
+    </w:p>
+    <w:p>
+      <w:r>
+        <w:rPr>
+          <w:noProof/>
+        </w:rPr>
+        <w:drawing>
+          <wp:inline distT="0" distB="0" distL="0" distR="0">
+            <wp:extent cx="3781953" cy="4324954"/>
+            <wp:effectExtent l="0" t="0" r="9525" b="0"/>
+            <wp:docPr id="62" name="Picture 62"/>
+            <wp:cNvGraphicFramePr>
+              <a:graphicFrameLocks xmlns:a="http://schemas.openxmlformats.org/drawingml/2006/main" noChangeAspect="1"/>
+            </wp:cNvGraphicFramePr>
+            <a:graphic xmlns:a="http://schemas.openxmlformats.org/drawingml/2006/main">
+              <a:graphicData uri="http://schemas.openxmlformats.org/drawingml/2006/picture">
+                <pic:pic xmlns:pic="http://schemas.openxmlformats.org/drawingml/2006/picture">
+                  <pic:nvPicPr>
+                    <pic:cNvPr id="0" name="E48C3B1.tmp"/>
+                    <pic:cNvPicPr/>
+                  </pic:nvPicPr>
+                  <pic:blipFill>
+                    <a:blip r:embed="rId95">
+                      <a:extLst>
+                        <a:ext uri="{28A0092B-C50C-407E-A947-70E740481C1C}">
+                          <a14:useLocalDpi xmlns:a14="http://schemas.microsoft.com/office/drawing/2010/main" val="0"/>
+                        </a:ext>
+                      </a:extLst>
+                    </a:blip>
+                    <a:stretch>
+                      <a:fillRect/>
+                    </a:stretch>
+                  </pic:blipFill>
+                  <pic:spPr>
+                    <a:xfrm>
+                      <a:off x="0" y="0"/>
+                      <a:ext cx="3781953" cy="4324954"/>
+                    </a:xfrm>
+                    <a:prstGeom prst="rect">
+                      <a:avLst/>
+                    </a:prstGeom>
+                  </pic:spPr>
+                </pic:pic>
+              </a:graphicData>
+            </a:graphic>
+          </wp:inline>
+        </w:drawing>
+      </w:r>
+    </w:p>
+    <w:p>
+      <w:r>
+        <w:rPr>
+          <w:noProof/>
+        </w:rPr>
+        <w:drawing>
+          <wp:inline distT="0" distB="0" distL="0" distR="0">
+            <wp:extent cx="5744377" cy="5849167"/>
+            <wp:effectExtent l="0" t="0" r="8890" b="0"/>
+            <wp:docPr id="63" name="Picture 63"/>
+            <wp:cNvGraphicFramePr>
+              <a:graphicFrameLocks xmlns:a="http://schemas.openxmlformats.org/drawingml/2006/main" noChangeAspect="1"/>
+            </wp:cNvGraphicFramePr>
+            <a:graphic xmlns:a="http://schemas.openxmlformats.org/drawingml/2006/main">
+              <a:graphicData uri="http://schemas.openxmlformats.org/drawingml/2006/picture">
+                <pic:pic xmlns:pic="http://schemas.openxmlformats.org/drawingml/2006/picture">
+                  <pic:nvPicPr>
+                    <pic:cNvPr id="0" name="E489939.tmp"/>
+                    <pic:cNvPicPr/>
+                  </pic:nvPicPr>
+                  <pic:blipFill>
+                    <a:blip r:embed="rId96">
+                      <a:extLst>
+                        <a:ext uri="{28A0092B-C50C-407E-A947-70E740481C1C}">
+                          <a14:useLocalDpi xmlns:a14="http://schemas.microsoft.com/office/drawing/2010/main" val="0"/>
+                        </a:ext>
+                      </a:extLst>
+                    </a:blip>
+                    <a:stretch>
+                      <a:fillRect/>
+                    </a:stretch>
+                  </pic:blipFill>
+                  <pic:spPr>
+                    <a:xfrm>
+                      <a:off x="0" y="0"/>
+                      <a:ext cx="5744377" cy="5849167"/>
+                    </a:xfrm>
+                    <a:prstGeom prst="rect">
+                      <a:avLst/>
+                    </a:prstGeom>
+                  </pic:spPr>
+                </pic:pic>
+              </a:graphicData>
+            </a:graphic>
+          </wp:inline>
+        </w:drawing>
+      </w:r>
+    </w:p>
+    <w:p>
       <w:bookmarkStart w:id="0" w:name="_GoBack"/>
       <w:r>
         <w:rPr>
@@ -4488,46 +5070,39 @@
         </w:rPr>
         <w:drawing>
           <wp:inline distT="0" distB="0" distL="0" distR="0">
-            <wp:extent cx="2862072" cy="1902369"/>
-            <wp:effectExtent l="0" t="0" r="0" b="3175"/>
-            <wp:docPr id="100" name="Picture 100"/>
-            <wp:cNvGraphicFramePr>
-              <a:graphicFrameLocks xmlns:a="http://schemas.openxmlformats.org/drawingml/2006/main" noChangeAspect="1"/>
-            </wp:cNvGraphicFramePr>
-            <a:graphic xmlns:a="http://schemas.openxmlformats.org/drawingml/2006/main">
-              <a:graphicData uri="http://schemas.openxmlformats.org/drawingml/2006/picture">
-                <pic:pic xmlns:pic="http://schemas.openxmlformats.org/drawingml/2006/picture">
-                  <pic:nvPicPr>
-                    <pic:cNvPr id="0" name="Picture 62"/>
-                    <pic:cNvPicPr>
-                      <a:picLocks noChangeAspect="1" noChangeArrowheads="1"/>
-                    </pic:cNvPicPr>
-                  </pic:nvPicPr>
-                  <pic:blipFill>
-                    <a:blip r:embed="rId86">
-                      <a:extLst>
-                        <a:ext uri="{28A0092B-C50C-407E-A947-70E740481C1C}">
-                          <a14:useLocalDpi xmlns:a14="http://schemas.microsoft.com/office/drawing/2010/main" val="0"/>
-                        </a:ext>
-                      </a:extLst>
-                    </a:blip>
-                    <a:srcRect/>
-                    <a:stretch>
-                      <a:fillRect/>
-                    </a:stretch>
-                  </pic:blipFill>
-                  <pic:spPr bwMode="auto">
-                    <a:xfrm>
-                      <a:off x="0" y="0"/>
-                      <a:ext cx="2862072" cy="1902369"/>
-                    </a:xfrm>
-                    <a:prstGeom prst="rect">
-                      <a:avLst/>
-                    </a:prstGeom>
-                    <a:noFill/>
-                    <a:ln>
-                      <a:noFill/>
-                    </a:ln>
+            <wp:extent cx="3972480" cy="5582429"/>
+            <wp:effectExtent l="0" t="0" r="9525" b="0"/>
+            <wp:docPr id="66" name="Picture 66"/>
+            <wp:cNvGraphicFramePr>
+              <a:graphicFrameLocks xmlns:a="http://schemas.openxmlformats.org/drawingml/2006/main" noChangeAspect="1"/>
+            </wp:cNvGraphicFramePr>
+            <a:graphic xmlns:a="http://schemas.openxmlformats.org/drawingml/2006/main">
+              <a:graphicData uri="http://schemas.openxmlformats.org/drawingml/2006/picture">
+                <pic:pic xmlns:pic="http://schemas.openxmlformats.org/drawingml/2006/picture">
+                  <pic:nvPicPr>
+                    <pic:cNvPr id="0" name="E485603.tmp"/>
+                    <pic:cNvPicPr/>
+                  </pic:nvPicPr>
+                  <pic:blipFill>
+                    <a:blip r:embed="rId97">
+                      <a:extLst>
+                        <a:ext uri="{28A0092B-C50C-407E-A947-70E740481C1C}">
+                          <a14:useLocalDpi xmlns:a14="http://schemas.microsoft.com/office/drawing/2010/main" val="0"/>
+                        </a:ext>
+                      </a:extLst>
+                    </a:blip>
+                    <a:stretch>
+                      <a:fillRect/>
+                    </a:stretch>
+                  </pic:blipFill>
+                  <pic:spPr>
+                    <a:xfrm>
+                      <a:off x="0" y="0"/>
+                      <a:ext cx="3972480" cy="5582429"/>
+                    </a:xfrm>
+                    <a:prstGeom prst="rect">
+                      <a:avLst/>
+                    </a:prstGeom>
                   </pic:spPr>
                 </pic:pic>
               </a:graphicData>

</xml_diff>

<commit_message>
Remove theta as required variable.
</commit_message>
<xml_diff>
--- a/exports/27.Oct.2013 Fotos.docx
+++ b/exports/27.Oct.2013 Fotos.docx
@@ -4925,8 +4925,8 @@
         </w:rPr>
         <w:drawing>
           <wp:inline distT="0" distB="0" distL="0" distR="0">
-            <wp:extent cx="5782482" cy="5687219"/>
-            <wp:effectExtent l="0" t="0" r="8890" b="8890"/>
+            <wp:extent cx="2862072" cy="2814921"/>
+            <wp:effectExtent l="0" t="0" r="0" b="5080"/>
             <wp:docPr id="52" name="Picture 52"/>
             <wp:cNvGraphicFramePr>
               <a:graphicFrameLocks xmlns:a="http://schemas.openxmlformats.org/drawingml/2006/main" noChangeAspect="1"/>
@@ -4953,28 +4953,28 @@
                   <pic:spPr>
                     <a:xfrm>
                       <a:off x="0" y="0"/>
-                      <a:ext cx="5782482" cy="5687219"/>
-                    </a:xfrm>
-                    <a:prstGeom prst="rect">
-                      <a:avLst/>
-                    </a:prstGeom>
-                  </pic:spPr>
-                </pic:pic>
-              </a:graphicData>
-            </a:graphic>
-          </wp:inline>
-        </w:drawing>
-      </w:r>
-    </w:p>
-    <w:p>
-      <w:r>
-        <w:rPr>
-          <w:noProof/>
-        </w:rPr>
-        <w:drawing>
-          <wp:inline distT="0" distB="0" distL="0" distR="0">
-            <wp:extent cx="3781953" cy="4324954"/>
-            <wp:effectExtent l="0" t="0" r="9525" b="0"/>
+                      <a:ext cx="2862072" cy="2814921"/>
+                    </a:xfrm>
+                    <a:prstGeom prst="rect">
+                      <a:avLst/>
+                    </a:prstGeom>
+                  </pic:spPr>
+                </pic:pic>
+              </a:graphicData>
+            </a:graphic>
+          </wp:inline>
+        </w:drawing>
+      </w:r>
+    </w:p>
+    <w:p>
+      <w:r>
+        <w:rPr>
+          <w:noProof/>
+        </w:rPr>
+        <w:drawing>
+          <wp:inline distT="0" distB="0" distL="0" distR="0">
+            <wp:extent cx="2862072" cy="3272999"/>
+            <wp:effectExtent l="0" t="0" r="0" b="3810"/>
             <wp:docPr id="62" name="Picture 62"/>
             <wp:cNvGraphicFramePr>
               <a:graphicFrameLocks xmlns:a="http://schemas.openxmlformats.org/drawingml/2006/main" noChangeAspect="1"/>
@@ -5001,28 +5001,28 @@
                   <pic:spPr>
                     <a:xfrm>
                       <a:off x="0" y="0"/>
-                      <a:ext cx="3781953" cy="4324954"/>
-                    </a:xfrm>
-                    <a:prstGeom prst="rect">
-                      <a:avLst/>
-                    </a:prstGeom>
-                  </pic:spPr>
-                </pic:pic>
-              </a:graphicData>
-            </a:graphic>
-          </wp:inline>
-        </w:drawing>
-      </w:r>
-    </w:p>
-    <w:p>
-      <w:r>
-        <w:rPr>
-          <w:noProof/>
-        </w:rPr>
-        <w:drawing>
-          <wp:inline distT="0" distB="0" distL="0" distR="0">
-            <wp:extent cx="5744377" cy="5849167"/>
-            <wp:effectExtent l="0" t="0" r="8890" b="0"/>
+                      <a:ext cx="2862072" cy="3272999"/>
+                    </a:xfrm>
+                    <a:prstGeom prst="rect">
+                      <a:avLst/>
+                    </a:prstGeom>
+                  </pic:spPr>
+                </pic:pic>
+              </a:graphicData>
+            </a:graphic>
+          </wp:inline>
+        </w:drawing>
+      </w:r>
+    </w:p>
+    <w:p>
+      <w:r>
+        <w:rPr>
+          <w:noProof/>
+        </w:rPr>
+        <w:drawing>
+          <wp:inline distT="0" distB="0" distL="0" distR="0">
+            <wp:extent cx="2862072" cy="2914282"/>
+            <wp:effectExtent l="0" t="0" r="0" b="635"/>
             <wp:docPr id="63" name="Picture 63"/>
             <wp:cNvGraphicFramePr>
               <a:graphicFrameLocks xmlns:a="http://schemas.openxmlformats.org/drawingml/2006/main" noChangeAspect="1"/>
@@ -5049,29 +5049,28 @@
                   <pic:spPr>
                     <a:xfrm>
                       <a:off x="0" y="0"/>
-                      <a:ext cx="5744377" cy="5849167"/>
-                    </a:xfrm>
-                    <a:prstGeom prst="rect">
-                      <a:avLst/>
-                    </a:prstGeom>
-                  </pic:spPr>
-                </pic:pic>
-              </a:graphicData>
-            </a:graphic>
-          </wp:inline>
-        </w:drawing>
-      </w:r>
-    </w:p>
-    <w:p>
-      <w:bookmarkStart w:id="0" w:name="_GoBack"/>
-      <w:r>
-        <w:rPr>
-          <w:noProof/>
-        </w:rPr>
-        <w:drawing>
-          <wp:inline distT="0" distB="0" distL="0" distR="0">
-            <wp:extent cx="3972480" cy="5582429"/>
-            <wp:effectExtent l="0" t="0" r="9525" b="0"/>
+                      <a:ext cx="2862072" cy="2914282"/>
+                    </a:xfrm>
+                    <a:prstGeom prst="rect">
+                      <a:avLst/>
+                    </a:prstGeom>
+                  </pic:spPr>
+                </pic:pic>
+              </a:graphicData>
+            </a:graphic>
+          </wp:inline>
+        </w:drawing>
+      </w:r>
+    </w:p>
+    <w:p>
+      <w:r>
+        <w:rPr>
+          <w:noProof/>
+        </w:rPr>
+        <w:drawing>
+          <wp:inline distT="0" distB="0" distL="0" distR="0">
+            <wp:extent cx="2862072" cy="4022000"/>
+            <wp:effectExtent l="0" t="0" r="0" b="0"/>
             <wp:docPr id="66" name="Picture 66"/>
             <wp:cNvGraphicFramePr>
               <a:graphicFrameLocks xmlns:a="http://schemas.openxmlformats.org/drawingml/2006/main" noChangeAspect="1"/>
@@ -5098,18 +5097,1889 @@
                   <pic:spPr>
                     <a:xfrm>
                       <a:off x="0" y="0"/>
-                      <a:ext cx="3972480" cy="5582429"/>
-                    </a:xfrm>
-                    <a:prstGeom prst="rect">
-                      <a:avLst/>
-                    </a:prstGeom>
-                  </pic:spPr>
-                </pic:pic>
-              </a:graphicData>
-            </a:graphic>
-          </wp:inline>
-        </w:drawing>
-      </w:r>
+                      <a:ext cx="2862072" cy="4022000"/>
+                    </a:xfrm>
+                    <a:prstGeom prst="rect">
+                      <a:avLst/>
+                    </a:prstGeom>
+                  </pic:spPr>
+                </pic:pic>
+              </a:graphicData>
+            </a:graphic>
+          </wp:inline>
+        </w:drawing>
+      </w:r>
+    </w:p>
+    <w:p/>
+    <w:p>
+      <w:r>
+        <w:rPr>
+          <w:noProof/>
+        </w:rPr>
+        <w:drawing>
+          <wp:inline distT="0" distB="0" distL="0" distR="0" wp14:anchorId="6AF766C0" wp14:editId="302DC7E4">
+            <wp:extent cx="2862072" cy="1899602"/>
+            <wp:effectExtent l="0" t="0" r="0" b="5715"/>
+            <wp:docPr id="51" name="Picture 51"/>
+            <wp:cNvGraphicFramePr>
+              <a:graphicFrameLocks xmlns:a="http://schemas.openxmlformats.org/drawingml/2006/main" noChangeAspect="1"/>
+            </wp:cNvGraphicFramePr>
+            <a:graphic xmlns:a="http://schemas.openxmlformats.org/drawingml/2006/main">
+              <a:graphicData uri="http://schemas.openxmlformats.org/drawingml/2006/picture">
+                <pic:pic xmlns:pic="http://schemas.openxmlformats.org/drawingml/2006/picture">
+                  <pic:nvPicPr>
+                    <pic:cNvPr id="0" name="Picture 1"/>
+                    <pic:cNvPicPr>
+                      <a:picLocks noChangeAspect="1" noChangeArrowheads="1"/>
+                    </pic:cNvPicPr>
+                  </pic:nvPicPr>
+                  <pic:blipFill>
+                    <a:blip r:embed="rId98">
+                      <a:extLst>
+                        <a:ext uri="{28A0092B-C50C-407E-A947-70E740481C1C}">
+                          <a14:useLocalDpi xmlns:a14="http://schemas.microsoft.com/office/drawing/2010/main" val="0"/>
+                        </a:ext>
+                      </a:extLst>
+                    </a:blip>
+                    <a:srcRect/>
+                    <a:stretch>
+                      <a:fillRect/>
+                    </a:stretch>
+                  </pic:blipFill>
+                  <pic:spPr bwMode="auto">
+                    <a:xfrm>
+                      <a:off x="0" y="0"/>
+                      <a:ext cx="2862072" cy="1899602"/>
+                    </a:xfrm>
+                    <a:prstGeom prst="rect">
+                      <a:avLst/>
+                    </a:prstGeom>
+                    <a:noFill/>
+                    <a:ln>
+                      <a:noFill/>
+                    </a:ln>
+                  </pic:spPr>
+                </pic:pic>
+              </a:graphicData>
+            </a:graphic>
+          </wp:inline>
+        </w:drawing>
+      </w:r>
+    </w:p>
+    <w:p>
+      <w:r>
+        <w:rPr>
+          <w:noProof/>
+        </w:rPr>
+        <w:drawing>
+          <wp:inline distT="0" distB="0" distL="0" distR="0">
+            <wp:extent cx="2862072" cy="1903382"/>
+            <wp:effectExtent l="0" t="0" r="0" b="1905"/>
+            <wp:docPr id="77" name="Picture 77"/>
+            <wp:cNvGraphicFramePr>
+              <a:graphicFrameLocks xmlns:a="http://schemas.openxmlformats.org/drawingml/2006/main" noChangeAspect="1"/>
+            </wp:cNvGraphicFramePr>
+            <a:graphic xmlns:a="http://schemas.openxmlformats.org/drawingml/2006/main">
+              <a:graphicData uri="http://schemas.openxmlformats.org/drawingml/2006/picture">
+                <pic:pic xmlns:pic="http://schemas.openxmlformats.org/drawingml/2006/picture">
+                  <pic:nvPicPr>
+                    <pic:cNvPr id="0" name="Picture 2"/>
+                    <pic:cNvPicPr>
+                      <a:picLocks noChangeAspect="1" noChangeArrowheads="1"/>
+                    </pic:cNvPicPr>
+                  </pic:nvPicPr>
+                  <pic:blipFill>
+                    <a:blip r:embed="rId99">
+                      <a:extLst>
+                        <a:ext uri="{28A0092B-C50C-407E-A947-70E740481C1C}">
+                          <a14:useLocalDpi xmlns:a14="http://schemas.microsoft.com/office/drawing/2010/main" val="0"/>
+                        </a:ext>
+                      </a:extLst>
+                    </a:blip>
+                    <a:srcRect/>
+                    <a:stretch>
+                      <a:fillRect/>
+                    </a:stretch>
+                  </pic:blipFill>
+                  <pic:spPr bwMode="auto">
+                    <a:xfrm>
+                      <a:off x="0" y="0"/>
+                      <a:ext cx="2862072" cy="1903382"/>
+                    </a:xfrm>
+                    <a:prstGeom prst="rect">
+                      <a:avLst/>
+                    </a:prstGeom>
+                    <a:noFill/>
+                    <a:ln>
+                      <a:noFill/>
+                    </a:ln>
+                  </pic:spPr>
+                </pic:pic>
+              </a:graphicData>
+            </a:graphic>
+          </wp:inline>
+        </w:drawing>
+      </w:r>
+      <w:r>
+        <w:t xml:space="preserve"> </w:t>
+      </w:r>
+    </w:p>
+    <w:p>
+      <w:r>
+        <w:rPr>
+          <w:noProof/>
+        </w:rPr>
+        <w:drawing>
+          <wp:inline distT="0" distB="0" distL="0" distR="0">
+            <wp:extent cx="2862072" cy="1903382"/>
+            <wp:effectExtent l="0" t="0" r="0" b="1905"/>
+            <wp:docPr id="81" name="Picture 81"/>
+            <wp:cNvGraphicFramePr>
+              <a:graphicFrameLocks xmlns:a="http://schemas.openxmlformats.org/drawingml/2006/main" noChangeAspect="1"/>
+            </wp:cNvGraphicFramePr>
+            <a:graphic xmlns:a="http://schemas.openxmlformats.org/drawingml/2006/main">
+              <a:graphicData uri="http://schemas.openxmlformats.org/drawingml/2006/picture">
+                <pic:pic xmlns:pic="http://schemas.openxmlformats.org/drawingml/2006/picture">
+                  <pic:nvPicPr>
+                    <pic:cNvPr id="0" name="Picture 4"/>
+                    <pic:cNvPicPr>
+                      <a:picLocks noChangeAspect="1" noChangeArrowheads="1"/>
+                    </pic:cNvPicPr>
+                  </pic:nvPicPr>
+                  <pic:blipFill>
+                    <a:blip r:embed="rId100">
+                      <a:extLst>
+                        <a:ext uri="{28A0092B-C50C-407E-A947-70E740481C1C}">
+                          <a14:useLocalDpi xmlns:a14="http://schemas.microsoft.com/office/drawing/2010/main" val="0"/>
+                        </a:ext>
+                      </a:extLst>
+                    </a:blip>
+                    <a:srcRect/>
+                    <a:stretch>
+                      <a:fillRect/>
+                    </a:stretch>
+                  </pic:blipFill>
+                  <pic:spPr bwMode="auto">
+                    <a:xfrm>
+                      <a:off x="0" y="0"/>
+                      <a:ext cx="2862072" cy="1903382"/>
+                    </a:xfrm>
+                    <a:prstGeom prst="rect">
+                      <a:avLst/>
+                    </a:prstGeom>
+                    <a:noFill/>
+                    <a:ln>
+                      <a:noFill/>
+                    </a:ln>
+                  </pic:spPr>
+                </pic:pic>
+              </a:graphicData>
+            </a:graphic>
+          </wp:inline>
+        </w:drawing>
+      </w:r>
+      <w:r>
+        <w:t xml:space="preserve"> </w:t>
+      </w:r>
+    </w:p>
+    <w:p>
+      <w:r>
+        <w:rPr>
+          <w:noProof/>
+        </w:rPr>
+        <w:drawing>
+          <wp:inline distT="0" distB="0" distL="0" distR="0">
+            <wp:extent cx="2862072" cy="1903382"/>
+            <wp:effectExtent l="0" t="0" r="0" b="1905"/>
+            <wp:docPr id="85" name="Picture 85"/>
+            <wp:cNvGraphicFramePr>
+              <a:graphicFrameLocks xmlns:a="http://schemas.openxmlformats.org/drawingml/2006/main" noChangeAspect="1"/>
+            </wp:cNvGraphicFramePr>
+            <a:graphic xmlns:a="http://schemas.openxmlformats.org/drawingml/2006/main">
+              <a:graphicData uri="http://schemas.openxmlformats.org/drawingml/2006/picture">
+                <pic:pic xmlns:pic="http://schemas.openxmlformats.org/drawingml/2006/picture">
+                  <pic:nvPicPr>
+                    <pic:cNvPr id="0" name="Picture 5"/>
+                    <pic:cNvPicPr>
+                      <a:picLocks noChangeAspect="1" noChangeArrowheads="1"/>
+                    </pic:cNvPicPr>
+                  </pic:nvPicPr>
+                  <pic:blipFill>
+                    <a:blip r:embed="rId101">
+                      <a:extLst>
+                        <a:ext uri="{28A0092B-C50C-407E-A947-70E740481C1C}">
+                          <a14:useLocalDpi xmlns:a14="http://schemas.microsoft.com/office/drawing/2010/main" val="0"/>
+                        </a:ext>
+                      </a:extLst>
+                    </a:blip>
+                    <a:srcRect/>
+                    <a:stretch>
+                      <a:fillRect/>
+                    </a:stretch>
+                  </pic:blipFill>
+                  <pic:spPr bwMode="auto">
+                    <a:xfrm>
+                      <a:off x="0" y="0"/>
+                      <a:ext cx="2862072" cy="1903382"/>
+                    </a:xfrm>
+                    <a:prstGeom prst="rect">
+                      <a:avLst/>
+                    </a:prstGeom>
+                    <a:noFill/>
+                    <a:ln>
+                      <a:noFill/>
+                    </a:ln>
+                  </pic:spPr>
+                </pic:pic>
+              </a:graphicData>
+            </a:graphic>
+          </wp:inline>
+        </w:drawing>
+      </w:r>
+    </w:p>
+    <w:p/>
+    <w:p>
+      <w:r>
+        <w:rPr>
+          <w:noProof/>
+        </w:rPr>
+        <w:drawing>
+          <wp:inline distT="0" distB="0" distL="0" distR="0">
+            <wp:extent cx="2862072" cy="1903382"/>
+            <wp:effectExtent l="0" t="0" r="0" b="1905"/>
+            <wp:docPr id="78" name="Picture 78"/>
+            <wp:cNvGraphicFramePr>
+              <a:graphicFrameLocks xmlns:a="http://schemas.openxmlformats.org/drawingml/2006/main" noChangeAspect="1"/>
+            </wp:cNvGraphicFramePr>
+            <a:graphic xmlns:a="http://schemas.openxmlformats.org/drawingml/2006/main">
+              <a:graphicData uri="http://schemas.openxmlformats.org/drawingml/2006/picture">
+                <pic:pic xmlns:pic="http://schemas.openxmlformats.org/drawingml/2006/picture">
+                  <pic:nvPicPr>
+                    <pic:cNvPr id="0" name="Picture 1"/>
+                    <pic:cNvPicPr>
+                      <a:picLocks noChangeAspect="1" noChangeArrowheads="1"/>
+                    </pic:cNvPicPr>
+                  </pic:nvPicPr>
+                  <pic:blipFill>
+                    <a:blip r:embed="rId102">
+                      <a:extLst>
+                        <a:ext uri="{28A0092B-C50C-407E-A947-70E740481C1C}">
+                          <a14:useLocalDpi xmlns:a14="http://schemas.microsoft.com/office/drawing/2010/main" val="0"/>
+                        </a:ext>
+                      </a:extLst>
+                    </a:blip>
+                    <a:srcRect/>
+                    <a:stretch>
+                      <a:fillRect/>
+                    </a:stretch>
+                  </pic:blipFill>
+                  <pic:spPr bwMode="auto">
+                    <a:xfrm>
+                      <a:off x="0" y="0"/>
+                      <a:ext cx="2862072" cy="1903382"/>
+                    </a:xfrm>
+                    <a:prstGeom prst="rect">
+                      <a:avLst/>
+                    </a:prstGeom>
+                    <a:noFill/>
+                    <a:ln>
+                      <a:noFill/>
+                    </a:ln>
+                  </pic:spPr>
+                </pic:pic>
+              </a:graphicData>
+            </a:graphic>
+          </wp:inline>
+        </w:drawing>
+      </w:r>
+      <w:r>
+        <w:t xml:space="preserve"> </w:t>
+      </w:r>
+    </w:p>
+    <w:p>
+      <w:r>
+        <w:rPr>
+          <w:noProof/>
+        </w:rPr>
+        <w:drawing>
+          <wp:inline distT="0" distB="0" distL="0" distR="0">
+            <wp:extent cx="2862072" cy="1903382"/>
+            <wp:effectExtent l="0" t="0" r="0" b="1905"/>
+            <wp:docPr id="89" name="Picture 89"/>
+            <wp:cNvGraphicFramePr>
+              <a:graphicFrameLocks xmlns:a="http://schemas.openxmlformats.org/drawingml/2006/main" noChangeAspect="1"/>
+            </wp:cNvGraphicFramePr>
+            <a:graphic xmlns:a="http://schemas.openxmlformats.org/drawingml/2006/main">
+              <a:graphicData uri="http://schemas.openxmlformats.org/drawingml/2006/picture">
+                <pic:pic xmlns:pic="http://schemas.openxmlformats.org/drawingml/2006/picture">
+                  <pic:nvPicPr>
+                    <pic:cNvPr id="0" name="Picture 2"/>
+                    <pic:cNvPicPr>
+                      <a:picLocks noChangeAspect="1" noChangeArrowheads="1"/>
+                    </pic:cNvPicPr>
+                  </pic:nvPicPr>
+                  <pic:blipFill>
+                    <a:blip r:embed="rId103">
+                      <a:extLst>
+                        <a:ext uri="{28A0092B-C50C-407E-A947-70E740481C1C}">
+                          <a14:useLocalDpi xmlns:a14="http://schemas.microsoft.com/office/drawing/2010/main" val="0"/>
+                        </a:ext>
+                      </a:extLst>
+                    </a:blip>
+                    <a:srcRect/>
+                    <a:stretch>
+                      <a:fillRect/>
+                    </a:stretch>
+                  </pic:blipFill>
+                  <pic:spPr bwMode="auto">
+                    <a:xfrm>
+                      <a:off x="0" y="0"/>
+                      <a:ext cx="2862072" cy="1903382"/>
+                    </a:xfrm>
+                    <a:prstGeom prst="rect">
+                      <a:avLst/>
+                    </a:prstGeom>
+                    <a:noFill/>
+                    <a:ln>
+                      <a:noFill/>
+                    </a:ln>
+                  </pic:spPr>
+                </pic:pic>
+              </a:graphicData>
+            </a:graphic>
+          </wp:inline>
+        </w:drawing>
+      </w:r>
+    </w:p>
+    <w:p>
+      <w:pPr>
+        <w:tabs>
+          <w:tab w:val="right" w:pos="9764"/>
+        </w:tabs>
+      </w:pPr>
+      <w:r>
+        <w:rPr>
+          <w:noProof/>
+        </w:rPr>
+        <w:drawing>
+          <wp:inline distT="0" distB="0" distL="0" distR="0" wp14:anchorId="39D8937B" wp14:editId="449EA1BC">
+            <wp:extent cx="2862072" cy="1902369"/>
+            <wp:effectExtent l="0" t="0" r="0" b="3175"/>
+            <wp:docPr id="95" name="Picture 95"/>
+            <wp:cNvGraphicFramePr>
+              <a:graphicFrameLocks xmlns:a="http://schemas.openxmlformats.org/drawingml/2006/main" noChangeAspect="1"/>
+            </wp:cNvGraphicFramePr>
+            <a:graphic xmlns:a="http://schemas.openxmlformats.org/drawingml/2006/main">
+              <a:graphicData uri="http://schemas.openxmlformats.org/drawingml/2006/picture">
+                <pic:pic xmlns:pic="http://schemas.openxmlformats.org/drawingml/2006/picture">
+                  <pic:nvPicPr>
+                    <pic:cNvPr id="0" name="Picture 3"/>
+                    <pic:cNvPicPr>
+                      <a:picLocks noChangeAspect="1" noChangeArrowheads="1"/>
+                    </pic:cNvPicPr>
+                  </pic:nvPicPr>
+                  <pic:blipFill>
+                    <a:blip r:embed="rId104">
+                      <a:extLst>
+                        <a:ext uri="{28A0092B-C50C-407E-A947-70E740481C1C}">
+                          <a14:useLocalDpi xmlns:a14="http://schemas.microsoft.com/office/drawing/2010/main" val="0"/>
+                        </a:ext>
+                      </a:extLst>
+                    </a:blip>
+                    <a:srcRect/>
+                    <a:stretch>
+                      <a:fillRect/>
+                    </a:stretch>
+                  </pic:blipFill>
+                  <pic:spPr bwMode="auto">
+                    <a:xfrm>
+                      <a:off x="0" y="0"/>
+                      <a:ext cx="2862072" cy="1902369"/>
+                    </a:xfrm>
+                    <a:prstGeom prst="rect">
+                      <a:avLst/>
+                    </a:prstGeom>
+                    <a:noFill/>
+                    <a:ln>
+                      <a:noFill/>
+                    </a:ln>
+                  </pic:spPr>
+                </pic:pic>
+              </a:graphicData>
+            </a:graphic>
+          </wp:inline>
+        </w:drawing>
+      </w:r>
+      <w:r>
+        <w:rPr>
+          <w:noProof/>
+        </w:rPr>
+        <w:drawing>
+          <wp:inline distT="0" distB="0" distL="0" distR="0">
+            <wp:extent cx="2862072" cy="1902369"/>
+            <wp:effectExtent l="0" t="0" r="0" b="3175"/>
+            <wp:docPr id="101" name="Picture 101"/>
+            <wp:cNvGraphicFramePr>
+              <a:graphicFrameLocks xmlns:a="http://schemas.openxmlformats.org/drawingml/2006/main" noChangeAspect="1"/>
+            </wp:cNvGraphicFramePr>
+            <a:graphic xmlns:a="http://schemas.openxmlformats.org/drawingml/2006/main">
+              <a:graphicData uri="http://schemas.openxmlformats.org/drawingml/2006/picture">
+                <pic:pic xmlns:pic="http://schemas.openxmlformats.org/drawingml/2006/picture">
+                  <pic:nvPicPr>
+                    <pic:cNvPr id="0" name="Picture 4"/>
+                    <pic:cNvPicPr>
+                      <a:picLocks noChangeAspect="1" noChangeArrowheads="1"/>
+                    </pic:cNvPicPr>
+                  </pic:nvPicPr>
+                  <pic:blipFill>
+                    <a:blip r:embed="rId105">
+                      <a:extLst>
+                        <a:ext uri="{28A0092B-C50C-407E-A947-70E740481C1C}">
+                          <a14:useLocalDpi xmlns:a14="http://schemas.microsoft.com/office/drawing/2010/main" val="0"/>
+                        </a:ext>
+                      </a:extLst>
+                    </a:blip>
+                    <a:srcRect/>
+                    <a:stretch>
+                      <a:fillRect/>
+                    </a:stretch>
+                  </pic:blipFill>
+                  <pic:spPr bwMode="auto">
+                    <a:xfrm>
+                      <a:off x="0" y="0"/>
+                      <a:ext cx="2862072" cy="1902369"/>
+                    </a:xfrm>
+                    <a:prstGeom prst="rect">
+                      <a:avLst/>
+                    </a:prstGeom>
+                    <a:noFill/>
+                    <a:ln>
+                      <a:noFill/>
+                    </a:ln>
+                  </pic:spPr>
+                </pic:pic>
+              </a:graphicData>
+            </a:graphic>
+          </wp:inline>
+        </w:drawing>
+      </w:r>
+      <w:r>
+        <w:tab/>
+      </w:r>
+    </w:p>
+    <w:p>
+      <w:pPr>
+        <w:tabs>
+          <w:tab w:val="right" w:pos="9764"/>
+        </w:tabs>
+      </w:pPr>
+      <w:r>
+        <w:rPr>
+          <w:noProof/>
+        </w:rPr>
+        <w:drawing>
+          <wp:inline distT="0" distB="0" distL="0" distR="0">
+            <wp:extent cx="2862072" cy="1902369"/>
+            <wp:effectExtent l="0" t="0" r="0" b="3175"/>
+            <wp:docPr id="102" name="Picture 102"/>
+            <wp:cNvGraphicFramePr>
+              <a:graphicFrameLocks xmlns:a="http://schemas.openxmlformats.org/drawingml/2006/main" noChangeAspect="1"/>
+            </wp:cNvGraphicFramePr>
+            <a:graphic xmlns:a="http://schemas.openxmlformats.org/drawingml/2006/main">
+              <a:graphicData uri="http://schemas.openxmlformats.org/drawingml/2006/picture">
+                <pic:pic xmlns:pic="http://schemas.openxmlformats.org/drawingml/2006/picture">
+                  <pic:nvPicPr>
+                    <pic:cNvPr id="0" name="Picture 5"/>
+                    <pic:cNvPicPr>
+                      <a:picLocks noChangeAspect="1" noChangeArrowheads="1"/>
+                    </pic:cNvPicPr>
+                  </pic:nvPicPr>
+                  <pic:blipFill>
+                    <a:blip r:embed="rId106">
+                      <a:extLst>
+                        <a:ext uri="{28A0092B-C50C-407E-A947-70E740481C1C}">
+                          <a14:useLocalDpi xmlns:a14="http://schemas.microsoft.com/office/drawing/2010/main" val="0"/>
+                        </a:ext>
+                      </a:extLst>
+                    </a:blip>
+                    <a:srcRect/>
+                    <a:stretch>
+                      <a:fillRect/>
+                    </a:stretch>
+                  </pic:blipFill>
+                  <pic:spPr bwMode="auto">
+                    <a:xfrm>
+                      <a:off x="0" y="0"/>
+                      <a:ext cx="2862072" cy="1902369"/>
+                    </a:xfrm>
+                    <a:prstGeom prst="rect">
+                      <a:avLst/>
+                    </a:prstGeom>
+                    <a:noFill/>
+                    <a:ln>
+                      <a:noFill/>
+                    </a:ln>
+                  </pic:spPr>
+                </pic:pic>
+              </a:graphicData>
+            </a:graphic>
+          </wp:inline>
+        </w:drawing>
+      </w:r>
+      <w:r>
+        <w:t xml:space="preserve"> </w:t>
+      </w:r>
+      <w:r>
+        <w:rPr>
+          <w:noProof/>
+        </w:rPr>
+        <w:drawing>
+          <wp:inline distT="0" distB="0" distL="0" distR="0">
+            <wp:extent cx="2862072" cy="1902369"/>
+            <wp:effectExtent l="0" t="0" r="0" b="3175"/>
+            <wp:docPr id="103" name="Picture 103"/>
+            <wp:cNvGraphicFramePr>
+              <a:graphicFrameLocks xmlns:a="http://schemas.openxmlformats.org/drawingml/2006/main" noChangeAspect="1"/>
+            </wp:cNvGraphicFramePr>
+            <a:graphic xmlns:a="http://schemas.openxmlformats.org/drawingml/2006/main">
+              <a:graphicData uri="http://schemas.openxmlformats.org/drawingml/2006/picture">
+                <pic:pic xmlns:pic="http://schemas.openxmlformats.org/drawingml/2006/picture">
+                  <pic:nvPicPr>
+                    <pic:cNvPr id="0" name="Picture 6"/>
+                    <pic:cNvPicPr>
+                      <a:picLocks noChangeAspect="1" noChangeArrowheads="1"/>
+                    </pic:cNvPicPr>
+                  </pic:nvPicPr>
+                  <pic:blipFill>
+                    <a:blip r:embed="rId107">
+                      <a:extLst>
+                        <a:ext uri="{28A0092B-C50C-407E-A947-70E740481C1C}">
+                          <a14:useLocalDpi xmlns:a14="http://schemas.microsoft.com/office/drawing/2010/main" val="0"/>
+                        </a:ext>
+                      </a:extLst>
+                    </a:blip>
+                    <a:srcRect/>
+                    <a:stretch>
+                      <a:fillRect/>
+                    </a:stretch>
+                  </pic:blipFill>
+                  <pic:spPr bwMode="auto">
+                    <a:xfrm>
+                      <a:off x="0" y="0"/>
+                      <a:ext cx="2862072" cy="1902369"/>
+                    </a:xfrm>
+                    <a:prstGeom prst="rect">
+                      <a:avLst/>
+                    </a:prstGeom>
+                    <a:noFill/>
+                    <a:ln>
+                      <a:noFill/>
+                    </a:ln>
+                  </pic:spPr>
+                </pic:pic>
+              </a:graphicData>
+            </a:graphic>
+          </wp:inline>
+        </w:drawing>
+      </w:r>
+      <w:r>
+        <w:t xml:space="preserve"> </w:t>
+      </w:r>
+      <w:r>
+        <w:rPr>
+          <w:noProof/>
+        </w:rPr>
+        <w:drawing>
+          <wp:inline distT="0" distB="0" distL="0" distR="0">
+            <wp:extent cx="2862072" cy="1902369"/>
+            <wp:effectExtent l="0" t="0" r="0" b="3175"/>
+            <wp:docPr id="104" name="Picture 104"/>
+            <wp:cNvGraphicFramePr>
+              <a:graphicFrameLocks xmlns:a="http://schemas.openxmlformats.org/drawingml/2006/main" noChangeAspect="1"/>
+            </wp:cNvGraphicFramePr>
+            <a:graphic xmlns:a="http://schemas.openxmlformats.org/drawingml/2006/main">
+              <a:graphicData uri="http://schemas.openxmlformats.org/drawingml/2006/picture">
+                <pic:pic xmlns:pic="http://schemas.openxmlformats.org/drawingml/2006/picture">
+                  <pic:nvPicPr>
+                    <pic:cNvPr id="0" name="Picture 7"/>
+                    <pic:cNvPicPr>
+                      <a:picLocks noChangeAspect="1" noChangeArrowheads="1"/>
+                    </pic:cNvPicPr>
+                  </pic:nvPicPr>
+                  <pic:blipFill>
+                    <a:blip r:embed="rId108">
+                      <a:extLst>
+                        <a:ext uri="{28A0092B-C50C-407E-A947-70E740481C1C}">
+                          <a14:useLocalDpi xmlns:a14="http://schemas.microsoft.com/office/drawing/2010/main" val="0"/>
+                        </a:ext>
+                      </a:extLst>
+                    </a:blip>
+                    <a:srcRect/>
+                    <a:stretch>
+                      <a:fillRect/>
+                    </a:stretch>
+                  </pic:blipFill>
+                  <pic:spPr bwMode="auto">
+                    <a:xfrm>
+                      <a:off x="0" y="0"/>
+                      <a:ext cx="2862072" cy="1902369"/>
+                    </a:xfrm>
+                    <a:prstGeom prst="rect">
+                      <a:avLst/>
+                    </a:prstGeom>
+                    <a:noFill/>
+                    <a:ln>
+                      <a:noFill/>
+                    </a:ln>
+                  </pic:spPr>
+                </pic:pic>
+              </a:graphicData>
+            </a:graphic>
+          </wp:inline>
+        </w:drawing>
+      </w:r>
+      <w:r>
+        <w:t xml:space="preserve"> </w:t>
+      </w:r>
+      <w:r>
+        <w:rPr>
+          <w:noProof/>
+        </w:rPr>
+        <w:drawing>
+          <wp:inline distT="0" distB="0" distL="0" distR="0">
+            <wp:extent cx="2862072" cy="1902369"/>
+            <wp:effectExtent l="0" t="0" r="0" b="3175"/>
+            <wp:docPr id="105" name="Picture 105"/>
+            <wp:cNvGraphicFramePr>
+              <a:graphicFrameLocks xmlns:a="http://schemas.openxmlformats.org/drawingml/2006/main" noChangeAspect="1"/>
+            </wp:cNvGraphicFramePr>
+            <a:graphic xmlns:a="http://schemas.openxmlformats.org/drawingml/2006/main">
+              <a:graphicData uri="http://schemas.openxmlformats.org/drawingml/2006/picture">
+                <pic:pic xmlns:pic="http://schemas.openxmlformats.org/drawingml/2006/picture">
+                  <pic:nvPicPr>
+                    <pic:cNvPr id="0" name="Picture 8"/>
+                    <pic:cNvPicPr>
+                      <a:picLocks noChangeAspect="1" noChangeArrowheads="1"/>
+                    </pic:cNvPicPr>
+                  </pic:nvPicPr>
+                  <pic:blipFill>
+                    <a:blip r:embed="rId109">
+                      <a:extLst>
+                        <a:ext uri="{28A0092B-C50C-407E-A947-70E740481C1C}">
+                          <a14:useLocalDpi xmlns:a14="http://schemas.microsoft.com/office/drawing/2010/main" val="0"/>
+                        </a:ext>
+                      </a:extLst>
+                    </a:blip>
+                    <a:srcRect/>
+                    <a:stretch>
+                      <a:fillRect/>
+                    </a:stretch>
+                  </pic:blipFill>
+                  <pic:spPr bwMode="auto">
+                    <a:xfrm>
+                      <a:off x="0" y="0"/>
+                      <a:ext cx="2862072" cy="1902369"/>
+                    </a:xfrm>
+                    <a:prstGeom prst="rect">
+                      <a:avLst/>
+                    </a:prstGeom>
+                    <a:noFill/>
+                    <a:ln>
+                      <a:noFill/>
+                    </a:ln>
+                  </pic:spPr>
+                </pic:pic>
+              </a:graphicData>
+            </a:graphic>
+          </wp:inline>
+        </w:drawing>
+      </w:r>
+    </w:p>
+    <w:p>
+      <w:pPr>
+        <w:tabs>
+          <w:tab w:val="right" w:pos="9764"/>
+        </w:tabs>
+      </w:pPr>
+      <w:r>
+        <w:rPr>
+          <w:noProof/>
+        </w:rPr>
+        <w:drawing>
+          <wp:inline distT="0" distB="0" distL="0" distR="0">
+            <wp:extent cx="2862072" cy="1902369"/>
+            <wp:effectExtent l="0" t="0" r="0" b="3175"/>
+            <wp:docPr id="106" name="Picture 106"/>
+            <wp:cNvGraphicFramePr>
+              <a:graphicFrameLocks xmlns:a="http://schemas.openxmlformats.org/drawingml/2006/main" noChangeAspect="1"/>
+            </wp:cNvGraphicFramePr>
+            <a:graphic xmlns:a="http://schemas.openxmlformats.org/drawingml/2006/main">
+              <a:graphicData uri="http://schemas.openxmlformats.org/drawingml/2006/picture">
+                <pic:pic xmlns:pic="http://schemas.openxmlformats.org/drawingml/2006/picture">
+                  <pic:nvPicPr>
+                    <pic:cNvPr id="0" name="Picture 9"/>
+                    <pic:cNvPicPr>
+                      <a:picLocks noChangeAspect="1" noChangeArrowheads="1"/>
+                    </pic:cNvPicPr>
+                  </pic:nvPicPr>
+                  <pic:blipFill>
+                    <a:blip r:embed="rId110">
+                      <a:extLst>
+                        <a:ext uri="{28A0092B-C50C-407E-A947-70E740481C1C}">
+                          <a14:useLocalDpi xmlns:a14="http://schemas.microsoft.com/office/drawing/2010/main" val="0"/>
+                        </a:ext>
+                      </a:extLst>
+                    </a:blip>
+                    <a:srcRect/>
+                    <a:stretch>
+                      <a:fillRect/>
+                    </a:stretch>
+                  </pic:blipFill>
+                  <pic:spPr bwMode="auto">
+                    <a:xfrm>
+                      <a:off x="0" y="0"/>
+                      <a:ext cx="2862072" cy="1902369"/>
+                    </a:xfrm>
+                    <a:prstGeom prst="rect">
+                      <a:avLst/>
+                    </a:prstGeom>
+                    <a:noFill/>
+                    <a:ln>
+                      <a:noFill/>
+                    </a:ln>
+                  </pic:spPr>
+                </pic:pic>
+              </a:graphicData>
+            </a:graphic>
+          </wp:inline>
+        </w:drawing>
+      </w:r>
+      <w:r>
+        <w:t xml:space="preserve"> </w:t>
+      </w:r>
+      <w:r>
+        <w:rPr>
+          <w:noProof/>
+        </w:rPr>
+        <w:drawing>
+          <wp:inline distT="0" distB="0" distL="0" distR="0">
+            <wp:extent cx="2862072" cy="1902369"/>
+            <wp:effectExtent l="0" t="0" r="0" b="3175"/>
+            <wp:docPr id="107" name="Picture 107"/>
+            <wp:cNvGraphicFramePr>
+              <a:graphicFrameLocks xmlns:a="http://schemas.openxmlformats.org/drawingml/2006/main" noChangeAspect="1"/>
+            </wp:cNvGraphicFramePr>
+            <a:graphic xmlns:a="http://schemas.openxmlformats.org/drawingml/2006/main">
+              <a:graphicData uri="http://schemas.openxmlformats.org/drawingml/2006/picture">
+                <pic:pic xmlns:pic="http://schemas.openxmlformats.org/drawingml/2006/picture">
+                  <pic:nvPicPr>
+                    <pic:cNvPr id="0" name="Picture 10"/>
+                    <pic:cNvPicPr>
+                      <a:picLocks noChangeAspect="1" noChangeArrowheads="1"/>
+                    </pic:cNvPicPr>
+                  </pic:nvPicPr>
+                  <pic:blipFill>
+                    <a:blip r:embed="rId111">
+                      <a:extLst>
+                        <a:ext uri="{28A0092B-C50C-407E-A947-70E740481C1C}">
+                          <a14:useLocalDpi xmlns:a14="http://schemas.microsoft.com/office/drawing/2010/main" val="0"/>
+                        </a:ext>
+                      </a:extLst>
+                    </a:blip>
+                    <a:srcRect/>
+                    <a:stretch>
+                      <a:fillRect/>
+                    </a:stretch>
+                  </pic:blipFill>
+                  <pic:spPr bwMode="auto">
+                    <a:xfrm>
+                      <a:off x="0" y="0"/>
+                      <a:ext cx="2862072" cy="1902369"/>
+                    </a:xfrm>
+                    <a:prstGeom prst="rect">
+                      <a:avLst/>
+                    </a:prstGeom>
+                    <a:noFill/>
+                    <a:ln>
+                      <a:noFill/>
+                    </a:ln>
+                  </pic:spPr>
+                </pic:pic>
+              </a:graphicData>
+            </a:graphic>
+          </wp:inline>
+        </w:drawing>
+      </w:r>
+    </w:p>
+    <w:p>
+      <w:pPr>
+        <w:tabs>
+          <w:tab w:val="right" w:pos="9764"/>
+        </w:tabs>
+      </w:pPr>
+      <w:r>
+        <w:rPr>
+          <w:noProof/>
+        </w:rPr>
+        <w:drawing>
+          <wp:inline distT="0" distB="0" distL="0" distR="0">
+            <wp:extent cx="2862072" cy="1902369"/>
+            <wp:effectExtent l="0" t="0" r="0" b="3175"/>
+            <wp:docPr id="109" name="Picture 109"/>
+            <wp:cNvGraphicFramePr>
+              <a:graphicFrameLocks xmlns:a="http://schemas.openxmlformats.org/drawingml/2006/main" noChangeAspect="1"/>
+            </wp:cNvGraphicFramePr>
+            <a:graphic xmlns:a="http://schemas.openxmlformats.org/drawingml/2006/main">
+              <a:graphicData uri="http://schemas.openxmlformats.org/drawingml/2006/picture">
+                <pic:pic xmlns:pic="http://schemas.openxmlformats.org/drawingml/2006/picture">
+                  <pic:nvPicPr>
+                    <pic:cNvPr id="0" name="Picture 12"/>
+                    <pic:cNvPicPr>
+                      <a:picLocks noChangeAspect="1" noChangeArrowheads="1"/>
+                    </pic:cNvPicPr>
+                  </pic:nvPicPr>
+                  <pic:blipFill>
+                    <a:blip r:embed="rId112">
+                      <a:extLst>
+                        <a:ext uri="{28A0092B-C50C-407E-A947-70E740481C1C}">
+                          <a14:useLocalDpi xmlns:a14="http://schemas.microsoft.com/office/drawing/2010/main" val="0"/>
+                        </a:ext>
+                      </a:extLst>
+                    </a:blip>
+                    <a:srcRect/>
+                    <a:stretch>
+                      <a:fillRect/>
+                    </a:stretch>
+                  </pic:blipFill>
+                  <pic:spPr bwMode="auto">
+                    <a:xfrm>
+                      <a:off x="0" y="0"/>
+                      <a:ext cx="2862072" cy="1902369"/>
+                    </a:xfrm>
+                    <a:prstGeom prst="rect">
+                      <a:avLst/>
+                    </a:prstGeom>
+                    <a:noFill/>
+                    <a:ln>
+                      <a:noFill/>
+                    </a:ln>
+                  </pic:spPr>
+                </pic:pic>
+              </a:graphicData>
+            </a:graphic>
+          </wp:inline>
+        </w:drawing>
+      </w:r>
+    </w:p>
+    <w:p>
+      <w:pPr>
+        <w:tabs>
+          <w:tab w:val="right" w:pos="9764"/>
+        </w:tabs>
+      </w:pPr>
+      <w:r>
+        <w:rPr>
+          <w:noProof/>
+        </w:rPr>
+        <w:drawing>
+          <wp:inline distT="0" distB="0" distL="0" distR="0">
+            <wp:extent cx="2862072" cy="1902369"/>
+            <wp:effectExtent l="0" t="0" r="0" b="3175"/>
+            <wp:docPr id="113" name="Picture 113"/>
+            <wp:cNvGraphicFramePr>
+              <a:graphicFrameLocks xmlns:a="http://schemas.openxmlformats.org/drawingml/2006/main" noChangeAspect="1"/>
+            </wp:cNvGraphicFramePr>
+            <a:graphic xmlns:a="http://schemas.openxmlformats.org/drawingml/2006/main">
+              <a:graphicData uri="http://schemas.openxmlformats.org/drawingml/2006/picture">
+                <pic:pic xmlns:pic="http://schemas.openxmlformats.org/drawingml/2006/picture">
+                  <pic:nvPicPr>
+                    <pic:cNvPr id="0" name="Picture 16"/>
+                    <pic:cNvPicPr>
+                      <a:picLocks noChangeAspect="1" noChangeArrowheads="1"/>
+                    </pic:cNvPicPr>
+                  </pic:nvPicPr>
+                  <pic:blipFill>
+                    <a:blip r:embed="rId113">
+                      <a:extLst>
+                        <a:ext uri="{28A0092B-C50C-407E-A947-70E740481C1C}">
+                          <a14:useLocalDpi xmlns:a14="http://schemas.microsoft.com/office/drawing/2010/main" val="0"/>
+                        </a:ext>
+                      </a:extLst>
+                    </a:blip>
+                    <a:srcRect/>
+                    <a:stretch>
+                      <a:fillRect/>
+                    </a:stretch>
+                  </pic:blipFill>
+                  <pic:spPr bwMode="auto">
+                    <a:xfrm>
+                      <a:off x="0" y="0"/>
+                      <a:ext cx="2862072" cy="1902369"/>
+                    </a:xfrm>
+                    <a:prstGeom prst="rect">
+                      <a:avLst/>
+                    </a:prstGeom>
+                    <a:noFill/>
+                    <a:ln>
+                      <a:noFill/>
+                    </a:ln>
+                  </pic:spPr>
+                </pic:pic>
+              </a:graphicData>
+            </a:graphic>
+          </wp:inline>
+        </w:drawing>
+      </w:r>
+    </w:p>
+    <w:p>
+      <w:pPr>
+        <w:tabs>
+          <w:tab w:val="right" w:pos="9764"/>
+        </w:tabs>
+      </w:pPr>
+      <w:r>
+        <w:t>T</w:t>
+      </w:r>
+      <w:proofErr w:type="gramStart"/>
+      <w:r>
+        <w:t>_{</w:t>
+      </w:r>
+      <w:proofErr w:type="gramEnd"/>
+      <w:r>
+        <w:t>t0}=283K</w:t>
+      </w:r>
+    </w:p>
+    <w:p>
+      <w:pPr>
+        <w:tabs>
+          <w:tab w:val="right" w:pos="9764"/>
+        </w:tabs>
+      </w:pPr>
+      <w:r>
+        <w:rPr>
+          <w:noProof/>
+        </w:rPr>
+        <w:drawing>
+          <wp:inline distT="0" distB="0" distL="0" distR="0">
+            <wp:extent cx="2862072" cy="1902369"/>
+            <wp:effectExtent l="0" t="0" r="0" b="3175"/>
+            <wp:docPr id="115" name="Picture 115"/>
+            <wp:cNvGraphicFramePr>
+              <a:graphicFrameLocks xmlns:a="http://schemas.openxmlformats.org/drawingml/2006/main" noChangeAspect="1"/>
+            </wp:cNvGraphicFramePr>
+            <a:graphic xmlns:a="http://schemas.openxmlformats.org/drawingml/2006/main">
+              <a:graphicData uri="http://schemas.openxmlformats.org/drawingml/2006/picture">
+                <pic:pic xmlns:pic="http://schemas.openxmlformats.org/drawingml/2006/picture">
+                  <pic:nvPicPr>
+                    <pic:cNvPr id="0" name="Picture 18"/>
+                    <pic:cNvPicPr>
+                      <a:picLocks noChangeAspect="1" noChangeArrowheads="1"/>
+                    </pic:cNvPicPr>
+                  </pic:nvPicPr>
+                  <pic:blipFill>
+                    <a:blip r:embed="rId114">
+                      <a:extLst>
+                        <a:ext uri="{28A0092B-C50C-407E-A947-70E740481C1C}">
+                          <a14:useLocalDpi xmlns:a14="http://schemas.microsoft.com/office/drawing/2010/main" val="0"/>
+                        </a:ext>
+                      </a:extLst>
+                    </a:blip>
+                    <a:srcRect/>
+                    <a:stretch>
+                      <a:fillRect/>
+                    </a:stretch>
+                  </pic:blipFill>
+                  <pic:spPr bwMode="auto">
+                    <a:xfrm>
+                      <a:off x="0" y="0"/>
+                      <a:ext cx="2862072" cy="1902369"/>
+                    </a:xfrm>
+                    <a:prstGeom prst="rect">
+                      <a:avLst/>
+                    </a:prstGeom>
+                    <a:noFill/>
+                    <a:ln>
+                      <a:noFill/>
+                    </a:ln>
+                  </pic:spPr>
+                </pic:pic>
+              </a:graphicData>
+            </a:graphic>
+          </wp:inline>
+        </w:drawing>
+      </w:r>
+    </w:p>
+    <w:p>
+      <w:pPr>
+        <w:tabs>
+          <w:tab w:val="right" w:pos="9764"/>
+        </w:tabs>
+      </w:pPr>
+      <w:r>
+        <w:rPr>
+          <w:noProof/>
+        </w:rPr>
+        <w:drawing>
+          <wp:inline distT="0" distB="0" distL="0" distR="0">
+            <wp:extent cx="2862072" cy="1902369"/>
+            <wp:effectExtent l="0" t="0" r="0" b="3175"/>
+            <wp:docPr id="117" name="Picture 117"/>
+            <wp:cNvGraphicFramePr>
+              <a:graphicFrameLocks xmlns:a="http://schemas.openxmlformats.org/drawingml/2006/main" noChangeAspect="1"/>
+            </wp:cNvGraphicFramePr>
+            <a:graphic xmlns:a="http://schemas.openxmlformats.org/drawingml/2006/main">
+              <a:graphicData uri="http://schemas.openxmlformats.org/drawingml/2006/picture">
+                <pic:pic xmlns:pic="http://schemas.openxmlformats.org/drawingml/2006/picture">
+                  <pic:nvPicPr>
+                    <pic:cNvPr id="0" name="Picture 20"/>
+                    <pic:cNvPicPr>
+                      <a:picLocks noChangeAspect="1" noChangeArrowheads="1"/>
+                    </pic:cNvPicPr>
+                  </pic:nvPicPr>
+                  <pic:blipFill>
+                    <a:blip r:embed="rId115">
+                      <a:extLst>
+                        <a:ext uri="{28A0092B-C50C-407E-A947-70E740481C1C}">
+                          <a14:useLocalDpi xmlns:a14="http://schemas.microsoft.com/office/drawing/2010/main" val="0"/>
+                        </a:ext>
+                      </a:extLst>
+                    </a:blip>
+                    <a:srcRect/>
+                    <a:stretch>
+                      <a:fillRect/>
+                    </a:stretch>
+                  </pic:blipFill>
+                  <pic:spPr bwMode="auto">
+                    <a:xfrm>
+                      <a:off x="0" y="0"/>
+                      <a:ext cx="2862072" cy="1902369"/>
+                    </a:xfrm>
+                    <a:prstGeom prst="rect">
+                      <a:avLst/>
+                    </a:prstGeom>
+                    <a:noFill/>
+                    <a:ln>
+                      <a:noFill/>
+                    </a:ln>
+                  </pic:spPr>
+                </pic:pic>
+              </a:graphicData>
+            </a:graphic>
+          </wp:inline>
+        </w:drawing>
+      </w:r>
+    </w:p>
+    <w:p>
+      <w:pPr>
+        <w:tabs>
+          <w:tab w:val="right" w:pos="9764"/>
+        </w:tabs>
+      </w:pPr>
+      <w:r>
+        <w:rPr>
+          <w:noProof/>
+        </w:rPr>
+        <w:drawing>
+          <wp:inline distT="0" distB="0" distL="0" distR="0">
+            <wp:extent cx="2862072" cy="1902369"/>
+            <wp:effectExtent l="0" t="0" r="0" b="3175"/>
+            <wp:docPr id="119" name="Picture 119"/>
+            <wp:cNvGraphicFramePr>
+              <a:graphicFrameLocks xmlns:a="http://schemas.openxmlformats.org/drawingml/2006/main" noChangeAspect="1"/>
+            </wp:cNvGraphicFramePr>
+            <a:graphic xmlns:a="http://schemas.openxmlformats.org/drawingml/2006/main">
+              <a:graphicData uri="http://schemas.openxmlformats.org/drawingml/2006/picture">
+                <pic:pic xmlns:pic="http://schemas.openxmlformats.org/drawingml/2006/picture">
+                  <pic:nvPicPr>
+                    <pic:cNvPr id="0" name="Picture 22"/>
+                    <pic:cNvPicPr>
+                      <a:picLocks noChangeAspect="1" noChangeArrowheads="1"/>
+                    </pic:cNvPicPr>
+                  </pic:nvPicPr>
+                  <pic:blipFill>
+                    <a:blip r:embed="rId116">
+                      <a:extLst>
+                        <a:ext uri="{28A0092B-C50C-407E-A947-70E740481C1C}">
+                          <a14:useLocalDpi xmlns:a14="http://schemas.microsoft.com/office/drawing/2010/main" val="0"/>
+                        </a:ext>
+                      </a:extLst>
+                    </a:blip>
+                    <a:srcRect/>
+                    <a:stretch>
+                      <a:fillRect/>
+                    </a:stretch>
+                  </pic:blipFill>
+                  <pic:spPr bwMode="auto">
+                    <a:xfrm>
+                      <a:off x="0" y="0"/>
+                      <a:ext cx="2862072" cy="1902369"/>
+                    </a:xfrm>
+                    <a:prstGeom prst="rect">
+                      <a:avLst/>
+                    </a:prstGeom>
+                    <a:noFill/>
+                    <a:ln>
+                      <a:noFill/>
+                    </a:ln>
+                  </pic:spPr>
+                </pic:pic>
+              </a:graphicData>
+            </a:graphic>
+          </wp:inline>
+        </w:drawing>
+      </w:r>
+    </w:p>
+    <w:p>
+      <w:pPr>
+        <w:tabs>
+          <w:tab w:val="right" w:pos="9764"/>
+        </w:tabs>
+      </w:pPr>
+      <w:r>
+        <w:rPr>
+          <w:noProof/>
+        </w:rPr>
+        <w:drawing>
+          <wp:inline distT="0" distB="0" distL="0" distR="0">
+            <wp:extent cx="2862072" cy="1902369"/>
+            <wp:effectExtent l="0" t="0" r="0" b="3175"/>
+            <wp:docPr id="120" name="Picture 120"/>
+            <wp:cNvGraphicFramePr>
+              <a:graphicFrameLocks xmlns:a="http://schemas.openxmlformats.org/drawingml/2006/main" noChangeAspect="1"/>
+            </wp:cNvGraphicFramePr>
+            <a:graphic xmlns:a="http://schemas.openxmlformats.org/drawingml/2006/main">
+              <a:graphicData uri="http://schemas.openxmlformats.org/drawingml/2006/picture">
+                <pic:pic xmlns:pic="http://schemas.openxmlformats.org/drawingml/2006/picture">
+                  <pic:nvPicPr>
+                    <pic:cNvPr id="0" name="Picture 23"/>
+                    <pic:cNvPicPr>
+                      <a:picLocks noChangeAspect="1" noChangeArrowheads="1"/>
+                    </pic:cNvPicPr>
+                  </pic:nvPicPr>
+                  <pic:blipFill>
+                    <a:blip r:embed="rId117">
+                      <a:extLst>
+                        <a:ext uri="{28A0092B-C50C-407E-A947-70E740481C1C}">
+                          <a14:useLocalDpi xmlns:a14="http://schemas.microsoft.com/office/drawing/2010/main" val="0"/>
+                        </a:ext>
+                      </a:extLst>
+                    </a:blip>
+                    <a:srcRect/>
+                    <a:stretch>
+                      <a:fillRect/>
+                    </a:stretch>
+                  </pic:blipFill>
+                  <pic:spPr bwMode="auto">
+                    <a:xfrm>
+                      <a:off x="0" y="0"/>
+                      <a:ext cx="2862072" cy="1902369"/>
+                    </a:xfrm>
+                    <a:prstGeom prst="rect">
+                      <a:avLst/>
+                    </a:prstGeom>
+                    <a:noFill/>
+                    <a:ln>
+                      <a:noFill/>
+                    </a:ln>
+                  </pic:spPr>
+                </pic:pic>
+              </a:graphicData>
+            </a:graphic>
+          </wp:inline>
+        </w:drawing>
+      </w:r>
+    </w:p>
+    <w:p>
+      <w:pPr>
+        <w:tabs>
+          <w:tab w:val="right" w:pos="9764"/>
+        </w:tabs>
+      </w:pPr>
+      <w:r>
+        <w:rPr>
+          <w:noProof/>
+        </w:rPr>
+        <w:drawing>
+          <wp:inline distT="0" distB="0" distL="0" distR="0">
+            <wp:extent cx="2862072" cy="1902369"/>
+            <wp:effectExtent l="0" t="0" r="0" b="3175"/>
+            <wp:docPr id="121" name="Picture 121"/>
+            <wp:cNvGraphicFramePr>
+              <a:graphicFrameLocks xmlns:a="http://schemas.openxmlformats.org/drawingml/2006/main" noChangeAspect="1"/>
+            </wp:cNvGraphicFramePr>
+            <a:graphic xmlns:a="http://schemas.openxmlformats.org/drawingml/2006/main">
+              <a:graphicData uri="http://schemas.openxmlformats.org/drawingml/2006/picture">
+                <pic:pic xmlns:pic="http://schemas.openxmlformats.org/drawingml/2006/picture">
+                  <pic:nvPicPr>
+                    <pic:cNvPr id="0" name="Picture 24"/>
+                    <pic:cNvPicPr>
+                      <a:picLocks noChangeAspect="1" noChangeArrowheads="1"/>
+                    </pic:cNvPicPr>
+                  </pic:nvPicPr>
+                  <pic:blipFill>
+                    <a:blip r:embed="rId118">
+                      <a:extLst>
+                        <a:ext uri="{28A0092B-C50C-407E-A947-70E740481C1C}">
+                          <a14:useLocalDpi xmlns:a14="http://schemas.microsoft.com/office/drawing/2010/main" val="0"/>
+                        </a:ext>
+                      </a:extLst>
+                    </a:blip>
+                    <a:srcRect/>
+                    <a:stretch>
+                      <a:fillRect/>
+                    </a:stretch>
+                  </pic:blipFill>
+                  <pic:spPr bwMode="auto">
+                    <a:xfrm>
+                      <a:off x="0" y="0"/>
+                      <a:ext cx="2862072" cy="1902369"/>
+                    </a:xfrm>
+                    <a:prstGeom prst="rect">
+                      <a:avLst/>
+                    </a:prstGeom>
+                    <a:noFill/>
+                    <a:ln>
+                      <a:noFill/>
+                    </a:ln>
+                  </pic:spPr>
+                </pic:pic>
+              </a:graphicData>
+            </a:graphic>
+          </wp:inline>
+        </w:drawing>
+      </w:r>
+      <w:r>
+        <w:rPr>
+          <w:noProof/>
+        </w:rPr>
+        <w:drawing>
+          <wp:inline distT="0" distB="0" distL="0" distR="0">
+            <wp:extent cx="2862072" cy="1902369"/>
+            <wp:effectExtent l="0" t="0" r="0" b="3175"/>
+            <wp:docPr id="122" name="Picture 122"/>
+            <wp:cNvGraphicFramePr>
+              <a:graphicFrameLocks xmlns:a="http://schemas.openxmlformats.org/drawingml/2006/main" noChangeAspect="1"/>
+            </wp:cNvGraphicFramePr>
+            <a:graphic xmlns:a="http://schemas.openxmlformats.org/drawingml/2006/main">
+              <a:graphicData uri="http://schemas.openxmlformats.org/drawingml/2006/picture">
+                <pic:pic xmlns:pic="http://schemas.openxmlformats.org/drawingml/2006/picture">
+                  <pic:nvPicPr>
+                    <pic:cNvPr id="0" name="Picture 25"/>
+                    <pic:cNvPicPr>
+                      <a:picLocks noChangeAspect="1" noChangeArrowheads="1"/>
+                    </pic:cNvPicPr>
+                  </pic:nvPicPr>
+                  <pic:blipFill>
+                    <a:blip r:embed="rId119">
+                      <a:extLst>
+                        <a:ext uri="{28A0092B-C50C-407E-A947-70E740481C1C}">
+                          <a14:useLocalDpi xmlns:a14="http://schemas.microsoft.com/office/drawing/2010/main" val="0"/>
+                        </a:ext>
+                      </a:extLst>
+                    </a:blip>
+                    <a:srcRect/>
+                    <a:stretch>
+                      <a:fillRect/>
+                    </a:stretch>
+                  </pic:blipFill>
+                  <pic:spPr bwMode="auto">
+                    <a:xfrm>
+                      <a:off x="0" y="0"/>
+                      <a:ext cx="2862072" cy="1902369"/>
+                    </a:xfrm>
+                    <a:prstGeom prst="rect">
+                      <a:avLst/>
+                    </a:prstGeom>
+                    <a:noFill/>
+                    <a:ln>
+                      <a:noFill/>
+                    </a:ln>
+                  </pic:spPr>
+                </pic:pic>
+              </a:graphicData>
+            </a:graphic>
+          </wp:inline>
+        </w:drawing>
+      </w:r>
+    </w:p>
+    <w:p>
+      <w:pPr>
+        <w:tabs>
+          <w:tab w:val="right" w:pos="9764"/>
+        </w:tabs>
+      </w:pPr>
+      <w:r>
+        <w:rPr>
+          <w:noProof/>
+        </w:rPr>
+        <w:drawing>
+          <wp:inline distT="0" distB="0" distL="0" distR="0">
+            <wp:extent cx="2862072" cy="1902369"/>
+            <wp:effectExtent l="0" t="0" r="0" b="3175"/>
+            <wp:docPr id="124" name="Picture 124"/>
+            <wp:cNvGraphicFramePr>
+              <a:graphicFrameLocks xmlns:a="http://schemas.openxmlformats.org/drawingml/2006/main" noChangeAspect="1"/>
+            </wp:cNvGraphicFramePr>
+            <a:graphic xmlns:a="http://schemas.openxmlformats.org/drawingml/2006/main">
+              <a:graphicData uri="http://schemas.openxmlformats.org/drawingml/2006/picture">
+                <pic:pic xmlns:pic="http://schemas.openxmlformats.org/drawingml/2006/picture">
+                  <pic:nvPicPr>
+                    <pic:cNvPr id="0" name="Picture 27"/>
+                    <pic:cNvPicPr>
+                      <a:picLocks noChangeAspect="1" noChangeArrowheads="1"/>
+                    </pic:cNvPicPr>
+                  </pic:nvPicPr>
+                  <pic:blipFill>
+                    <a:blip r:embed="rId120">
+                      <a:extLst>
+                        <a:ext uri="{28A0092B-C50C-407E-A947-70E740481C1C}">
+                          <a14:useLocalDpi xmlns:a14="http://schemas.microsoft.com/office/drawing/2010/main" val="0"/>
+                        </a:ext>
+                      </a:extLst>
+                    </a:blip>
+                    <a:srcRect/>
+                    <a:stretch>
+                      <a:fillRect/>
+                    </a:stretch>
+                  </pic:blipFill>
+                  <pic:spPr bwMode="auto">
+                    <a:xfrm>
+                      <a:off x="0" y="0"/>
+                      <a:ext cx="2862072" cy="1902369"/>
+                    </a:xfrm>
+                    <a:prstGeom prst="rect">
+                      <a:avLst/>
+                    </a:prstGeom>
+                    <a:noFill/>
+                    <a:ln>
+                      <a:noFill/>
+                    </a:ln>
+                  </pic:spPr>
+                </pic:pic>
+              </a:graphicData>
+            </a:graphic>
+          </wp:inline>
+        </w:drawing>
+      </w:r>
+    </w:p>
+    <w:p>
+      <w:pPr>
+        <w:tabs>
+          <w:tab w:val="right" w:pos="9764"/>
+        </w:tabs>
+      </w:pPr>
+      <w:r>
+        <w:rPr>
+          <w:noProof/>
+        </w:rPr>
+        <w:drawing>
+          <wp:inline distT="0" distB="0" distL="0" distR="0">
+            <wp:extent cx="2862072" cy="1902369"/>
+            <wp:effectExtent l="0" t="0" r="0" b="3175"/>
+            <wp:docPr id="125" name="Picture 125"/>
+            <wp:cNvGraphicFramePr>
+              <a:graphicFrameLocks xmlns:a="http://schemas.openxmlformats.org/drawingml/2006/main" noChangeAspect="1"/>
+            </wp:cNvGraphicFramePr>
+            <a:graphic xmlns:a="http://schemas.openxmlformats.org/drawingml/2006/main">
+              <a:graphicData uri="http://schemas.openxmlformats.org/drawingml/2006/picture">
+                <pic:pic xmlns:pic="http://schemas.openxmlformats.org/drawingml/2006/picture">
+                  <pic:nvPicPr>
+                    <pic:cNvPr id="0" name="Picture 28"/>
+                    <pic:cNvPicPr>
+                      <a:picLocks noChangeAspect="1" noChangeArrowheads="1"/>
+                    </pic:cNvPicPr>
+                  </pic:nvPicPr>
+                  <pic:blipFill>
+                    <a:blip r:embed="rId121">
+                      <a:extLst>
+                        <a:ext uri="{28A0092B-C50C-407E-A947-70E740481C1C}">
+                          <a14:useLocalDpi xmlns:a14="http://schemas.microsoft.com/office/drawing/2010/main" val="0"/>
+                        </a:ext>
+                      </a:extLst>
+                    </a:blip>
+                    <a:srcRect/>
+                    <a:stretch>
+                      <a:fillRect/>
+                    </a:stretch>
+                  </pic:blipFill>
+                  <pic:spPr bwMode="auto">
+                    <a:xfrm>
+                      <a:off x="0" y="0"/>
+                      <a:ext cx="2862072" cy="1902369"/>
+                    </a:xfrm>
+                    <a:prstGeom prst="rect">
+                      <a:avLst/>
+                    </a:prstGeom>
+                    <a:noFill/>
+                    <a:ln>
+                      <a:noFill/>
+                    </a:ln>
+                  </pic:spPr>
+                </pic:pic>
+              </a:graphicData>
+            </a:graphic>
+          </wp:inline>
+        </w:drawing>
+      </w:r>
+      <w:r>
+        <w:rPr>
+          <w:noProof/>
+        </w:rPr>
+        <w:drawing>
+          <wp:inline distT="0" distB="0" distL="0" distR="0">
+            <wp:extent cx="2862072" cy="1900858"/>
+            <wp:effectExtent l="0" t="0" r="0" b="4445"/>
+            <wp:docPr id="126" name="Picture 126"/>
+            <wp:cNvGraphicFramePr>
+              <a:graphicFrameLocks xmlns:a="http://schemas.openxmlformats.org/drawingml/2006/main" noChangeAspect="1"/>
+            </wp:cNvGraphicFramePr>
+            <a:graphic xmlns:a="http://schemas.openxmlformats.org/drawingml/2006/main">
+              <a:graphicData uri="http://schemas.openxmlformats.org/drawingml/2006/picture">
+                <pic:pic xmlns:pic="http://schemas.openxmlformats.org/drawingml/2006/picture">
+                  <pic:nvPicPr>
+                    <pic:cNvPr id="0" name="Picture 29"/>
+                    <pic:cNvPicPr>
+                      <a:picLocks noChangeAspect="1" noChangeArrowheads="1"/>
+                    </pic:cNvPicPr>
+                  </pic:nvPicPr>
+                  <pic:blipFill>
+                    <a:blip r:embed="rId122">
+                      <a:extLst>
+                        <a:ext uri="{28A0092B-C50C-407E-A947-70E740481C1C}">
+                          <a14:useLocalDpi xmlns:a14="http://schemas.microsoft.com/office/drawing/2010/main" val="0"/>
+                        </a:ext>
+                      </a:extLst>
+                    </a:blip>
+                    <a:srcRect/>
+                    <a:stretch>
+                      <a:fillRect/>
+                    </a:stretch>
+                  </pic:blipFill>
+                  <pic:spPr bwMode="auto">
+                    <a:xfrm>
+                      <a:off x="0" y="0"/>
+                      <a:ext cx="2862072" cy="1900858"/>
+                    </a:xfrm>
+                    <a:prstGeom prst="rect">
+                      <a:avLst/>
+                    </a:prstGeom>
+                    <a:noFill/>
+                    <a:ln>
+                      <a:noFill/>
+                    </a:ln>
+                  </pic:spPr>
+                </pic:pic>
+              </a:graphicData>
+            </a:graphic>
+          </wp:inline>
+        </w:drawing>
+      </w:r>
+    </w:p>
+    <w:p>
+      <w:pPr>
+        <w:tabs>
+          <w:tab w:val="right" w:pos="9764"/>
+        </w:tabs>
+      </w:pPr>
+      <w:r>
+        <w:rPr>
+          <w:noProof/>
+        </w:rPr>
+        <w:drawing>
+          <wp:inline distT="0" distB="0" distL="0" distR="0">
+            <wp:extent cx="2862072" cy="1900858"/>
+            <wp:effectExtent l="0" t="0" r="0" b="4445"/>
+            <wp:docPr id="127" name="Picture 127"/>
+            <wp:cNvGraphicFramePr>
+              <a:graphicFrameLocks xmlns:a="http://schemas.openxmlformats.org/drawingml/2006/main" noChangeAspect="1"/>
+            </wp:cNvGraphicFramePr>
+            <a:graphic xmlns:a="http://schemas.openxmlformats.org/drawingml/2006/main">
+              <a:graphicData uri="http://schemas.openxmlformats.org/drawingml/2006/picture">
+                <pic:pic xmlns:pic="http://schemas.openxmlformats.org/drawingml/2006/picture">
+                  <pic:nvPicPr>
+                    <pic:cNvPr id="0" name="Picture 30"/>
+                    <pic:cNvPicPr>
+                      <a:picLocks noChangeAspect="1" noChangeArrowheads="1"/>
+                    </pic:cNvPicPr>
+                  </pic:nvPicPr>
+                  <pic:blipFill>
+                    <a:blip r:embed="rId123">
+                      <a:extLst>
+                        <a:ext uri="{28A0092B-C50C-407E-A947-70E740481C1C}">
+                          <a14:useLocalDpi xmlns:a14="http://schemas.microsoft.com/office/drawing/2010/main" val="0"/>
+                        </a:ext>
+                      </a:extLst>
+                    </a:blip>
+                    <a:srcRect/>
+                    <a:stretch>
+                      <a:fillRect/>
+                    </a:stretch>
+                  </pic:blipFill>
+                  <pic:spPr bwMode="auto">
+                    <a:xfrm>
+                      <a:off x="0" y="0"/>
+                      <a:ext cx="2862072" cy="1900858"/>
+                    </a:xfrm>
+                    <a:prstGeom prst="rect">
+                      <a:avLst/>
+                    </a:prstGeom>
+                    <a:noFill/>
+                    <a:ln>
+                      <a:noFill/>
+                    </a:ln>
+                  </pic:spPr>
+                </pic:pic>
+              </a:graphicData>
+            </a:graphic>
+          </wp:inline>
+        </w:drawing>
+      </w:r>
+      <w:r>
+        <w:t xml:space="preserve"> </w:t>
+      </w:r>
+      <w:r>
+        <w:rPr>
+          <w:noProof/>
+        </w:rPr>
+        <w:drawing>
+          <wp:inline distT="0" distB="0" distL="0" distR="0">
+            <wp:extent cx="2862072" cy="1900858"/>
+            <wp:effectExtent l="0" t="0" r="0" b="4445"/>
+            <wp:docPr id="128" name="Picture 128"/>
+            <wp:cNvGraphicFramePr>
+              <a:graphicFrameLocks xmlns:a="http://schemas.openxmlformats.org/drawingml/2006/main" noChangeAspect="1"/>
+            </wp:cNvGraphicFramePr>
+            <a:graphic xmlns:a="http://schemas.openxmlformats.org/drawingml/2006/main">
+              <a:graphicData uri="http://schemas.openxmlformats.org/drawingml/2006/picture">
+                <pic:pic xmlns:pic="http://schemas.openxmlformats.org/drawingml/2006/picture">
+                  <pic:nvPicPr>
+                    <pic:cNvPr id="0" name="Picture 31"/>
+                    <pic:cNvPicPr>
+                      <a:picLocks noChangeAspect="1" noChangeArrowheads="1"/>
+                    </pic:cNvPicPr>
+                  </pic:nvPicPr>
+                  <pic:blipFill>
+                    <a:blip r:embed="rId124">
+                      <a:extLst>
+                        <a:ext uri="{28A0092B-C50C-407E-A947-70E740481C1C}">
+                          <a14:useLocalDpi xmlns:a14="http://schemas.microsoft.com/office/drawing/2010/main" val="0"/>
+                        </a:ext>
+                      </a:extLst>
+                    </a:blip>
+                    <a:srcRect/>
+                    <a:stretch>
+                      <a:fillRect/>
+                    </a:stretch>
+                  </pic:blipFill>
+                  <pic:spPr bwMode="auto">
+                    <a:xfrm>
+                      <a:off x="0" y="0"/>
+                      <a:ext cx="2862072" cy="1900858"/>
+                    </a:xfrm>
+                    <a:prstGeom prst="rect">
+                      <a:avLst/>
+                    </a:prstGeom>
+                    <a:noFill/>
+                    <a:ln>
+                      <a:noFill/>
+                    </a:ln>
+                  </pic:spPr>
+                </pic:pic>
+              </a:graphicData>
+            </a:graphic>
+          </wp:inline>
+        </w:drawing>
+      </w:r>
+    </w:p>
+    <w:p>
+      <w:pPr>
+        <w:tabs>
+          <w:tab w:val="right" w:pos="9764"/>
+        </w:tabs>
+      </w:pPr>
+      <w:r>
+        <w:t xml:space="preserve"> </w:t>
+      </w:r>
+      <w:r>
+        <w:rPr>
+          <w:noProof/>
+        </w:rPr>
+        <w:drawing>
+          <wp:inline distT="0" distB="0" distL="0" distR="0">
+            <wp:extent cx="2862072" cy="1900858"/>
+            <wp:effectExtent l="0" t="0" r="0" b="4445"/>
+            <wp:docPr id="129" name="Picture 129"/>
+            <wp:cNvGraphicFramePr>
+              <a:graphicFrameLocks xmlns:a="http://schemas.openxmlformats.org/drawingml/2006/main" noChangeAspect="1"/>
+            </wp:cNvGraphicFramePr>
+            <a:graphic xmlns:a="http://schemas.openxmlformats.org/drawingml/2006/main">
+              <a:graphicData uri="http://schemas.openxmlformats.org/drawingml/2006/picture">
+                <pic:pic xmlns:pic="http://schemas.openxmlformats.org/drawingml/2006/picture">
+                  <pic:nvPicPr>
+                    <pic:cNvPr id="0" name="Picture 32"/>
+                    <pic:cNvPicPr>
+                      <a:picLocks noChangeAspect="1" noChangeArrowheads="1"/>
+                    </pic:cNvPicPr>
+                  </pic:nvPicPr>
+                  <pic:blipFill>
+                    <a:blip r:embed="rId125">
+                      <a:extLst>
+                        <a:ext uri="{28A0092B-C50C-407E-A947-70E740481C1C}">
+                          <a14:useLocalDpi xmlns:a14="http://schemas.microsoft.com/office/drawing/2010/main" val="0"/>
+                        </a:ext>
+                      </a:extLst>
+                    </a:blip>
+                    <a:srcRect/>
+                    <a:stretch>
+                      <a:fillRect/>
+                    </a:stretch>
+                  </pic:blipFill>
+                  <pic:spPr bwMode="auto">
+                    <a:xfrm>
+                      <a:off x="0" y="0"/>
+                      <a:ext cx="2862072" cy="1900858"/>
+                    </a:xfrm>
+                    <a:prstGeom prst="rect">
+                      <a:avLst/>
+                    </a:prstGeom>
+                    <a:noFill/>
+                    <a:ln>
+                      <a:noFill/>
+                    </a:ln>
+                  </pic:spPr>
+                </pic:pic>
+              </a:graphicData>
+            </a:graphic>
+          </wp:inline>
+        </w:drawing>
+      </w:r>
+    </w:p>
+    <w:p>
+      <w:pPr>
+        <w:tabs>
+          <w:tab w:val="right" w:pos="9764"/>
+        </w:tabs>
+      </w:pPr>
+      <w:r>
+        <w:rPr>
+          <w:noProof/>
+        </w:rPr>
+        <w:drawing>
+          <wp:inline distT="0" distB="0" distL="0" distR="0">
+            <wp:extent cx="2862072" cy="1902750"/>
+            <wp:effectExtent l="0" t="0" r="0" b="2540"/>
+            <wp:docPr id="130" name="Picture 130"/>
+            <wp:cNvGraphicFramePr>
+              <a:graphicFrameLocks xmlns:a="http://schemas.openxmlformats.org/drawingml/2006/main" noChangeAspect="1"/>
+            </wp:cNvGraphicFramePr>
+            <a:graphic xmlns:a="http://schemas.openxmlformats.org/drawingml/2006/main">
+              <a:graphicData uri="http://schemas.openxmlformats.org/drawingml/2006/picture">
+                <pic:pic xmlns:pic="http://schemas.openxmlformats.org/drawingml/2006/picture">
+                  <pic:nvPicPr>
+                    <pic:cNvPr id="0" name="Picture 33"/>
+                    <pic:cNvPicPr>
+                      <a:picLocks noChangeAspect="1" noChangeArrowheads="1"/>
+                    </pic:cNvPicPr>
+                  </pic:nvPicPr>
+                  <pic:blipFill>
+                    <a:blip r:embed="rId126">
+                      <a:extLst>
+                        <a:ext uri="{28A0092B-C50C-407E-A947-70E740481C1C}">
+                          <a14:useLocalDpi xmlns:a14="http://schemas.microsoft.com/office/drawing/2010/main" val="0"/>
+                        </a:ext>
+                      </a:extLst>
+                    </a:blip>
+                    <a:srcRect/>
+                    <a:stretch>
+                      <a:fillRect/>
+                    </a:stretch>
+                  </pic:blipFill>
+                  <pic:spPr bwMode="auto">
+                    <a:xfrm>
+                      <a:off x="0" y="0"/>
+                      <a:ext cx="2862072" cy="1902750"/>
+                    </a:xfrm>
+                    <a:prstGeom prst="rect">
+                      <a:avLst/>
+                    </a:prstGeom>
+                    <a:noFill/>
+                    <a:ln>
+                      <a:noFill/>
+                    </a:ln>
+                  </pic:spPr>
+                </pic:pic>
+              </a:graphicData>
+            </a:graphic>
+          </wp:inline>
+        </w:drawing>
+      </w:r>
+      <w:r>
+        <w:rPr>
+          <w:noProof/>
+        </w:rPr>
+        <w:drawing>
+          <wp:inline distT="0" distB="0" distL="0" distR="0">
+            <wp:extent cx="2862072" cy="1902750"/>
+            <wp:effectExtent l="0" t="0" r="0" b="2540"/>
+            <wp:docPr id="132" name="Picture 132"/>
+            <wp:cNvGraphicFramePr>
+              <a:graphicFrameLocks xmlns:a="http://schemas.openxmlformats.org/drawingml/2006/main" noChangeAspect="1"/>
+            </wp:cNvGraphicFramePr>
+            <a:graphic xmlns:a="http://schemas.openxmlformats.org/drawingml/2006/main">
+              <a:graphicData uri="http://schemas.openxmlformats.org/drawingml/2006/picture">
+                <pic:pic xmlns:pic="http://schemas.openxmlformats.org/drawingml/2006/picture">
+                  <pic:nvPicPr>
+                    <pic:cNvPr id="0" name="Picture 35"/>
+                    <pic:cNvPicPr>
+                      <a:picLocks noChangeAspect="1" noChangeArrowheads="1"/>
+                    </pic:cNvPicPr>
+                  </pic:nvPicPr>
+                  <pic:blipFill>
+                    <a:blip r:embed="rId127">
+                      <a:extLst>
+                        <a:ext uri="{28A0092B-C50C-407E-A947-70E740481C1C}">
+                          <a14:useLocalDpi xmlns:a14="http://schemas.microsoft.com/office/drawing/2010/main" val="0"/>
+                        </a:ext>
+                      </a:extLst>
+                    </a:blip>
+                    <a:srcRect/>
+                    <a:stretch>
+                      <a:fillRect/>
+                    </a:stretch>
+                  </pic:blipFill>
+                  <pic:spPr bwMode="auto">
+                    <a:xfrm>
+                      <a:off x="0" y="0"/>
+                      <a:ext cx="2862072" cy="1902750"/>
+                    </a:xfrm>
+                    <a:prstGeom prst="rect">
+                      <a:avLst/>
+                    </a:prstGeom>
+                    <a:noFill/>
+                    <a:ln>
+                      <a:noFill/>
+                    </a:ln>
+                  </pic:spPr>
+                </pic:pic>
+              </a:graphicData>
+            </a:graphic>
+          </wp:inline>
+        </w:drawing>
+      </w:r>
+      <w:r>
+        <w:rPr>
+          <w:noProof/>
+        </w:rPr>
+        <w:drawing>
+          <wp:inline distT="0" distB="0" distL="0" distR="0">
+            <wp:extent cx="2862072" cy="1902750"/>
+            <wp:effectExtent l="0" t="0" r="0" b="2540"/>
+            <wp:docPr id="134" name="Picture 134"/>
+            <wp:cNvGraphicFramePr>
+              <a:graphicFrameLocks xmlns:a="http://schemas.openxmlformats.org/drawingml/2006/main" noChangeAspect="1"/>
+            </wp:cNvGraphicFramePr>
+            <a:graphic xmlns:a="http://schemas.openxmlformats.org/drawingml/2006/main">
+              <a:graphicData uri="http://schemas.openxmlformats.org/drawingml/2006/picture">
+                <pic:pic xmlns:pic="http://schemas.openxmlformats.org/drawingml/2006/picture">
+                  <pic:nvPicPr>
+                    <pic:cNvPr id="0" name="Picture 37"/>
+                    <pic:cNvPicPr>
+                      <a:picLocks noChangeAspect="1" noChangeArrowheads="1"/>
+                    </pic:cNvPicPr>
+                  </pic:nvPicPr>
+                  <pic:blipFill>
+                    <a:blip r:embed="rId128">
+                      <a:extLst>
+                        <a:ext uri="{28A0092B-C50C-407E-A947-70E740481C1C}">
+                          <a14:useLocalDpi xmlns:a14="http://schemas.microsoft.com/office/drawing/2010/main" val="0"/>
+                        </a:ext>
+                      </a:extLst>
+                    </a:blip>
+                    <a:srcRect/>
+                    <a:stretch>
+                      <a:fillRect/>
+                    </a:stretch>
+                  </pic:blipFill>
+                  <pic:spPr bwMode="auto">
+                    <a:xfrm>
+                      <a:off x="0" y="0"/>
+                      <a:ext cx="2862072" cy="1902750"/>
+                    </a:xfrm>
+                    <a:prstGeom prst="rect">
+                      <a:avLst/>
+                    </a:prstGeom>
+                    <a:noFill/>
+                    <a:ln>
+                      <a:noFill/>
+                    </a:ln>
+                  </pic:spPr>
+                </pic:pic>
+              </a:graphicData>
+            </a:graphic>
+          </wp:inline>
+        </w:drawing>
+      </w:r>
+    </w:p>
+    <w:p>
+      <w:pPr>
+        <w:tabs>
+          <w:tab w:val="right" w:pos="9764"/>
+        </w:tabs>
+      </w:pPr>
+      <w:r>
+        <w:rPr>
+          <w:noProof/>
+        </w:rPr>
+        <w:drawing>
+          <wp:inline distT="0" distB="0" distL="0" distR="0">
+            <wp:extent cx="7155180" cy="4134485"/>
+            <wp:effectExtent l="0" t="0" r="7620" b="0"/>
+            <wp:docPr id="135" name="Picture 135"/>
+            <wp:cNvGraphicFramePr>
+              <a:graphicFrameLocks xmlns:a="http://schemas.openxmlformats.org/drawingml/2006/main" noChangeAspect="1"/>
+            </wp:cNvGraphicFramePr>
+            <a:graphic xmlns:a="http://schemas.openxmlformats.org/drawingml/2006/main">
+              <a:graphicData uri="http://schemas.openxmlformats.org/drawingml/2006/picture">
+                <pic:pic xmlns:pic="http://schemas.openxmlformats.org/drawingml/2006/picture">
+                  <pic:nvPicPr>
+                    <pic:cNvPr id="0" name="Picture 38"/>
+                    <pic:cNvPicPr>
+                      <a:picLocks noChangeAspect="1" noChangeArrowheads="1"/>
+                    </pic:cNvPicPr>
+                  </pic:nvPicPr>
+                  <pic:blipFill>
+                    <a:blip r:embed="rId129">
+                      <a:extLst>
+                        <a:ext uri="{28A0092B-C50C-407E-A947-70E740481C1C}">
+                          <a14:useLocalDpi xmlns:a14="http://schemas.microsoft.com/office/drawing/2010/main" val="0"/>
+                        </a:ext>
+                      </a:extLst>
+                    </a:blip>
+                    <a:srcRect/>
+                    <a:stretch>
+                      <a:fillRect/>
+                    </a:stretch>
+                  </pic:blipFill>
+                  <pic:spPr bwMode="auto">
+                    <a:xfrm>
+                      <a:off x="0" y="0"/>
+                      <a:ext cx="7155180" cy="4134485"/>
+                    </a:xfrm>
+                    <a:prstGeom prst="rect">
+                      <a:avLst/>
+                    </a:prstGeom>
+                    <a:noFill/>
+                    <a:ln>
+                      <a:noFill/>
+                    </a:ln>
+                  </pic:spPr>
+                </pic:pic>
+              </a:graphicData>
+            </a:graphic>
+          </wp:inline>
+        </w:drawing>
+      </w:r>
+      <w:bookmarkStart w:id="0" w:name="_GoBack"/>
       <w:bookmarkEnd w:id="0"/>
     </w:p>
     <w:sectPr>

</xml_diff>

<commit_message>
Added right / left arrow on plot picture and steady state qrem correction
</commit_message>
<xml_diff>
--- a/exports/27.Oct.2013 Fotos.docx
+++ b/exports/27.Oct.2013 Fotos.docx
@@ -6964,6 +6964,73 @@
                     <a:xfrm>
                       <a:off x="0" y="0"/>
                       <a:ext cx="7155180" cy="4134485"/>
+                    </a:xfrm>
+                    <a:prstGeom prst="rect">
+                      <a:avLst/>
+                    </a:prstGeom>
+                    <a:noFill/>
+                    <a:ln>
+                      <a:noFill/>
+                    </a:ln>
+                  </pic:spPr>
+                </pic:pic>
+              </a:graphicData>
+            </a:graphic>
+          </wp:inline>
+        </w:drawing>
+      </w:r>
+    </w:p>
+    <w:p>
+      <w:pPr>
+        <w:tabs>
+          <w:tab w:val="right" w:pos="9764"/>
+        </w:tabs>
+      </w:pPr>
+    </w:p>
+    <w:p>
+      <w:pPr>
+        <w:tabs>
+          <w:tab w:val="right" w:pos="9764"/>
+        </w:tabs>
+      </w:pPr>
+      <w:r>
+        <w:rPr>
+          <w:noProof/>
+        </w:rPr>
+        <w:drawing>
+          <wp:inline distT="0" distB="0" distL="0" distR="0">
+            <wp:extent cx="4803775" cy="3188335"/>
+            <wp:effectExtent l="0" t="0" r="0" b="0"/>
+            <wp:docPr id="116" name="Picture 116"/>
+            <wp:cNvGraphicFramePr>
+              <a:graphicFrameLocks xmlns:a="http://schemas.openxmlformats.org/drawingml/2006/main" noChangeAspect="1"/>
+            </wp:cNvGraphicFramePr>
+            <a:graphic xmlns:a="http://schemas.openxmlformats.org/drawingml/2006/main">
+              <a:graphicData uri="http://schemas.openxmlformats.org/drawingml/2006/picture">
+                <pic:pic xmlns:pic="http://schemas.openxmlformats.org/drawingml/2006/picture">
+                  <pic:nvPicPr>
+                    <pic:cNvPr id="0" name="Picture 6"/>
+                    <pic:cNvPicPr>
+                      <a:picLocks noChangeAspect="1" noChangeArrowheads="1"/>
+                    </pic:cNvPicPr>
+                  </pic:nvPicPr>
+                  <pic:blipFill>
+                    <a:blip r:embed="rId130">
+                      <a:extLst>
+                        <a:ext uri="{28A0092B-C50C-407E-A947-70E740481C1C}">
+                          <a14:useLocalDpi xmlns:a14="http://schemas.microsoft.com/office/drawing/2010/main" val="0"/>
+                        </a:ext>
+                      </a:extLst>
+                    </a:blip>
+                    <a:srcRect/>
+                    <a:stretch>
+                      <a:fillRect/>
+                    </a:stretch>
+                  </pic:blipFill>
+                  <pic:spPr bwMode="auto">
+                    <a:xfrm>
+                      <a:off x="0" y="0"/>
+                      <a:ext cx="4803775" cy="3188335"/>
                     </a:xfrm>
                     <a:prstGeom prst="rect">
                       <a:avLst/>

</xml_diff>

<commit_message>
Bugfix in steady states on CSTR Y, X, S
</commit_message>
<xml_diff>
--- a/exports/27.Oct.2013 Fotos.docx
+++ b/exports/27.Oct.2013 Fotos.docx
@@ -6999,8 +6999,8 @@
         </w:rPr>
         <w:drawing>
           <wp:inline distT="0" distB="0" distL="0" distR="0">
-            <wp:extent cx="4803775" cy="3188335"/>
-            <wp:effectExtent l="0" t="0" r="0" b="0"/>
+            <wp:extent cx="2862072" cy="1899599"/>
+            <wp:effectExtent l="0" t="0" r="0" b="5715"/>
             <wp:docPr id="116" name="Picture 116"/>
             <wp:cNvGraphicFramePr>
               <a:graphicFrameLocks xmlns:a="http://schemas.openxmlformats.org/drawingml/2006/main" noChangeAspect="1"/>
@@ -7030,23 +7030,1767 @@
                   <pic:spPr bwMode="auto">
                     <a:xfrm>
                       <a:off x="0" y="0"/>
-                      <a:ext cx="4803775" cy="3188335"/>
-                    </a:xfrm>
-                    <a:prstGeom prst="rect">
-                      <a:avLst/>
-                    </a:prstGeom>
-                    <a:noFill/>
-                    <a:ln>
-                      <a:noFill/>
-                    </a:ln>
-                  </pic:spPr>
-                </pic:pic>
-              </a:graphicData>
-            </a:graphic>
-          </wp:inline>
-        </w:drawing>
-      </w:r>
+                      <a:ext cx="2862072" cy="1899599"/>
+                    </a:xfrm>
+                    <a:prstGeom prst="rect">
+                      <a:avLst/>
+                    </a:prstGeom>
+                    <a:noFill/>
+                    <a:ln>
+                      <a:noFill/>
+                    </a:ln>
+                  </pic:spPr>
+                </pic:pic>
+              </a:graphicData>
+            </a:graphic>
+          </wp:inline>
+        </w:drawing>
+      </w:r>
+      <w:r>
+        <w:rPr>
+          <w:noProof/>
+        </w:rPr>
+        <w:drawing>
+          <wp:inline distT="0" distB="0" distL="0" distR="0">
+            <wp:extent cx="2862072" cy="1899599"/>
+            <wp:effectExtent l="0" t="0" r="0" b="5715"/>
+            <wp:docPr id="118" name="Picture 118"/>
+            <wp:cNvGraphicFramePr>
+              <a:graphicFrameLocks xmlns:a="http://schemas.openxmlformats.org/drawingml/2006/main" noChangeAspect="1"/>
+            </wp:cNvGraphicFramePr>
+            <a:graphic xmlns:a="http://schemas.openxmlformats.org/drawingml/2006/main">
+              <a:graphicData uri="http://schemas.openxmlformats.org/drawingml/2006/picture">
+                <pic:pic xmlns:pic="http://schemas.openxmlformats.org/drawingml/2006/picture">
+                  <pic:nvPicPr>
+                    <pic:cNvPr id="0" name="Picture 7"/>
+                    <pic:cNvPicPr>
+                      <a:picLocks noChangeAspect="1" noChangeArrowheads="1"/>
+                    </pic:cNvPicPr>
+                  </pic:nvPicPr>
+                  <pic:blipFill>
+                    <a:blip r:embed="rId131">
+                      <a:extLst>
+                        <a:ext uri="{28A0092B-C50C-407E-A947-70E740481C1C}">
+                          <a14:useLocalDpi xmlns:a14="http://schemas.microsoft.com/office/drawing/2010/main" val="0"/>
+                        </a:ext>
+                      </a:extLst>
+                    </a:blip>
+                    <a:srcRect/>
+                    <a:stretch>
+                      <a:fillRect/>
+                    </a:stretch>
+                  </pic:blipFill>
+                  <pic:spPr bwMode="auto">
+                    <a:xfrm>
+                      <a:off x="0" y="0"/>
+                      <a:ext cx="2862072" cy="1899599"/>
+                    </a:xfrm>
+                    <a:prstGeom prst="rect">
+                      <a:avLst/>
+                    </a:prstGeom>
+                    <a:noFill/>
+                    <a:ln>
+                      <a:noFill/>
+                    </a:ln>
+                  </pic:spPr>
+                </pic:pic>
+              </a:graphicData>
+            </a:graphic>
+          </wp:inline>
+        </w:drawing>
+      </w:r>
+    </w:p>
+    <w:p>
+      <w:pPr>
+        <w:tabs>
+          <w:tab w:val="right" w:pos="9764"/>
+        </w:tabs>
+      </w:pPr>
+      <w:r>
+        <w:rPr>
+          <w:noProof/>
+        </w:rPr>
+        <w:drawing>
+          <wp:inline distT="0" distB="0" distL="0" distR="0">
+            <wp:extent cx="2862072" cy="1899599"/>
+            <wp:effectExtent l="0" t="0" r="0" b="5715"/>
+            <wp:docPr id="131" name="Picture 131"/>
+            <wp:cNvGraphicFramePr>
+              <a:graphicFrameLocks xmlns:a="http://schemas.openxmlformats.org/drawingml/2006/main" noChangeAspect="1"/>
+            </wp:cNvGraphicFramePr>
+            <a:graphic xmlns:a="http://schemas.openxmlformats.org/drawingml/2006/main">
+              <a:graphicData uri="http://schemas.openxmlformats.org/drawingml/2006/picture">
+                <pic:pic xmlns:pic="http://schemas.openxmlformats.org/drawingml/2006/picture">
+                  <pic:nvPicPr>
+                    <pic:cNvPr id="0" name="Picture 9"/>
+                    <pic:cNvPicPr>
+                      <a:picLocks noChangeAspect="1" noChangeArrowheads="1"/>
+                    </pic:cNvPicPr>
+                  </pic:nvPicPr>
+                  <pic:blipFill>
+                    <a:blip r:embed="rId132">
+                      <a:extLst>
+                        <a:ext uri="{28A0092B-C50C-407E-A947-70E740481C1C}">
+                          <a14:useLocalDpi xmlns:a14="http://schemas.microsoft.com/office/drawing/2010/main" val="0"/>
+                        </a:ext>
+                      </a:extLst>
+                    </a:blip>
+                    <a:srcRect/>
+                    <a:stretch>
+                      <a:fillRect/>
+                    </a:stretch>
+                  </pic:blipFill>
+                  <pic:spPr bwMode="auto">
+                    <a:xfrm>
+                      <a:off x="0" y="0"/>
+                      <a:ext cx="2862072" cy="1899599"/>
+                    </a:xfrm>
+                    <a:prstGeom prst="rect">
+                      <a:avLst/>
+                    </a:prstGeom>
+                    <a:noFill/>
+                    <a:ln>
+                      <a:noFill/>
+                    </a:ln>
+                  </pic:spPr>
+                </pic:pic>
+              </a:graphicData>
+            </a:graphic>
+          </wp:inline>
+        </w:drawing>
+      </w:r>
+      <w:r>
+        <w:rPr>
+          <w:noProof/>
+        </w:rPr>
+        <w:drawing>
+          <wp:inline distT="0" distB="0" distL="0" distR="0">
+            <wp:extent cx="2862072" cy="1899599"/>
+            <wp:effectExtent l="0" t="0" r="0" b="5715"/>
+            <wp:docPr id="136" name="Picture 136"/>
+            <wp:cNvGraphicFramePr>
+              <a:graphicFrameLocks xmlns:a="http://schemas.openxmlformats.org/drawingml/2006/main" noChangeAspect="1"/>
+            </wp:cNvGraphicFramePr>
+            <a:graphic xmlns:a="http://schemas.openxmlformats.org/drawingml/2006/main">
+              <a:graphicData uri="http://schemas.openxmlformats.org/drawingml/2006/picture">
+                <pic:pic xmlns:pic="http://schemas.openxmlformats.org/drawingml/2006/picture">
+                  <pic:nvPicPr>
+                    <pic:cNvPr id="0" name="Picture 11"/>
+                    <pic:cNvPicPr>
+                      <a:picLocks noChangeAspect="1" noChangeArrowheads="1"/>
+                    </pic:cNvPicPr>
+                  </pic:nvPicPr>
+                  <pic:blipFill>
+                    <a:blip r:embed="rId133">
+                      <a:extLst>
+                        <a:ext uri="{28A0092B-C50C-407E-A947-70E740481C1C}">
+                          <a14:useLocalDpi xmlns:a14="http://schemas.microsoft.com/office/drawing/2010/main" val="0"/>
+                        </a:ext>
+                      </a:extLst>
+                    </a:blip>
+                    <a:srcRect/>
+                    <a:stretch>
+                      <a:fillRect/>
+                    </a:stretch>
+                  </pic:blipFill>
+                  <pic:spPr bwMode="auto">
+                    <a:xfrm>
+                      <a:off x="0" y="0"/>
+                      <a:ext cx="2862072" cy="1899599"/>
+                    </a:xfrm>
+                    <a:prstGeom prst="rect">
+                      <a:avLst/>
+                    </a:prstGeom>
+                    <a:noFill/>
+                    <a:ln>
+                      <a:noFill/>
+                    </a:ln>
+                  </pic:spPr>
+                </pic:pic>
+              </a:graphicData>
+            </a:graphic>
+          </wp:inline>
+        </w:drawing>
+      </w:r>
+    </w:p>
+    <w:p>
+      <w:pPr>
+        <w:tabs>
+          <w:tab w:val="right" w:pos="9764"/>
+        </w:tabs>
+      </w:pPr>
+      <w:r>
+        <w:rPr>
+          <w:noProof/>
+        </w:rPr>
+        <w:drawing>
+          <wp:inline distT="0" distB="0" distL="0" distR="0">
+            <wp:extent cx="2862072" cy="1899599"/>
+            <wp:effectExtent l="0" t="0" r="0" b="5715"/>
+            <wp:docPr id="141" name="Picture 141"/>
+            <wp:cNvGraphicFramePr>
+              <a:graphicFrameLocks xmlns:a="http://schemas.openxmlformats.org/drawingml/2006/main" noChangeAspect="1"/>
+            </wp:cNvGraphicFramePr>
+            <a:graphic xmlns:a="http://schemas.openxmlformats.org/drawingml/2006/main">
+              <a:graphicData uri="http://schemas.openxmlformats.org/drawingml/2006/picture">
+                <pic:pic xmlns:pic="http://schemas.openxmlformats.org/drawingml/2006/picture">
+                  <pic:nvPicPr>
+                    <pic:cNvPr id="0" name="Picture 16"/>
+                    <pic:cNvPicPr>
+                      <a:picLocks noChangeAspect="1" noChangeArrowheads="1"/>
+                    </pic:cNvPicPr>
+                  </pic:nvPicPr>
+                  <pic:blipFill>
+                    <a:blip r:embed="rId134">
+                      <a:extLst>
+                        <a:ext uri="{28A0092B-C50C-407E-A947-70E740481C1C}">
+                          <a14:useLocalDpi xmlns:a14="http://schemas.microsoft.com/office/drawing/2010/main" val="0"/>
+                        </a:ext>
+                      </a:extLst>
+                    </a:blip>
+                    <a:srcRect/>
+                    <a:stretch>
+                      <a:fillRect/>
+                    </a:stretch>
+                  </pic:blipFill>
+                  <pic:spPr bwMode="auto">
+                    <a:xfrm>
+                      <a:off x="0" y="0"/>
+                      <a:ext cx="2862072" cy="1899599"/>
+                    </a:xfrm>
+                    <a:prstGeom prst="rect">
+                      <a:avLst/>
+                    </a:prstGeom>
+                    <a:noFill/>
+                    <a:ln>
+                      <a:noFill/>
+                    </a:ln>
+                  </pic:spPr>
+                </pic:pic>
+              </a:graphicData>
+            </a:graphic>
+          </wp:inline>
+        </w:drawing>
+      </w:r>
+      <w:r>
+        <w:rPr>
+          <w:noProof/>
+        </w:rPr>
+        <w:drawing>
+          <wp:inline distT="0" distB="0" distL="0" distR="0">
+            <wp:extent cx="2862072" cy="1899599"/>
+            <wp:effectExtent l="0" t="0" r="0" b="5715"/>
+            <wp:docPr id="142" name="Picture 142"/>
+            <wp:cNvGraphicFramePr>
+              <a:graphicFrameLocks xmlns:a="http://schemas.openxmlformats.org/drawingml/2006/main" noChangeAspect="1"/>
+            </wp:cNvGraphicFramePr>
+            <a:graphic xmlns:a="http://schemas.openxmlformats.org/drawingml/2006/main">
+              <a:graphicData uri="http://schemas.openxmlformats.org/drawingml/2006/picture">
+                <pic:pic xmlns:pic="http://schemas.openxmlformats.org/drawingml/2006/picture">
+                  <pic:nvPicPr>
+                    <pic:cNvPr id="0" name="Picture 17"/>
+                    <pic:cNvPicPr>
+                      <a:picLocks noChangeAspect="1" noChangeArrowheads="1"/>
+                    </pic:cNvPicPr>
+                  </pic:nvPicPr>
+                  <pic:blipFill>
+                    <a:blip r:embed="rId135">
+                      <a:extLst>
+                        <a:ext uri="{28A0092B-C50C-407E-A947-70E740481C1C}">
+                          <a14:useLocalDpi xmlns:a14="http://schemas.microsoft.com/office/drawing/2010/main" val="0"/>
+                        </a:ext>
+                      </a:extLst>
+                    </a:blip>
+                    <a:srcRect/>
+                    <a:stretch>
+                      <a:fillRect/>
+                    </a:stretch>
+                  </pic:blipFill>
+                  <pic:spPr bwMode="auto">
+                    <a:xfrm>
+                      <a:off x="0" y="0"/>
+                      <a:ext cx="2862072" cy="1899599"/>
+                    </a:xfrm>
+                    <a:prstGeom prst="rect">
+                      <a:avLst/>
+                    </a:prstGeom>
+                    <a:noFill/>
+                    <a:ln>
+                      <a:noFill/>
+                    </a:ln>
+                  </pic:spPr>
+                </pic:pic>
+              </a:graphicData>
+            </a:graphic>
+          </wp:inline>
+        </w:drawing>
+      </w:r>
+    </w:p>
+    <w:p>
+      <w:pPr>
+        <w:tabs>
+          <w:tab w:val="right" w:pos="9764"/>
+        </w:tabs>
+      </w:pPr>
+      <w:r>
+        <w:rPr>
+          <w:noProof/>
+        </w:rPr>
+        <w:drawing>
+          <wp:inline distT="0" distB="0" distL="0" distR="0">
+            <wp:extent cx="2862072" cy="1899599"/>
+            <wp:effectExtent l="0" t="0" r="0" b="5715"/>
+            <wp:docPr id="146" name="Picture 146"/>
+            <wp:cNvGraphicFramePr>
+              <a:graphicFrameLocks xmlns:a="http://schemas.openxmlformats.org/drawingml/2006/main" noChangeAspect="1"/>
+            </wp:cNvGraphicFramePr>
+            <a:graphic xmlns:a="http://schemas.openxmlformats.org/drawingml/2006/main">
+              <a:graphicData uri="http://schemas.openxmlformats.org/drawingml/2006/picture">
+                <pic:pic xmlns:pic="http://schemas.openxmlformats.org/drawingml/2006/picture">
+                  <pic:nvPicPr>
+                    <pic:cNvPr id="0" name="Picture 21"/>
+                    <pic:cNvPicPr>
+                      <a:picLocks noChangeAspect="1" noChangeArrowheads="1"/>
+                    </pic:cNvPicPr>
+                  </pic:nvPicPr>
+                  <pic:blipFill>
+                    <a:blip r:embed="rId136">
+                      <a:extLst>
+                        <a:ext uri="{28A0092B-C50C-407E-A947-70E740481C1C}">
+                          <a14:useLocalDpi xmlns:a14="http://schemas.microsoft.com/office/drawing/2010/main" val="0"/>
+                        </a:ext>
+                      </a:extLst>
+                    </a:blip>
+                    <a:srcRect/>
+                    <a:stretch>
+                      <a:fillRect/>
+                    </a:stretch>
+                  </pic:blipFill>
+                  <pic:spPr bwMode="auto">
+                    <a:xfrm>
+                      <a:off x="0" y="0"/>
+                      <a:ext cx="2862072" cy="1899599"/>
+                    </a:xfrm>
+                    <a:prstGeom prst="rect">
+                      <a:avLst/>
+                    </a:prstGeom>
+                    <a:noFill/>
+                    <a:ln>
+                      <a:noFill/>
+                    </a:ln>
+                  </pic:spPr>
+                </pic:pic>
+              </a:graphicData>
+            </a:graphic>
+          </wp:inline>
+        </w:drawing>
+      </w:r>
+      <w:r>
+        <w:rPr>
+          <w:noProof/>
+        </w:rPr>
+        <w:drawing>
+          <wp:inline distT="0" distB="0" distL="0" distR="0">
+            <wp:extent cx="2862072" cy="1899599"/>
+            <wp:effectExtent l="0" t="0" r="0" b="5715"/>
+            <wp:docPr id="147" name="Picture 147"/>
+            <wp:cNvGraphicFramePr>
+              <a:graphicFrameLocks xmlns:a="http://schemas.openxmlformats.org/drawingml/2006/main" noChangeAspect="1"/>
+            </wp:cNvGraphicFramePr>
+            <a:graphic xmlns:a="http://schemas.openxmlformats.org/drawingml/2006/main">
+              <a:graphicData uri="http://schemas.openxmlformats.org/drawingml/2006/picture">
+                <pic:pic xmlns:pic="http://schemas.openxmlformats.org/drawingml/2006/picture">
+                  <pic:nvPicPr>
+                    <pic:cNvPr id="0" name="Picture 22"/>
+                    <pic:cNvPicPr>
+                      <a:picLocks noChangeAspect="1" noChangeArrowheads="1"/>
+                    </pic:cNvPicPr>
+                  </pic:nvPicPr>
+                  <pic:blipFill>
+                    <a:blip r:embed="rId137">
+                      <a:extLst>
+                        <a:ext uri="{28A0092B-C50C-407E-A947-70E740481C1C}">
+                          <a14:useLocalDpi xmlns:a14="http://schemas.microsoft.com/office/drawing/2010/main" val="0"/>
+                        </a:ext>
+                      </a:extLst>
+                    </a:blip>
+                    <a:srcRect/>
+                    <a:stretch>
+                      <a:fillRect/>
+                    </a:stretch>
+                  </pic:blipFill>
+                  <pic:spPr bwMode="auto">
+                    <a:xfrm>
+                      <a:off x="0" y="0"/>
+                      <a:ext cx="2862072" cy="1899599"/>
+                    </a:xfrm>
+                    <a:prstGeom prst="rect">
+                      <a:avLst/>
+                    </a:prstGeom>
+                    <a:noFill/>
+                    <a:ln>
+                      <a:noFill/>
+                    </a:ln>
+                  </pic:spPr>
+                </pic:pic>
+              </a:graphicData>
+            </a:graphic>
+          </wp:inline>
+        </w:drawing>
+      </w:r>
+    </w:p>
+    <w:p>
+      <w:pPr>
+        <w:tabs>
+          <w:tab w:val="right" w:pos="9764"/>
+        </w:tabs>
+      </w:pPr>
+      <w:r>
+        <w:rPr>
+          <w:noProof/>
+        </w:rPr>
+        <w:drawing>
+          <wp:inline distT="0" distB="0" distL="0" distR="0">
+            <wp:extent cx="2862072" cy="1899599"/>
+            <wp:effectExtent l="0" t="0" r="0" b="5715"/>
+            <wp:docPr id="148" name="Picture 148"/>
+            <wp:cNvGraphicFramePr>
+              <a:graphicFrameLocks xmlns:a="http://schemas.openxmlformats.org/drawingml/2006/main" noChangeAspect="1"/>
+            </wp:cNvGraphicFramePr>
+            <a:graphic xmlns:a="http://schemas.openxmlformats.org/drawingml/2006/main">
+              <a:graphicData uri="http://schemas.openxmlformats.org/drawingml/2006/picture">
+                <pic:pic xmlns:pic="http://schemas.openxmlformats.org/drawingml/2006/picture">
+                  <pic:nvPicPr>
+                    <pic:cNvPr id="0" name="Picture 23"/>
+                    <pic:cNvPicPr>
+                      <a:picLocks noChangeAspect="1" noChangeArrowheads="1"/>
+                    </pic:cNvPicPr>
+                  </pic:nvPicPr>
+                  <pic:blipFill>
+                    <a:blip r:embed="rId138">
+                      <a:extLst>
+                        <a:ext uri="{28A0092B-C50C-407E-A947-70E740481C1C}">
+                          <a14:useLocalDpi xmlns:a14="http://schemas.microsoft.com/office/drawing/2010/main" val="0"/>
+                        </a:ext>
+                      </a:extLst>
+                    </a:blip>
+                    <a:srcRect/>
+                    <a:stretch>
+                      <a:fillRect/>
+                    </a:stretch>
+                  </pic:blipFill>
+                  <pic:spPr bwMode="auto">
+                    <a:xfrm>
+                      <a:off x="0" y="0"/>
+                      <a:ext cx="2862072" cy="1899599"/>
+                    </a:xfrm>
+                    <a:prstGeom prst="rect">
+                      <a:avLst/>
+                    </a:prstGeom>
+                    <a:noFill/>
+                    <a:ln>
+                      <a:noFill/>
+                    </a:ln>
+                  </pic:spPr>
+                </pic:pic>
+              </a:graphicData>
+            </a:graphic>
+          </wp:inline>
+        </w:drawing>
+      </w:r>
+      <w:r>
+        <w:t xml:space="preserve"> </w:t>
+      </w:r>
+      <w:r>
+        <w:rPr>
+          <w:noProof/>
+        </w:rPr>
+        <w:drawing>
+          <wp:inline distT="0" distB="0" distL="0" distR="0">
+            <wp:extent cx="2862072" cy="1899599"/>
+            <wp:effectExtent l="0" t="0" r="0" b="5715"/>
+            <wp:docPr id="149" name="Picture 149"/>
+            <wp:cNvGraphicFramePr>
+              <a:graphicFrameLocks xmlns:a="http://schemas.openxmlformats.org/drawingml/2006/main" noChangeAspect="1"/>
+            </wp:cNvGraphicFramePr>
+            <a:graphic xmlns:a="http://schemas.openxmlformats.org/drawingml/2006/main">
+              <a:graphicData uri="http://schemas.openxmlformats.org/drawingml/2006/picture">
+                <pic:pic xmlns:pic="http://schemas.openxmlformats.org/drawingml/2006/picture">
+                  <pic:nvPicPr>
+                    <pic:cNvPr id="0" name="Picture 24"/>
+                    <pic:cNvPicPr>
+                      <a:picLocks noChangeAspect="1" noChangeArrowheads="1"/>
+                    </pic:cNvPicPr>
+                  </pic:nvPicPr>
+                  <pic:blipFill>
+                    <a:blip r:embed="rId139">
+                      <a:extLst>
+                        <a:ext uri="{28A0092B-C50C-407E-A947-70E740481C1C}">
+                          <a14:useLocalDpi xmlns:a14="http://schemas.microsoft.com/office/drawing/2010/main" val="0"/>
+                        </a:ext>
+                      </a:extLst>
+                    </a:blip>
+                    <a:srcRect/>
+                    <a:stretch>
+                      <a:fillRect/>
+                    </a:stretch>
+                  </pic:blipFill>
+                  <pic:spPr bwMode="auto">
+                    <a:xfrm>
+                      <a:off x="0" y="0"/>
+                      <a:ext cx="2862072" cy="1899599"/>
+                    </a:xfrm>
+                    <a:prstGeom prst="rect">
+                      <a:avLst/>
+                    </a:prstGeom>
+                    <a:noFill/>
+                    <a:ln>
+                      <a:noFill/>
+                    </a:ln>
+                  </pic:spPr>
+                </pic:pic>
+              </a:graphicData>
+            </a:graphic>
+          </wp:inline>
+        </w:drawing>
+      </w:r>
+    </w:p>
+    <w:p>
+      <w:pPr>
+        <w:tabs>
+          <w:tab w:val="right" w:pos="9764"/>
+        </w:tabs>
+      </w:pPr>
+      <w:r>
+        <w:rPr>
+          <w:noProof/>
+        </w:rPr>
+        <w:drawing>
+          <wp:inline distT="0" distB="0" distL="0" distR="0">
+            <wp:extent cx="2862072" cy="1465028"/>
+            <wp:effectExtent l="0" t="0" r="0" b="1905"/>
+            <wp:docPr id="150" name="Picture 150"/>
+            <wp:cNvGraphicFramePr>
+              <a:graphicFrameLocks xmlns:a="http://schemas.openxmlformats.org/drawingml/2006/main" noChangeAspect="1"/>
+            </wp:cNvGraphicFramePr>
+            <a:graphic xmlns:a="http://schemas.openxmlformats.org/drawingml/2006/main">
+              <a:graphicData uri="http://schemas.openxmlformats.org/drawingml/2006/picture">
+                <pic:pic xmlns:pic="http://schemas.openxmlformats.org/drawingml/2006/picture">
+                  <pic:nvPicPr>
+                    <pic:cNvPr id="0" name="Picture 25"/>
+                    <pic:cNvPicPr>
+                      <a:picLocks noChangeAspect="1" noChangeArrowheads="1"/>
+                    </pic:cNvPicPr>
+                  </pic:nvPicPr>
+                  <pic:blipFill>
+                    <a:blip r:embed="rId140">
+                      <a:extLst>
+                        <a:ext uri="{28A0092B-C50C-407E-A947-70E740481C1C}">
+                          <a14:useLocalDpi xmlns:a14="http://schemas.microsoft.com/office/drawing/2010/main" val="0"/>
+                        </a:ext>
+                      </a:extLst>
+                    </a:blip>
+                    <a:srcRect/>
+                    <a:stretch>
+                      <a:fillRect/>
+                    </a:stretch>
+                  </pic:blipFill>
+                  <pic:spPr bwMode="auto">
+                    <a:xfrm>
+                      <a:off x="0" y="0"/>
+                      <a:ext cx="2862072" cy="1465028"/>
+                    </a:xfrm>
+                    <a:prstGeom prst="rect">
+                      <a:avLst/>
+                    </a:prstGeom>
+                    <a:noFill/>
+                    <a:ln>
+                      <a:noFill/>
+                    </a:ln>
+                  </pic:spPr>
+                </pic:pic>
+              </a:graphicData>
+            </a:graphic>
+          </wp:inline>
+        </w:drawing>
+      </w:r>
+      <w:r>
+        <w:rPr>
+          <w:noProof/>
+        </w:rPr>
+        <w:drawing>
+          <wp:inline distT="0" distB="0" distL="0" distR="0">
+            <wp:extent cx="2862072" cy="1465028"/>
+            <wp:effectExtent l="0" t="0" r="0" b="1905"/>
+            <wp:docPr id="152" name="Picture 152"/>
+            <wp:cNvGraphicFramePr>
+              <a:graphicFrameLocks xmlns:a="http://schemas.openxmlformats.org/drawingml/2006/main" noChangeAspect="1"/>
+            </wp:cNvGraphicFramePr>
+            <a:graphic xmlns:a="http://schemas.openxmlformats.org/drawingml/2006/main">
+              <a:graphicData uri="http://schemas.openxmlformats.org/drawingml/2006/picture">
+                <pic:pic xmlns:pic="http://schemas.openxmlformats.org/drawingml/2006/picture">
+                  <pic:nvPicPr>
+                    <pic:cNvPr id="0" name="Picture 27"/>
+                    <pic:cNvPicPr>
+                      <a:picLocks noChangeAspect="1" noChangeArrowheads="1"/>
+                    </pic:cNvPicPr>
+                  </pic:nvPicPr>
+                  <pic:blipFill>
+                    <a:blip r:embed="rId141">
+                      <a:extLst>
+                        <a:ext uri="{28A0092B-C50C-407E-A947-70E740481C1C}">
+                          <a14:useLocalDpi xmlns:a14="http://schemas.microsoft.com/office/drawing/2010/main" val="0"/>
+                        </a:ext>
+                      </a:extLst>
+                    </a:blip>
+                    <a:srcRect/>
+                    <a:stretch>
+                      <a:fillRect/>
+                    </a:stretch>
+                  </pic:blipFill>
+                  <pic:spPr bwMode="auto">
+                    <a:xfrm>
+                      <a:off x="0" y="0"/>
+                      <a:ext cx="2862072" cy="1465028"/>
+                    </a:xfrm>
+                    <a:prstGeom prst="rect">
+                      <a:avLst/>
+                    </a:prstGeom>
+                    <a:noFill/>
+                    <a:ln>
+                      <a:noFill/>
+                    </a:ln>
+                  </pic:spPr>
+                </pic:pic>
+              </a:graphicData>
+            </a:graphic>
+          </wp:inline>
+        </w:drawing>
+      </w:r>
+    </w:p>
+    <w:p>
+      <w:pPr>
+        <w:tabs>
+          <w:tab w:val="right" w:pos="9764"/>
+        </w:tabs>
+      </w:pPr>
+      <w:r>
+        <w:rPr>
+          <w:noProof/>
+        </w:rPr>
+        <w:drawing>
+          <wp:inline distT="0" distB="0" distL="0" distR="0">
+            <wp:extent cx="2862072" cy="1899599"/>
+            <wp:effectExtent l="0" t="0" r="0" b="5715"/>
+            <wp:docPr id="153" name="Picture 153"/>
+            <wp:cNvGraphicFramePr>
+              <a:graphicFrameLocks xmlns:a="http://schemas.openxmlformats.org/drawingml/2006/main" noChangeAspect="1"/>
+            </wp:cNvGraphicFramePr>
+            <a:graphic xmlns:a="http://schemas.openxmlformats.org/drawingml/2006/main">
+              <a:graphicData uri="http://schemas.openxmlformats.org/drawingml/2006/picture">
+                <pic:pic xmlns:pic="http://schemas.openxmlformats.org/drawingml/2006/picture">
+                  <pic:nvPicPr>
+                    <pic:cNvPr id="0" name="Picture 28"/>
+                    <pic:cNvPicPr>
+                      <a:picLocks noChangeAspect="1" noChangeArrowheads="1"/>
+                    </pic:cNvPicPr>
+                  </pic:nvPicPr>
+                  <pic:blipFill>
+                    <a:blip r:embed="rId142">
+                      <a:extLst>
+                        <a:ext uri="{28A0092B-C50C-407E-A947-70E740481C1C}">
+                          <a14:useLocalDpi xmlns:a14="http://schemas.microsoft.com/office/drawing/2010/main" val="0"/>
+                        </a:ext>
+                      </a:extLst>
+                    </a:blip>
+                    <a:srcRect/>
+                    <a:stretch>
+                      <a:fillRect/>
+                    </a:stretch>
+                  </pic:blipFill>
+                  <pic:spPr bwMode="auto">
+                    <a:xfrm>
+                      <a:off x="0" y="0"/>
+                      <a:ext cx="2862072" cy="1899599"/>
+                    </a:xfrm>
+                    <a:prstGeom prst="rect">
+                      <a:avLst/>
+                    </a:prstGeom>
+                    <a:noFill/>
+                    <a:ln>
+                      <a:noFill/>
+                    </a:ln>
+                  </pic:spPr>
+                </pic:pic>
+              </a:graphicData>
+            </a:graphic>
+          </wp:inline>
+        </w:drawing>
+      </w:r>
+      <w:r>
+        <w:rPr>
+          <w:noProof/>
+        </w:rPr>
+        <w:drawing>
+          <wp:inline distT="0" distB="0" distL="0" distR="0">
+            <wp:extent cx="2862072" cy="1899599"/>
+            <wp:effectExtent l="0" t="0" r="0" b="5715"/>
+            <wp:docPr id="154" name="Picture 154"/>
+            <wp:cNvGraphicFramePr>
+              <a:graphicFrameLocks xmlns:a="http://schemas.openxmlformats.org/drawingml/2006/main" noChangeAspect="1"/>
+            </wp:cNvGraphicFramePr>
+            <a:graphic xmlns:a="http://schemas.openxmlformats.org/drawingml/2006/main">
+              <a:graphicData uri="http://schemas.openxmlformats.org/drawingml/2006/picture">
+                <pic:pic xmlns:pic="http://schemas.openxmlformats.org/drawingml/2006/picture">
+                  <pic:nvPicPr>
+                    <pic:cNvPr id="0" name="Picture 29"/>
+                    <pic:cNvPicPr>
+                      <a:picLocks noChangeAspect="1" noChangeArrowheads="1"/>
+                    </pic:cNvPicPr>
+                  </pic:nvPicPr>
+                  <pic:blipFill>
+                    <a:blip r:embed="rId143">
+                      <a:extLst>
+                        <a:ext uri="{28A0092B-C50C-407E-A947-70E740481C1C}">
+                          <a14:useLocalDpi xmlns:a14="http://schemas.microsoft.com/office/drawing/2010/main" val="0"/>
+                        </a:ext>
+                      </a:extLst>
+                    </a:blip>
+                    <a:srcRect/>
+                    <a:stretch>
+                      <a:fillRect/>
+                    </a:stretch>
+                  </pic:blipFill>
+                  <pic:spPr bwMode="auto">
+                    <a:xfrm>
+                      <a:off x="0" y="0"/>
+                      <a:ext cx="2862072" cy="1899599"/>
+                    </a:xfrm>
+                    <a:prstGeom prst="rect">
+                      <a:avLst/>
+                    </a:prstGeom>
+                    <a:noFill/>
+                    <a:ln>
+                      <a:noFill/>
+                    </a:ln>
+                  </pic:spPr>
+                </pic:pic>
+              </a:graphicData>
+            </a:graphic>
+          </wp:inline>
+        </w:drawing>
+      </w:r>
+      <w:r>
+        <w:rPr>
+          <w:noProof/>
+        </w:rPr>
+        <w:drawing>
+          <wp:inline distT="0" distB="0" distL="0" distR="0">
+            <wp:extent cx="2862072" cy="1899599"/>
+            <wp:effectExtent l="0" t="0" r="0" b="5715"/>
+            <wp:docPr id="155" name="Picture 155"/>
+            <wp:cNvGraphicFramePr>
+              <a:graphicFrameLocks xmlns:a="http://schemas.openxmlformats.org/drawingml/2006/main" noChangeAspect="1"/>
+            </wp:cNvGraphicFramePr>
+            <a:graphic xmlns:a="http://schemas.openxmlformats.org/drawingml/2006/main">
+              <a:graphicData uri="http://schemas.openxmlformats.org/drawingml/2006/picture">
+                <pic:pic xmlns:pic="http://schemas.openxmlformats.org/drawingml/2006/picture">
+                  <pic:nvPicPr>
+                    <pic:cNvPr id="0" name="Picture 30"/>
+                    <pic:cNvPicPr>
+                      <a:picLocks noChangeAspect="1" noChangeArrowheads="1"/>
+                    </pic:cNvPicPr>
+                  </pic:nvPicPr>
+                  <pic:blipFill>
+                    <a:blip r:embed="rId144">
+                      <a:extLst>
+                        <a:ext uri="{28A0092B-C50C-407E-A947-70E740481C1C}">
+                          <a14:useLocalDpi xmlns:a14="http://schemas.microsoft.com/office/drawing/2010/main" val="0"/>
+                        </a:ext>
+                      </a:extLst>
+                    </a:blip>
+                    <a:srcRect/>
+                    <a:stretch>
+                      <a:fillRect/>
+                    </a:stretch>
+                  </pic:blipFill>
+                  <pic:spPr bwMode="auto">
+                    <a:xfrm>
+                      <a:off x="0" y="0"/>
+                      <a:ext cx="2862072" cy="1899599"/>
+                    </a:xfrm>
+                    <a:prstGeom prst="rect">
+                      <a:avLst/>
+                    </a:prstGeom>
+                    <a:noFill/>
+                    <a:ln>
+                      <a:noFill/>
+                    </a:ln>
+                  </pic:spPr>
+                </pic:pic>
+              </a:graphicData>
+            </a:graphic>
+          </wp:inline>
+        </w:drawing>
+      </w:r>
+      <w:r>
+        <w:rPr>
+          <w:noProof/>
+        </w:rPr>
+        <w:drawing>
+          <wp:inline distT="0" distB="0" distL="0" distR="0">
+            <wp:extent cx="2862072" cy="1899599"/>
+            <wp:effectExtent l="0" t="0" r="0" b="5715"/>
+            <wp:docPr id="159" name="Picture 159"/>
+            <wp:cNvGraphicFramePr>
+              <a:graphicFrameLocks xmlns:a="http://schemas.openxmlformats.org/drawingml/2006/main" noChangeAspect="1"/>
+            </wp:cNvGraphicFramePr>
+            <a:graphic xmlns:a="http://schemas.openxmlformats.org/drawingml/2006/main">
+              <a:graphicData uri="http://schemas.openxmlformats.org/drawingml/2006/picture">
+                <pic:pic xmlns:pic="http://schemas.openxmlformats.org/drawingml/2006/picture">
+                  <pic:nvPicPr>
+                    <pic:cNvPr id="0" name="Picture 34"/>
+                    <pic:cNvPicPr>
+                      <a:picLocks noChangeAspect="1" noChangeArrowheads="1"/>
+                    </pic:cNvPicPr>
+                  </pic:nvPicPr>
+                  <pic:blipFill>
+                    <a:blip r:embed="rId145">
+                      <a:extLst>
+                        <a:ext uri="{28A0092B-C50C-407E-A947-70E740481C1C}">
+                          <a14:useLocalDpi xmlns:a14="http://schemas.microsoft.com/office/drawing/2010/main" val="0"/>
+                        </a:ext>
+                      </a:extLst>
+                    </a:blip>
+                    <a:srcRect/>
+                    <a:stretch>
+                      <a:fillRect/>
+                    </a:stretch>
+                  </pic:blipFill>
+                  <pic:spPr bwMode="auto">
+                    <a:xfrm>
+                      <a:off x="0" y="0"/>
+                      <a:ext cx="2862072" cy="1899599"/>
+                    </a:xfrm>
+                    <a:prstGeom prst="rect">
+                      <a:avLst/>
+                    </a:prstGeom>
+                    <a:noFill/>
+                    <a:ln>
+                      <a:noFill/>
+                    </a:ln>
+                  </pic:spPr>
+                </pic:pic>
+              </a:graphicData>
+            </a:graphic>
+          </wp:inline>
+        </w:drawing>
+      </w:r>
+    </w:p>
+    <w:p>
+      <w:pPr>
+        <w:tabs>
+          <w:tab w:val="right" w:pos="9764"/>
+        </w:tabs>
+      </w:pPr>
+      <w:r>
+        <w:rPr>
+          <w:noProof/>
+        </w:rPr>
+        <w:drawing>
+          <wp:inline distT="0" distB="0" distL="0" distR="0">
+            <wp:extent cx="2862072" cy="1899599"/>
+            <wp:effectExtent l="0" t="0" r="0" b="5715"/>
+            <wp:docPr id="160" name="Picture 160"/>
+            <wp:cNvGraphicFramePr>
+              <a:graphicFrameLocks xmlns:a="http://schemas.openxmlformats.org/drawingml/2006/main" noChangeAspect="1"/>
+            </wp:cNvGraphicFramePr>
+            <a:graphic xmlns:a="http://schemas.openxmlformats.org/drawingml/2006/main">
+              <a:graphicData uri="http://schemas.openxmlformats.org/drawingml/2006/picture">
+                <pic:pic xmlns:pic="http://schemas.openxmlformats.org/drawingml/2006/picture">
+                  <pic:nvPicPr>
+                    <pic:cNvPr id="0" name="Picture 35"/>
+                    <pic:cNvPicPr>
+                      <a:picLocks noChangeAspect="1" noChangeArrowheads="1"/>
+                    </pic:cNvPicPr>
+                  </pic:nvPicPr>
+                  <pic:blipFill>
+                    <a:blip r:embed="rId146">
+                      <a:extLst>
+                        <a:ext uri="{28A0092B-C50C-407E-A947-70E740481C1C}">
+                          <a14:useLocalDpi xmlns:a14="http://schemas.microsoft.com/office/drawing/2010/main" val="0"/>
+                        </a:ext>
+                      </a:extLst>
+                    </a:blip>
+                    <a:srcRect/>
+                    <a:stretch>
+                      <a:fillRect/>
+                    </a:stretch>
+                  </pic:blipFill>
+                  <pic:spPr bwMode="auto">
+                    <a:xfrm>
+                      <a:off x="0" y="0"/>
+                      <a:ext cx="2862072" cy="1899599"/>
+                    </a:xfrm>
+                    <a:prstGeom prst="rect">
+                      <a:avLst/>
+                    </a:prstGeom>
+                    <a:noFill/>
+                    <a:ln>
+                      <a:noFill/>
+                    </a:ln>
+                  </pic:spPr>
+                </pic:pic>
+              </a:graphicData>
+            </a:graphic>
+          </wp:inline>
+        </w:drawing>
+      </w:r>
+      <w:r>
+        <w:rPr>
+          <w:noProof/>
+        </w:rPr>
+        <w:drawing>
+          <wp:inline distT="0" distB="0" distL="0" distR="0">
+            <wp:extent cx="2862072" cy="1899599"/>
+            <wp:effectExtent l="0" t="0" r="0" b="5715"/>
+            <wp:docPr id="162" name="Picture 162"/>
+            <wp:cNvGraphicFramePr>
+              <a:graphicFrameLocks xmlns:a="http://schemas.openxmlformats.org/drawingml/2006/main" noChangeAspect="1"/>
+            </wp:cNvGraphicFramePr>
+            <a:graphic xmlns:a="http://schemas.openxmlformats.org/drawingml/2006/main">
+              <a:graphicData uri="http://schemas.openxmlformats.org/drawingml/2006/picture">
+                <pic:pic xmlns:pic="http://schemas.openxmlformats.org/drawingml/2006/picture">
+                  <pic:nvPicPr>
+                    <pic:cNvPr id="0" name="Picture 37"/>
+                    <pic:cNvPicPr>
+                      <a:picLocks noChangeAspect="1" noChangeArrowheads="1"/>
+                    </pic:cNvPicPr>
+                  </pic:nvPicPr>
+                  <pic:blipFill>
+                    <a:blip r:embed="rId147">
+                      <a:extLst>
+                        <a:ext uri="{28A0092B-C50C-407E-A947-70E740481C1C}">
+                          <a14:useLocalDpi xmlns:a14="http://schemas.microsoft.com/office/drawing/2010/main" val="0"/>
+                        </a:ext>
+                      </a:extLst>
+                    </a:blip>
+                    <a:srcRect/>
+                    <a:stretch>
+                      <a:fillRect/>
+                    </a:stretch>
+                  </pic:blipFill>
+                  <pic:spPr bwMode="auto">
+                    <a:xfrm>
+                      <a:off x="0" y="0"/>
+                      <a:ext cx="2862072" cy="1899599"/>
+                    </a:xfrm>
+                    <a:prstGeom prst="rect">
+                      <a:avLst/>
+                    </a:prstGeom>
+                    <a:noFill/>
+                    <a:ln>
+                      <a:noFill/>
+                    </a:ln>
+                  </pic:spPr>
+                </pic:pic>
+              </a:graphicData>
+            </a:graphic>
+          </wp:inline>
+        </w:drawing>
+      </w:r>
+    </w:p>
+    <w:p>
+      <w:pPr>
+        <w:tabs>
+          <w:tab w:val="right" w:pos="9764"/>
+        </w:tabs>
+      </w:pPr>
+      <w:r>
+        <w:rPr>
+          <w:noProof/>
+        </w:rPr>
+        <w:drawing>
+          <wp:inline distT="0" distB="0" distL="0" distR="0">
+            <wp:extent cx="2862072" cy="1899599"/>
+            <wp:effectExtent l="0" t="0" r="0" b="5715"/>
+            <wp:docPr id="163" name="Picture 163"/>
+            <wp:cNvGraphicFramePr>
+              <a:graphicFrameLocks xmlns:a="http://schemas.openxmlformats.org/drawingml/2006/main" noChangeAspect="1"/>
+            </wp:cNvGraphicFramePr>
+            <a:graphic xmlns:a="http://schemas.openxmlformats.org/drawingml/2006/main">
+              <a:graphicData uri="http://schemas.openxmlformats.org/drawingml/2006/picture">
+                <pic:pic xmlns:pic="http://schemas.openxmlformats.org/drawingml/2006/picture">
+                  <pic:nvPicPr>
+                    <pic:cNvPr id="0" name="Picture 38"/>
+                    <pic:cNvPicPr>
+                      <a:picLocks noChangeAspect="1" noChangeArrowheads="1"/>
+                    </pic:cNvPicPr>
+                  </pic:nvPicPr>
+                  <pic:blipFill>
+                    <a:blip r:embed="rId148">
+                      <a:extLst>
+                        <a:ext uri="{28A0092B-C50C-407E-A947-70E740481C1C}">
+                          <a14:useLocalDpi xmlns:a14="http://schemas.microsoft.com/office/drawing/2010/main" val="0"/>
+                        </a:ext>
+                      </a:extLst>
+                    </a:blip>
+                    <a:srcRect/>
+                    <a:stretch>
+                      <a:fillRect/>
+                    </a:stretch>
+                  </pic:blipFill>
+                  <pic:spPr bwMode="auto">
+                    <a:xfrm>
+                      <a:off x="0" y="0"/>
+                      <a:ext cx="2862072" cy="1899599"/>
+                    </a:xfrm>
+                    <a:prstGeom prst="rect">
+                      <a:avLst/>
+                    </a:prstGeom>
+                    <a:noFill/>
+                    <a:ln>
+                      <a:noFill/>
+                    </a:ln>
+                  </pic:spPr>
+                </pic:pic>
+              </a:graphicData>
+            </a:graphic>
+          </wp:inline>
+        </w:drawing>
+      </w:r>
+    </w:p>
+    <w:p>
+      <w:pPr>
+        <w:tabs>
+          <w:tab w:val="right" w:pos="9764"/>
+        </w:tabs>
+      </w:pPr>
+      <w:r>
+        <w:rPr>
+          <w:noProof/>
+        </w:rPr>
+        <w:drawing>
+          <wp:inline distT="0" distB="0" distL="0" distR="0">
+            <wp:extent cx="2862072" cy="1899599"/>
+            <wp:effectExtent l="0" t="0" r="0" b="5715"/>
+            <wp:docPr id="164" name="Picture 164"/>
+            <wp:cNvGraphicFramePr>
+              <a:graphicFrameLocks xmlns:a="http://schemas.openxmlformats.org/drawingml/2006/main" noChangeAspect="1"/>
+            </wp:cNvGraphicFramePr>
+            <a:graphic xmlns:a="http://schemas.openxmlformats.org/drawingml/2006/main">
+              <a:graphicData uri="http://schemas.openxmlformats.org/drawingml/2006/picture">
+                <pic:pic xmlns:pic="http://schemas.openxmlformats.org/drawingml/2006/picture">
+                  <pic:nvPicPr>
+                    <pic:cNvPr id="0" name="Picture 39"/>
+                    <pic:cNvPicPr>
+                      <a:picLocks noChangeAspect="1" noChangeArrowheads="1"/>
+                    </pic:cNvPicPr>
+                  </pic:nvPicPr>
+                  <pic:blipFill>
+                    <a:blip r:embed="rId149">
+                      <a:extLst>
+                        <a:ext uri="{28A0092B-C50C-407E-A947-70E740481C1C}">
+                          <a14:useLocalDpi xmlns:a14="http://schemas.microsoft.com/office/drawing/2010/main" val="0"/>
+                        </a:ext>
+                      </a:extLst>
+                    </a:blip>
+                    <a:srcRect/>
+                    <a:stretch>
+                      <a:fillRect/>
+                    </a:stretch>
+                  </pic:blipFill>
+                  <pic:spPr bwMode="auto">
+                    <a:xfrm>
+                      <a:off x="0" y="0"/>
+                      <a:ext cx="2862072" cy="1899599"/>
+                    </a:xfrm>
+                    <a:prstGeom prst="rect">
+                      <a:avLst/>
+                    </a:prstGeom>
+                    <a:noFill/>
+                    <a:ln>
+                      <a:noFill/>
+                    </a:ln>
+                  </pic:spPr>
+                </pic:pic>
+              </a:graphicData>
+            </a:graphic>
+          </wp:inline>
+        </w:drawing>
+      </w:r>
+      <w:r>
+        <w:rPr>
+          <w:noProof/>
+        </w:rPr>
+        <w:drawing>
+          <wp:inline distT="0" distB="0" distL="0" distR="0">
+            <wp:extent cx="2862072" cy="1899599"/>
+            <wp:effectExtent l="0" t="0" r="0" b="5715"/>
+            <wp:docPr id="165" name="Picture 165"/>
+            <wp:cNvGraphicFramePr>
+              <a:graphicFrameLocks xmlns:a="http://schemas.openxmlformats.org/drawingml/2006/main" noChangeAspect="1"/>
+            </wp:cNvGraphicFramePr>
+            <a:graphic xmlns:a="http://schemas.openxmlformats.org/drawingml/2006/main">
+              <a:graphicData uri="http://schemas.openxmlformats.org/drawingml/2006/picture">
+                <pic:pic xmlns:pic="http://schemas.openxmlformats.org/drawingml/2006/picture">
+                  <pic:nvPicPr>
+                    <pic:cNvPr id="0" name="Picture 40"/>
+                    <pic:cNvPicPr>
+                      <a:picLocks noChangeAspect="1" noChangeArrowheads="1"/>
+                    </pic:cNvPicPr>
+                  </pic:nvPicPr>
+                  <pic:blipFill>
+                    <a:blip r:embed="rId150">
+                      <a:extLst>
+                        <a:ext uri="{28A0092B-C50C-407E-A947-70E740481C1C}">
+                          <a14:useLocalDpi xmlns:a14="http://schemas.microsoft.com/office/drawing/2010/main" val="0"/>
+                        </a:ext>
+                      </a:extLst>
+                    </a:blip>
+                    <a:srcRect/>
+                    <a:stretch>
+                      <a:fillRect/>
+                    </a:stretch>
+                  </pic:blipFill>
+                  <pic:spPr bwMode="auto">
+                    <a:xfrm>
+                      <a:off x="0" y="0"/>
+                      <a:ext cx="2862072" cy="1899599"/>
+                    </a:xfrm>
+                    <a:prstGeom prst="rect">
+                      <a:avLst/>
+                    </a:prstGeom>
+                    <a:noFill/>
+                    <a:ln>
+                      <a:noFill/>
+                    </a:ln>
+                  </pic:spPr>
+                </pic:pic>
+              </a:graphicData>
+            </a:graphic>
+          </wp:inline>
+        </w:drawing>
+      </w:r>
+    </w:p>
+    <w:p>
+      <w:pPr>
+        <w:tabs>
+          <w:tab w:val="right" w:pos="9764"/>
+        </w:tabs>
+      </w:pPr>
+    </w:p>
+    <w:p>
+      <w:pPr>
+        <w:tabs>
+          <w:tab w:val="right" w:pos="9764"/>
+        </w:tabs>
+      </w:pPr>
+      <w:r>
+        <w:rPr>
+          <w:noProof/>
+        </w:rPr>
+        <w:drawing>
+          <wp:inline distT="0" distB="0" distL="0" distR="0">
+            <wp:extent cx="2862072" cy="1899599"/>
+            <wp:effectExtent l="0" t="0" r="0" b="5715"/>
+            <wp:docPr id="170" name="Picture 170"/>
+            <wp:cNvGraphicFramePr>
+              <a:graphicFrameLocks xmlns:a="http://schemas.openxmlformats.org/drawingml/2006/main" noChangeAspect="1"/>
+            </wp:cNvGraphicFramePr>
+            <a:graphic xmlns:a="http://schemas.openxmlformats.org/drawingml/2006/main">
+              <a:graphicData uri="http://schemas.openxmlformats.org/drawingml/2006/picture">
+                <pic:pic xmlns:pic="http://schemas.openxmlformats.org/drawingml/2006/picture">
+                  <pic:nvPicPr>
+                    <pic:cNvPr id="0" name="Picture 45"/>
+                    <pic:cNvPicPr>
+                      <a:picLocks noChangeAspect="1" noChangeArrowheads="1"/>
+                    </pic:cNvPicPr>
+                  </pic:nvPicPr>
+                  <pic:blipFill>
+                    <a:blip r:embed="rId151">
+                      <a:extLst>
+                        <a:ext uri="{28A0092B-C50C-407E-A947-70E740481C1C}">
+                          <a14:useLocalDpi xmlns:a14="http://schemas.microsoft.com/office/drawing/2010/main" val="0"/>
+                        </a:ext>
+                      </a:extLst>
+                    </a:blip>
+                    <a:srcRect/>
+                    <a:stretch>
+                      <a:fillRect/>
+                    </a:stretch>
+                  </pic:blipFill>
+                  <pic:spPr bwMode="auto">
+                    <a:xfrm>
+                      <a:off x="0" y="0"/>
+                      <a:ext cx="2862072" cy="1899599"/>
+                    </a:xfrm>
+                    <a:prstGeom prst="rect">
+                      <a:avLst/>
+                    </a:prstGeom>
+                    <a:noFill/>
+                    <a:ln>
+                      <a:noFill/>
+                    </a:ln>
+                  </pic:spPr>
+                </pic:pic>
+              </a:graphicData>
+            </a:graphic>
+          </wp:inline>
+        </w:drawing>
+      </w:r>
+      <w:r>
+        <w:rPr>
+          <w:noProof/>
+        </w:rPr>
+        <w:drawing>
+          <wp:inline distT="0" distB="0" distL="0" distR="0">
+            <wp:extent cx="2862072" cy="1899599"/>
+            <wp:effectExtent l="0" t="0" r="0" b="5715"/>
+            <wp:docPr id="171" name="Picture 171"/>
+            <wp:cNvGraphicFramePr>
+              <a:graphicFrameLocks xmlns:a="http://schemas.openxmlformats.org/drawingml/2006/main" noChangeAspect="1"/>
+            </wp:cNvGraphicFramePr>
+            <a:graphic xmlns:a="http://schemas.openxmlformats.org/drawingml/2006/main">
+              <a:graphicData uri="http://schemas.openxmlformats.org/drawingml/2006/picture">
+                <pic:pic xmlns:pic="http://schemas.openxmlformats.org/drawingml/2006/picture">
+                  <pic:nvPicPr>
+                    <pic:cNvPr id="0" name="Picture 46"/>
+                    <pic:cNvPicPr>
+                      <a:picLocks noChangeAspect="1" noChangeArrowheads="1"/>
+                    </pic:cNvPicPr>
+                  </pic:nvPicPr>
+                  <pic:blipFill>
+                    <a:blip r:embed="rId152">
+                      <a:extLst>
+                        <a:ext uri="{28A0092B-C50C-407E-A947-70E740481C1C}">
+                          <a14:useLocalDpi xmlns:a14="http://schemas.microsoft.com/office/drawing/2010/main" val="0"/>
+                        </a:ext>
+                      </a:extLst>
+                    </a:blip>
+                    <a:srcRect/>
+                    <a:stretch>
+                      <a:fillRect/>
+                    </a:stretch>
+                  </pic:blipFill>
+                  <pic:spPr bwMode="auto">
+                    <a:xfrm>
+                      <a:off x="0" y="0"/>
+                      <a:ext cx="2862072" cy="1899599"/>
+                    </a:xfrm>
+                    <a:prstGeom prst="rect">
+                      <a:avLst/>
+                    </a:prstGeom>
+                    <a:noFill/>
+                    <a:ln>
+                      <a:noFill/>
+                    </a:ln>
+                  </pic:spPr>
+                </pic:pic>
+              </a:graphicData>
+            </a:graphic>
+          </wp:inline>
+        </w:drawing>
+      </w:r>
+    </w:p>
+    <w:p>
+      <w:pPr>
+        <w:tabs>
+          <w:tab w:val="right" w:pos="9764"/>
+        </w:tabs>
+      </w:pPr>
+      <w:r>
+        <w:rPr>
+          <w:noProof/>
+        </w:rPr>
+        <w:drawing>
+          <wp:inline distT="0" distB="0" distL="0" distR="0">
+            <wp:extent cx="2862072" cy="1899599"/>
+            <wp:effectExtent l="0" t="0" r="0" b="5715"/>
+            <wp:docPr id="172" name="Picture 172"/>
+            <wp:cNvGraphicFramePr>
+              <a:graphicFrameLocks xmlns:a="http://schemas.openxmlformats.org/drawingml/2006/main" noChangeAspect="1"/>
+            </wp:cNvGraphicFramePr>
+            <a:graphic xmlns:a="http://schemas.openxmlformats.org/drawingml/2006/main">
+              <a:graphicData uri="http://schemas.openxmlformats.org/drawingml/2006/picture">
+                <pic:pic xmlns:pic="http://schemas.openxmlformats.org/drawingml/2006/picture">
+                  <pic:nvPicPr>
+                    <pic:cNvPr id="0" name="Picture 47"/>
+                    <pic:cNvPicPr>
+                      <a:picLocks noChangeAspect="1" noChangeArrowheads="1"/>
+                    </pic:cNvPicPr>
+                  </pic:nvPicPr>
+                  <pic:blipFill>
+                    <a:blip r:embed="rId153">
+                      <a:extLst>
+                        <a:ext uri="{28A0092B-C50C-407E-A947-70E740481C1C}">
+                          <a14:useLocalDpi xmlns:a14="http://schemas.microsoft.com/office/drawing/2010/main" val="0"/>
+                        </a:ext>
+                      </a:extLst>
+                    </a:blip>
+                    <a:srcRect/>
+                    <a:stretch>
+                      <a:fillRect/>
+                    </a:stretch>
+                  </pic:blipFill>
+                  <pic:spPr bwMode="auto">
+                    <a:xfrm>
+                      <a:off x="0" y="0"/>
+                      <a:ext cx="2862072" cy="1899599"/>
+                    </a:xfrm>
+                    <a:prstGeom prst="rect">
+                      <a:avLst/>
+                    </a:prstGeom>
+                    <a:noFill/>
+                    <a:ln>
+                      <a:noFill/>
+                    </a:ln>
+                  </pic:spPr>
+                </pic:pic>
+              </a:graphicData>
+            </a:graphic>
+          </wp:inline>
+        </w:drawing>
+      </w:r>
+      <w:r>
+        <w:rPr>
+          <w:noProof/>
+        </w:rPr>
+        <w:drawing>
+          <wp:inline distT="0" distB="0" distL="0" distR="0">
+            <wp:extent cx="2862072" cy="1899599"/>
+            <wp:effectExtent l="0" t="0" r="0" b="5715"/>
+            <wp:docPr id="173" name="Picture 173"/>
+            <wp:cNvGraphicFramePr>
+              <a:graphicFrameLocks xmlns:a="http://schemas.openxmlformats.org/drawingml/2006/main" noChangeAspect="1"/>
+            </wp:cNvGraphicFramePr>
+            <a:graphic xmlns:a="http://schemas.openxmlformats.org/drawingml/2006/main">
+              <a:graphicData uri="http://schemas.openxmlformats.org/drawingml/2006/picture">
+                <pic:pic xmlns:pic="http://schemas.openxmlformats.org/drawingml/2006/picture">
+                  <pic:nvPicPr>
+                    <pic:cNvPr id="0" name="Picture 48"/>
+                    <pic:cNvPicPr>
+                      <a:picLocks noChangeAspect="1" noChangeArrowheads="1"/>
+                    </pic:cNvPicPr>
+                  </pic:nvPicPr>
+                  <pic:blipFill>
+                    <a:blip r:embed="rId154">
+                      <a:extLst>
+                        <a:ext uri="{28A0092B-C50C-407E-A947-70E740481C1C}">
+                          <a14:useLocalDpi xmlns:a14="http://schemas.microsoft.com/office/drawing/2010/main" val="0"/>
+                        </a:ext>
+                      </a:extLst>
+                    </a:blip>
+                    <a:srcRect/>
+                    <a:stretch>
+                      <a:fillRect/>
+                    </a:stretch>
+                  </pic:blipFill>
+                  <pic:spPr bwMode="auto">
+                    <a:xfrm>
+                      <a:off x="0" y="0"/>
+                      <a:ext cx="2862072" cy="1899599"/>
+                    </a:xfrm>
+                    <a:prstGeom prst="rect">
+                      <a:avLst/>
+                    </a:prstGeom>
+                    <a:noFill/>
+                    <a:ln>
+                      <a:noFill/>
+                    </a:ln>
+                  </pic:spPr>
+                </pic:pic>
+              </a:graphicData>
+            </a:graphic>
+          </wp:inline>
+        </w:drawing>
+      </w:r>
+      <w:r>
+        <w:rPr>
+          <w:noProof/>
+        </w:rPr>
+        <w:drawing>
+          <wp:inline distT="0" distB="0" distL="0" distR="0">
+            <wp:extent cx="2862072" cy="1899599"/>
+            <wp:effectExtent l="0" t="0" r="0" b="5715"/>
+            <wp:docPr id="175" name="Picture 175"/>
+            <wp:cNvGraphicFramePr>
+              <a:graphicFrameLocks xmlns:a="http://schemas.openxmlformats.org/drawingml/2006/main" noChangeAspect="1"/>
+            </wp:cNvGraphicFramePr>
+            <a:graphic xmlns:a="http://schemas.openxmlformats.org/drawingml/2006/main">
+              <a:graphicData uri="http://schemas.openxmlformats.org/drawingml/2006/picture">
+                <pic:pic xmlns:pic="http://schemas.openxmlformats.org/drawingml/2006/picture">
+                  <pic:nvPicPr>
+                    <pic:cNvPr id="0" name="Picture 50"/>
+                    <pic:cNvPicPr>
+                      <a:picLocks noChangeAspect="1" noChangeArrowheads="1"/>
+                    </pic:cNvPicPr>
+                  </pic:nvPicPr>
+                  <pic:blipFill>
+                    <a:blip r:embed="rId155">
+                      <a:extLst>
+                        <a:ext uri="{28A0092B-C50C-407E-A947-70E740481C1C}">
+                          <a14:useLocalDpi xmlns:a14="http://schemas.microsoft.com/office/drawing/2010/main" val="0"/>
+                        </a:ext>
+                      </a:extLst>
+                    </a:blip>
+                    <a:srcRect/>
+                    <a:stretch>
+                      <a:fillRect/>
+                    </a:stretch>
+                  </pic:blipFill>
+                  <pic:spPr bwMode="auto">
+                    <a:xfrm>
+                      <a:off x="0" y="0"/>
+                      <a:ext cx="2862072" cy="1899599"/>
+                    </a:xfrm>
+                    <a:prstGeom prst="rect">
+                      <a:avLst/>
+                    </a:prstGeom>
+                    <a:noFill/>
+                    <a:ln>
+                      <a:noFill/>
+                    </a:ln>
+                  </pic:spPr>
+                </pic:pic>
+              </a:graphicData>
+            </a:graphic>
+          </wp:inline>
+        </w:drawing>
+      </w:r>
+      <w:r>
+        <w:rPr>
+          <w:noProof/>
+        </w:rPr>
+        <w:drawing>
+          <wp:inline distT="0" distB="0" distL="0" distR="0">
+            <wp:extent cx="2862072" cy="1899599"/>
+            <wp:effectExtent l="0" t="0" r="0" b="5715"/>
+            <wp:docPr id="177" name="Picture 177"/>
+            <wp:cNvGraphicFramePr>
+              <a:graphicFrameLocks xmlns:a="http://schemas.openxmlformats.org/drawingml/2006/main" noChangeAspect="1"/>
+            </wp:cNvGraphicFramePr>
+            <a:graphic xmlns:a="http://schemas.openxmlformats.org/drawingml/2006/main">
+              <a:graphicData uri="http://schemas.openxmlformats.org/drawingml/2006/picture">
+                <pic:pic xmlns:pic="http://schemas.openxmlformats.org/drawingml/2006/picture">
+                  <pic:nvPicPr>
+                    <pic:cNvPr id="0" name="Picture 52"/>
+                    <pic:cNvPicPr>
+                      <a:picLocks noChangeAspect="1" noChangeArrowheads="1"/>
+                    </pic:cNvPicPr>
+                  </pic:nvPicPr>
+                  <pic:blipFill>
+                    <a:blip r:embed="rId156">
+                      <a:extLst>
+                        <a:ext uri="{28A0092B-C50C-407E-A947-70E740481C1C}">
+                          <a14:useLocalDpi xmlns:a14="http://schemas.microsoft.com/office/drawing/2010/main" val="0"/>
+                        </a:ext>
+                      </a:extLst>
+                    </a:blip>
+                    <a:srcRect/>
+                    <a:stretch>
+                      <a:fillRect/>
+                    </a:stretch>
+                  </pic:blipFill>
+                  <pic:spPr bwMode="auto">
+                    <a:xfrm>
+                      <a:off x="0" y="0"/>
+                      <a:ext cx="2862072" cy="1899599"/>
+                    </a:xfrm>
+                    <a:prstGeom prst="rect">
+                      <a:avLst/>
+                    </a:prstGeom>
+                    <a:noFill/>
+                    <a:ln>
+                      <a:noFill/>
+                    </a:ln>
+                  </pic:spPr>
+                </pic:pic>
+              </a:graphicData>
+            </a:graphic>
+          </wp:inline>
+        </w:drawing>
+      </w:r>
+    </w:p>
+    <w:p>
+      <w:pPr>
+        <w:tabs>
+          <w:tab w:val="right" w:pos="9764"/>
+        </w:tabs>
+      </w:pPr>
+      <w:r>
+        <w:rPr>
+          <w:noProof/>
+        </w:rPr>
+        <w:drawing>
+          <wp:inline distT="0" distB="0" distL="0" distR="0">
+            <wp:extent cx="2862072" cy="1899599"/>
+            <wp:effectExtent l="0" t="0" r="0" b="5715"/>
+            <wp:docPr id="178" name="Picture 178"/>
+            <wp:cNvGraphicFramePr>
+              <a:graphicFrameLocks xmlns:a="http://schemas.openxmlformats.org/drawingml/2006/main" noChangeAspect="1"/>
+            </wp:cNvGraphicFramePr>
+            <a:graphic xmlns:a="http://schemas.openxmlformats.org/drawingml/2006/main">
+              <a:graphicData uri="http://schemas.openxmlformats.org/drawingml/2006/picture">
+                <pic:pic xmlns:pic="http://schemas.openxmlformats.org/drawingml/2006/picture">
+                  <pic:nvPicPr>
+                    <pic:cNvPr id="0" name="Picture 53"/>
+                    <pic:cNvPicPr>
+                      <a:picLocks noChangeAspect="1" noChangeArrowheads="1"/>
+                    </pic:cNvPicPr>
+                  </pic:nvPicPr>
+                  <pic:blipFill>
+                    <a:blip r:embed="rId157">
+                      <a:extLst>
+                        <a:ext uri="{28A0092B-C50C-407E-A947-70E740481C1C}">
+                          <a14:useLocalDpi xmlns:a14="http://schemas.microsoft.com/office/drawing/2010/main" val="0"/>
+                        </a:ext>
+                      </a:extLst>
+                    </a:blip>
+                    <a:srcRect/>
+                    <a:stretch>
+                      <a:fillRect/>
+                    </a:stretch>
+                  </pic:blipFill>
+                  <pic:spPr bwMode="auto">
+                    <a:xfrm>
+                      <a:off x="0" y="0"/>
+                      <a:ext cx="2862072" cy="1899599"/>
+                    </a:xfrm>
+                    <a:prstGeom prst="rect">
+                      <a:avLst/>
+                    </a:prstGeom>
+                    <a:noFill/>
+                    <a:ln>
+                      <a:noFill/>
+                    </a:ln>
+                  </pic:spPr>
+                </pic:pic>
+              </a:graphicData>
+            </a:graphic>
+          </wp:inline>
+        </w:drawing>
+      </w:r>
+      <w:r>
+        <w:rPr>
+          <w:noProof/>
+        </w:rPr>
+        <w:drawing>
+          <wp:inline distT="0" distB="0" distL="0" distR="0">
+            <wp:extent cx="2862072" cy="1899599"/>
+            <wp:effectExtent l="0" t="0" r="0" b="5715"/>
+            <wp:docPr id="182" name="Picture 182"/>
+            <wp:cNvGraphicFramePr>
+              <a:graphicFrameLocks xmlns:a="http://schemas.openxmlformats.org/drawingml/2006/main" noChangeAspect="1"/>
+            </wp:cNvGraphicFramePr>
+            <a:graphic xmlns:a="http://schemas.openxmlformats.org/drawingml/2006/main">
+              <a:graphicData uri="http://schemas.openxmlformats.org/drawingml/2006/picture">
+                <pic:pic xmlns:pic="http://schemas.openxmlformats.org/drawingml/2006/picture">
+                  <pic:nvPicPr>
+                    <pic:cNvPr id="0" name="Picture 57"/>
+                    <pic:cNvPicPr>
+                      <a:picLocks noChangeAspect="1" noChangeArrowheads="1"/>
+                    </pic:cNvPicPr>
+                  </pic:nvPicPr>
+                  <pic:blipFill>
+                    <a:blip r:embed="rId158">
+                      <a:extLst>
+                        <a:ext uri="{28A0092B-C50C-407E-A947-70E740481C1C}">
+                          <a14:useLocalDpi xmlns:a14="http://schemas.microsoft.com/office/drawing/2010/main" val="0"/>
+                        </a:ext>
+                      </a:extLst>
+                    </a:blip>
+                    <a:srcRect/>
+                    <a:stretch>
+                      <a:fillRect/>
+                    </a:stretch>
+                  </pic:blipFill>
+                  <pic:spPr bwMode="auto">
+                    <a:xfrm>
+                      <a:off x="0" y="0"/>
+                      <a:ext cx="2862072" cy="1899599"/>
+                    </a:xfrm>
+                    <a:prstGeom prst="rect">
+                      <a:avLst/>
+                    </a:prstGeom>
+                    <a:noFill/>
+                    <a:ln>
+                      <a:noFill/>
+                    </a:ln>
+                  </pic:spPr>
+                </pic:pic>
+              </a:graphicData>
+            </a:graphic>
+          </wp:inline>
+        </w:drawing>
+      </w:r>
+      <w:r>
+        <w:rPr>
+          <w:noProof/>
+        </w:rPr>
+        <w:drawing>
+          <wp:inline distT="0" distB="0" distL="0" distR="0">
+            <wp:extent cx="2862072" cy="1899599"/>
+            <wp:effectExtent l="0" t="0" r="0" b="5715"/>
+            <wp:docPr id="183" name="Picture 183"/>
+            <wp:cNvGraphicFramePr>
+              <a:graphicFrameLocks xmlns:a="http://schemas.openxmlformats.org/drawingml/2006/main" noChangeAspect="1"/>
+            </wp:cNvGraphicFramePr>
+            <a:graphic xmlns:a="http://schemas.openxmlformats.org/drawingml/2006/main">
+              <a:graphicData uri="http://schemas.openxmlformats.org/drawingml/2006/picture">
+                <pic:pic xmlns:pic="http://schemas.openxmlformats.org/drawingml/2006/picture">
+                  <pic:nvPicPr>
+                    <pic:cNvPr id="0" name="Picture 58"/>
+                    <pic:cNvPicPr>
+                      <a:picLocks noChangeAspect="1" noChangeArrowheads="1"/>
+                    </pic:cNvPicPr>
+                  </pic:nvPicPr>
+                  <pic:blipFill>
+                    <a:blip r:embed="rId159">
+                      <a:extLst>
+                        <a:ext uri="{28A0092B-C50C-407E-A947-70E740481C1C}">
+                          <a14:useLocalDpi xmlns:a14="http://schemas.microsoft.com/office/drawing/2010/main" val="0"/>
+                        </a:ext>
+                      </a:extLst>
+                    </a:blip>
+                    <a:srcRect/>
+                    <a:stretch>
+                      <a:fillRect/>
+                    </a:stretch>
+                  </pic:blipFill>
+                  <pic:spPr bwMode="auto">
+                    <a:xfrm>
+                      <a:off x="0" y="0"/>
+                      <a:ext cx="2862072" cy="1899599"/>
+                    </a:xfrm>
+                    <a:prstGeom prst="rect">
+                      <a:avLst/>
+                    </a:prstGeom>
+                    <a:noFill/>
+                    <a:ln>
+                      <a:noFill/>
+                    </a:ln>
+                  </pic:spPr>
+                </pic:pic>
+              </a:graphicData>
+            </a:graphic>
+          </wp:inline>
+        </w:drawing>
+      </w:r>
+      <w:r>
+        <w:rPr>
+          <w:noProof/>
+        </w:rPr>
+        <w:drawing>
+          <wp:inline distT="0" distB="0" distL="0" distR="0">
+            <wp:extent cx="2862072" cy="1899599"/>
+            <wp:effectExtent l="0" t="0" r="0" b="5715"/>
+            <wp:docPr id="184" name="Picture 184"/>
+            <wp:cNvGraphicFramePr>
+              <a:graphicFrameLocks xmlns:a="http://schemas.openxmlformats.org/drawingml/2006/main" noChangeAspect="1"/>
+            </wp:cNvGraphicFramePr>
+            <a:graphic xmlns:a="http://schemas.openxmlformats.org/drawingml/2006/main">
+              <a:graphicData uri="http://schemas.openxmlformats.org/drawingml/2006/picture">
+                <pic:pic xmlns:pic="http://schemas.openxmlformats.org/drawingml/2006/picture">
+                  <pic:nvPicPr>
+                    <pic:cNvPr id="0" name="Picture 59"/>
+                    <pic:cNvPicPr>
+                      <a:picLocks noChangeAspect="1" noChangeArrowheads="1"/>
+                    </pic:cNvPicPr>
+                  </pic:nvPicPr>
+                  <pic:blipFill>
+                    <a:blip r:embed="rId160">
+                      <a:extLst>
+                        <a:ext uri="{28A0092B-C50C-407E-A947-70E740481C1C}">
+                          <a14:useLocalDpi xmlns:a14="http://schemas.microsoft.com/office/drawing/2010/main" val="0"/>
+                        </a:ext>
+                      </a:extLst>
+                    </a:blip>
+                    <a:srcRect/>
+                    <a:stretch>
+                      <a:fillRect/>
+                    </a:stretch>
+                  </pic:blipFill>
+                  <pic:spPr bwMode="auto">
+                    <a:xfrm>
+                      <a:off x="0" y="0"/>
+                      <a:ext cx="2862072" cy="1899599"/>
+                    </a:xfrm>
+                    <a:prstGeom prst="rect">
+                      <a:avLst/>
+                    </a:prstGeom>
+                    <a:noFill/>
+                    <a:ln>
+                      <a:noFill/>
+                    </a:ln>
+                  </pic:spPr>
+                </pic:pic>
+              </a:graphicData>
+            </a:graphic>
+          </wp:inline>
+        </w:drawing>
+      </w:r>
+    </w:p>
+    <w:p>
+      <w:pPr>
+        <w:tabs>
+          <w:tab w:val="right" w:pos="9764"/>
+        </w:tabs>
+      </w:pPr>
       <w:bookmarkStart w:id="0" w:name="_GoBack"/>
+      <w:r>
+        <w:rPr>
+          <w:noProof/>
+        </w:rPr>
+        <w:drawing>
+          <wp:inline distT="0" distB="0" distL="0" distR="0">
+            <wp:extent cx="2862072" cy="1899599"/>
+            <wp:effectExtent l="0" t="0" r="0" b="5715"/>
+            <wp:docPr id="185" name="Picture 185"/>
+            <wp:cNvGraphicFramePr>
+              <a:graphicFrameLocks xmlns:a="http://schemas.openxmlformats.org/drawingml/2006/main" noChangeAspect="1"/>
+            </wp:cNvGraphicFramePr>
+            <a:graphic xmlns:a="http://schemas.openxmlformats.org/drawingml/2006/main">
+              <a:graphicData uri="http://schemas.openxmlformats.org/drawingml/2006/picture">
+                <pic:pic xmlns:pic="http://schemas.openxmlformats.org/drawingml/2006/picture">
+                  <pic:nvPicPr>
+                    <pic:cNvPr id="0" name="Picture 60"/>
+                    <pic:cNvPicPr>
+                      <a:picLocks noChangeAspect="1" noChangeArrowheads="1"/>
+                    </pic:cNvPicPr>
+                  </pic:nvPicPr>
+                  <pic:blipFill>
+                    <a:blip r:embed="rId161">
+                      <a:extLst>
+                        <a:ext uri="{28A0092B-C50C-407E-A947-70E740481C1C}">
+                          <a14:useLocalDpi xmlns:a14="http://schemas.microsoft.com/office/drawing/2010/main" val="0"/>
+                        </a:ext>
+                      </a:extLst>
+                    </a:blip>
+                    <a:srcRect/>
+                    <a:stretch>
+                      <a:fillRect/>
+                    </a:stretch>
+                  </pic:blipFill>
+                  <pic:spPr bwMode="auto">
+                    <a:xfrm>
+                      <a:off x="0" y="0"/>
+                      <a:ext cx="2862072" cy="1899599"/>
+                    </a:xfrm>
+                    <a:prstGeom prst="rect">
+                      <a:avLst/>
+                    </a:prstGeom>
+                    <a:noFill/>
+                    <a:ln>
+                      <a:noFill/>
+                    </a:ln>
+                  </pic:spPr>
+                </pic:pic>
+              </a:graphicData>
+            </a:graphic>
+          </wp:inline>
+        </w:drawing>
+      </w:r>
       <w:bookmarkEnd w:id="0"/>
     </w:p>
     <w:sectPr>

</xml_diff>

<commit_message>
Removed rmsearch in favor of simple crossing.m (By Steffen Brueckner, 2002-09-25)
</commit_message>
<xml_diff>
--- a/exports/27.Oct.2013 Fotos.docx
+++ b/exports/27.Oct.2013 Fotos.docx
@@ -8737,7 +8737,6 @@
           <w:tab w:val="right" w:pos="9764"/>
         </w:tabs>
       </w:pPr>
-      <w:bookmarkStart w:id="0" w:name="_GoBack"/>
       <w:r>
         <w:rPr>
           <w:noProof/>
@@ -8791,6 +8790,1165 @@
           </wp:inline>
         </w:drawing>
       </w:r>
+      <w:r>
+        <w:rPr>
+          <w:noProof/>
+        </w:rPr>
+        <w:drawing>
+          <wp:inline distT="0" distB="0" distL="0" distR="0">
+            <wp:extent cx="2862072" cy="1899599"/>
+            <wp:effectExtent l="0" t="0" r="0" b="5715"/>
+            <wp:docPr id="108" name="Picture 108"/>
+            <wp:cNvGraphicFramePr>
+              <a:graphicFrameLocks xmlns:a="http://schemas.openxmlformats.org/drawingml/2006/main" noChangeAspect="1"/>
+            </wp:cNvGraphicFramePr>
+            <a:graphic xmlns:a="http://schemas.openxmlformats.org/drawingml/2006/main">
+              <a:graphicData uri="http://schemas.openxmlformats.org/drawingml/2006/picture">
+                <pic:pic xmlns:pic="http://schemas.openxmlformats.org/drawingml/2006/picture">
+                  <pic:nvPicPr>
+                    <pic:cNvPr id="0" name="Picture 1"/>
+                    <pic:cNvPicPr>
+                      <a:picLocks noChangeAspect="1" noChangeArrowheads="1"/>
+                    </pic:cNvPicPr>
+                  </pic:nvPicPr>
+                  <pic:blipFill>
+                    <a:blip r:embed="rId162">
+                      <a:extLst>
+                        <a:ext uri="{28A0092B-C50C-407E-A947-70E740481C1C}">
+                          <a14:useLocalDpi xmlns:a14="http://schemas.microsoft.com/office/drawing/2010/main" val="0"/>
+                        </a:ext>
+                      </a:extLst>
+                    </a:blip>
+                    <a:srcRect/>
+                    <a:stretch>
+                      <a:fillRect/>
+                    </a:stretch>
+                  </pic:blipFill>
+                  <pic:spPr bwMode="auto">
+                    <a:xfrm>
+                      <a:off x="0" y="0"/>
+                      <a:ext cx="2862072" cy="1899599"/>
+                    </a:xfrm>
+                    <a:prstGeom prst="rect">
+                      <a:avLst/>
+                    </a:prstGeom>
+                    <a:noFill/>
+                    <a:ln>
+                      <a:noFill/>
+                    </a:ln>
+                  </pic:spPr>
+                </pic:pic>
+              </a:graphicData>
+            </a:graphic>
+          </wp:inline>
+        </w:drawing>
+      </w:r>
+    </w:p>
+    <w:p>
+      <w:pPr>
+        <w:tabs>
+          <w:tab w:val="right" w:pos="9764"/>
+        </w:tabs>
+      </w:pPr>
+      <w:r>
+        <w:rPr>
+          <w:noProof/>
+        </w:rPr>
+        <w:drawing>
+          <wp:inline distT="0" distB="0" distL="0" distR="0">
+            <wp:extent cx="2862072" cy="1899599"/>
+            <wp:effectExtent l="0" t="0" r="0" b="5715"/>
+            <wp:docPr id="110" name="Picture 110"/>
+            <wp:cNvGraphicFramePr>
+              <a:graphicFrameLocks xmlns:a="http://schemas.openxmlformats.org/drawingml/2006/main" noChangeAspect="1"/>
+            </wp:cNvGraphicFramePr>
+            <a:graphic xmlns:a="http://schemas.openxmlformats.org/drawingml/2006/main">
+              <a:graphicData uri="http://schemas.openxmlformats.org/drawingml/2006/picture">
+                <pic:pic xmlns:pic="http://schemas.openxmlformats.org/drawingml/2006/picture">
+                  <pic:nvPicPr>
+                    <pic:cNvPr id="0" name="Picture 2"/>
+                    <pic:cNvPicPr>
+                      <a:picLocks noChangeAspect="1" noChangeArrowheads="1"/>
+                    </pic:cNvPicPr>
+                  </pic:nvPicPr>
+                  <pic:blipFill>
+                    <a:blip r:embed="rId163">
+                      <a:extLst>
+                        <a:ext uri="{28A0092B-C50C-407E-A947-70E740481C1C}">
+                          <a14:useLocalDpi xmlns:a14="http://schemas.microsoft.com/office/drawing/2010/main" val="0"/>
+                        </a:ext>
+                      </a:extLst>
+                    </a:blip>
+                    <a:srcRect/>
+                    <a:stretch>
+                      <a:fillRect/>
+                    </a:stretch>
+                  </pic:blipFill>
+                  <pic:spPr bwMode="auto">
+                    <a:xfrm>
+                      <a:off x="0" y="0"/>
+                      <a:ext cx="2862072" cy="1899599"/>
+                    </a:xfrm>
+                    <a:prstGeom prst="rect">
+                      <a:avLst/>
+                    </a:prstGeom>
+                    <a:noFill/>
+                    <a:ln>
+                      <a:noFill/>
+                    </a:ln>
+                  </pic:spPr>
+                </pic:pic>
+              </a:graphicData>
+            </a:graphic>
+          </wp:inline>
+        </w:drawing>
+      </w:r>
+      <w:r>
+        <w:rPr>
+          <w:noProof/>
+        </w:rPr>
+        <w:drawing>
+          <wp:inline distT="0" distB="0" distL="0" distR="0">
+            <wp:extent cx="2862072" cy="1899599"/>
+            <wp:effectExtent l="0" t="0" r="0" b="5715"/>
+            <wp:docPr id="111" name="Picture 111"/>
+            <wp:cNvGraphicFramePr>
+              <a:graphicFrameLocks xmlns:a="http://schemas.openxmlformats.org/drawingml/2006/main" noChangeAspect="1"/>
+            </wp:cNvGraphicFramePr>
+            <a:graphic xmlns:a="http://schemas.openxmlformats.org/drawingml/2006/main">
+              <a:graphicData uri="http://schemas.openxmlformats.org/drawingml/2006/picture">
+                <pic:pic xmlns:pic="http://schemas.openxmlformats.org/drawingml/2006/picture">
+                  <pic:nvPicPr>
+                    <pic:cNvPr id="0" name="Picture 3"/>
+                    <pic:cNvPicPr>
+                      <a:picLocks noChangeAspect="1" noChangeArrowheads="1"/>
+                    </pic:cNvPicPr>
+                  </pic:nvPicPr>
+                  <pic:blipFill>
+                    <a:blip r:embed="rId164">
+                      <a:extLst>
+                        <a:ext uri="{28A0092B-C50C-407E-A947-70E740481C1C}">
+                          <a14:useLocalDpi xmlns:a14="http://schemas.microsoft.com/office/drawing/2010/main" val="0"/>
+                        </a:ext>
+                      </a:extLst>
+                    </a:blip>
+                    <a:srcRect/>
+                    <a:stretch>
+                      <a:fillRect/>
+                    </a:stretch>
+                  </pic:blipFill>
+                  <pic:spPr bwMode="auto">
+                    <a:xfrm>
+                      <a:off x="0" y="0"/>
+                      <a:ext cx="2862072" cy="1899599"/>
+                    </a:xfrm>
+                    <a:prstGeom prst="rect">
+                      <a:avLst/>
+                    </a:prstGeom>
+                    <a:noFill/>
+                    <a:ln>
+                      <a:noFill/>
+                    </a:ln>
+                  </pic:spPr>
+                </pic:pic>
+              </a:graphicData>
+            </a:graphic>
+          </wp:inline>
+        </w:drawing>
+      </w:r>
+      <w:r>
+        <w:t xml:space="preserve">  </w:t>
+      </w:r>
+      <w:r>
+        <w:rPr>
+          <w:noProof/>
+        </w:rPr>
+        <w:drawing>
+          <wp:inline distT="0" distB="0" distL="0" distR="0">
+            <wp:extent cx="2862072" cy="1899599"/>
+            <wp:effectExtent l="0" t="0" r="0" b="5715"/>
+            <wp:docPr id="123" name="Picture 123"/>
+            <wp:cNvGraphicFramePr>
+              <a:graphicFrameLocks xmlns:a="http://schemas.openxmlformats.org/drawingml/2006/main" noChangeAspect="1"/>
+            </wp:cNvGraphicFramePr>
+            <a:graphic xmlns:a="http://schemas.openxmlformats.org/drawingml/2006/main">
+              <a:graphicData uri="http://schemas.openxmlformats.org/drawingml/2006/picture">
+                <pic:pic xmlns:pic="http://schemas.openxmlformats.org/drawingml/2006/picture">
+                  <pic:nvPicPr>
+                    <pic:cNvPr id="0" name="Picture 6"/>
+                    <pic:cNvPicPr>
+                      <a:picLocks noChangeAspect="1" noChangeArrowheads="1"/>
+                    </pic:cNvPicPr>
+                  </pic:nvPicPr>
+                  <pic:blipFill>
+                    <a:blip r:embed="rId165">
+                      <a:extLst>
+                        <a:ext uri="{28A0092B-C50C-407E-A947-70E740481C1C}">
+                          <a14:useLocalDpi xmlns:a14="http://schemas.microsoft.com/office/drawing/2010/main" val="0"/>
+                        </a:ext>
+                      </a:extLst>
+                    </a:blip>
+                    <a:srcRect/>
+                    <a:stretch>
+                      <a:fillRect/>
+                    </a:stretch>
+                  </pic:blipFill>
+                  <pic:spPr bwMode="auto">
+                    <a:xfrm>
+                      <a:off x="0" y="0"/>
+                      <a:ext cx="2862072" cy="1899599"/>
+                    </a:xfrm>
+                    <a:prstGeom prst="rect">
+                      <a:avLst/>
+                    </a:prstGeom>
+                    <a:noFill/>
+                    <a:ln>
+                      <a:noFill/>
+                    </a:ln>
+                  </pic:spPr>
+                </pic:pic>
+              </a:graphicData>
+            </a:graphic>
+          </wp:inline>
+        </w:drawing>
+      </w:r>
+      <w:r>
+        <w:rPr>
+          <w:noProof/>
+        </w:rPr>
+        <w:drawing>
+          <wp:inline distT="0" distB="0" distL="0" distR="0">
+            <wp:extent cx="2862072" cy="1899599"/>
+            <wp:effectExtent l="0" t="0" r="0" b="5715"/>
+            <wp:docPr id="133" name="Picture 133"/>
+            <wp:cNvGraphicFramePr>
+              <a:graphicFrameLocks xmlns:a="http://schemas.openxmlformats.org/drawingml/2006/main" noChangeAspect="1"/>
+            </wp:cNvGraphicFramePr>
+            <a:graphic xmlns:a="http://schemas.openxmlformats.org/drawingml/2006/main">
+              <a:graphicData uri="http://schemas.openxmlformats.org/drawingml/2006/picture">
+                <pic:pic xmlns:pic="http://schemas.openxmlformats.org/drawingml/2006/picture">
+                  <pic:nvPicPr>
+                    <pic:cNvPr id="0" name="Picture 7"/>
+                    <pic:cNvPicPr>
+                      <a:picLocks noChangeAspect="1" noChangeArrowheads="1"/>
+                    </pic:cNvPicPr>
+                  </pic:nvPicPr>
+                  <pic:blipFill>
+                    <a:blip r:embed="rId166">
+                      <a:extLst>
+                        <a:ext uri="{28A0092B-C50C-407E-A947-70E740481C1C}">
+                          <a14:useLocalDpi xmlns:a14="http://schemas.microsoft.com/office/drawing/2010/main" val="0"/>
+                        </a:ext>
+                      </a:extLst>
+                    </a:blip>
+                    <a:srcRect/>
+                    <a:stretch>
+                      <a:fillRect/>
+                    </a:stretch>
+                  </pic:blipFill>
+                  <pic:spPr bwMode="auto">
+                    <a:xfrm>
+                      <a:off x="0" y="0"/>
+                      <a:ext cx="2862072" cy="1899599"/>
+                    </a:xfrm>
+                    <a:prstGeom prst="rect">
+                      <a:avLst/>
+                    </a:prstGeom>
+                    <a:noFill/>
+                    <a:ln>
+                      <a:noFill/>
+                    </a:ln>
+                  </pic:spPr>
+                </pic:pic>
+              </a:graphicData>
+            </a:graphic>
+          </wp:inline>
+        </w:drawing>
+      </w:r>
+      <w:r>
+        <w:rPr>
+          <w:noProof/>
+        </w:rPr>
+        <w:drawing>
+          <wp:inline distT="0" distB="0" distL="0" distR="0">
+            <wp:extent cx="2862072" cy="1899599"/>
+            <wp:effectExtent l="0" t="0" r="0" b="5715"/>
+            <wp:docPr id="137" name="Picture 137"/>
+            <wp:cNvGraphicFramePr>
+              <a:graphicFrameLocks xmlns:a="http://schemas.openxmlformats.org/drawingml/2006/main" noChangeAspect="1"/>
+            </wp:cNvGraphicFramePr>
+            <a:graphic xmlns:a="http://schemas.openxmlformats.org/drawingml/2006/main">
+              <a:graphicData uri="http://schemas.openxmlformats.org/drawingml/2006/picture">
+                <pic:pic xmlns:pic="http://schemas.openxmlformats.org/drawingml/2006/picture">
+                  <pic:nvPicPr>
+                    <pic:cNvPr id="0" name="Picture 8"/>
+                    <pic:cNvPicPr>
+                      <a:picLocks noChangeAspect="1" noChangeArrowheads="1"/>
+                    </pic:cNvPicPr>
+                  </pic:nvPicPr>
+                  <pic:blipFill>
+                    <a:blip r:embed="rId167">
+                      <a:extLst>
+                        <a:ext uri="{28A0092B-C50C-407E-A947-70E740481C1C}">
+                          <a14:useLocalDpi xmlns:a14="http://schemas.microsoft.com/office/drawing/2010/main" val="0"/>
+                        </a:ext>
+                      </a:extLst>
+                    </a:blip>
+                    <a:srcRect/>
+                    <a:stretch>
+                      <a:fillRect/>
+                    </a:stretch>
+                  </pic:blipFill>
+                  <pic:spPr bwMode="auto">
+                    <a:xfrm>
+                      <a:off x="0" y="0"/>
+                      <a:ext cx="2862072" cy="1899599"/>
+                    </a:xfrm>
+                    <a:prstGeom prst="rect">
+                      <a:avLst/>
+                    </a:prstGeom>
+                    <a:noFill/>
+                    <a:ln>
+                      <a:noFill/>
+                    </a:ln>
+                  </pic:spPr>
+                </pic:pic>
+              </a:graphicData>
+            </a:graphic>
+          </wp:inline>
+        </w:drawing>
+      </w:r>
+      <w:r>
+        <w:rPr>
+          <w:noProof/>
+        </w:rPr>
+        <w:drawing>
+          <wp:inline distT="0" distB="0" distL="0" distR="0">
+            <wp:extent cx="2862072" cy="1899599"/>
+            <wp:effectExtent l="0" t="0" r="0" b="5715"/>
+            <wp:docPr id="138" name="Picture 138"/>
+            <wp:cNvGraphicFramePr>
+              <a:graphicFrameLocks xmlns:a="http://schemas.openxmlformats.org/drawingml/2006/main" noChangeAspect="1"/>
+            </wp:cNvGraphicFramePr>
+            <a:graphic xmlns:a="http://schemas.openxmlformats.org/drawingml/2006/main">
+              <a:graphicData uri="http://schemas.openxmlformats.org/drawingml/2006/picture">
+                <pic:pic xmlns:pic="http://schemas.openxmlformats.org/drawingml/2006/picture">
+                  <pic:nvPicPr>
+                    <pic:cNvPr id="0" name="Picture 9"/>
+                    <pic:cNvPicPr>
+                      <a:picLocks noChangeAspect="1" noChangeArrowheads="1"/>
+                    </pic:cNvPicPr>
+                  </pic:nvPicPr>
+                  <pic:blipFill>
+                    <a:blip r:embed="rId168">
+                      <a:extLst>
+                        <a:ext uri="{28A0092B-C50C-407E-A947-70E740481C1C}">
+                          <a14:useLocalDpi xmlns:a14="http://schemas.microsoft.com/office/drawing/2010/main" val="0"/>
+                        </a:ext>
+                      </a:extLst>
+                    </a:blip>
+                    <a:srcRect/>
+                    <a:stretch>
+                      <a:fillRect/>
+                    </a:stretch>
+                  </pic:blipFill>
+                  <pic:spPr bwMode="auto">
+                    <a:xfrm>
+                      <a:off x="0" y="0"/>
+                      <a:ext cx="2862072" cy="1899599"/>
+                    </a:xfrm>
+                    <a:prstGeom prst="rect">
+                      <a:avLst/>
+                    </a:prstGeom>
+                    <a:noFill/>
+                    <a:ln>
+                      <a:noFill/>
+                    </a:ln>
+                  </pic:spPr>
+                </pic:pic>
+              </a:graphicData>
+            </a:graphic>
+          </wp:inline>
+        </w:drawing>
+      </w:r>
+    </w:p>
+    <w:p>
+      <w:pPr>
+        <w:tabs>
+          <w:tab w:val="right" w:pos="9764"/>
+        </w:tabs>
+      </w:pPr>
+      <w:r>
+        <w:rPr>
+          <w:noProof/>
+        </w:rPr>
+        <w:drawing>
+          <wp:inline distT="0" distB="0" distL="0" distR="0">
+            <wp:extent cx="2862072" cy="1899599"/>
+            <wp:effectExtent l="0" t="0" r="0" b="5715"/>
+            <wp:docPr id="143" name="Picture 143"/>
+            <wp:cNvGraphicFramePr>
+              <a:graphicFrameLocks xmlns:a="http://schemas.openxmlformats.org/drawingml/2006/main" noChangeAspect="1"/>
+            </wp:cNvGraphicFramePr>
+            <a:graphic xmlns:a="http://schemas.openxmlformats.org/drawingml/2006/main">
+              <a:graphicData uri="http://schemas.openxmlformats.org/drawingml/2006/picture">
+                <pic:pic xmlns:pic="http://schemas.openxmlformats.org/drawingml/2006/picture">
+                  <pic:nvPicPr>
+                    <pic:cNvPr id="0" name="Picture 5"/>
+                    <pic:cNvPicPr>
+                      <a:picLocks noChangeAspect="1" noChangeArrowheads="1"/>
+                    </pic:cNvPicPr>
+                  </pic:nvPicPr>
+                  <pic:blipFill>
+                    <a:blip r:embed="rId169">
+                      <a:extLst>
+                        <a:ext uri="{28A0092B-C50C-407E-A947-70E740481C1C}">
+                          <a14:useLocalDpi xmlns:a14="http://schemas.microsoft.com/office/drawing/2010/main" val="0"/>
+                        </a:ext>
+                      </a:extLst>
+                    </a:blip>
+                    <a:srcRect/>
+                    <a:stretch>
+                      <a:fillRect/>
+                    </a:stretch>
+                  </pic:blipFill>
+                  <pic:spPr bwMode="auto">
+                    <a:xfrm>
+                      <a:off x="0" y="0"/>
+                      <a:ext cx="2862072" cy="1899599"/>
+                    </a:xfrm>
+                    <a:prstGeom prst="rect">
+                      <a:avLst/>
+                    </a:prstGeom>
+                    <a:noFill/>
+                    <a:ln>
+                      <a:noFill/>
+                    </a:ln>
+                  </pic:spPr>
+                </pic:pic>
+              </a:graphicData>
+            </a:graphic>
+          </wp:inline>
+        </w:drawing>
+      </w:r>
+    </w:p>
+    <w:p>
+      <w:pPr>
+        <w:tabs>
+          <w:tab w:val="right" w:pos="9764"/>
+        </w:tabs>
+      </w:pPr>
+      <w:r>
+        <w:rPr>
+          <w:noProof/>
+        </w:rPr>
+        <w:drawing>
+          <wp:inline distT="0" distB="0" distL="0" distR="0">
+            <wp:extent cx="2862072" cy="1899599"/>
+            <wp:effectExtent l="0" t="0" r="0" b="5715"/>
+            <wp:docPr id="144" name="Picture 144"/>
+            <wp:cNvGraphicFramePr>
+              <a:graphicFrameLocks xmlns:a="http://schemas.openxmlformats.org/drawingml/2006/main" noChangeAspect="1"/>
+            </wp:cNvGraphicFramePr>
+            <a:graphic xmlns:a="http://schemas.openxmlformats.org/drawingml/2006/main">
+              <a:graphicData uri="http://schemas.openxmlformats.org/drawingml/2006/picture">
+                <pic:pic xmlns:pic="http://schemas.openxmlformats.org/drawingml/2006/picture">
+                  <pic:nvPicPr>
+                    <pic:cNvPr id="0" name="Picture 5"/>
+                    <pic:cNvPicPr>
+                      <a:picLocks noChangeAspect="1" noChangeArrowheads="1"/>
+                    </pic:cNvPicPr>
+                  </pic:nvPicPr>
+                  <pic:blipFill>
+                    <a:blip r:embed="rId170">
+                      <a:extLst>
+                        <a:ext uri="{28A0092B-C50C-407E-A947-70E740481C1C}">
+                          <a14:useLocalDpi xmlns:a14="http://schemas.microsoft.com/office/drawing/2010/main" val="0"/>
+                        </a:ext>
+                      </a:extLst>
+                    </a:blip>
+                    <a:srcRect/>
+                    <a:stretch>
+                      <a:fillRect/>
+                    </a:stretch>
+                  </pic:blipFill>
+                  <pic:spPr bwMode="auto">
+                    <a:xfrm>
+                      <a:off x="0" y="0"/>
+                      <a:ext cx="2862072" cy="1899599"/>
+                    </a:xfrm>
+                    <a:prstGeom prst="rect">
+                      <a:avLst/>
+                    </a:prstGeom>
+                    <a:noFill/>
+                    <a:ln>
+                      <a:noFill/>
+                    </a:ln>
+                  </pic:spPr>
+                </pic:pic>
+              </a:graphicData>
+            </a:graphic>
+          </wp:inline>
+        </w:drawing>
+      </w:r>
+    </w:p>
+    <w:p>
+      <w:pPr>
+        <w:tabs>
+          <w:tab w:val="right" w:pos="9764"/>
+        </w:tabs>
+      </w:pPr>
+      <w:r>
+        <w:rPr>
+          <w:noProof/>
+        </w:rPr>
+        <w:drawing>
+          <wp:inline distT="0" distB="0" distL="0" distR="0" wp14:anchorId="52C329DB" wp14:editId="2429926D">
+            <wp:extent cx="2862072" cy="1899599"/>
+            <wp:effectExtent l="0" t="0" r="0" b="5715"/>
+            <wp:docPr id="145" name="Picture 145"/>
+            <wp:cNvGraphicFramePr>
+              <a:graphicFrameLocks xmlns:a="http://schemas.openxmlformats.org/drawingml/2006/main" noChangeAspect="1"/>
+            </wp:cNvGraphicFramePr>
+            <a:graphic xmlns:a="http://schemas.openxmlformats.org/drawingml/2006/main">
+              <a:graphicData uri="http://schemas.openxmlformats.org/drawingml/2006/picture">
+                <pic:pic xmlns:pic="http://schemas.openxmlformats.org/drawingml/2006/picture">
+                  <pic:nvPicPr>
+                    <pic:cNvPr id="0" name="Picture 5"/>
+                    <pic:cNvPicPr>
+                      <a:picLocks noChangeAspect="1" noChangeArrowheads="1"/>
+                    </pic:cNvPicPr>
+                  </pic:nvPicPr>
+                  <pic:blipFill>
+                    <a:blip r:embed="rId170">
+                      <a:extLst>
+                        <a:ext uri="{28A0092B-C50C-407E-A947-70E740481C1C}">
+                          <a14:useLocalDpi xmlns:a14="http://schemas.microsoft.com/office/drawing/2010/main" val="0"/>
+                        </a:ext>
+                      </a:extLst>
+                    </a:blip>
+                    <a:srcRect/>
+                    <a:stretch>
+                      <a:fillRect/>
+                    </a:stretch>
+                  </pic:blipFill>
+                  <pic:spPr bwMode="auto">
+                    <a:xfrm>
+                      <a:off x="0" y="0"/>
+                      <a:ext cx="2862072" cy="1899599"/>
+                    </a:xfrm>
+                    <a:prstGeom prst="rect">
+                      <a:avLst/>
+                    </a:prstGeom>
+                    <a:noFill/>
+                    <a:ln>
+                      <a:noFill/>
+                    </a:ln>
+                  </pic:spPr>
+                </pic:pic>
+              </a:graphicData>
+            </a:graphic>
+          </wp:inline>
+        </w:drawing>
+      </w:r>
+      <w:r>
+        <w:rPr>
+          <w:noProof/>
+        </w:rPr>
+        <w:drawing>
+          <wp:inline distT="0" distB="0" distL="0" distR="0">
+            <wp:extent cx="2862072" cy="1899599"/>
+            <wp:effectExtent l="0" t="0" r="0" b="5715"/>
+            <wp:docPr id="151" name="Picture 151"/>
+            <wp:cNvGraphicFramePr>
+              <a:graphicFrameLocks xmlns:a="http://schemas.openxmlformats.org/drawingml/2006/main" noChangeAspect="1"/>
+            </wp:cNvGraphicFramePr>
+            <a:graphic xmlns:a="http://schemas.openxmlformats.org/drawingml/2006/main">
+              <a:graphicData uri="http://schemas.openxmlformats.org/drawingml/2006/picture">
+                <pic:pic xmlns:pic="http://schemas.openxmlformats.org/drawingml/2006/picture">
+                  <pic:nvPicPr>
+                    <pic:cNvPr id="0" name="Picture 6"/>
+                    <pic:cNvPicPr>
+                      <a:picLocks noChangeAspect="1" noChangeArrowheads="1"/>
+                    </pic:cNvPicPr>
+                  </pic:nvPicPr>
+                  <pic:blipFill>
+                    <a:blip r:embed="rId171">
+                      <a:extLst>
+                        <a:ext uri="{28A0092B-C50C-407E-A947-70E740481C1C}">
+                          <a14:useLocalDpi xmlns:a14="http://schemas.microsoft.com/office/drawing/2010/main" val="0"/>
+                        </a:ext>
+                      </a:extLst>
+                    </a:blip>
+                    <a:srcRect/>
+                    <a:stretch>
+                      <a:fillRect/>
+                    </a:stretch>
+                  </pic:blipFill>
+                  <pic:spPr bwMode="auto">
+                    <a:xfrm>
+                      <a:off x="0" y="0"/>
+                      <a:ext cx="2862072" cy="1899599"/>
+                    </a:xfrm>
+                    <a:prstGeom prst="rect">
+                      <a:avLst/>
+                    </a:prstGeom>
+                    <a:noFill/>
+                    <a:ln>
+                      <a:noFill/>
+                    </a:ln>
+                  </pic:spPr>
+                </pic:pic>
+              </a:graphicData>
+            </a:graphic>
+          </wp:inline>
+        </w:drawing>
+      </w:r>
+      <w:r>
+        <w:rPr>
+          <w:noProof/>
+        </w:rPr>
+        <w:drawing>
+          <wp:inline distT="0" distB="0" distL="0" distR="0">
+            <wp:extent cx="2862072" cy="1899599"/>
+            <wp:effectExtent l="0" t="0" r="0" b="5715"/>
+            <wp:docPr id="157" name="Picture 157"/>
+            <wp:cNvGraphicFramePr>
+              <a:graphicFrameLocks xmlns:a="http://schemas.openxmlformats.org/drawingml/2006/main" noChangeAspect="1"/>
+            </wp:cNvGraphicFramePr>
+            <a:graphic xmlns:a="http://schemas.openxmlformats.org/drawingml/2006/main">
+              <a:graphicData uri="http://schemas.openxmlformats.org/drawingml/2006/picture">
+                <pic:pic xmlns:pic="http://schemas.openxmlformats.org/drawingml/2006/picture">
+                  <pic:nvPicPr>
+                    <pic:cNvPr id="0" name="Picture 8"/>
+                    <pic:cNvPicPr>
+                      <a:picLocks noChangeAspect="1" noChangeArrowheads="1"/>
+                    </pic:cNvPicPr>
+                  </pic:nvPicPr>
+                  <pic:blipFill>
+                    <a:blip r:embed="rId172">
+                      <a:extLst>
+                        <a:ext uri="{28A0092B-C50C-407E-A947-70E740481C1C}">
+                          <a14:useLocalDpi xmlns:a14="http://schemas.microsoft.com/office/drawing/2010/main" val="0"/>
+                        </a:ext>
+                      </a:extLst>
+                    </a:blip>
+                    <a:srcRect/>
+                    <a:stretch>
+                      <a:fillRect/>
+                    </a:stretch>
+                  </pic:blipFill>
+                  <pic:spPr bwMode="auto">
+                    <a:xfrm>
+                      <a:off x="0" y="0"/>
+                      <a:ext cx="2862072" cy="1899599"/>
+                    </a:xfrm>
+                    <a:prstGeom prst="rect">
+                      <a:avLst/>
+                    </a:prstGeom>
+                    <a:noFill/>
+                    <a:ln>
+                      <a:noFill/>
+                    </a:ln>
+                  </pic:spPr>
+                </pic:pic>
+              </a:graphicData>
+            </a:graphic>
+          </wp:inline>
+        </w:drawing>
+      </w:r>
+      <w:r>
+        <w:rPr>
+          <w:noProof/>
+        </w:rPr>
+        <w:drawing>
+          <wp:inline distT="0" distB="0" distL="0" distR="0">
+            <wp:extent cx="2862072" cy="1899599"/>
+            <wp:effectExtent l="0" t="0" r="0" b="5715"/>
+            <wp:docPr id="158" name="Picture 158"/>
+            <wp:cNvGraphicFramePr>
+              <a:graphicFrameLocks xmlns:a="http://schemas.openxmlformats.org/drawingml/2006/main" noChangeAspect="1"/>
+            </wp:cNvGraphicFramePr>
+            <a:graphic xmlns:a="http://schemas.openxmlformats.org/drawingml/2006/main">
+              <a:graphicData uri="http://schemas.openxmlformats.org/drawingml/2006/picture">
+                <pic:pic xmlns:pic="http://schemas.openxmlformats.org/drawingml/2006/picture">
+                  <pic:nvPicPr>
+                    <pic:cNvPr id="0" name="Picture 9"/>
+                    <pic:cNvPicPr>
+                      <a:picLocks noChangeAspect="1" noChangeArrowheads="1"/>
+                    </pic:cNvPicPr>
+                  </pic:nvPicPr>
+                  <pic:blipFill>
+                    <a:blip r:embed="rId173">
+                      <a:extLst>
+                        <a:ext uri="{28A0092B-C50C-407E-A947-70E740481C1C}">
+                          <a14:useLocalDpi xmlns:a14="http://schemas.microsoft.com/office/drawing/2010/main" val="0"/>
+                        </a:ext>
+                      </a:extLst>
+                    </a:blip>
+                    <a:srcRect/>
+                    <a:stretch>
+                      <a:fillRect/>
+                    </a:stretch>
+                  </pic:blipFill>
+                  <pic:spPr bwMode="auto">
+                    <a:xfrm>
+                      <a:off x="0" y="0"/>
+                      <a:ext cx="2862072" cy="1899599"/>
+                    </a:xfrm>
+                    <a:prstGeom prst="rect">
+                      <a:avLst/>
+                    </a:prstGeom>
+                    <a:noFill/>
+                    <a:ln>
+                      <a:noFill/>
+                    </a:ln>
+                  </pic:spPr>
+                </pic:pic>
+              </a:graphicData>
+            </a:graphic>
+          </wp:inline>
+        </w:drawing>
+      </w:r>
+    </w:p>
+    <w:p>
+      <w:pPr>
+        <w:tabs>
+          <w:tab w:val="right" w:pos="9764"/>
+        </w:tabs>
+      </w:pPr>
+      <w:r>
+        <w:rPr>
+          <w:noProof/>
+        </w:rPr>
+        <w:drawing>
+          <wp:inline distT="0" distB="0" distL="0" distR="0">
+            <wp:extent cx="2862072" cy="1899599"/>
+            <wp:effectExtent l="0" t="0" r="0" b="5715"/>
+            <wp:docPr id="161" name="Picture 161"/>
+            <wp:cNvGraphicFramePr>
+              <a:graphicFrameLocks xmlns:a="http://schemas.openxmlformats.org/drawingml/2006/main" noChangeAspect="1"/>
+            </wp:cNvGraphicFramePr>
+            <a:graphic xmlns:a="http://schemas.openxmlformats.org/drawingml/2006/main">
+              <a:graphicData uri="http://schemas.openxmlformats.org/drawingml/2006/picture">
+                <pic:pic xmlns:pic="http://schemas.openxmlformats.org/drawingml/2006/picture">
+                  <pic:nvPicPr>
+                    <pic:cNvPr id="0" name="Picture 10"/>
+                    <pic:cNvPicPr>
+                      <a:picLocks noChangeAspect="1" noChangeArrowheads="1"/>
+                    </pic:cNvPicPr>
+                  </pic:nvPicPr>
+                  <pic:blipFill>
+                    <a:blip r:embed="rId174">
+                      <a:extLst>
+                        <a:ext uri="{28A0092B-C50C-407E-A947-70E740481C1C}">
+                          <a14:useLocalDpi xmlns:a14="http://schemas.microsoft.com/office/drawing/2010/main" val="0"/>
+                        </a:ext>
+                      </a:extLst>
+                    </a:blip>
+                    <a:srcRect/>
+                    <a:stretch>
+                      <a:fillRect/>
+                    </a:stretch>
+                  </pic:blipFill>
+                  <pic:spPr bwMode="auto">
+                    <a:xfrm>
+                      <a:off x="0" y="0"/>
+                      <a:ext cx="2862072" cy="1899599"/>
+                    </a:xfrm>
+                    <a:prstGeom prst="rect">
+                      <a:avLst/>
+                    </a:prstGeom>
+                    <a:noFill/>
+                    <a:ln>
+                      <a:noFill/>
+                    </a:ln>
+                  </pic:spPr>
+                </pic:pic>
+              </a:graphicData>
+            </a:graphic>
+          </wp:inline>
+        </w:drawing>
+      </w:r>
+      <w:r>
+        <w:rPr>
+          <w:noProof/>
+        </w:rPr>
+        <w:drawing>
+          <wp:inline distT="0" distB="0" distL="0" distR="0">
+            <wp:extent cx="2862072" cy="1899599"/>
+            <wp:effectExtent l="0" t="0" r="0" b="5715"/>
+            <wp:docPr id="166" name="Picture 166"/>
+            <wp:cNvGraphicFramePr>
+              <a:graphicFrameLocks xmlns:a="http://schemas.openxmlformats.org/drawingml/2006/main" noChangeAspect="1"/>
+            </wp:cNvGraphicFramePr>
+            <a:graphic xmlns:a="http://schemas.openxmlformats.org/drawingml/2006/main">
+              <a:graphicData uri="http://schemas.openxmlformats.org/drawingml/2006/picture">
+                <pic:pic xmlns:pic="http://schemas.openxmlformats.org/drawingml/2006/picture">
+                  <pic:nvPicPr>
+                    <pic:cNvPr id="0" name="Picture 11"/>
+                    <pic:cNvPicPr>
+                      <a:picLocks noChangeAspect="1" noChangeArrowheads="1"/>
+                    </pic:cNvPicPr>
+                  </pic:nvPicPr>
+                  <pic:blipFill>
+                    <a:blip r:embed="rId175">
+                      <a:extLst>
+                        <a:ext uri="{28A0092B-C50C-407E-A947-70E740481C1C}">
+                          <a14:useLocalDpi xmlns:a14="http://schemas.microsoft.com/office/drawing/2010/main" val="0"/>
+                        </a:ext>
+                      </a:extLst>
+                    </a:blip>
+                    <a:srcRect/>
+                    <a:stretch>
+                      <a:fillRect/>
+                    </a:stretch>
+                  </pic:blipFill>
+                  <pic:spPr bwMode="auto">
+                    <a:xfrm>
+                      <a:off x="0" y="0"/>
+                      <a:ext cx="2862072" cy="1899599"/>
+                    </a:xfrm>
+                    <a:prstGeom prst="rect">
+                      <a:avLst/>
+                    </a:prstGeom>
+                    <a:noFill/>
+                    <a:ln>
+                      <a:noFill/>
+                    </a:ln>
+                  </pic:spPr>
+                </pic:pic>
+              </a:graphicData>
+            </a:graphic>
+          </wp:inline>
+        </w:drawing>
+      </w:r>
+      <w:r>
+        <w:rPr>
+          <w:noProof/>
+        </w:rPr>
+        <w:drawing>
+          <wp:inline distT="0" distB="0" distL="0" distR="0">
+            <wp:extent cx="2862072" cy="1899599"/>
+            <wp:effectExtent l="0" t="0" r="0" b="5715"/>
+            <wp:docPr id="167" name="Picture 167"/>
+            <wp:cNvGraphicFramePr>
+              <a:graphicFrameLocks xmlns:a="http://schemas.openxmlformats.org/drawingml/2006/main" noChangeAspect="1"/>
+            </wp:cNvGraphicFramePr>
+            <a:graphic xmlns:a="http://schemas.openxmlformats.org/drawingml/2006/main">
+              <a:graphicData uri="http://schemas.openxmlformats.org/drawingml/2006/picture">
+                <pic:pic xmlns:pic="http://schemas.openxmlformats.org/drawingml/2006/picture">
+                  <pic:nvPicPr>
+                    <pic:cNvPr id="0" name="Picture 12"/>
+                    <pic:cNvPicPr>
+                      <a:picLocks noChangeAspect="1" noChangeArrowheads="1"/>
+                    </pic:cNvPicPr>
+                  </pic:nvPicPr>
+                  <pic:blipFill>
+                    <a:blip r:embed="rId176">
+                      <a:extLst>
+                        <a:ext uri="{28A0092B-C50C-407E-A947-70E740481C1C}">
+                          <a14:useLocalDpi xmlns:a14="http://schemas.microsoft.com/office/drawing/2010/main" val="0"/>
+                        </a:ext>
+                      </a:extLst>
+                    </a:blip>
+                    <a:srcRect/>
+                    <a:stretch>
+                      <a:fillRect/>
+                    </a:stretch>
+                  </pic:blipFill>
+                  <pic:spPr bwMode="auto">
+                    <a:xfrm>
+                      <a:off x="0" y="0"/>
+                      <a:ext cx="2862072" cy="1899599"/>
+                    </a:xfrm>
+                    <a:prstGeom prst="rect">
+                      <a:avLst/>
+                    </a:prstGeom>
+                    <a:noFill/>
+                    <a:ln>
+                      <a:noFill/>
+                    </a:ln>
+                  </pic:spPr>
+                </pic:pic>
+              </a:graphicData>
+            </a:graphic>
+          </wp:inline>
+        </w:drawing>
+      </w:r>
+      <w:r>
+        <w:rPr>
+          <w:noProof/>
+        </w:rPr>
+        <w:drawing>
+          <wp:inline distT="0" distB="0" distL="0" distR="0">
+            <wp:extent cx="2862072" cy="1899599"/>
+            <wp:effectExtent l="0" t="0" r="0" b="5715"/>
+            <wp:docPr id="174" name="Picture 174"/>
+            <wp:cNvGraphicFramePr>
+              <a:graphicFrameLocks xmlns:a="http://schemas.openxmlformats.org/drawingml/2006/main" noChangeAspect="1"/>
+            </wp:cNvGraphicFramePr>
+            <a:graphic xmlns:a="http://schemas.openxmlformats.org/drawingml/2006/main">
+              <a:graphicData uri="http://schemas.openxmlformats.org/drawingml/2006/picture">
+                <pic:pic xmlns:pic="http://schemas.openxmlformats.org/drawingml/2006/picture">
+                  <pic:nvPicPr>
+                    <pic:cNvPr id="0" name="Picture 15"/>
+                    <pic:cNvPicPr>
+                      <a:picLocks noChangeAspect="1" noChangeArrowheads="1"/>
+                    </pic:cNvPicPr>
+                  </pic:nvPicPr>
+                  <pic:blipFill>
+                    <a:blip r:embed="rId177">
+                      <a:extLst>
+                        <a:ext uri="{28A0092B-C50C-407E-A947-70E740481C1C}">
+                          <a14:useLocalDpi xmlns:a14="http://schemas.microsoft.com/office/drawing/2010/main" val="0"/>
+                        </a:ext>
+                      </a:extLst>
+                    </a:blip>
+                    <a:srcRect/>
+                    <a:stretch>
+                      <a:fillRect/>
+                    </a:stretch>
+                  </pic:blipFill>
+                  <pic:spPr bwMode="auto">
+                    <a:xfrm>
+                      <a:off x="0" y="0"/>
+                      <a:ext cx="2862072" cy="1899599"/>
+                    </a:xfrm>
+                    <a:prstGeom prst="rect">
+                      <a:avLst/>
+                    </a:prstGeom>
+                    <a:noFill/>
+                    <a:ln>
+                      <a:noFill/>
+                    </a:ln>
+                  </pic:spPr>
+                </pic:pic>
+              </a:graphicData>
+            </a:graphic>
+          </wp:inline>
+        </w:drawing>
+      </w:r>
+      <w:r>
+        <w:rPr>
+          <w:noProof/>
+        </w:rPr>
+        <w:drawing>
+          <wp:inline distT="0" distB="0" distL="0" distR="0">
+            <wp:extent cx="4803775" cy="3188335"/>
+            <wp:effectExtent l="0" t="0" r="0" b="0"/>
+            <wp:docPr id="176" name="Picture 176"/>
+            <wp:cNvGraphicFramePr>
+              <a:graphicFrameLocks xmlns:a="http://schemas.openxmlformats.org/drawingml/2006/main" noChangeAspect="1"/>
+            </wp:cNvGraphicFramePr>
+            <a:graphic xmlns:a="http://schemas.openxmlformats.org/drawingml/2006/main">
+              <a:graphicData uri="http://schemas.openxmlformats.org/drawingml/2006/picture">
+                <pic:pic xmlns:pic="http://schemas.openxmlformats.org/drawingml/2006/picture">
+                  <pic:nvPicPr>
+                    <pic:cNvPr id="0" name="Picture 16"/>
+                    <pic:cNvPicPr>
+                      <a:picLocks noChangeAspect="1" noChangeArrowheads="1"/>
+                    </pic:cNvPicPr>
+                  </pic:nvPicPr>
+                  <pic:blipFill>
+                    <a:blip r:embed="rId178">
+                      <a:extLst>
+                        <a:ext uri="{28A0092B-C50C-407E-A947-70E740481C1C}">
+                          <a14:useLocalDpi xmlns:a14="http://schemas.microsoft.com/office/drawing/2010/main" val="0"/>
+                        </a:ext>
+                      </a:extLst>
+                    </a:blip>
+                    <a:srcRect/>
+                    <a:stretch>
+                      <a:fillRect/>
+                    </a:stretch>
+                  </pic:blipFill>
+                  <pic:spPr bwMode="auto">
+                    <a:xfrm>
+                      <a:off x="0" y="0"/>
+                      <a:ext cx="4803775" cy="3188335"/>
+                    </a:xfrm>
+                    <a:prstGeom prst="rect">
+                      <a:avLst/>
+                    </a:prstGeom>
+                    <a:noFill/>
+                    <a:ln>
+                      <a:noFill/>
+                    </a:ln>
+                  </pic:spPr>
+                </pic:pic>
+              </a:graphicData>
+            </a:graphic>
+          </wp:inline>
+        </w:drawing>
+      </w:r>
+      <w:r>
+        <w:rPr>
+          <w:noProof/>
+        </w:rPr>
+        <w:drawing>
+          <wp:inline distT="0" distB="0" distL="0" distR="0">
+            <wp:extent cx="4803775" cy="3188335"/>
+            <wp:effectExtent l="0" t="0" r="0" b="0"/>
+            <wp:docPr id="179" name="Picture 179"/>
+            <wp:cNvGraphicFramePr>
+              <a:graphicFrameLocks xmlns:a="http://schemas.openxmlformats.org/drawingml/2006/main" noChangeAspect="1"/>
+            </wp:cNvGraphicFramePr>
+            <a:graphic xmlns:a="http://schemas.openxmlformats.org/drawingml/2006/main">
+              <a:graphicData uri="http://schemas.openxmlformats.org/drawingml/2006/picture">
+                <pic:pic xmlns:pic="http://schemas.openxmlformats.org/drawingml/2006/picture">
+                  <pic:nvPicPr>
+                    <pic:cNvPr id="0" name="Picture 17"/>
+                    <pic:cNvPicPr>
+                      <a:picLocks noChangeAspect="1" noChangeArrowheads="1"/>
+                    </pic:cNvPicPr>
+                  </pic:nvPicPr>
+                  <pic:blipFill>
+                    <a:blip r:embed="rId179">
+                      <a:extLst>
+                        <a:ext uri="{28A0092B-C50C-407E-A947-70E740481C1C}">
+                          <a14:useLocalDpi xmlns:a14="http://schemas.microsoft.com/office/drawing/2010/main" val="0"/>
+                        </a:ext>
+                      </a:extLst>
+                    </a:blip>
+                    <a:srcRect/>
+                    <a:stretch>
+                      <a:fillRect/>
+                    </a:stretch>
+                  </pic:blipFill>
+                  <pic:spPr bwMode="auto">
+                    <a:xfrm>
+                      <a:off x="0" y="0"/>
+                      <a:ext cx="4803775" cy="3188335"/>
+                    </a:xfrm>
+                    <a:prstGeom prst="rect">
+                      <a:avLst/>
+                    </a:prstGeom>
+                    <a:noFill/>
+                    <a:ln>
+                      <a:noFill/>
+                    </a:ln>
+                  </pic:spPr>
+                </pic:pic>
+              </a:graphicData>
+            </a:graphic>
+          </wp:inline>
+        </w:drawing>
+      </w:r>
+    </w:p>
+    <w:p>
+      <w:pPr>
+        <w:tabs>
+          <w:tab w:val="right" w:pos="9764"/>
+        </w:tabs>
+      </w:pPr>
+      <w:r>
+        <w:rPr>
+          <w:noProof/>
+        </w:rPr>
+        <w:drawing>
+          <wp:inline distT="0" distB="0" distL="0" distR="0">
+            <wp:extent cx="4803775" cy="3188335"/>
+            <wp:effectExtent l="0" t="0" r="0" b="0"/>
+            <wp:docPr id="180" name="Picture 180"/>
+            <wp:cNvGraphicFramePr>
+              <a:graphicFrameLocks xmlns:a="http://schemas.openxmlformats.org/drawingml/2006/main" noChangeAspect="1"/>
+            </wp:cNvGraphicFramePr>
+            <a:graphic xmlns:a="http://schemas.openxmlformats.org/drawingml/2006/main">
+              <a:graphicData uri="http://schemas.openxmlformats.org/drawingml/2006/picture">
+                <pic:pic xmlns:pic="http://schemas.openxmlformats.org/drawingml/2006/picture">
+                  <pic:nvPicPr>
+                    <pic:cNvPr id="0" name="Picture 18"/>
+                    <pic:cNvPicPr>
+                      <a:picLocks noChangeAspect="1" noChangeArrowheads="1"/>
+                    </pic:cNvPicPr>
+                  </pic:nvPicPr>
+                  <pic:blipFill>
+                    <a:blip r:embed="rId180">
+                      <a:extLst>
+                        <a:ext uri="{28A0092B-C50C-407E-A947-70E740481C1C}">
+                          <a14:useLocalDpi xmlns:a14="http://schemas.microsoft.com/office/drawing/2010/main" val="0"/>
+                        </a:ext>
+                      </a:extLst>
+                    </a:blip>
+                    <a:srcRect/>
+                    <a:stretch>
+                      <a:fillRect/>
+                    </a:stretch>
+                  </pic:blipFill>
+                  <pic:spPr bwMode="auto">
+                    <a:xfrm>
+                      <a:off x="0" y="0"/>
+                      <a:ext cx="4803775" cy="3188335"/>
+                    </a:xfrm>
+                    <a:prstGeom prst="rect">
+                      <a:avLst/>
+                    </a:prstGeom>
+                    <a:noFill/>
+                    <a:ln>
+                      <a:noFill/>
+                    </a:ln>
+                  </pic:spPr>
+                </pic:pic>
+              </a:graphicData>
+            </a:graphic>
+          </wp:inline>
+        </w:drawing>
+      </w:r>
+      <w:r>
+        <w:rPr>
+          <w:noProof/>
+        </w:rPr>
+        <w:drawing>
+          <wp:inline distT="0" distB="0" distL="0" distR="0">
+            <wp:extent cx="4803775" cy="3188335"/>
+            <wp:effectExtent l="0" t="0" r="0" b="0"/>
+            <wp:docPr id="181" name="Picture 181"/>
+            <wp:cNvGraphicFramePr>
+              <a:graphicFrameLocks xmlns:a="http://schemas.openxmlformats.org/drawingml/2006/main" noChangeAspect="1"/>
+            </wp:cNvGraphicFramePr>
+            <a:graphic xmlns:a="http://schemas.openxmlformats.org/drawingml/2006/main">
+              <a:graphicData uri="http://schemas.openxmlformats.org/drawingml/2006/picture">
+                <pic:pic xmlns:pic="http://schemas.openxmlformats.org/drawingml/2006/picture">
+                  <pic:nvPicPr>
+                    <pic:cNvPr id="0" name="Picture 19"/>
+                    <pic:cNvPicPr>
+                      <a:picLocks noChangeAspect="1" noChangeArrowheads="1"/>
+                    </pic:cNvPicPr>
+                  </pic:nvPicPr>
+                  <pic:blipFill>
+                    <a:blip r:embed="rId181">
+                      <a:extLst>
+                        <a:ext uri="{28A0092B-C50C-407E-A947-70E740481C1C}">
+                          <a14:useLocalDpi xmlns:a14="http://schemas.microsoft.com/office/drawing/2010/main" val="0"/>
+                        </a:ext>
+                      </a:extLst>
+                    </a:blip>
+                    <a:srcRect/>
+                    <a:stretch>
+                      <a:fillRect/>
+                    </a:stretch>
+                  </pic:blipFill>
+                  <pic:spPr bwMode="auto">
+                    <a:xfrm>
+                      <a:off x="0" y="0"/>
+                      <a:ext cx="4803775" cy="3188335"/>
+                    </a:xfrm>
+                    <a:prstGeom prst="rect">
+                      <a:avLst/>
+                    </a:prstGeom>
+                    <a:noFill/>
+                    <a:ln>
+                      <a:noFill/>
+                    </a:ln>
+                  </pic:spPr>
+                </pic:pic>
+              </a:graphicData>
+            </a:graphic>
+          </wp:inline>
+        </w:drawing>
+      </w:r>
+      <w:bookmarkStart w:id="0" w:name="_GoBack"/>
       <w:bookmarkEnd w:id="0"/>
     </w:p>
     <w:sectPr>

</xml_diff>

<commit_message>
Added F to graphed variables
</commit_message>
<xml_diff>
--- a/exports/27.Oct.2013 Fotos.docx
+++ b/exports/27.Oct.2013 Fotos.docx
@@ -9735,8 +9735,8 @@
         </w:rPr>
         <w:drawing>
           <wp:inline distT="0" distB="0" distL="0" distR="0">
-            <wp:extent cx="4803775" cy="3188335"/>
-            <wp:effectExtent l="0" t="0" r="0" b="0"/>
+            <wp:extent cx="2862072" cy="1899599"/>
+            <wp:effectExtent l="0" t="0" r="0" b="5715"/>
             <wp:docPr id="176" name="Picture 176"/>
             <wp:cNvGraphicFramePr>
               <a:graphicFrameLocks xmlns:a="http://schemas.openxmlformats.org/drawingml/2006/main" noChangeAspect="1"/>
@@ -9766,30 +9766,30 @@
                   <pic:spPr bwMode="auto">
                     <a:xfrm>
                       <a:off x="0" y="0"/>
-                      <a:ext cx="4803775" cy="3188335"/>
-                    </a:xfrm>
-                    <a:prstGeom prst="rect">
-                      <a:avLst/>
-                    </a:prstGeom>
-                    <a:noFill/>
-                    <a:ln>
-                      <a:noFill/>
-                    </a:ln>
-                  </pic:spPr>
-                </pic:pic>
-              </a:graphicData>
-            </a:graphic>
-          </wp:inline>
-        </w:drawing>
-      </w:r>
-      <w:r>
-        <w:rPr>
-          <w:noProof/>
-        </w:rPr>
-        <w:drawing>
-          <wp:inline distT="0" distB="0" distL="0" distR="0">
-            <wp:extent cx="4803775" cy="3188335"/>
-            <wp:effectExtent l="0" t="0" r="0" b="0"/>
+                      <a:ext cx="2862072" cy="1899599"/>
+                    </a:xfrm>
+                    <a:prstGeom prst="rect">
+                      <a:avLst/>
+                    </a:prstGeom>
+                    <a:noFill/>
+                    <a:ln>
+                      <a:noFill/>
+                    </a:ln>
+                  </pic:spPr>
+                </pic:pic>
+              </a:graphicData>
+            </a:graphic>
+          </wp:inline>
+        </w:drawing>
+      </w:r>
+      <w:r>
+        <w:rPr>
+          <w:noProof/>
+        </w:rPr>
+        <w:drawing>
+          <wp:inline distT="0" distB="0" distL="0" distR="0">
+            <wp:extent cx="2862072" cy="1899599"/>
+            <wp:effectExtent l="0" t="0" r="0" b="5715"/>
             <wp:docPr id="179" name="Picture 179"/>
             <wp:cNvGraphicFramePr>
               <a:graphicFrameLocks xmlns:a="http://schemas.openxmlformats.org/drawingml/2006/main" noChangeAspect="1"/>
@@ -9819,7 +9819,7 @@
                   <pic:spPr bwMode="auto">
                     <a:xfrm>
                       <a:off x="0" y="0"/>
-                      <a:ext cx="4803775" cy="3188335"/>
+                      <a:ext cx="2862072" cy="1899599"/>
                     </a:xfrm>
                     <a:prstGeom prst="rect">
                       <a:avLst/>
@@ -9848,8 +9848,8 @@
         </w:rPr>
         <w:drawing>
           <wp:inline distT="0" distB="0" distL="0" distR="0">
-            <wp:extent cx="4803775" cy="3188335"/>
-            <wp:effectExtent l="0" t="0" r="0" b="0"/>
+            <wp:extent cx="2862072" cy="1899599"/>
+            <wp:effectExtent l="0" t="0" r="0" b="5715"/>
             <wp:docPr id="180" name="Picture 180"/>
             <wp:cNvGraphicFramePr>
               <a:graphicFrameLocks xmlns:a="http://schemas.openxmlformats.org/drawingml/2006/main" noChangeAspect="1"/>
@@ -9879,30 +9879,30 @@
                   <pic:spPr bwMode="auto">
                     <a:xfrm>
                       <a:off x="0" y="0"/>
-                      <a:ext cx="4803775" cy="3188335"/>
-                    </a:xfrm>
-                    <a:prstGeom prst="rect">
-                      <a:avLst/>
-                    </a:prstGeom>
-                    <a:noFill/>
-                    <a:ln>
-                      <a:noFill/>
-                    </a:ln>
-                  </pic:spPr>
-                </pic:pic>
-              </a:graphicData>
-            </a:graphic>
-          </wp:inline>
-        </w:drawing>
-      </w:r>
-      <w:r>
-        <w:rPr>
-          <w:noProof/>
-        </w:rPr>
-        <w:drawing>
-          <wp:inline distT="0" distB="0" distL="0" distR="0">
-            <wp:extent cx="4803775" cy="3188335"/>
-            <wp:effectExtent l="0" t="0" r="0" b="0"/>
+                      <a:ext cx="2862072" cy="1899599"/>
+                    </a:xfrm>
+                    <a:prstGeom prst="rect">
+                      <a:avLst/>
+                    </a:prstGeom>
+                    <a:noFill/>
+                    <a:ln>
+                      <a:noFill/>
+                    </a:ln>
+                  </pic:spPr>
+                </pic:pic>
+              </a:graphicData>
+            </a:graphic>
+          </wp:inline>
+        </w:drawing>
+      </w:r>
+      <w:r>
+        <w:rPr>
+          <w:noProof/>
+        </w:rPr>
+        <w:drawing>
+          <wp:inline distT="0" distB="0" distL="0" distR="0">
+            <wp:extent cx="2862072" cy="1899599"/>
+            <wp:effectExtent l="0" t="0" r="0" b="5715"/>
             <wp:docPr id="181" name="Picture 181"/>
             <wp:cNvGraphicFramePr>
               <a:graphicFrameLocks xmlns:a="http://schemas.openxmlformats.org/drawingml/2006/main" noChangeAspect="1"/>
@@ -9932,7 +9932,1833 @@
                   <pic:spPr bwMode="auto">
                     <a:xfrm>
                       <a:off x="0" y="0"/>
-                      <a:ext cx="4803775" cy="3188335"/>
+                      <a:ext cx="2862072" cy="1899599"/>
+                    </a:xfrm>
+                    <a:prstGeom prst="rect">
+                      <a:avLst/>
+                    </a:prstGeom>
+                    <a:noFill/>
+                    <a:ln>
+                      <a:noFill/>
+                    </a:ln>
+                  </pic:spPr>
+                </pic:pic>
+              </a:graphicData>
+            </a:graphic>
+          </wp:inline>
+        </w:drawing>
+      </w:r>
+    </w:p>
+    <w:p>
+      <w:pPr>
+        <w:tabs>
+          <w:tab w:val="right" w:pos="9764"/>
+        </w:tabs>
+      </w:pPr>
+      <w:r>
+        <w:rPr>
+          <w:noProof/>
+        </w:rPr>
+        <w:drawing>
+          <wp:inline distT="0" distB="0" distL="0" distR="0">
+            <wp:extent cx="2862072" cy="1899599"/>
+            <wp:effectExtent l="0" t="0" r="0" b="5715"/>
+            <wp:docPr id="186" name="Picture 186"/>
+            <wp:cNvGraphicFramePr>
+              <a:graphicFrameLocks xmlns:a="http://schemas.openxmlformats.org/drawingml/2006/main" noChangeAspect="1"/>
+            </wp:cNvGraphicFramePr>
+            <a:graphic xmlns:a="http://schemas.openxmlformats.org/drawingml/2006/main">
+              <a:graphicData uri="http://schemas.openxmlformats.org/drawingml/2006/picture">
+                <pic:pic xmlns:pic="http://schemas.openxmlformats.org/drawingml/2006/picture">
+                  <pic:nvPicPr>
+                    <pic:cNvPr id="0" name="Picture 20"/>
+                    <pic:cNvPicPr>
+                      <a:picLocks noChangeAspect="1" noChangeArrowheads="1"/>
+                    </pic:cNvPicPr>
+                  </pic:nvPicPr>
+                  <pic:blipFill>
+                    <a:blip r:embed="rId182">
+                      <a:extLst>
+                        <a:ext uri="{28A0092B-C50C-407E-A947-70E740481C1C}">
+                          <a14:useLocalDpi xmlns:a14="http://schemas.microsoft.com/office/drawing/2010/main" val="0"/>
+                        </a:ext>
+                      </a:extLst>
+                    </a:blip>
+                    <a:srcRect/>
+                    <a:stretch>
+                      <a:fillRect/>
+                    </a:stretch>
+                  </pic:blipFill>
+                  <pic:spPr bwMode="auto">
+                    <a:xfrm>
+                      <a:off x="0" y="0"/>
+                      <a:ext cx="2862072" cy="1899599"/>
+                    </a:xfrm>
+                    <a:prstGeom prst="rect">
+                      <a:avLst/>
+                    </a:prstGeom>
+                    <a:noFill/>
+                    <a:ln>
+                      <a:noFill/>
+                    </a:ln>
+                  </pic:spPr>
+                </pic:pic>
+              </a:graphicData>
+            </a:graphic>
+          </wp:inline>
+        </w:drawing>
+      </w:r>
+    </w:p>
+    <w:p>
+      <w:pPr>
+        <w:tabs>
+          <w:tab w:val="right" w:pos="9764"/>
+        </w:tabs>
+      </w:pPr>
+      <w:r>
+        <w:rPr>
+          <w:noProof/>
+        </w:rPr>
+        <w:drawing>
+          <wp:inline distT="0" distB="0" distL="0" distR="0">
+            <wp:extent cx="2862072" cy="1899599"/>
+            <wp:effectExtent l="0" t="0" r="0" b="5715"/>
+            <wp:docPr id="188" name="Picture 188"/>
+            <wp:cNvGraphicFramePr>
+              <a:graphicFrameLocks xmlns:a="http://schemas.openxmlformats.org/drawingml/2006/main" noChangeAspect="1"/>
+            </wp:cNvGraphicFramePr>
+            <a:graphic xmlns:a="http://schemas.openxmlformats.org/drawingml/2006/main">
+              <a:graphicData uri="http://schemas.openxmlformats.org/drawingml/2006/picture">
+                <pic:pic xmlns:pic="http://schemas.openxmlformats.org/drawingml/2006/picture">
+                  <pic:nvPicPr>
+                    <pic:cNvPr id="0" name="Picture 22"/>
+                    <pic:cNvPicPr>
+                      <a:picLocks noChangeAspect="1" noChangeArrowheads="1"/>
+                    </pic:cNvPicPr>
+                  </pic:nvPicPr>
+                  <pic:blipFill>
+                    <a:blip r:embed="rId183">
+                      <a:extLst>
+                        <a:ext uri="{28A0092B-C50C-407E-A947-70E740481C1C}">
+                          <a14:useLocalDpi xmlns:a14="http://schemas.microsoft.com/office/drawing/2010/main" val="0"/>
+                        </a:ext>
+                      </a:extLst>
+                    </a:blip>
+                    <a:srcRect/>
+                    <a:stretch>
+                      <a:fillRect/>
+                    </a:stretch>
+                  </pic:blipFill>
+                  <pic:spPr bwMode="auto">
+                    <a:xfrm>
+                      <a:off x="0" y="0"/>
+                      <a:ext cx="2862072" cy="1899599"/>
+                    </a:xfrm>
+                    <a:prstGeom prst="rect">
+                      <a:avLst/>
+                    </a:prstGeom>
+                    <a:noFill/>
+                    <a:ln>
+                      <a:noFill/>
+                    </a:ln>
+                  </pic:spPr>
+                </pic:pic>
+              </a:graphicData>
+            </a:graphic>
+          </wp:inline>
+        </w:drawing>
+      </w:r>
+    </w:p>
+    <w:p>
+      <w:pPr>
+        <w:tabs>
+          <w:tab w:val="right" w:pos="9764"/>
+        </w:tabs>
+      </w:pPr>
+      <w:r>
+        <w:rPr>
+          <w:noProof/>
+        </w:rPr>
+        <w:drawing>
+          <wp:inline distT="0" distB="0" distL="0" distR="0">
+            <wp:extent cx="2862072" cy="1899599"/>
+            <wp:effectExtent l="0" t="0" r="0" b="5715"/>
+            <wp:docPr id="190" name="Picture 190"/>
+            <wp:cNvGraphicFramePr>
+              <a:graphicFrameLocks xmlns:a="http://schemas.openxmlformats.org/drawingml/2006/main" noChangeAspect="1"/>
+            </wp:cNvGraphicFramePr>
+            <a:graphic xmlns:a="http://schemas.openxmlformats.org/drawingml/2006/main">
+              <a:graphicData uri="http://schemas.openxmlformats.org/drawingml/2006/picture">
+                <pic:pic xmlns:pic="http://schemas.openxmlformats.org/drawingml/2006/picture">
+                  <pic:nvPicPr>
+                    <pic:cNvPr id="0" name="Picture 24"/>
+                    <pic:cNvPicPr>
+                      <a:picLocks noChangeAspect="1" noChangeArrowheads="1"/>
+                    </pic:cNvPicPr>
+                  </pic:nvPicPr>
+                  <pic:blipFill>
+                    <a:blip r:embed="rId184">
+                      <a:extLst>
+                        <a:ext uri="{28A0092B-C50C-407E-A947-70E740481C1C}">
+                          <a14:useLocalDpi xmlns:a14="http://schemas.microsoft.com/office/drawing/2010/main" val="0"/>
+                        </a:ext>
+                      </a:extLst>
+                    </a:blip>
+                    <a:srcRect/>
+                    <a:stretch>
+                      <a:fillRect/>
+                    </a:stretch>
+                  </pic:blipFill>
+                  <pic:spPr bwMode="auto">
+                    <a:xfrm>
+                      <a:off x="0" y="0"/>
+                      <a:ext cx="2862072" cy="1899599"/>
+                    </a:xfrm>
+                    <a:prstGeom prst="rect">
+                      <a:avLst/>
+                    </a:prstGeom>
+                    <a:noFill/>
+                    <a:ln>
+                      <a:noFill/>
+                    </a:ln>
+                  </pic:spPr>
+                </pic:pic>
+              </a:graphicData>
+            </a:graphic>
+          </wp:inline>
+        </w:drawing>
+      </w:r>
+      <w:r>
+        <w:rPr>
+          <w:noProof/>
+        </w:rPr>
+        <w:drawing>
+          <wp:inline distT="0" distB="0" distL="0" distR="0">
+            <wp:extent cx="2862072" cy="1902367"/>
+            <wp:effectExtent l="0" t="0" r="0" b="3175"/>
+            <wp:docPr id="193" name="Picture 193"/>
+            <wp:cNvGraphicFramePr>
+              <a:graphicFrameLocks xmlns:a="http://schemas.openxmlformats.org/drawingml/2006/main" noChangeAspect="1"/>
+            </wp:cNvGraphicFramePr>
+            <a:graphic xmlns:a="http://schemas.openxmlformats.org/drawingml/2006/main">
+              <a:graphicData uri="http://schemas.openxmlformats.org/drawingml/2006/picture">
+                <pic:pic xmlns:pic="http://schemas.openxmlformats.org/drawingml/2006/picture">
+                  <pic:nvPicPr>
+                    <pic:cNvPr id="0" name="Picture 27"/>
+                    <pic:cNvPicPr>
+                      <a:picLocks noChangeAspect="1" noChangeArrowheads="1"/>
+                    </pic:cNvPicPr>
+                  </pic:nvPicPr>
+                  <pic:blipFill>
+                    <a:blip r:embed="rId185">
+                      <a:extLst>
+                        <a:ext uri="{28A0092B-C50C-407E-A947-70E740481C1C}">
+                          <a14:useLocalDpi xmlns:a14="http://schemas.microsoft.com/office/drawing/2010/main" val="0"/>
+                        </a:ext>
+                      </a:extLst>
+                    </a:blip>
+                    <a:srcRect/>
+                    <a:stretch>
+                      <a:fillRect/>
+                    </a:stretch>
+                  </pic:blipFill>
+                  <pic:spPr bwMode="auto">
+                    <a:xfrm>
+                      <a:off x="0" y="0"/>
+                      <a:ext cx="2862072" cy="1902367"/>
+                    </a:xfrm>
+                    <a:prstGeom prst="rect">
+                      <a:avLst/>
+                    </a:prstGeom>
+                    <a:noFill/>
+                    <a:ln>
+                      <a:noFill/>
+                    </a:ln>
+                  </pic:spPr>
+                </pic:pic>
+              </a:graphicData>
+            </a:graphic>
+          </wp:inline>
+        </w:drawing>
+      </w:r>
+      <w:r>
+        <w:rPr>
+          <w:noProof/>
+        </w:rPr>
+        <w:drawing>
+          <wp:inline distT="0" distB="0" distL="0" distR="0">
+            <wp:extent cx="2862072" cy="1902367"/>
+            <wp:effectExtent l="0" t="0" r="0" b="3175"/>
+            <wp:docPr id="194" name="Picture 194"/>
+            <wp:cNvGraphicFramePr>
+              <a:graphicFrameLocks xmlns:a="http://schemas.openxmlformats.org/drawingml/2006/main" noChangeAspect="1"/>
+            </wp:cNvGraphicFramePr>
+            <a:graphic xmlns:a="http://schemas.openxmlformats.org/drawingml/2006/main">
+              <a:graphicData uri="http://schemas.openxmlformats.org/drawingml/2006/picture">
+                <pic:pic xmlns:pic="http://schemas.openxmlformats.org/drawingml/2006/picture">
+                  <pic:nvPicPr>
+                    <pic:cNvPr id="0" name="Picture 28"/>
+                    <pic:cNvPicPr>
+                      <a:picLocks noChangeAspect="1" noChangeArrowheads="1"/>
+                    </pic:cNvPicPr>
+                  </pic:nvPicPr>
+                  <pic:blipFill>
+                    <a:blip r:embed="rId186">
+                      <a:extLst>
+                        <a:ext uri="{28A0092B-C50C-407E-A947-70E740481C1C}">
+                          <a14:useLocalDpi xmlns:a14="http://schemas.microsoft.com/office/drawing/2010/main" val="0"/>
+                        </a:ext>
+                      </a:extLst>
+                    </a:blip>
+                    <a:srcRect/>
+                    <a:stretch>
+                      <a:fillRect/>
+                    </a:stretch>
+                  </pic:blipFill>
+                  <pic:spPr bwMode="auto">
+                    <a:xfrm>
+                      <a:off x="0" y="0"/>
+                      <a:ext cx="2862072" cy="1902367"/>
+                    </a:xfrm>
+                    <a:prstGeom prst="rect">
+                      <a:avLst/>
+                    </a:prstGeom>
+                    <a:noFill/>
+                    <a:ln>
+                      <a:noFill/>
+                    </a:ln>
+                  </pic:spPr>
+                </pic:pic>
+              </a:graphicData>
+            </a:graphic>
+          </wp:inline>
+        </w:drawing>
+      </w:r>
+      <w:r>
+        <w:rPr>
+          <w:noProof/>
+        </w:rPr>
+        <w:drawing>
+          <wp:inline distT="0" distB="0" distL="0" distR="0">
+            <wp:extent cx="2862072" cy="1902367"/>
+            <wp:effectExtent l="0" t="0" r="0" b="3175"/>
+            <wp:docPr id="195" name="Picture 195"/>
+            <wp:cNvGraphicFramePr>
+              <a:graphicFrameLocks xmlns:a="http://schemas.openxmlformats.org/drawingml/2006/main" noChangeAspect="1"/>
+            </wp:cNvGraphicFramePr>
+            <a:graphic xmlns:a="http://schemas.openxmlformats.org/drawingml/2006/main">
+              <a:graphicData uri="http://schemas.openxmlformats.org/drawingml/2006/picture">
+                <pic:pic xmlns:pic="http://schemas.openxmlformats.org/drawingml/2006/picture">
+                  <pic:nvPicPr>
+                    <pic:cNvPr id="0" name="Picture 29"/>
+                    <pic:cNvPicPr>
+                      <a:picLocks noChangeAspect="1" noChangeArrowheads="1"/>
+                    </pic:cNvPicPr>
+                  </pic:nvPicPr>
+                  <pic:blipFill>
+                    <a:blip r:embed="rId187">
+                      <a:extLst>
+                        <a:ext uri="{28A0092B-C50C-407E-A947-70E740481C1C}">
+                          <a14:useLocalDpi xmlns:a14="http://schemas.microsoft.com/office/drawing/2010/main" val="0"/>
+                        </a:ext>
+                      </a:extLst>
+                    </a:blip>
+                    <a:srcRect/>
+                    <a:stretch>
+                      <a:fillRect/>
+                    </a:stretch>
+                  </pic:blipFill>
+                  <pic:spPr bwMode="auto">
+                    <a:xfrm>
+                      <a:off x="0" y="0"/>
+                      <a:ext cx="2862072" cy="1902367"/>
+                    </a:xfrm>
+                    <a:prstGeom prst="rect">
+                      <a:avLst/>
+                    </a:prstGeom>
+                    <a:noFill/>
+                    <a:ln>
+                      <a:noFill/>
+                    </a:ln>
+                  </pic:spPr>
+                </pic:pic>
+              </a:graphicData>
+            </a:graphic>
+          </wp:inline>
+        </w:drawing>
+      </w:r>
+    </w:p>
+    <w:p>
+      <w:pPr>
+        <w:tabs>
+          <w:tab w:val="right" w:pos="9764"/>
+        </w:tabs>
+      </w:pPr>
+      <w:r>
+        <w:rPr>
+          <w:noProof/>
+        </w:rPr>
+        <w:drawing>
+          <wp:inline distT="0" distB="0" distL="0" distR="0">
+            <wp:extent cx="2862072" cy="1902367"/>
+            <wp:effectExtent l="0" t="0" r="0" b="3175"/>
+            <wp:docPr id="197" name="Picture 197"/>
+            <wp:cNvGraphicFramePr>
+              <a:graphicFrameLocks xmlns:a="http://schemas.openxmlformats.org/drawingml/2006/main" noChangeAspect="1"/>
+            </wp:cNvGraphicFramePr>
+            <a:graphic xmlns:a="http://schemas.openxmlformats.org/drawingml/2006/main">
+              <a:graphicData uri="http://schemas.openxmlformats.org/drawingml/2006/picture">
+                <pic:pic xmlns:pic="http://schemas.openxmlformats.org/drawingml/2006/picture">
+                  <pic:nvPicPr>
+                    <pic:cNvPr id="0" name="Picture 31"/>
+                    <pic:cNvPicPr>
+                      <a:picLocks noChangeAspect="1" noChangeArrowheads="1"/>
+                    </pic:cNvPicPr>
+                  </pic:nvPicPr>
+                  <pic:blipFill>
+                    <a:blip r:embed="rId188">
+                      <a:extLst>
+                        <a:ext uri="{28A0092B-C50C-407E-A947-70E740481C1C}">
+                          <a14:useLocalDpi xmlns:a14="http://schemas.microsoft.com/office/drawing/2010/main" val="0"/>
+                        </a:ext>
+                      </a:extLst>
+                    </a:blip>
+                    <a:srcRect/>
+                    <a:stretch>
+                      <a:fillRect/>
+                    </a:stretch>
+                  </pic:blipFill>
+                  <pic:spPr bwMode="auto">
+                    <a:xfrm>
+                      <a:off x="0" y="0"/>
+                      <a:ext cx="2862072" cy="1902367"/>
+                    </a:xfrm>
+                    <a:prstGeom prst="rect">
+                      <a:avLst/>
+                    </a:prstGeom>
+                    <a:noFill/>
+                    <a:ln>
+                      <a:noFill/>
+                    </a:ln>
+                  </pic:spPr>
+                </pic:pic>
+              </a:graphicData>
+            </a:graphic>
+          </wp:inline>
+        </w:drawing>
+      </w:r>
+      <w:r>
+        <w:rPr>
+          <w:noProof/>
+        </w:rPr>
+        <w:drawing>
+          <wp:inline distT="0" distB="0" distL="0" distR="0">
+            <wp:extent cx="2862072" cy="1902367"/>
+            <wp:effectExtent l="0" t="0" r="0" b="3175"/>
+            <wp:docPr id="198" name="Picture 198"/>
+            <wp:cNvGraphicFramePr>
+              <a:graphicFrameLocks xmlns:a="http://schemas.openxmlformats.org/drawingml/2006/main" noChangeAspect="1"/>
+            </wp:cNvGraphicFramePr>
+            <a:graphic xmlns:a="http://schemas.openxmlformats.org/drawingml/2006/main">
+              <a:graphicData uri="http://schemas.openxmlformats.org/drawingml/2006/picture">
+                <pic:pic xmlns:pic="http://schemas.openxmlformats.org/drawingml/2006/picture">
+                  <pic:nvPicPr>
+                    <pic:cNvPr id="0" name="Picture 32"/>
+                    <pic:cNvPicPr>
+                      <a:picLocks noChangeAspect="1" noChangeArrowheads="1"/>
+                    </pic:cNvPicPr>
+                  </pic:nvPicPr>
+                  <pic:blipFill>
+                    <a:blip r:embed="rId189">
+                      <a:extLst>
+                        <a:ext uri="{28A0092B-C50C-407E-A947-70E740481C1C}">
+                          <a14:useLocalDpi xmlns:a14="http://schemas.microsoft.com/office/drawing/2010/main" val="0"/>
+                        </a:ext>
+                      </a:extLst>
+                    </a:blip>
+                    <a:srcRect/>
+                    <a:stretch>
+                      <a:fillRect/>
+                    </a:stretch>
+                  </pic:blipFill>
+                  <pic:spPr bwMode="auto">
+                    <a:xfrm>
+                      <a:off x="0" y="0"/>
+                      <a:ext cx="2862072" cy="1902367"/>
+                    </a:xfrm>
+                    <a:prstGeom prst="rect">
+                      <a:avLst/>
+                    </a:prstGeom>
+                    <a:noFill/>
+                    <a:ln>
+                      <a:noFill/>
+                    </a:ln>
+                  </pic:spPr>
+                </pic:pic>
+              </a:graphicData>
+            </a:graphic>
+          </wp:inline>
+        </w:drawing>
+      </w:r>
+      <w:r>
+        <w:rPr>
+          <w:noProof/>
+        </w:rPr>
+        <w:drawing>
+          <wp:inline distT="0" distB="0" distL="0" distR="0">
+            <wp:extent cx="2862072" cy="1902367"/>
+            <wp:effectExtent l="0" t="0" r="0" b="3175"/>
+            <wp:docPr id="199" name="Picture 199"/>
+            <wp:cNvGraphicFramePr>
+              <a:graphicFrameLocks xmlns:a="http://schemas.openxmlformats.org/drawingml/2006/main" noChangeAspect="1"/>
+            </wp:cNvGraphicFramePr>
+            <a:graphic xmlns:a="http://schemas.openxmlformats.org/drawingml/2006/main">
+              <a:graphicData uri="http://schemas.openxmlformats.org/drawingml/2006/picture">
+                <pic:pic xmlns:pic="http://schemas.openxmlformats.org/drawingml/2006/picture">
+                  <pic:nvPicPr>
+                    <pic:cNvPr id="0" name="Picture 33"/>
+                    <pic:cNvPicPr>
+                      <a:picLocks noChangeAspect="1" noChangeArrowheads="1"/>
+                    </pic:cNvPicPr>
+                  </pic:nvPicPr>
+                  <pic:blipFill>
+                    <a:blip r:embed="rId190">
+                      <a:extLst>
+                        <a:ext uri="{28A0092B-C50C-407E-A947-70E740481C1C}">
+                          <a14:useLocalDpi xmlns:a14="http://schemas.microsoft.com/office/drawing/2010/main" val="0"/>
+                        </a:ext>
+                      </a:extLst>
+                    </a:blip>
+                    <a:srcRect/>
+                    <a:stretch>
+                      <a:fillRect/>
+                    </a:stretch>
+                  </pic:blipFill>
+                  <pic:spPr bwMode="auto">
+                    <a:xfrm>
+                      <a:off x="0" y="0"/>
+                      <a:ext cx="2862072" cy="1902367"/>
+                    </a:xfrm>
+                    <a:prstGeom prst="rect">
+                      <a:avLst/>
+                    </a:prstGeom>
+                    <a:noFill/>
+                    <a:ln>
+                      <a:noFill/>
+                    </a:ln>
+                  </pic:spPr>
+                </pic:pic>
+              </a:graphicData>
+            </a:graphic>
+          </wp:inline>
+        </w:drawing>
+      </w:r>
+      <w:r>
+        <w:rPr>
+          <w:noProof/>
+        </w:rPr>
+        <w:drawing>
+          <wp:inline distT="0" distB="0" distL="0" distR="0">
+            <wp:extent cx="2862072" cy="1902625"/>
+            <wp:effectExtent l="0" t="0" r="0" b="2540"/>
+            <wp:docPr id="200" name="Picture 200"/>
+            <wp:cNvGraphicFramePr>
+              <a:graphicFrameLocks xmlns:a="http://schemas.openxmlformats.org/drawingml/2006/main" noChangeAspect="1"/>
+            </wp:cNvGraphicFramePr>
+            <a:graphic xmlns:a="http://schemas.openxmlformats.org/drawingml/2006/main">
+              <a:graphicData uri="http://schemas.openxmlformats.org/drawingml/2006/picture">
+                <pic:pic xmlns:pic="http://schemas.openxmlformats.org/drawingml/2006/picture">
+                  <pic:nvPicPr>
+                    <pic:cNvPr id="0" name="Picture 34"/>
+                    <pic:cNvPicPr>
+                      <a:picLocks noChangeAspect="1" noChangeArrowheads="1"/>
+                    </pic:cNvPicPr>
+                  </pic:nvPicPr>
+                  <pic:blipFill>
+                    <a:blip r:embed="rId191">
+                      <a:extLst>
+                        <a:ext uri="{28A0092B-C50C-407E-A947-70E740481C1C}">
+                          <a14:useLocalDpi xmlns:a14="http://schemas.microsoft.com/office/drawing/2010/main" val="0"/>
+                        </a:ext>
+                      </a:extLst>
+                    </a:blip>
+                    <a:srcRect/>
+                    <a:stretch>
+                      <a:fillRect/>
+                    </a:stretch>
+                  </pic:blipFill>
+                  <pic:spPr bwMode="auto">
+                    <a:xfrm>
+                      <a:off x="0" y="0"/>
+                      <a:ext cx="2862072" cy="1902625"/>
+                    </a:xfrm>
+                    <a:prstGeom prst="rect">
+                      <a:avLst/>
+                    </a:prstGeom>
+                    <a:noFill/>
+                    <a:ln>
+                      <a:noFill/>
+                    </a:ln>
+                  </pic:spPr>
+                </pic:pic>
+              </a:graphicData>
+            </a:graphic>
+          </wp:inline>
+        </w:drawing>
+      </w:r>
+    </w:p>
+    <w:p>
+      <w:pPr>
+        <w:tabs>
+          <w:tab w:val="right" w:pos="9764"/>
+        </w:tabs>
+      </w:pPr>
+      <w:r>
+        <w:rPr>
+          <w:noProof/>
+        </w:rPr>
+        <w:drawing>
+          <wp:inline distT="0" distB="0" distL="0" distR="0">
+            <wp:extent cx="2862072" cy="1902625"/>
+            <wp:effectExtent l="0" t="0" r="0" b="2540"/>
+            <wp:docPr id="202" name="Picture 202"/>
+            <wp:cNvGraphicFramePr>
+              <a:graphicFrameLocks xmlns:a="http://schemas.openxmlformats.org/drawingml/2006/main" noChangeAspect="1"/>
+            </wp:cNvGraphicFramePr>
+            <a:graphic xmlns:a="http://schemas.openxmlformats.org/drawingml/2006/main">
+              <a:graphicData uri="http://schemas.openxmlformats.org/drawingml/2006/picture">
+                <pic:pic xmlns:pic="http://schemas.openxmlformats.org/drawingml/2006/picture">
+                  <pic:nvPicPr>
+                    <pic:cNvPr id="0" name="Picture 36"/>
+                    <pic:cNvPicPr>
+                      <a:picLocks noChangeAspect="1" noChangeArrowheads="1"/>
+                    </pic:cNvPicPr>
+                  </pic:nvPicPr>
+                  <pic:blipFill>
+                    <a:blip r:embed="rId192">
+                      <a:extLst>
+                        <a:ext uri="{28A0092B-C50C-407E-A947-70E740481C1C}">
+                          <a14:useLocalDpi xmlns:a14="http://schemas.microsoft.com/office/drawing/2010/main" val="0"/>
+                        </a:ext>
+                      </a:extLst>
+                    </a:blip>
+                    <a:srcRect/>
+                    <a:stretch>
+                      <a:fillRect/>
+                    </a:stretch>
+                  </pic:blipFill>
+                  <pic:spPr bwMode="auto">
+                    <a:xfrm>
+                      <a:off x="0" y="0"/>
+                      <a:ext cx="2862072" cy="1902625"/>
+                    </a:xfrm>
+                    <a:prstGeom prst="rect">
+                      <a:avLst/>
+                    </a:prstGeom>
+                    <a:noFill/>
+                    <a:ln>
+                      <a:noFill/>
+                    </a:ln>
+                  </pic:spPr>
+                </pic:pic>
+              </a:graphicData>
+            </a:graphic>
+          </wp:inline>
+        </w:drawing>
+      </w:r>
+      <w:r>
+        <w:rPr>
+          <w:noProof/>
+        </w:rPr>
+        <w:drawing>
+          <wp:inline distT="0" distB="0" distL="0" distR="0">
+            <wp:extent cx="2862072" cy="1902625"/>
+            <wp:effectExtent l="0" t="0" r="0" b="2540"/>
+            <wp:docPr id="206" name="Picture 206"/>
+            <wp:cNvGraphicFramePr>
+              <a:graphicFrameLocks xmlns:a="http://schemas.openxmlformats.org/drawingml/2006/main" noChangeAspect="1"/>
+            </wp:cNvGraphicFramePr>
+            <a:graphic xmlns:a="http://schemas.openxmlformats.org/drawingml/2006/main">
+              <a:graphicData uri="http://schemas.openxmlformats.org/drawingml/2006/picture">
+                <pic:pic xmlns:pic="http://schemas.openxmlformats.org/drawingml/2006/picture">
+                  <pic:nvPicPr>
+                    <pic:cNvPr id="0" name="Picture 40"/>
+                    <pic:cNvPicPr>
+                      <a:picLocks noChangeAspect="1" noChangeArrowheads="1"/>
+                    </pic:cNvPicPr>
+                  </pic:nvPicPr>
+                  <pic:blipFill>
+                    <a:blip r:embed="rId193">
+                      <a:extLst>
+                        <a:ext uri="{28A0092B-C50C-407E-A947-70E740481C1C}">
+                          <a14:useLocalDpi xmlns:a14="http://schemas.microsoft.com/office/drawing/2010/main" val="0"/>
+                        </a:ext>
+                      </a:extLst>
+                    </a:blip>
+                    <a:srcRect/>
+                    <a:stretch>
+                      <a:fillRect/>
+                    </a:stretch>
+                  </pic:blipFill>
+                  <pic:spPr bwMode="auto">
+                    <a:xfrm>
+                      <a:off x="0" y="0"/>
+                      <a:ext cx="2862072" cy="1902625"/>
+                    </a:xfrm>
+                    <a:prstGeom prst="rect">
+                      <a:avLst/>
+                    </a:prstGeom>
+                    <a:noFill/>
+                    <a:ln>
+                      <a:noFill/>
+                    </a:ln>
+                  </pic:spPr>
+                </pic:pic>
+              </a:graphicData>
+            </a:graphic>
+          </wp:inline>
+        </w:drawing>
+      </w:r>
+    </w:p>
+    <w:p>
+      <w:pPr>
+        <w:tabs>
+          <w:tab w:val="right" w:pos="9764"/>
+        </w:tabs>
+      </w:pPr>
+      <w:r>
+        <w:rPr>
+          <w:noProof/>
+        </w:rPr>
+        <w:drawing>
+          <wp:inline distT="0" distB="0" distL="0" distR="0">
+            <wp:extent cx="2862072" cy="1902625"/>
+            <wp:effectExtent l="0" t="0" r="0" b="2540"/>
+            <wp:docPr id="208" name="Picture 208"/>
+            <wp:cNvGraphicFramePr>
+              <a:graphicFrameLocks xmlns:a="http://schemas.openxmlformats.org/drawingml/2006/main" noChangeAspect="1"/>
+            </wp:cNvGraphicFramePr>
+            <a:graphic xmlns:a="http://schemas.openxmlformats.org/drawingml/2006/main">
+              <a:graphicData uri="http://schemas.openxmlformats.org/drawingml/2006/picture">
+                <pic:pic xmlns:pic="http://schemas.openxmlformats.org/drawingml/2006/picture">
+                  <pic:nvPicPr>
+                    <pic:cNvPr id="0" name="Picture 42"/>
+                    <pic:cNvPicPr>
+                      <a:picLocks noChangeAspect="1" noChangeArrowheads="1"/>
+                    </pic:cNvPicPr>
+                  </pic:nvPicPr>
+                  <pic:blipFill>
+                    <a:blip r:embed="rId194">
+                      <a:extLst>
+                        <a:ext uri="{28A0092B-C50C-407E-A947-70E740481C1C}">
+                          <a14:useLocalDpi xmlns:a14="http://schemas.microsoft.com/office/drawing/2010/main" val="0"/>
+                        </a:ext>
+                      </a:extLst>
+                    </a:blip>
+                    <a:srcRect/>
+                    <a:stretch>
+                      <a:fillRect/>
+                    </a:stretch>
+                  </pic:blipFill>
+                  <pic:spPr bwMode="auto">
+                    <a:xfrm>
+                      <a:off x="0" y="0"/>
+                      <a:ext cx="2862072" cy="1902625"/>
+                    </a:xfrm>
+                    <a:prstGeom prst="rect">
+                      <a:avLst/>
+                    </a:prstGeom>
+                    <a:noFill/>
+                    <a:ln>
+                      <a:noFill/>
+                    </a:ln>
+                  </pic:spPr>
+                </pic:pic>
+              </a:graphicData>
+            </a:graphic>
+          </wp:inline>
+        </w:drawing>
+      </w:r>
+      <w:r>
+        <w:rPr>
+          <w:noProof/>
+        </w:rPr>
+        <w:drawing>
+          <wp:inline distT="0" distB="0" distL="0" distR="0">
+            <wp:extent cx="2862072" cy="1902625"/>
+            <wp:effectExtent l="0" t="0" r="0" b="2540"/>
+            <wp:docPr id="210" name="Picture 210"/>
+            <wp:cNvGraphicFramePr>
+              <a:graphicFrameLocks xmlns:a="http://schemas.openxmlformats.org/drawingml/2006/main" noChangeAspect="1"/>
+            </wp:cNvGraphicFramePr>
+            <a:graphic xmlns:a="http://schemas.openxmlformats.org/drawingml/2006/main">
+              <a:graphicData uri="http://schemas.openxmlformats.org/drawingml/2006/picture">
+                <pic:pic xmlns:pic="http://schemas.openxmlformats.org/drawingml/2006/picture">
+                  <pic:nvPicPr>
+                    <pic:cNvPr id="0" name="Picture 44"/>
+                    <pic:cNvPicPr>
+                      <a:picLocks noChangeAspect="1" noChangeArrowheads="1"/>
+                    </pic:cNvPicPr>
+                  </pic:nvPicPr>
+                  <pic:blipFill>
+                    <a:blip r:embed="rId195">
+                      <a:extLst>
+                        <a:ext uri="{28A0092B-C50C-407E-A947-70E740481C1C}">
+                          <a14:useLocalDpi xmlns:a14="http://schemas.microsoft.com/office/drawing/2010/main" val="0"/>
+                        </a:ext>
+                      </a:extLst>
+                    </a:blip>
+                    <a:srcRect/>
+                    <a:stretch>
+                      <a:fillRect/>
+                    </a:stretch>
+                  </pic:blipFill>
+                  <pic:spPr bwMode="auto">
+                    <a:xfrm>
+                      <a:off x="0" y="0"/>
+                      <a:ext cx="2862072" cy="1902625"/>
+                    </a:xfrm>
+                    <a:prstGeom prst="rect">
+                      <a:avLst/>
+                    </a:prstGeom>
+                    <a:noFill/>
+                    <a:ln>
+                      <a:noFill/>
+                    </a:ln>
+                  </pic:spPr>
+                </pic:pic>
+              </a:graphicData>
+            </a:graphic>
+          </wp:inline>
+        </w:drawing>
+      </w:r>
+      <w:r>
+        <w:rPr>
+          <w:noProof/>
+        </w:rPr>
+        <w:drawing>
+          <wp:inline distT="0" distB="0" distL="0" distR="0">
+            <wp:extent cx="2862072" cy="1902625"/>
+            <wp:effectExtent l="0" t="0" r="0" b="2540"/>
+            <wp:docPr id="212" name="Picture 212"/>
+            <wp:cNvGraphicFramePr>
+              <a:graphicFrameLocks xmlns:a="http://schemas.openxmlformats.org/drawingml/2006/main" noChangeAspect="1"/>
+            </wp:cNvGraphicFramePr>
+            <a:graphic xmlns:a="http://schemas.openxmlformats.org/drawingml/2006/main">
+              <a:graphicData uri="http://schemas.openxmlformats.org/drawingml/2006/picture">
+                <pic:pic xmlns:pic="http://schemas.openxmlformats.org/drawingml/2006/picture">
+                  <pic:nvPicPr>
+                    <pic:cNvPr id="0" name="Picture 46"/>
+                    <pic:cNvPicPr>
+                      <a:picLocks noChangeAspect="1" noChangeArrowheads="1"/>
+                    </pic:cNvPicPr>
+                  </pic:nvPicPr>
+                  <pic:blipFill>
+                    <a:blip r:embed="rId196">
+                      <a:extLst>
+                        <a:ext uri="{28A0092B-C50C-407E-A947-70E740481C1C}">
+                          <a14:useLocalDpi xmlns:a14="http://schemas.microsoft.com/office/drawing/2010/main" val="0"/>
+                        </a:ext>
+                      </a:extLst>
+                    </a:blip>
+                    <a:srcRect/>
+                    <a:stretch>
+                      <a:fillRect/>
+                    </a:stretch>
+                  </pic:blipFill>
+                  <pic:spPr bwMode="auto">
+                    <a:xfrm>
+                      <a:off x="0" y="0"/>
+                      <a:ext cx="2862072" cy="1902625"/>
+                    </a:xfrm>
+                    <a:prstGeom prst="rect">
+                      <a:avLst/>
+                    </a:prstGeom>
+                    <a:noFill/>
+                    <a:ln>
+                      <a:noFill/>
+                    </a:ln>
+                  </pic:spPr>
+                </pic:pic>
+              </a:graphicData>
+            </a:graphic>
+          </wp:inline>
+        </w:drawing>
+      </w:r>
+      <w:r>
+        <w:rPr>
+          <w:noProof/>
+        </w:rPr>
+        <w:drawing>
+          <wp:inline distT="0" distB="0" distL="0" distR="0">
+            <wp:extent cx="2862072" cy="1902625"/>
+            <wp:effectExtent l="0" t="0" r="0" b="2540"/>
+            <wp:docPr id="214" name="Picture 214"/>
+            <wp:cNvGraphicFramePr>
+              <a:graphicFrameLocks xmlns:a="http://schemas.openxmlformats.org/drawingml/2006/main" noChangeAspect="1"/>
+            </wp:cNvGraphicFramePr>
+            <a:graphic xmlns:a="http://schemas.openxmlformats.org/drawingml/2006/main">
+              <a:graphicData uri="http://schemas.openxmlformats.org/drawingml/2006/picture">
+                <pic:pic xmlns:pic="http://schemas.openxmlformats.org/drawingml/2006/picture">
+                  <pic:nvPicPr>
+                    <pic:cNvPr id="0" name="Picture 48"/>
+                    <pic:cNvPicPr>
+                      <a:picLocks noChangeAspect="1" noChangeArrowheads="1"/>
+                    </pic:cNvPicPr>
+                  </pic:nvPicPr>
+                  <pic:blipFill>
+                    <a:blip r:embed="rId197">
+                      <a:extLst>
+                        <a:ext uri="{28A0092B-C50C-407E-A947-70E740481C1C}">
+                          <a14:useLocalDpi xmlns:a14="http://schemas.microsoft.com/office/drawing/2010/main" val="0"/>
+                        </a:ext>
+                      </a:extLst>
+                    </a:blip>
+                    <a:srcRect/>
+                    <a:stretch>
+                      <a:fillRect/>
+                    </a:stretch>
+                  </pic:blipFill>
+                  <pic:spPr bwMode="auto">
+                    <a:xfrm>
+                      <a:off x="0" y="0"/>
+                      <a:ext cx="2862072" cy="1902625"/>
+                    </a:xfrm>
+                    <a:prstGeom prst="rect">
+                      <a:avLst/>
+                    </a:prstGeom>
+                    <a:noFill/>
+                    <a:ln>
+                      <a:noFill/>
+                    </a:ln>
+                  </pic:spPr>
+                </pic:pic>
+              </a:graphicData>
+            </a:graphic>
+          </wp:inline>
+        </w:drawing>
+      </w:r>
+      <w:r>
+        <w:rPr>
+          <w:noProof/>
+        </w:rPr>
+        <w:drawing>
+          <wp:inline distT="0" distB="0" distL="0" distR="0">
+            <wp:extent cx="2862072" cy="1902625"/>
+            <wp:effectExtent l="0" t="0" r="0" b="2540"/>
+            <wp:docPr id="215" name="Picture 215"/>
+            <wp:cNvGraphicFramePr>
+              <a:graphicFrameLocks xmlns:a="http://schemas.openxmlformats.org/drawingml/2006/main" noChangeAspect="1"/>
+            </wp:cNvGraphicFramePr>
+            <a:graphic xmlns:a="http://schemas.openxmlformats.org/drawingml/2006/main">
+              <a:graphicData uri="http://schemas.openxmlformats.org/drawingml/2006/picture">
+                <pic:pic xmlns:pic="http://schemas.openxmlformats.org/drawingml/2006/picture">
+                  <pic:nvPicPr>
+                    <pic:cNvPr id="0" name="Picture 49"/>
+                    <pic:cNvPicPr>
+                      <a:picLocks noChangeAspect="1" noChangeArrowheads="1"/>
+                    </pic:cNvPicPr>
+                  </pic:nvPicPr>
+                  <pic:blipFill>
+                    <a:blip r:embed="rId198">
+                      <a:extLst>
+                        <a:ext uri="{28A0092B-C50C-407E-A947-70E740481C1C}">
+                          <a14:useLocalDpi xmlns:a14="http://schemas.microsoft.com/office/drawing/2010/main" val="0"/>
+                        </a:ext>
+                      </a:extLst>
+                    </a:blip>
+                    <a:srcRect/>
+                    <a:stretch>
+                      <a:fillRect/>
+                    </a:stretch>
+                  </pic:blipFill>
+                  <pic:spPr bwMode="auto">
+                    <a:xfrm>
+                      <a:off x="0" y="0"/>
+                      <a:ext cx="2862072" cy="1902625"/>
+                    </a:xfrm>
+                    <a:prstGeom prst="rect">
+                      <a:avLst/>
+                    </a:prstGeom>
+                    <a:noFill/>
+                    <a:ln>
+                      <a:noFill/>
+                    </a:ln>
+                  </pic:spPr>
+                </pic:pic>
+              </a:graphicData>
+            </a:graphic>
+          </wp:inline>
+        </w:drawing>
+      </w:r>
+      <w:r>
+        <w:rPr>
+          <w:noProof/>
+        </w:rPr>
+        <w:drawing>
+          <wp:inline distT="0" distB="0" distL="0" distR="0">
+            <wp:extent cx="2862072" cy="1902625"/>
+            <wp:effectExtent l="0" t="0" r="0" b="2540"/>
+            <wp:docPr id="217" name="Picture 217"/>
+            <wp:cNvGraphicFramePr>
+              <a:graphicFrameLocks xmlns:a="http://schemas.openxmlformats.org/drawingml/2006/main" noChangeAspect="1"/>
+            </wp:cNvGraphicFramePr>
+            <a:graphic xmlns:a="http://schemas.openxmlformats.org/drawingml/2006/main">
+              <a:graphicData uri="http://schemas.openxmlformats.org/drawingml/2006/picture">
+                <pic:pic xmlns:pic="http://schemas.openxmlformats.org/drawingml/2006/picture">
+                  <pic:nvPicPr>
+                    <pic:cNvPr id="0" name="Picture 51"/>
+                    <pic:cNvPicPr>
+                      <a:picLocks noChangeAspect="1" noChangeArrowheads="1"/>
+                    </pic:cNvPicPr>
+                  </pic:nvPicPr>
+                  <pic:blipFill>
+                    <a:blip r:embed="rId199">
+                      <a:extLst>
+                        <a:ext uri="{28A0092B-C50C-407E-A947-70E740481C1C}">
+                          <a14:useLocalDpi xmlns:a14="http://schemas.microsoft.com/office/drawing/2010/main" val="0"/>
+                        </a:ext>
+                      </a:extLst>
+                    </a:blip>
+                    <a:srcRect/>
+                    <a:stretch>
+                      <a:fillRect/>
+                    </a:stretch>
+                  </pic:blipFill>
+                  <pic:spPr bwMode="auto">
+                    <a:xfrm>
+                      <a:off x="0" y="0"/>
+                      <a:ext cx="2862072" cy="1902625"/>
+                    </a:xfrm>
+                    <a:prstGeom prst="rect">
+                      <a:avLst/>
+                    </a:prstGeom>
+                    <a:noFill/>
+                    <a:ln>
+                      <a:noFill/>
+                    </a:ln>
+                  </pic:spPr>
+                </pic:pic>
+              </a:graphicData>
+            </a:graphic>
+          </wp:inline>
+        </w:drawing>
+      </w:r>
+    </w:p>
+    <w:p>
+      <w:pPr>
+        <w:tabs>
+          <w:tab w:val="right" w:pos="9764"/>
+        </w:tabs>
+      </w:pPr>
+      <w:r>
+        <w:rPr>
+          <w:noProof/>
+        </w:rPr>
+        <w:drawing>
+          <wp:inline distT="0" distB="0" distL="0" distR="0">
+            <wp:extent cx="2862072" cy="1902625"/>
+            <wp:effectExtent l="0" t="0" r="0" b="2540"/>
+            <wp:docPr id="219" name="Picture 219"/>
+            <wp:cNvGraphicFramePr>
+              <a:graphicFrameLocks xmlns:a="http://schemas.openxmlformats.org/drawingml/2006/main" noChangeAspect="1"/>
+            </wp:cNvGraphicFramePr>
+            <a:graphic xmlns:a="http://schemas.openxmlformats.org/drawingml/2006/main">
+              <a:graphicData uri="http://schemas.openxmlformats.org/drawingml/2006/picture">
+                <pic:pic xmlns:pic="http://schemas.openxmlformats.org/drawingml/2006/picture">
+                  <pic:nvPicPr>
+                    <pic:cNvPr id="0" name="Picture 53"/>
+                    <pic:cNvPicPr>
+                      <a:picLocks noChangeAspect="1" noChangeArrowheads="1"/>
+                    </pic:cNvPicPr>
+                  </pic:nvPicPr>
+                  <pic:blipFill>
+                    <a:blip r:embed="rId200">
+                      <a:extLst>
+                        <a:ext uri="{28A0092B-C50C-407E-A947-70E740481C1C}">
+                          <a14:useLocalDpi xmlns:a14="http://schemas.microsoft.com/office/drawing/2010/main" val="0"/>
+                        </a:ext>
+                      </a:extLst>
+                    </a:blip>
+                    <a:srcRect/>
+                    <a:stretch>
+                      <a:fillRect/>
+                    </a:stretch>
+                  </pic:blipFill>
+                  <pic:spPr bwMode="auto">
+                    <a:xfrm>
+                      <a:off x="0" y="0"/>
+                      <a:ext cx="2862072" cy="1902625"/>
+                    </a:xfrm>
+                    <a:prstGeom prst="rect">
+                      <a:avLst/>
+                    </a:prstGeom>
+                    <a:noFill/>
+                    <a:ln>
+                      <a:noFill/>
+                    </a:ln>
+                  </pic:spPr>
+                </pic:pic>
+              </a:graphicData>
+            </a:graphic>
+          </wp:inline>
+        </w:drawing>
+      </w:r>
+      <w:r>
+        <w:rPr>
+          <w:noProof/>
+        </w:rPr>
+        <w:drawing>
+          <wp:inline distT="0" distB="0" distL="0" distR="0">
+            <wp:extent cx="2862072" cy="1902625"/>
+            <wp:effectExtent l="0" t="0" r="0" b="2540"/>
+            <wp:docPr id="220" name="Picture 220"/>
+            <wp:cNvGraphicFramePr>
+              <a:graphicFrameLocks xmlns:a="http://schemas.openxmlformats.org/drawingml/2006/main" noChangeAspect="1"/>
+            </wp:cNvGraphicFramePr>
+            <a:graphic xmlns:a="http://schemas.openxmlformats.org/drawingml/2006/main">
+              <a:graphicData uri="http://schemas.openxmlformats.org/drawingml/2006/picture">
+                <pic:pic xmlns:pic="http://schemas.openxmlformats.org/drawingml/2006/picture">
+                  <pic:nvPicPr>
+                    <pic:cNvPr id="0" name="Picture 54"/>
+                    <pic:cNvPicPr>
+                      <a:picLocks noChangeAspect="1" noChangeArrowheads="1"/>
+                    </pic:cNvPicPr>
+                  </pic:nvPicPr>
+                  <pic:blipFill>
+                    <a:blip r:embed="rId201">
+                      <a:extLst>
+                        <a:ext uri="{28A0092B-C50C-407E-A947-70E740481C1C}">
+                          <a14:useLocalDpi xmlns:a14="http://schemas.microsoft.com/office/drawing/2010/main" val="0"/>
+                        </a:ext>
+                      </a:extLst>
+                    </a:blip>
+                    <a:srcRect/>
+                    <a:stretch>
+                      <a:fillRect/>
+                    </a:stretch>
+                  </pic:blipFill>
+                  <pic:spPr bwMode="auto">
+                    <a:xfrm>
+                      <a:off x="0" y="0"/>
+                      <a:ext cx="2862072" cy="1902625"/>
+                    </a:xfrm>
+                    <a:prstGeom prst="rect">
+                      <a:avLst/>
+                    </a:prstGeom>
+                    <a:noFill/>
+                    <a:ln>
+                      <a:noFill/>
+                    </a:ln>
+                  </pic:spPr>
+                </pic:pic>
+              </a:graphicData>
+            </a:graphic>
+          </wp:inline>
+        </w:drawing>
+      </w:r>
+      <w:r>
+        <w:rPr>
+          <w:noProof/>
+        </w:rPr>
+        <w:drawing>
+          <wp:inline distT="0" distB="0" distL="0" distR="0">
+            <wp:extent cx="2862072" cy="1902625"/>
+            <wp:effectExtent l="0" t="0" r="0" b="2540"/>
+            <wp:docPr id="221" name="Picture 221"/>
+            <wp:cNvGraphicFramePr>
+              <a:graphicFrameLocks xmlns:a="http://schemas.openxmlformats.org/drawingml/2006/main" noChangeAspect="1"/>
+            </wp:cNvGraphicFramePr>
+            <a:graphic xmlns:a="http://schemas.openxmlformats.org/drawingml/2006/main">
+              <a:graphicData uri="http://schemas.openxmlformats.org/drawingml/2006/picture">
+                <pic:pic xmlns:pic="http://schemas.openxmlformats.org/drawingml/2006/picture">
+                  <pic:nvPicPr>
+                    <pic:cNvPr id="0" name="Picture 55"/>
+                    <pic:cNvPicPr>
+                      <a:picLocks noChangeAspect="1" noChangeArrowheads="1"/>
+                    </pic:cNvPicPr>
+                  </pic:nvPicPr>
+                  <pic:blipFill>
+                    <a:blip r:embed="rId202">
+                      <a:extLst>
+                        <a:ext uri="{28A0092B-C50C-407E-A947-70E740481C1C}">
+                          <a14:useLocalDpi xmlns:a14="http://schemas.microsoft.com/office/drawing/2010/main" val="0"/>
+                        </a:ext>
+                      </a:extLst>
+                    </a:blip>
+                    <a:srcRect/>
+                    <a:stretch>
+                      <a:fillRect/>
+                    </a:stretch>
+                  </pic:blipFill>
+                  <pic:spPr bwMode="auto">
+                    <a:xfrm>
+                      <a:off x="0" y="0"/>
+                      <a:ext cx="2862072" cy="1902625"/>
+                    </a:xfrm>
+                    <a:prstGeom prst="rect">
+                      <a:avLst/>
+                    </a:prstGeom>
+                    <a:noFill/>
+                    <a:ln>
+                      <a:noFill/>
+                    </a:ln>
+                  </pic:spPr>
+                </pic:pic>
+              </a:graphicData>
+            </a:graphic>
+          </wp:inline>
+        </w:drawing>
+      </w:r>
+      <w:r>
+        <w:rPr>
+          <w:noProof/>
+        </w:rPr>
+        <w:drawing>
+          <wp:inline distT="0" distB="0" distL="0" distR="0">
+            <wp:extent cx="2862072" cy="1902625"/>
+            <wp:effectExtent l="0" t="0" r="0" b="2540"/>
+            <wp:docPr id="222" name="Picture 222"/>
+            <wp:cNvGraphicFramePr>
+              <a:graphicFrameLocks xmlns:a="http://schemas.openxmlformats.org/drawingml/2006/main" noChangeAspect="1"/>
+            </wp:cNvGraphicFramePr>
+            <a:graphic xmlns:a="http://schemas.openxmlformats.org/drawingml/2006/main">
+              <a:graphicData uri="http://schemas.openxmlformats.org/drawingml/2006/picture">
+                <pic:pic xmlns:pic="http://schemas.openxmlformats.org/drawingml/2006/picture">
+                  <pic:nvPicPr>
+                    <pic:cNvPr id="0" name="Picture 56"/>
+                    <pic:cNvPicPr>
+                      <a:picLocks noChangeAspect="1" noChangeArrowheads="1"/>
+                    </pic:cNvPicPr>
+                  </pic:nvPicPr>
+                  <pic:blipFill>
+                    <a:blip r:embed="rId203">
+                      <a:extLst>
+                        <a:ext uri="{28A0092B-C50C-407E-A947-70E740481C1C}">
+                          <a14:useLocalDpi xmlns:a14="http://schemas.microsoft.com/office/drawing/2010/main" val="0"/>
+                        </a:ext>
+                      </a:extLst>
+                    </a:blip>
+                    <a:srcRect/>
+                    <a:stretch>
+                      <a:fillRect/>
+                    </a:stretch>
+                  </pic:blipFill>
+                  <pic:spPr bwMode="auto">
+                    <a:xfrm>
+                      <a:off x="0" y="0"/>
+                      <a:ext cx="2862072" cy="1902625"/>
+                    </a:xfrm>
+                    <a:prstGeom prst="rect">
+                      <a:avLst/>
+                    </a:prstGeom>
+                    <a:noFill/>
+                    <a:ln>
+                      <a:noFill/>
+                    </a:ln>
+                  </pic:spPr>
+                </pic:pic>
+              </a:graphicData>
+            </a:graphic>
+          </wp:inline>
+        </w:drawing>
+      </w:r>
+    </w:p>
+    <w:p>
+      <w:pPr>
+        <w:tabs>
+          <w:tab w:val="right" w:pos="9764"/>
+        </w:tabs>
+      </w:pPr>
+      <w:r>
+        <w:rPr>
+          <w:noProof/>
+        </w:rPr>
+        <w:drawing>
+          <wp:inline distT="0" distB="0" distL="0" distR="0">
+            <wp:extent cx="2862072" cy="1902625"/>
+            <wp:effectExtent l="0" t="0" r="0" b="2540"/>
+            <wp:docPr id="223" name="Picture 223"/>
+            <wp:cNvGraphicFramePr>
+              <a:graphicFrameLocks xmlns:a="http://schemas.openxmlformats.org/drawingml/2006/main" noChangeAspect="1"/>
+            </wp:cNvGraphicFramePr>
+            <a:graphic xmlns:a="http://schemas.openxmlformats.org/drawingml/2006/main">
+              <a:graphicData uri="http://schemas.openxmlformats.org/drawingml/2006/picture">
+                <pic:pic xmlns:pic="http://schemas.openxmlformats.org/drawingml/2006/picture">
+                  <pic:nvPicPr>
+                    <pic:cNvPr id="0" name="Picture 57"/>
+                    <pic:cNvPicPr>
+                      <a:picLocks noChangeAspect="1" noChangeArrowheads="1"/>
+                    </pic:cNvPicPr>
+                  </pic:nvPicPr>
+                  <pic:blipFill>
+                    <a:blip r:embed="rId204">
+                      <a:extLst>
+                        <a:ext uri="{28A0092B-C50C-407E-A947-70E740481C1C}">
+                          <a14:useLocalDpi xmlns:a14="http://schemas.microsoft.com/office/drawing/2010/main" val="0"/>
+                        </a:ext>
+                      </a:extLst>
+                    </a:blip>
+                    <a:srcRect/>
+                    <a:stretch>
+                      <a:fillRect/>
+                    </a:stretch>
+                  </pic:blipFill>
+                  <pic:spPr bwMode="auto">
+                    <a:xfrm>
+                      <a:off x="0" y="0"/>
+                      <a:ext cx="2862072" cy="1902625"/>
+                    </a:xfrm>
+                    <a:prstGeom prst="rect">
+                      <a:avLst/>
+                    </a:prstGeom>
+                    <a:noFill/>
+                    <a:ln>
+                      <a:noFill/>
+                    </a:ln>
+                  </pic:spPr>
+                </pic:pic>
+              </a:graphicData>
+            </a:graphic>
+          </wp:inline>
+        </w:drawing>
+      </w:r>
+      <w:r>
+        <w:rPr>
+          <w:noProof/>
+        </w:rPr>
+        <w:drawing>
+          <wp:inline distT="0" distB="0" distL="0" distR="0">
+            <wp:extent cx="2862072" cy="1902625"/>
+            <wp:effectExtent l="0" t="0" r="0" b="2540"/>
+            <wp:docPr id="224" name="Picture 224"/>
+            <wp:cNvGraphicFramePr>
+              <a:graphicFrameLocks xmlns:a="http://schemas.openxmlformats.org/drawingml/2006/main" noChangeAspect="1"/>
+            </wp:cNvGraphicFramePr>
+            <a:graphic xmlns:a="http://schemas.openxmlformats.org/drawingml/2006/main">
+              <a:graphicData uri="http://schemas.openxmlformats.org/drawingml/2006/picture">
+                <pic:pic xmlns:pic="http://schemas.openxmlformats.org/drawingml/2006/picture">
+                  <pic:nvPicPr>
+                    <pic:cNvPr id="0" name="Picture 58"/>
+                    <pic:cNvPicPr>
+                      <a:picLocks noChangeAspect="1" noChangeArrowheads="1"/>
+                    </pic:cNvPicPr>
+                  </pic:nvPicPr>
+                  <pic:blipFill>
+                    <a:blip r:embed="rId205">
+                      <a:extLst>
+                        <a:ext uri="{28A0092B-C50C-407E-A947-70E740481C1C}">
+                          <a14:useLocalDpi xmlns:a14="http://schemas.microsoft.com/office/drawing/2010/main" val="0"/>
+                        </a:ext>
+                      </a:extLst>
+                    </a:blip>
+                    <a:srcRect/>
+                    <a:stretch>
+                      <a:fillRect/>
+                    </a:stretch>
+                  </pic:blipFill>
+                  <pic:spPr bwMode="auto">
+                    <a:xfrm>
+                      <a:off x="0" y="0"/>
+                      <a:ext cx="2862072" cy="1902625"/>
+                    </a:xfrm>
+                    <a:prstGeom prst="rect">
+                      <a:avLst/>
+                    </a:prstGeom>
+                    <a:noFill/>
+                    <a:ln>
+                      <a:noFill/>
+                    </a:ln>
+                  </pic:spPr>
+                </pic:pic>
+              </a:graphicData>
+            </a:graphic>
+          </wp:inline>
+        </w:drawing>
+      </w:r>
+    </w:p>
+    <w:p>
+      <w:pPr>
+        <w:tabs>
+          <w:tab w:val="right" w:pos="9764"/>
+        </w:tabs>
+      </w:pPr>
+      <w:r>
+        <w:rPr>
+          <w:noProof/>
+        </w:rPr>
+        <w:drawing>
+          <wp:inline distT="0" distB="0" distL="0" distR="0">
+            <wp:extent cx="2862072" cy="1902625"/>
+            <wp:effectExtent l="0" t="0" r="0" b="2540"/>
+            <wp:docPr id="225" name="Picture 225"/>
+            <wp:cNvGraphicFramePr>
+              <a:graphicFrameLocks xmlns:a="http://schemas.openxmlformats.org/drawingml/2006/main" noChangeAspect="1"/>
+            </wp:cNvGraphicFramePr>
+            <a:graphic xmlns:a="http://schemas.openxmlformats.org/drawingml/2006/main">
+              <a:graphicData uri="http://schemas.openxmlformats.org/drawingml/2006/picture">
+                <pic:pic xmlns:pic="http://schemas.openxmlformats.org/drawingml/2006/picture">
+                  <pic:nvPicPr>
+                    <pic:cNvPr id="0" name="Picture 59"/>
+                    <pic:cNvPicPr>
+                      <a:picLocks noChangeAspect="1" noChangeArrowheads="1"/>
+                    </pic:cNvPicPr>
+                  </pic:nvPicPr>
+                  <pic:blipFill>
+                    <a:blip r:embed="rId206">
+                      <a:extLst>
+                        <a:ext uri="{28A0092B-C50C-407E-A947-70E740481C1C}">
+                          <a14:useLocalDpi xmlns:a14="http://schemas.microsoft.com/office/drawing/2010/main" val="0"/>
+                        </a:ext>
+                      </a:extLst>
+                    </a:blip>
+                    <a:srcRect/>
+                    <a:stretch>
+                      <a:fillRect/>
+                    </a:stretch>
+                  </pic:blipFill>
+                  <pic:spPr bwMode="auto">
+                    <a:xfrm>
+                      <a:off x="0" y="0"/>
+                      <a:ext cx="2862072" cy="1902625"/>
+                    </a:xfrm>
+                    <a:prstGeom prst="rect">
+                      <a:avLst/>
+                    </a:prstGeom>
+                    <a:noFill/>
+                    <a:ln>
+                      <a:noFill/>
+                    </a:ln>
+                  </pic:spPr>
+                </pic:pic>
+              </a:graphicData>
+            </a:graphic>
+          </wp:inline>
+        </w:drawing>
+      </w:r>
+      <w:r>
+        <w:rPr>
+          <w:noProof/>
+        </w:rPr>
+        <w:drawing>
+          <wp:inline distT="0" distB="0" distL="0" distR="0">
+            <wp:extent cx="2862072" cy="1902625"/>
+            <wp:effectExtent l="0" t="0" r="0" b="2540"/>
+            <wp:docPr id="227" name="Picture 227"/>
+            <wp:cNvGraphicFramePr>
+              <a:graphicFrameLocks xmlns:a="http://schemas.openxmlformats.org/drawingml/2006/main" noChangeAspect="1"/>
+            </wp:cNvGraphicFramePr>
+            <a:graphic xmlns:a="http://schemas.openxmlformats.org/drawingml/2006/main">
+              <a:graphicData uri="http://schemas.openxmlformats.org/drawingml/2006/picture">
+                <pic:pic xmlns:pic="http://schemas.openxmlformats.org/drawingml/2006/picture">
+                  <pic:nvPicPr>
+                    <pic:cNvPr id="0" name="Picture 61"/>
+                    <pic:cNvPicPr>
+                      <a:picLocks noChangeAspect="1" noChangeArrowheads="1"/>
+                    </pic:cNvPicPr>
+                  </pic:nvPicPr>
+                  <pic:blipFill>
+                    <a:blip r:embed="rId207">
+                      <a:extLst>
+                        <a:ext uri="{28A0092B-C50C-407E-A947-70E740481C1C}">
+                          <a14:useLocalDpi xmlns:a14="http://schemas.microsoft.com/office/drawing/2010/main" val="0"/>
+                        </a:ext>
+                      </a:extLst>
+                    </a:blip>
+                    <a:srcRect/>
+                    <a:stretch>
+                      <a:fillRect/>
+                    </a:stretch>
+                  </pic:blipFill>
+                  <pic:spPr bwMode="auto">
+                    <a:xfrm>
+                      <a:off x="0" y="0"/>
+                      <a:ext cx="2862072" cy="1902625"/>
+                    </a:xfrm>
+                    <a:prstGeom prst="rect">
+                      <a:avLst/>
+                    </a:prstGeom>
+                    <a:noFill/>
+                    <a:ln>
+                      <a:noFill/>
+                    </a:ln>
+                  </pic:spPr>
+                </pic:pic>
+              </a:graphicData>
+            </a:graphic>
+          </wp:inline>
+        </w:drawing>
+      </w:r>
+      <w:r>
+        <w:rPr>
+          <w:noProof/>
+        </w:rPr>
+        <w:drawing>
+          <wp:inline distT="0" distB="0" distL="0" distR="0">
+            <wp:extent cx="2862072" cy="1902625"/>
+            <wp:effectExtent l="0" t="0" r="0" b="2540"/>
+            <wp:docPr id="228" name="Picture 228"/>
+            <wp:cNvGraphicFramePr>
+              <a:graphicFrameLocks xmlns:a="http://schemas.openxmlformats.org/drawingml/2006/main" noChangeAspect="1"/>
+            </wp:cNvGraphicFramePr>
+            <a:graphic xmlns:a="http://schemas.openxmlformats.org/drawingml/2006/main">
+              <a:graphicData uri="http://schemas.openxmlformats.org/drawingml/2006/picture">
+                <pic:pic xmlns:pic="http://schemas.openxmlformats.org/drawingml/2006/picture">
+                  <pic:nvPicPr>
+                    <pic:cNvPr id="0" name="Picture 62"/>
+                    <pic:cNvPicPr>
+                      <a:picLocks noChangeAspect="1" noChangeArrowheads="1"/>
+                    </pic:cNvPicPr>
+                  </pic:nvPicPr>
+                  <pic:blipFill>
+                    <a:blip r:embed="rId208">
+                      <a:extLst>
+                        <a:ext uri="{28A0092B-C50C-407E-A947-70E740481C1C}">
+                          <a14:useLocalDpi xmlns:a14="http://schemas.microsoft.com/office/drawing/2010/main" val="0"/>
+                        </a:ext>
+                      </a:extLst>
+                    </a:blip>
+                    <a:srcRect/>
+                    <a:stretch>
+                      <a:fillRect/>
+                    </a:stretch>
+                  </pic:blipFill>
+                  <pic:spPr bwMode="auto">
+                    <a:xfrm>
+                      <a:off x="0" y="0"/>
+                      <a:ext cx="2862072" cy="1902625"/>
+                    </a:xfrm>
+                    <a:prstGeom prst="rect">
+                      <a:avLst/>
+                    </a:prstGeom>
+                    <a:noFill/>
+                    <a:ln>
+                      <a:noFill/>
+                    </a:ln>
+                  </pic:spPr>
+                </pic:pic>
+              </a:graphicData>
+            </a:graphic>
+          </wp:inline>
+        </w:drawing>
+      </w:r>
+      <w:r>
+        <w:rPr>
+          <w:noProof/>
+        </w:rPr>
+        <w:drawing>
+          <wp:inline distT="0" distB="0" distL="0" distR="0">
+            <wp:extent cx="2862072" cy="1902625"/>
+            <wp:effectExtent l="0" t="0" r="0" b="2540"/>
+            <wp:docPr id="229" name="Picture 229"/>
+            <wp:cNvGraphicFramePr>
+              <a:graphicFrameLocks xmlns:a="http://schemas.openxmlformats.org/drawingml/2006/main" noChangeAspect="1"/>
+            </wp:cNvGraphicFramePr>
+            <a:graphic xmlns:a="http://schemas.openxmlformats.org/drawingml/2006/main">
+              <a:graphicData uri="http://schemas.openxmlformats.org/drawingml/2006/picture">
+                <pic:pic xmlns:pic="http://schemas.openxmlformats.org/drawingml/2006/picture">
+                  <pic:nvPicPr>
+                    <pic:cNvPr id="0" name="Picture 63"/>
+                    <pic:cNvPicPr>
+                      <a:picLocks noChangeAspect="1" noChangeArrowheads="1"/>
+                    </pic:cNvPicPr>
+                  </pic:nvPicPr>
+                  <pic:blipFill>
+                    <a:blip r:embed="rId209">
+                      <a:extLst>
+                        <a:ext uri="{28A0092B-C50C-407E-A947-70E740481C1C}">
+                          <a14:useLocalDpi xmlns:a14="http://schemas.microsoft.com/office/drawing/2010/main" val="0"/>
+                        </a:ext>
+                      </a:extLst>
+                    </a:blip>
+                    <a:srcRect/>
+                    <a:stretch>
+                      <a:fillRect/>
+                    </a:stretch>
+                  </pic:blipFill>
+                  <pic:spPr bwMode="auto">
+                    <a:xfrm>
+                      <a:off x="0" y="0"/>
+                      <a:ext cx="2862072" cy="1902625"/>
+                    </a:xfrm>
+                    <a:prstGeom prst="rect">
+                      <a:avLst/>
+                    </a:prstGeom>
+                    <a:noFill/>
+                    <a:ln>
+                      <a:noFill/>
+                    </a:ln>
+                  </pic:spPr>
+                </pic:pic>
+              </a:graphicData>
+            </a:graphic>
+          </wp:inline>
+        </w:drawing>
+      </w:r>
+      <w:r>
+        <w:rPr>
+          <w:noProof/>
+        </w:rPr>
+        <w:drawing>
+          <wp:inline distT="0" distB="0" distL="0" distR="0">
+            <wp:extent cx="2862072" cy="1902625"/>
+            <wp:effectExtent l="0" t="0" r="0" b="2540"/>
+            <wp:docPr id="230" name="Picture 230"/>
+            <wp:cNvGraphicFramePr>
+              <a:graphicFrameLocks xmlns:a="http://schemas.openxmlformats.org/drawingml/2006/main" noChangeAspect="1"/>
+            </wp:cNvGraphicFramePr>
+            <a:graphic xmlns:a="http://schemas.openxmlformats.org/drawingml/2006/main">
+              <a:graphicData uri="http://schemas.openxmlformats.org/drawingml/2006/picture">
+                <pic:pic xmlns:pic="http://schemas.openxmlformats.org/drawingml/2006/picture">
+                  <pic:nvPicPr>
+                    <pic:cNvPr id="0" name="Picture 64"/>
+                    <pic:cNvPicPr>
+                      <a:picLocks noChangeAspect="1" noChangeArrowheads="1"/>
+                    </pic:cNvPicPr>
+                  </pic:nvPicPr>
+                  <pic:blipFill>
+                    <a:blip r:embed="rId210">
+                      <a:extLst>
+                        <a:ext uri="{28A0092B-C50C-407E-A947-70E740481C1C}">
+                          <a14:useLocalDpi xmlns:a14="http://schemas.microsoft.com/office/drawing/2010/main" val="0"/>
+                        </a:ext>
+                      </a:extLst>
+                    </a:blip>
+                    <a:srcRect/>
+                    <a:stretch>
+                      <a:fillRect/>
+                    </a:stretch>
+                  </pic:blipFill>
+                  <pic:spPr bwMode="auto">
+                    <a:xfrm>
+                      <a:off x="0" y="0"/>
+                      <a:ext cx="2862072" cy="1902625"/>
+                    </a:xfrm>
+                    <a:prstGeom prst="rect">
+                      <a:avLst/>
+                    </a:prstGeom>
+                    <a:noFill/>
+                    <a:ln>
+                      <a:noFill/>
+                    </a:ln>
+                  </pic:spPr>
+                </pic:pic>
+              </a:graphicData>
+            </a:graphic>
+          </wp:inline>
+        </w:drawing>
+      </w:r>
+      <w:r>
+        <w:rPr>
+          <w:noProof/>
+        </w:rPr>
+        <w:drawing>
+          <wp:inline distT="0" distB="0" distL="0" distR="0">
+            <wp:extent cx="2862072" cy="1902625"/>
+            <wp:effectExtent l="0" t="0" r="0" b="2540"/>
+            <wp:docPr id="231" name="Picture 231"/>
+            <wp:cNvGraphicFramePr>
+              <a:graphicFrameLocks xmlns:a="http://schemas.openxmlformats.org/drawingml/2006/main" noChangeAspect="1"/>
+            </wp:cNvGraphicFramePr>
+            <a:graphic xmlns:a="http://schemas.openxmlformats.org/drawingml/2006/main">
+              <a:graphicData uri="http://schemas.openxmlformats.org/drawingml/2006/picture">
+                <pic:pic xmlns:pic="http://schemas.openxmlformats.org/drawingml/2006/picture">
+                  <pic:nvPicPr>
+                    <pic:cNvPr id="0" name="Picture 2"/>
+                    <pic:cNvPicPr>
+                      <a:picLocks noChangeAspect="1" noChangeArrowheads="1"/>
+                    </pic:cNvPicPr>
+                  </pic:nvPicPr>
+                  <pic:blipFill>
+                    <a:blip r:embed="rId211">
+                      <a:extLst>
+                        <a:ext uri="{28A0092B-C50C-407E-A947-70E740481C1C}">
+                          <a14:useLocalDpi xmlns:a14="http://schemas.microsoft.com/office/drawing/2010/main" val="0"/>
+                        </a:ext>
+                      </a:extLst>
+                    </a:blip>
+                    <a:srcRect/>
+                    <a:stretch>
+                      <a:fillRect/>
+                    </a:stretch>
+                  </pic:blipFill>
+                  <pic:spPr bwMode="auto">
+                    <a:xfrm>
+                      <a:off x="0" y="0"/>
+                      <a:ext cx="2862072" cy="1902625"/>
+                    </a:xfrm>
+                    <a:prstGeom prst="rect">
+                      <a:avLst/>
+                    </a:prstGeom>
+                    <a:noFill/>
+                    <a:ln>
+                      <a:noFill/>
+                    </a:ln>
+                  </pic:spPr>
+                </pic:pic>
+              </a:graphicData>
+            </a:graphic>
+          </wp:inline>
+        </w:drawing>
+      </w:r>
+    </w:p>
+    <w:p>
+      <w:pPr>
+        <w:tabs>
+          <w:tab w:val="right" w:pos="9764"/>
+        </w:tabs>
+      </w:pPr>
+      <w:r>
+        <w:rPr>
+          <w:noProof/>
+        </w:rPr>
+        <w:drawing>
+          <wp:inline distT="0" distB="0" distL="0" distR="0">
+            <wp:extent cx="2862072" cy="1902625"/>
+            <wp:effectExtent l="0" t="0" r="0" b="2540"/>
+            <wp:docPr id="233" name="Picture 233"/>
+            <wp:cNvGraphicFramePr>
+              <a:graphicFrameLocks xmlns:a="http://schemas.openxmlformats.org/drawingml/2006/main" noChangeAspect="1"/>
+            </wp:cNvGraphicFramePr>
+            <a:graphic xmlns:a="http://schemas.openxmlformats.org/drawingml/2006/main">
+              <a:graphicData uri="http://schemas.openxmlformats.org/drawingml/2006/picture">
+                <pic:pic xmlns:pic="http://schemas.openxmlformats.org/drawingml/2006/picture">
+                  <pic:nvPicPr>
+                    <pic:cNvPr id="0" name="Picture 4"/>
+                    <pic:cNvPicPr>
+                      <a:picLocks noChangeAspect="1" noChangeArrowheads="1"/>
+                    </pic:cNvPicPr>
+                  </pic:nvPicPr>
+                  <pic:blipFill>
+                    <a:blip r:embed="rId212">
+                      <a:extLst>
+                        <a:ext uri="{28A0092B-C50C-407E-A947-70E740481C1C}">
+                          <a14:useLocalDpi xmlns:a14="http://schemas.microsoft.com/office/drawing/2010/main" val="0"/>
+                        </a:ext>
+                      </a:extLst>
+                    </a:blip>
+                    <a:srcRect/>
+                    <a:stretch>
+                      <a:fillRect/>
+                    </a:stretch>
+                  </pic:blipFill>
+                  <pic:spPr bwMode="auto">
+                    <a:xfrm>
+                      <a:off x="0" y="0"/>
+                      <a:ext cx="2862072" cy="1902625"/>
+                    </a:xfrm>
+                    <a:prstGeom prst="rect">
+                      <a:avLst/>
+                    </a:prstGeom>
+                    <a:noFill/>
+                    <a:ln>
+                      <a:noFill/>
+                    </a:ln>
+                  </pic:spPr>
+                </pic:pic>
+              </a:graphicData>
+            </a:graphic>
+          </wp:inline>
+        </w:drawing>
+      </w:r>
+    </w:p>
+    <w:p>
+      <w:pPr>
+        <w:tabs>
+          <w:tab w:val="right" w:pos="9764"/>
+        </w:tabs>
+      </w:pPr>
+      <w:r>
+        <w:rPr>
+          <w:noProof/>
+        </w:rPr>
+        <w:drawing>
+          <wp:inline distT="0" distB="0" distL="0" distR="0">
+            <wp:extent cx="4803775" cy="3193415"/>
+            <wp:effectExtent l="0" t="0" r="0" b="6985"/>
+            <wp:docPr id="234" name="Picture 234"/>
+            <wp:cNvGraphicFramePr>
+              <a:graphicFrameLocks xmlns:a="http://schemas.openxmlformats.org/drawingml/2006/main" noChangeAspect="1"/>
+            </wp:cNvGraphicFramePr>
+            <a:graphic xmlns:a="http://schemas.openxmlformats.org/drawingml/2006/main">
+              <a:graphicData uri="http://schemas.openxmlformats.org/drawingml/2006/picture">
+                <pic:pic xmlns:pic="http://schemas.openxmlformats.org/drawingml/2006/picture">
+                  <pic:nvPicPr>
+                    <pic:cNvPr id="0" name="Picture 5"/>
+                    <pic:cNvPicPr>
+                      <a:picLocks noChangeAspect="1" noChangeArrowheads="1"/>
+                    </pic:cNvPicPr>
+                  </pic:nvPicPr>
+                  <pic:blipFill>
+                    <a:blip r:embed="rId213">
+                      <a:extLst>
+                        <a:ext uri="{28A0092B-C50C-407E-A947-70E740481C1C}">
+                          <a14:useLocalDpi xmlns:a14="http://schemas.microsoft.com/office/drawing/2010/main" val="0"/>
+                        </a:ext>
+                      </a:extLst>
+                    </a:blip>
+                    <a:srcRect/>
+                    <a:stretch>
+                      <a:fillRect/>
+                    </a:stretch>
+                  </pic:blipFill>
+                  <pic:spPr bwMode="auto">
+                    <a:xfrm>
+                      <a:off x="0" y="0"/>
+                      <a:ext cx="4803775" cy="3193415"/>
+                    </a:xfrm>
+                    <a:prstGeom prst="rect">
+                      <a:avLst/>
+                    </a:prstGeom>
+                    <a:noFill/>
+                    <a:ln>
+                      <a:noFill/>
+                    </a:ln>
+                  </pic:spPr>
+                </pic:pic>
+              </a:graphicData>
+            </a:graphic>
+          </wp:inline>
+        </w:drawing>
+      </w:r>
+      <w:r>
+        <w:rPr>
+          <w:noProof/>
+        </w:rPr>
+        <w:drawing>
+          <wp:inline distT="0" distB="0" distL="0" distR="0">
+            <wp:extent cx="4803775" cy="3193415"/>
+            <wp:effectExtent l="0" t="0" r="0" b="6985"/>
+            <wp:docPr id="235" name="Picture 235"/>
+            <wp:cNvGraphicFramePr>
+              <a:graphicFrameLocks xmlns:a="http://schemas.openxmlformats.org/drawingml/2006/main" noChangeAspect="1"/>
+            </wp:cNvGraphicFramePr>
+            <a:graphic xmlns:a="http://schemas.openxmlformats.org/drawingml/2006/main">
+              <a:graphicData uri="http://schemas.openxmlformats.org/drawingml/2006/picture">
+                <pic:pic xmlns:pic="http://schemas.openxmlformats.org/drawingml/2006/picture">
+                  <pic:nvPicPr>
+                    <pic:cNvPr id="0" name="Picture 6"/>
+                    <pic:cNvPicPr>
+                      <a:picLocks noChangeAspect="1" noChangeArrowheads="1"/>
+                    </pic:cNvPicPr>
+                  </pic:nvPicPr>
+                  <pic:blipFill>
+                    <a:blip r:embed="rId214">
+                      <a:extLst>
+                        <a:ext uri="{28A0092B-C50C-407E-A947-70E740481C1C}">
+                          <a14:useLocalDpi xmlns:a14="http://schemas.microsoft.com/office/drawing/2010/main" val="0"/>
+                        </a:ext>
+                      </a:extLst>
+                    </a:blip>
+                    <a:srcRect/>
+                    <a:stretch>
+                      <a:fillRect/>
+                    </a:stretch>
+                  </pic:blipFill>
+                  <pic:spPr bwMode="auto">
+                    <a:xfrm>
+                      <a:off x="0" y="0"/>
+                      <a:ext cx="4803775" cy="3193415"/>
                     </a:xfrm>
                     <a:prstGeom prst="rect">
                       <a:avLst/>

</xml_diff>

<commit_message>
Selectivity & Yield calculation improvement.
</commit_message>
<xml_diff>
--- a/exports/27.Oct.2013 Fotos.docx
+++ b/exports/27.Oct.2013 Fotos.docx
@@ -17279,8 +17279,920 @@
           </wp:inline>
         </w:drawing>
       </w:r>
-      <w:bookmarkStart w:id="0" w:name="_GoBack"/>
-      <w:bookmarkEnd w:id="0"/>
+    </w:p>
+    <w:p>
+      <w:pPr>
+        <w:tabs>
+          <w:tab w:val="right" w:pos="9764"/>
+        </w:tabs>
+        <w:rPr>
+          <w:rFonts w:eastAsiaTheme="minorEastAsia"/>
+        </w:rPr>
+      </w:pPr>
+      <w:r>
+        <w:rPr>
+          <w:rFonts w:eastAsiaTheme="minorEastAsia"/>
+          <w:noProof/>
+        </w:rPr>
+        <w:drawing>
+          <wp:inline distT="0" distB="0" distL="0" distR="0">
+            <wp:extent cx="2862072" cy="1902625"/>
+            <wp:effectExtent l="0" t="0" r="0" b="2540"/>
+            <wp:docPr id="252" name="Picture 252"/>
+            <wp:cNvGraphicFramePr>
+              <a:graphicFrameLocks xmlns:a="http://schemas.openxmlformats.org/drawingml/2006/main" noChangeAspect="1"/>
+            </wp:cNvGraphicFramePr>
+            <a:graphic xmlns:a="http://schemas.openxmlformats.org/drawingml/2006/main">
+              <a:graphicData uri="http://schemas.openxmlformats.org/drawingml/2006/picture">
+                <pic:pic xmlns:pic="http://schemas.openxmlformats.org/drawingml/2006/picture">
+                  <pic:nvPicPr>
+                    <pic:cNvPr id="0" name="Picture 22"/>
+                    <pic:cNvPicPr>
+                      <a:picLocks noChangeAspect="1" noChangeArrowheads="1"/>
+                    </pic:cNvPicPr>
+                  </pic:nvPicPr>
+                  <pic:blipFill>
+                    <a:blip r:embed="rId231">
+                      <a:extLst>
+                        <a:ext uri="{28A0092B-C50C-407E-A947-70E740481C1C}">
+                          <a14:useLocalDpi xmlns:a14="http://schemas.microsoft.com/office/drawing/2010/main" val="0"/>
+                        </a:ext>
+                      </a:extLst>
+                    </a:blip>
+                    <a:srcRect/>
+                    <a:stretch>
+                      <a:fillRect/>
+                    </a:stretch>
+                  </pic:blipFill>
+                  <pic:spPr bwMode="auto">
+                    <a:xfrm>
+                      <a:off x="0" y="0"/>
+                      <a:ext cx="2862072" cy="1902625"/>
+                    </a:xfrm>
+                    <a:prstGeom prst="rect">
+                      <a:avLst/>
+                    </a:prstGeom>
+                    <a:noFill/>
+                    <a:ln>
+                      <a:noFill/>
+                    </a:ln>
+                  </pic:spPr>
+                </pic:pic>
+              </a:graphicData>
+            </a:graphic>
+          </wp:inline>
+        </w:drawing>
+      </w:r>
+    </w:p>
+    <w:p>
+      <w:pPr>
+        <w:tabs>
+          <w:tab w:val="right" w:pos="9764"/>
+        </w:tabs>
+        <w:rPr>
+          <w:rFonts w:eastAsiaTheme="minorEastAsia"/>
+        </w:rPr>
+      </w:pPr>
+      <w:r>
+        <w:rPr>
+          <w:rFonts w:eastAsiaTheme="minorEastAsia"/>
+          <w:noProof/>
+        </w:rPr>
+        <w:drawing>
+          <wp:inline distT="0" distB="0" distL="0" distR="0">
+            <wp:extent cx="2862072" cy="1902625"/>
+            <wp:effectExtent l="0" t="0" r="0" b="2540"/>
+            <wp:docPr id="253" name="Picture 253"/>
+            <wp:cNvGraphicFramePr>
+              <a:graphicFrameLocks xmlns:a="http://schemas.openxmlformats.org/drawingml/2006/main" noChangeAspect="1"/>
+            </wp:cNvGraphicFramePr>
+            <a:graphic xmlns:a="http://schemas.openxmlformats.org/drawingml/2006/main">
+              <a:graphicData uri="http://schemas.openxmlformats.org/drawingml/2006/picture">
+                <pic:pic xmlns:pic="http://schemas.openxmlformats.org/drawingml/2006/picture">
+                  <pic:nvPicPr>
+                    <pic:cNvPr id="0" name="Picture 23"/>
+                    <pic:cNvPicPr>
+                      <a:picLocks noChangeAspect="1" noChangeArrowheads="1"/>
+                    </pic:cNvPicPr>
+                  </pic:nvPicPr>
+                  <pic:blipFill>
+                    <a:blip r:embed="rId232">
+                      <a:extLst>
+                        <a:ext uri="{28A0092B-C50C-407E-A947-70E740481C1C}">
+                          <a14:useLocalDpi xmlns:a14="http://schemas.microsoft.com/office/drawing/2010/main" val="0"/>
+                        </a:ext>
+                      </a:extLst>
+                    </a:blip>
+                    <a:srcRect/>
+                    <a:stretch>
+                      <a:fillRect/>
+                    </a:stretch>
+                  </pic:blipFill>
+                  <pic:spPr bwMode="auto">
+                    <a:xfrm>
+                      <a:off x="0" y="0"/>
+                      <a:ext cx="2862072" cy="1902625"/>
+                    </a:xfrm>
+                    <a:prstGeom prst="rect">
+                      <a:avLst/>
+                    </a:prstGeom>
+                    <a:noFill/>
+                    <a:ln>
+                      <a:noFill/>
+                    </a:ln>
+                  </pic:spPr>
+                </pic:pic>
+              </a:graphicData>
+            </a:graphic>
+          </wp:inline>
+        </w:drawing>
+      </w:r>
+    </w:p>
+    <w:p>
+      <w:pPr>
+        <w:tabs>
+          <w:tab w:val="right" w:pos="9764"/>
+        </w:tabs>
+        <w:rPr>
+          <w:lang w:val="es-MX"/>
+        </w:rPr>
+      </w:pPr>
+      <w:proofErr w:type="gramStart"/>
+      <w:r>
+        <w:rPr>
+          <w:lang w:val="es-MX"/>
+        </w:rPr>
+        <w:t>efecto</w:t>
+      </w:r>
+      <w:proofErr w:type="gramEnd"/>
+      <w:r>
+        <w:rPr>
+          <w:lang w:val="es-MX"/>
+        </w:rPr>
+        <w:t xml:space="preserve"> aislado</w:t>
+      </w:r>
+    </w:p>
+    <w:p>
+      <w:pPr>
+        <w:tabs>
+          <w:tab w:val="right" w:pos="9764"/>
+        </w:tabs>
+        <w:rPr>
+          <w:rFonts w:eastAsiaTheme="minorEastAsia"/>
+        </w:rPr>
+      </w:pPr>
+      <w:r>
+        <w:rPr>
+          <w:rFonts w:eastAsiaTheme="minorEastAsia"/>
+          <w:noProof/>
+        </w:rPr>
+        <w:drawing>
+          <wp:inline distT="0" distB="0" distL="0" distR="0">
+            <wp:extent cx="2862072" cy="1902625"/>
+            <wp:effectExtent l="0" t="0" r="0" b="2540"/>
+            <wp:docPr id="114" name="Picture 114"/>
+            <wp:cNvGraphicFramePr>
+              <a:graphicFrameLocks xmlns:a="http://schemas.openxmlformats.org/drawingml/2006/main" noChangeAspect="1"/>
+            </wp:cNvGraphicFramePr>
+            <a:graphic xmlns:a="http://schemas.openxmlformats.org/drawingml/2006/main">
+              <a:graphicData uri="http://schemas.openxmlformats.org/drawingml/2006/picture">
+                <pic:pic xmlns:pic="http://schemas.openxmlformats.org/drawingml/2006/picture">
+                  <pic:nvPicPr>
+                    <pic:cNvPr id="0" name="Picture 27"/>
+                    <pic:cNvPicPr>
+                      <a:picLocks noChangeAspect="1" noChangeArrowheads="1"/>
+                    </pic:cNvPicPr>
+                  </pic:nvPicPr>
+                  <pic:blipFill>
+                    <a:blip r:embed="rId233">
+                      <a:extLst>
+                        <a:ext uri="{28A0092B-C50C-407E-A947-70E740481C1C}">
+                          <a14:useLocalDpi xmlns:a14="http://schemas.microsoft.com/office/drawing/2010/main" val="0"/>
+                        </a:ext>
+                      </a:extLst>
+                    </a:blip>
+                    <a:srcRect/>
+                    <a:stretch>
+                      <a:fillRect/>
+                    </a:stretch>
+                  </pic:blipFill>
+                  <pic:spPr bwMode="auto">
+                    <a:xfrm>
+                      <a:off x="0" y="0"/>
+                      <a:ext cx="2862072" cy="1902625"/>
+                    </a:xfrm>
+                    <a:prstGeom prst="rect">
+                      <a:avLst/>
+                    </a:prstGeom>
+                    <a:noFill/>
+                    <a:ln>
+                      <a:noFill/>
+                    </a:ln>
+                  </pic:spPr>
+                </pic:pic>
+              </a:graphicData>
+            </a:graphic>
+          </wp:inline>
+        </w:drawing>
+      </w:r>
+      <w:r>
+        <w:rPr>
+          <w:rFonts w:eastAsiaTheme="minorEastAsia"/>
+          <w:noProof/>
+        </w:rPr>
+        <w:drawing>
+          <wp:inline distT="0" distB="0" distL="0" distR="0">
+            <wp:extent cx="2862072" cy="1902625"/>
+            <wp:effectExtent l="0" t="0" r="0" b="2540"/>
+            <wp:docPr id="139" name="Picture 139"/>
+            <wp:cNvGraphicFramePr>
+              <a:graphicFrameLocks xmlns:a="http://schemas.openxmlformats.org/drawingml/2006/main" noChangeAspect="1"/>
+            </wp:cNvGraphicFramePr>
+            <a:graphic xmlns:a="http://schemas.openxmlformats.org/drawingml/2006/main">
+              <a:graphicData uri="http://schemas.openxmlformats.org/drawingml/2006/picture">
+                <pic:pic xmlns:pic="http://schemas.openxmlformats.org/drawingml/2006/picture">
+                  <pic:nvPicPr>
+                    <pic:cNvPr id="0" name="Picture 28"/>
+                    <pic:cNvPicPr>
+                      <a:picLocks noChangeAspect="1" noChangeArrowheads="1"/>
+                    </pic:cNvPicPr>
+                  </pic:nvPicPr>
+                  <pic:blipFill>
+                    <a:blip r:embed="rId234">
+                      <a:extLst>
+                        <a:ext uri="{28A0092B-C50C-407E-A947-70E740481C1C}">
+                          <a14:useLocalDpi xmlns:a14="http://schemas.microsoft.com/office/drawing/2010/main" val="0"/>
+                        </a:ext>
+                      </a:extLst>
+                    </a:blip>
+                    <a:srcRect/>
+                    <a:stretch>
+                      <a:fillRect/>
+                    </a:stretch>
+                  </pic:blipFill>
+                  <pic:spPr bwMode="auto">
+                    <a:xfrm>
+                      <a:off x="0" y="0"/>
+                      <a:ext cx="2862072" cy="1902625"/>
+                    </a:xfrm>
+                    <a:prstGeom prst="rect">
+                      <a:avLst/>
+                    </a:prstGeom>
+                    <a:noFill/>
+                    <a:ln>
+                      <a:noFill/>
+                    </a:ln>
+                  </pic:spPr>
+                </pic:pic>
+              </a:graphicData>
+            </a:graphic>
+          </wp:inline>
+        </w:drawing>
+      </w:r>
+      <w:r>
+        <w:rPr>
+          <w:rFonts w:eastAsiaTheme="minorEastAsia"/>
+          <w:noProof/>
+        </w:rPr>
+        <w:drawing>
+          <wp:inline distT="0" distB="0" distL="0" distR="0">
+            <wp:extent cx="2862072" cy="1902625"/>
+            <wp:effectExtent l="0" t="0" r="0" b="2540"/>
+            <wp:docPr id="140" name="Picture 140"/>
+            <wp:cNvGraphicFramePr>
+              <a:graphicFrameLocks xmlns:a="http://schemas.openxmlformats.org/drawingml/2006/main" noChangeAspect="1"/>
+            </wp:cNvGraphicFramePr>
+            <a:graphic xmlns:a="http://schemas.openxmlformats.org/drawingml/2006/main">
+              <a:graphicData uri="http://schemas.openxmlformats.org/drawingml/2006/picture">
+                <pic:pic xmlns:pic="http://schemas.openxmlformats.org/drawingml/2006/picture">
+                  <pic:nvPicPr>
+                    <pic:cNvPr id="0" name="Picture 29"/>
+                    <pic:cNvPicPr>
+                      <a:picLocks noChangeAspect="1" noChangeArrowheads="1"/>
+                    </pic:cNvPicPr>
+                  </pic:nvPicPr>
+                  <pic:blipFill>
+                    <a:blip r:embed="rId235">
+                      <a:extLst>
+                        <a:ext uri="{28A0092B-C50C-407E-A947-70E740481C1C}">
+                          <a14:useLocalDpi xmlns:a14="http://schemas.microsoft.com/office/drawing/2010/main" val="0"/>
+                        </a:ext>
+                      </a:extLst>
+                    </a:blip>
+                    <a:srcRect/>
+                    <a:stretch>
+                      <a:fillRect/>
+                    </a:stretch>
+                  </pic:blipFill>
+                  <pic:spPr bwMode="auto">
+                    <a:xfrm>
+                      <a:off x="0" y="0"/>
+                      <a:ext cx="2862072" cy="1902625"/>
+                    </a:xfrm>
+                    <a:prstGeom prst="rect">
+                      <a:avLst/>
+                    </a:prstGeom>
+                    <a:noFill/>
+                    <a:ln>
+                      <a:noFill/>
+                    </a:ln>
+                  </pic:spPr>
+                </pic:pic>
+              </a:graphicData>
+            </a:graphic>
+          </wp:inline>
+        </w:drawing>
+      </w:r>
+      <w:r>
+        <w:rPr>
+          <w:rFonts w:eastAsiaTheme="minorEastAsia"/>
+          <w:noProof/>
+        </w:rPr>
+        <w:drawing>
+          <wp:inline distT="0" distB="0" distL="0" distR="0">
+            <wp:extent cx="2862072" cy="1902625"/>
+            <wp:effectExtent l="0" t="0" r="0" b="2540"/>
+            <wp:docPr id="156" name="Picture 156"/>
+            <wp:cNvGraphicFramePr>
+              <a:graphicFrameLocks xmlns:a="http://schemas.openxmlformats.org/drawingml/2006/main" noChangeAspect="1"/>
+            </wp:cNvGraphicFramePr>
+            <a:graphic xmlns:a="http://schemas.openxmlformats.org/drawingml/2006/main">
+              <a:graphicData uri="http://schemas.openxmlformats.org/drawingml/2006/picture">
+                <pic:pic xmlns:pic="http://schemas.openxmlformats.org/drawingml/2006/picture">
+                  <pic:nvPicPr>
+                    <pic:cNvPr id="0" name="Picture 30"/>
+                    <pic:cNvPicPr>
+                      <a:picLocks noChangeAspect="1" noChangeArrowheads="1"/>
+                    </pic:cNvPicPr>
+                  </pic:nvPicPr>
+                  <pic:blipFill>
+                    <a:blip r:embed="rId236">
+                      <a:extLst>
+                        <a:ext uri="{28A0092B-C50C-407E-A947-70E740481C1C}">
+                          <a14:useLocalDpi xmlns:a14="http://schemas.microsoft.com/office/drawing/2010/main" val="0"/>
+                        </a:ext>
+                      </a:extLst>
+                    </a:blip>
+                    <a:srcRect/>
+                    <a:stretch>
+                      <a:fillRect/>
+                    </a:stretch>
+                  </pic:blipFill>
+                  <pic:spPr bwMode="auto">
+                    <a:xfrm>
+                      <a:off x="0" y="0"/>
+                      <a:ext cx="2862072" cy="1902625"/>
+                    </a:xfrm>
+                    <a:prstGeom prst="rect">
+                      <a:avLst/>
+                    </a:prstGeom>
+                    <a:noFill/>
+                    <a:ln>
+                      <a:noFill/>
+                    </a:ln>
+                  </pic:spPr>
+                </pic:pic>
+              </a:graphicData>
+            </a:graphic>
+          </wp:inline>
+        </w:drawing>
+      </w:r>
+    </w:p>
+    <w:p>
+      <w:pPr>
+        <w:tabs>
+          <w:tab w:val="right" w:pos="9764"/>
+        </w:tabs>
+        <w:rPr>
+          <w:rFonts w:eastAsiaTheme="minorEastAsia"/>
+        </w:rPr>
+      </w:pPr>
+      <w:r>
+        <w:rPr>
+          <w:rFonts w:eastAsiaTheme="minorEastAsia"/>
+          <w:noProof/>
+        </w:rPr>
+        <w:drawing>
+          <wp:inline distT="0" distB="0" distL="0" distR="0">
+            <wp:extent cx="2862072" cy="1902625"/>
+            <wp:effectExtent l="0" t="0" r="0" b="2540"/>
+            <wp:docPr id="169" name="Picture 169"/>
+            <wp:cNvGraphicFramePr>
+              <a:graphicFrameLocks xmlns:a="http://schemas.openxmlformats.org/drawingml/2006/main" noChangeAspect="1"/>
+            </wp:cNvGraphicFramePr>
+            <a:graphic xmlns:a="http://schemas.openxmlformats.org/drawingml/2006/main">
+              <a:graphicData uri="http://schemas.openxmlformats.org/drawingml/2006/picture">
+                <pic:pic xmlns:pic="http://schemas.openxmlformats.org/drawingml/2006/picture">
+                  <pic:nvPicPr>
+                    <pic:cNvPr id="0" name="Picture 32"/>
+                    <pic:cNvPicPr>
+                      <a:picLocks noChangeAspect="1" noChangeArrowheads="1"/>
+                    </pic:cNvPicPr>
+                  </pic:nvPicPr>
+                  <pic:blipFill>
+                    <a:blip r:embed="rId237">
+                      <a:extLst>
+                        <a:ext uri="{28A0092B-C50C-407E-A947-70E740481C1C}">
+                          <a14:useLocalDpi xmlns:a14="http://schemas.microsoft.com/office/drawing/2010/main" val="0"/>
+                        </a:ext>
+                      </a:extLst>
+                    </a:blip>
+                    <a:srcRect/>
+                    <a:stretch>
+                      <a:fillRect/>
+                    </a:stretch>
+                  </pic:blipFill>
+                  <pic:spPr bwMode="auto">
+                    <a:xfrm>
+                      <a:off x="0" y="0"/>
+                      <a:ext cx="2862072" cy="1902625"/>
+                    </a:xfrm>
+                    <a:prstGeom prst="rect">
+                      <a:avLst/>
+                    </a:prstGeom>
+                    <a:noFill/>
+                    <a:ln>
+                      <a:noFill/>
+                    </a:ln>
+                  </pic:spPr>
+                </pic:pic>
+              </a:graphicData>
+            </a:graphic>
+          </wp:inline>
+        </w:drawing>
+      </w:r>
+      <w:r>
+        <w:rPr>
+          <w:rFonts w:eastAsiaTheme="minorEastAsia"/>
+          <w:noProof/>
+        </w:rPr>
+        <w:drawing>
+          <wp:inline distT="0" distB="0" distL="0" distR="0">
+            <wp:extent cx="2862072" cy="1902625"/>
+            <wp:effectExtent l="0" t="0" r="0" b="2540"/>
+            <wp:docPr id="189" name="Picture 189"/>
+            <wp:cNvGraphicFramePr>
+              <a:graphicFrameLocks xmlns:a="http://schemas.openxmlformats.org/drawingml/2006/main" noChangeAspect="1"/>
+            </wp:cNvGraphicFramePr>
+            <a:graphic xmlns:a="http://schemas.openxmlformats.org/drawingml/2006/main">
+              <a:graphicData uri="http://schemas.openxmlformats.org/drawingml/2006/picture">
+                <pic:pic xmlns:pic="http://schemas.openxmlformats.org/drawingml/2006/picture">
+                  <pic:nvPicPr>
+                    <pic:cNvPr id="0" name="Picture 34"/>
+                    <pic:cNvPicPr>
+                      <a:picLocks noChangeAspect="1" noChangeArrowheads="1"/>
+                    </pic:cNvPicPr>
+                  </pic:nvPicPr>
+                  <pic:blipFill>
+                    <a:blip r:embed="rId238">
+                      <a:extLst>
+                        <a:ext uri="{28A0092B-C50C-407E-A947-70E740481C1C}">
+                          <a14:useLocalDpi xmlns:a14="http://schemas.microsoft.com/office/drawing/2010/main" val="0"/>
+                        </a:ext>
+                      </a:extLst>
+                    </a:blip>
+                    <a:srcRect/>
+                    <a:stretch>
+                      <a:fillRect/>
+                    </a:stretch>
+                  </pic:blipFill>
+                  <pic:spPr bwMode="auto">
+                    <a:xfrm>
+                      <a:off x="0" y="0"/>
+                      <a:ext cx="2862072" cy="1902625"/>
+                    </a:xfrm>
+                    <a:prstGeom prst="rect">
+                      <a:avLst/>
+                    </a:prstGeom>
+                    <a:noFill/>
+                    <a:ln>
+                      <a:noFill/>
+                    </a:ln>
+                  </pic:spPr>
+                </pic:pic>
+              </a:graphicData>
+            </a:graphic>
+          </wp:inline>
+        </w:drawing>
+      </w:r>
+    </w:p>
+    <w:p>
+      <w:pPr>
+        <w:tabs>
+          <w:tab w:val="right" w:pos="9764"/>
+        </w:tabs>
+        <w:rPr>
+          <w:rFonts w:eastAsiaTheme="minorEastAsia"/>
+        </w:rPr>
+      </w:pPr>
+      <w:r>
+        <w:rPr>
+          <w:rFonts w:eastAsiaTheme="minorEastAsia"/>
+          <w:noProof/>
+        </w:rPr>
+        <w:drawing>
+          <wp:inline distT="0" distB="0" distL="0" distR="0">
+            <wp:extent cx="2862072" cy="1902625"/>
+            <wp:effectExtent l="0" t="0" r="0" b="2540"/>
+            <wp:docPr id="191" name="Picture 191"/>
+            <wp:cNvGraphicFramePr>
+              <a:graphicFrameLocks xmlns:a="http://schemas.openxmlformats.org/drawingml/2006/main" noChangeAspect="1"/>
+            </wp:cNvGraphicFramePr>
+            <a:graphic xmlns:a="http://schemas.openxmlformats.org/drawingml/2006/main">
+              <a:graphicData uri="http://schemas.openxmlformats.org/drawingml/2006/picture">
+                <pic:pic xmlns:pic="http://schemas.openxmlformats.org/drawingml/2006/picture">
+                  <pic:nvPicPr>
+                    <pic:cNvPr id="0" name="Picture 35"/>
+                    <pic:cNvPicPr>
+                      <a:picLocks noChangeAspect="1" noChangeArrowheads="1"/>
+                    </pic:cNvPicPr>
+                  </pic:nvPicPr>
+                  <pic:blipFill>
+                    <a:blip r:embed="rId239">
+                      <a:extLst>
+                        <a:ext uri="{28A0092B-C50C-407E-A947-70E740481C1C}">
+                          <a14:useLocalDpi xmlns:a14="http://schemas.microsoft.com/office/drawing/2010/main" val="0"/>
+                        </a:ext>
+                      </a:extLst>
+                    </a:blip>
+                    <a:srcRect/>
+                    <a:stretch>
+                      <a:fillRect/>
+                    </a:stretch>
+                  </pic:blipFill>
+                  <pic:spPr bwMode="auto">
+                    <a:xfrm>
+                      <a:off x="0" y="0"/>
+                      <a:ext cx="2862072" cy="1902625"/>
+                    </a:xfrm>
+                    <a:prstGeom prst="rect">
+                      <a:avLst/>
+                    </a:prstGeom>
+                    <a:noFill/>
+                    <a:ln>
+                      <a:noFill/>
+                    </a:ln>
+                  </pic:spPr>
+                </pic:pic>
+              </a:graphicData>
+            </a:graphic>
+          </wp:inline>
+        </w:drawing>
+      </w:r>
+      <w:r>
+        <w:rPr>
+          <w:rFonts w:eastAsiaTheme="minorEastAsia"/>
+          <w:noProof/>
+        </w:rPr>
+        <w:drawing>
+          <wp:inline distT="0" distB="0" distL="0" distR="0">
+            <wp:extent cx="2862072" cy="1902625"/>
+            <wp:effectExtent l="0" t="0" r="0" b="2540"/>
+            <wp:docPr id="196" name="Picture 196"/>
+            <wp:cNvGraphicFramePr>
+              <a:graphicFrameLocks xmlns:a="http://schemas.openxmlformats.org/drawingml/2006/main" noChangeAspect="1"/>
+            </wp:cNvGraphicFramePr>
+            <a:graphic xmlns:a="http://schemas.openxmlformats.org/drawingml/2006/main">
+              <a:graphicData uri="http://schemas.openxmlformats.org/drawingml/2006/picture">
+                <pic:pic xmlns:pic="http://schemas.openxmlformats.org/drawingml/2006/picture">
+                  <pic:nvPicPr>
+                    <pic:cNvPr id="0" name="Picture 37"/>
+                    <pic:cNvPicPr>
+                      <a:picLocks noChangeAspect="1" noChangeArrowheads="1"/>
+                    </pic:cNvPicPr>
+                  </pic:nvPicPr>
+                  <pic:blipFill>
+                    <a:blip r:embed="rId240">
+                      <a:extLst>
+                        <a:ext uri="{28A0092B-C50C-407E-A947-70E740481C1C}">
+                          <a14:useLocalDpi xmlns:a14="http://schemas.microsoft.com/office/drawing/2010/main" val="0"/>
+                        </a:ext>
+                      </a:extLst>
+                    </a:blip>
+                    <a:srcRect/>
+                    <a:stretch>
+                      <a:fillRect/>
+                    </a:stretch>
+                  </pic:blipFill>
+                  <pic:spPr bwMode="auto">
+                    <a:xfrm>
+                      <a:off x="0" y="0"/>
+                      <a:ext cx="2862072" cy="1902625"/>
+                    </a:xfrm>
+                    <a:prstGeom prst="rect">
+                      <a:avLst/>
+                    </a:prstGeom>
+                    <a:noFill/>
+                    <a:ln>
+                      <a:noFill/>
+                    </a:ln>
+                  </pic:spPr>
+                </pic:pic>
+              </a:graphicData>
+            </a:graphic>
+          </wp:inline>
+        </w:drawing>
+      </w:r>
+    </w:p>
+    <w:p>
+      <w:pPr>
+        <w:tabs>
+          <w:tab w:val="right" w:pos="9764"/>
+        </w:tabs>
+        <w:rPr>
+          <w:rFonts w:eastAsiaTheme="minorEastAsia"/>
+        </w:rPr>
+      </w:pPr>
+      <w:r>
+        <w:rPr>
+          <w:rFonts w:eastAsiaTheme="minorEastAsia"/>
+          <w:noProof/>
+        </w:rPr>
+        <w:drawing>
+          <wp:inline distT="0" distB="0" distL="0" distR="0">
+            <wp:extent cx="2862072" cy="1902625"/>
+            <wp:effectExtent l="0" t="0" r="0" b="2540"/>
+            <wp:docPr id="203" name="Picture 203"/>
+            <wp:cNvGraphicFramePr>
+              <a:graphicFrameLocks xmlns:a="http://schemas.openxmlformats.org/drawingml/2006/main" noChangeAspect="1"/>
+            </wp:cNvGraphicFramePr>
+            <a:graphic xmlns:a="http://schemas.openxmlformats.org/drawingml/2006/main">
+              <a:graphicData uri="http://schemas.openxmlformats.org/drawingml/2006/picture">
+                <pic:pic xmlns:pic="http://schemas.openxmlformats.org/drawingml/2006/picture">
+                  <pic:nvPicPr>
+                    <pic:cNvPr id="0" name="Picture 39"/>
+                    <pic:cNvPicPr>
+                      <a:picLocks noChangeAspect="1" noChangeArrowheads="1"/>
+                    </pic:cNvPicPr>
+                  </pic:nvPicPr>
+                  <pic:blipFill>
+                    <a:blip r:embed="rId241">
+                      <a:extLst>
+                        <a:ext uri="{28A0092B-C50C-407E-A947-70E740481C1C}">
+                          <a14:useLocalDpi xmlns:a14="http://schemas.microsoft.com/office/drawing/2010/main" val="0"/>
+                        </a:ext>
+                      </a:extLst>
+                    </a:blip>
+                    <a:srcRect/>
+                    <a:stretch>
+                      <a:fillRect/>
+                    </a:stretch>
+                  </pic:blipFill>
+                  <pic:spPr bwMode="auto">
+                    <a:xfrm>
+                      <a:off x="0" y="0"/>
+                      <a:ext cx="2862072" cy="1902625"/>
+                    </a:xfrm>
+                    <a:prstGeom prst="rect">
+                      <a:avLst/>
+                    </a:prstGeom>
+                    <a:noFill/>
+                    <a:ln>
+                      <a:noFill/>
+                    </a:ln>
+                  </pic:spPr>
+                </pic:pic>
+              </a:graphicData>
+            </a:graphic>
+          </wp:inline>
+        </w:drawing>
+      </w:r>
+      <w:r>
+        <w:rPr>
+          <w:rFonts w:eastAsiaTheme="minorEastAsia"/>
+          <w:noProof/>
+        </w:rPr>
+        <w:drawing>
+          <wp:inline distT="0" distB="0" distL="0" distR="0">
+            <wp:extent cx="2862072" cy="1902625"/>
+            <wp:effectExtent l="0" t="0" r="0" b="2540"/>
+            <wp:docPr id="204" name="Picture 204"/>
+            <wp:cNvGraphicFramePr>
+              <a:graphicFrameLocks xmlns:a="http://schemas.openxmlformats.org/drawingml/2006/main" noChangeAspect="1"/>
+            </wp:cNvGraphicFramePr>
+            <a:graphic xmlns:a="http://schemas.openxmlformats.org/drawingml/2006/main">
+              <a:graphicData uri="http://schemas.openxmlformats.org/drawingml/2006/picture">
+                <pic:pic xmlns:pic="http://schemas.openxmlformats.org/drawingml/2006/picture">
+                  <pic:nvPicPr>
+                    <pic:cNvPr id="0" name="Picture 40"/>
+                    <pic:cNvPicPr>
+                      <a:picLocks noChangeAspect="1" noChangeArrowheads="1"/>
+                    </pic:cNvPicPr>
+                  </pic:nvPicPr>
+                  <pic:blipFill>
+                    <a:blip r:embed="rId242">
+                      <a:extLst>
+                        <a:ext uri="{28A0092B-C50C-407E-A947-70E740481C1C}">
+                          <a14:useLocalDpi xmlns:a14="http://schemas.microsoft.com/office/drawing/2010/main" val="0"/>
+                        </a:ext>
+                      </a:extLst>
+                    </a:blip>
+                    <a:srcRect/>
+                    <a:stretch>
+                      <a:fillRect/>
+                    </a:stretch>
+                  </pic:blipFill>
+                  <pic:spPr bwMode="auto">
+                    <a:xfrm>
+                      <a:off x="0" y="0"/>
+                      <a:ext cx="2862072" cy="1902625"/>
+                    </a:xfrm>
+                    <a:prstGeom prst="rect">
+                      <a:avLst/>
+                    </a:prstGeom>
+                    <a:noFill/>
+                    <a:ln>
+                      <a:noFill/>
+                    </a:ln>
+                  </pic:spPr>
+                </pic:pic>
+              </a:graphicData>
+            </a:graphic>
+          </wp:inline>
+        </w:drawing>
+      </w:r>
+    </w:p>
+    <w:p>
+      <w:pPr>
+        <w:tabs>
+          <w:tab w:val="right" w:pos="9764"/>
+        </w:tabs>
+        <w:rPr>
+          <w:rFonts w:eastAsiaTheme="minorEastAsia"/>
+        </w:rPr>
+      </w:pPr>
+      <w:r>
+        <w:rPr>
+          <w:rFonts w:eastAsiaTheme="minorEastAsia"/>
+          <w:noProof/>
+        </w:rPr>
+        <w:drawing>
+          <wp:inline distT="0" distB="0" distL="0" distR="0">
+            <wp:extent cx="2862072" cy="1902625"/>
+            <wp:effectExtent l="0" t="0" r="0" b="2540"/>
+            <wp:docPr id="205" name="Picture 205"/>
+            <wp:cNvGraphicFramePr>
+              <a:graphicFrameLocks xmlns:a="http://schemas.openxmlformats.org/drawingml/2006/main" noChangeAspect="1"/>
+            </wp:cNvGraphicFramePr>
+            <a:graphic xmlns:a="http://schemas.openxmlformats.org/drawingml/2006/main">
+              <a:graphicData uri="http://schemas.openxmlformats.org/drawingml/2006/picture">
+                <pic:pic xmlns:pic="http://schemas.openxmlformats.org/drawingml/2006/picture">
+                  <pic:nvPicPr>
+                    <pic:cNvPr id="0" name="Picture 41"/>
+                    <pic:cNvPicPr>
+                      <a:picLocks noChangeAspect="1" noChangeArrowheads="1"/>
+                    </pic:cNvPicPr>
+                  </pic:nvPicPr>
+                  <pic:blipFill>
+                    <a:blip r:embed="rId243">
+                      <a:extLst>
+                        <a:ext uri="{28A0092B-C50C-407E-A947-70E740481C1C}">
+                          <a14:useLocalDpi xmlns:a14="http://schemas.microsoft.com/office/drawing/2010/main" val="0"/>
+                        </a:ext>
+                      </a:extLst>
+                    </a:blip>
+                    <a:srcRect/>
+                    <a:stretch>
+                      <a:fillRect/>
+                    </a:stretch>
+                  </pic:blipFill>
+                  <pic:spPr bwMode="auto">
+                    <a:xfrm>
+                      <a:off x="0" y="0"/>
+                      <a:ext cx="2862072" cy="1902625"/>
+                    </a:xfrm>
+                    <a:prstGeom prst="rect">
+                      <a:avLst/>
+                    </a:prstGeom>
+                    <a:noFill/>
+                    <a:ln>
+                      <a:noFill/>
+                    </a:ln>
+                  </pic:spPr>
+                </pic:pic>
+              </a:graphicData>
+            </a:graphic>
+          </wp:inline>
+        </w:drawing>
+      </w:r>
+      <w:r>
+        <w:rPr>
+          <w:rFonts w:eastAsiaTheme="minorEastAsia"/>
+          <w:noProof/>
+        </w:rPr>
+        <w:drawing>
+          <wp:inline distT="0" distB="0" distL="0" distR="0">
+            <wp:extent cx="2862072" cy="1902625"/>
+            <wp:effectExtent l="0" t="0" r="0" b="2540"/>
+            <wp:docPr id="207" name="Picture 207"/>
+            <wp:cNvGraphicFramePr>
+              <a:graphicFrameLocks xmlns:a="http://schemas.openxmlformats.org/drawingml/2006/main" noChangeAspect="1"/>
+            </wp:cNvGraphicFramePr>
+            <a:graphic xmlns:a="http://schemas.openxmlformats.org/drawingml/2006/main">
+              <a:graphicData uri="http://schemas.openxmlformats.org/drawingml/2006/picture">
+                <pic:pic xmlns:pic="http://schemas.openxmlformats.org/drawingml/2006/picture">
+                  <pic:nvPicPr>
+                    <pic:cNvPr id="0" name="Picture 42"/>
+                    <pic:cNvPicPr>
+                      <a:picLocks noChangeAspect="1" noChangeArrowheads="1"/>
+                    </pic:cNvPicPr>
+                  </pic:nvPicPr>
+                  <pic:blipFill>
+                    <a:blip r:embed="rId244">
+                      <a:extLst>
+                        <a:ext uri="{28A0092B-C50C-407E-A947-70E740481C1C}">
+                          <a14:useLocalDpi xmlns:a14="http://schemas.microsoft.com/office/drawing/2010/main" val="0"/>
+                        </a:ext>
+                      </a:extLst>
+                    </a:blip>
+                    <a:srcRect/>
+                    <a:stretch>
+                      <a:fillRect/>
+                    </a:stretch>
+                  </pic:blipFill>
+                  <pic:spPr bwMode="auto">
+                    <a:xfrm>
+                      <a:off x="0" y="0"/>
+                      <a:ext cx="2862072" cy="1902625"/>
+                    </a:xfrm>
+                    <a:prstGeom prst="rect">
+                      <a:avLst/>
+                    </a:prstGeom>
+                    <a:noFill/>
+                    <a:ln>
+                      <a:noFill/>
+                    </a:ln>
+                  </pic:spPr>
+                </pic:pic>
+              </a:graphicData>
+            </a:graphic>
+          </wp:inline>
+        </w:drawing>
+      </w:r>
+    </w:p>
+    <w:p>
+      <w:pPr>
+        <w:tabs>
+          <w:tab w:val="right" w:pos="9764"/>
+        </w:tabs>
+        <w:rPr>
+          <w:rFonts w:eastAsiaTheme="minorEastAsia"/>
+        </w:rPr>
+      </w:pPr>
+      <w:r>
+        <w:rPr>
+          <w:rFonts w:eastAsiaTheme="minorEastAsia"/>
+          <w:noProof/>
+        </w:rPr>
+        <w:drawing>
+          <wp:inline distT="0" distB="0" distL="0" distR="0">
+            <wp:extent cx="2862072" cy="1902625"/>
+            <wp:effectExtent l="0" t="0" r="0" b="2540"/>
+            <wp:docPr id="216" name="Picture 216"/>
+            <wp:cNvGraphicFramePr>
+              <a:graphicFrameLocks xmlns:a="http://schemas.openxmlformats.org/drawingml/2006/main" noChangeAspect="1"/>
+            </wp:cNvGraphicFramePr>
+            <a:graphic xmlns:a="http://schemas.openxmlformats.org/drawingml/2006/main">
+              <a:graphicData uri="http://schemas.openxmlformats.org/drawingml/2006/picture">
+                <pic:pic xmlns:pic="http://schemas.openxmlformats.org/drawingml/2006/picture">
+                  <pic:nvPicPr>
+                    <pic:cNvPr id="0" name="Picture 46"/>
+                    <pic:cNvPicPr>
+                      <a:picLocks noChangeAspect="1" noChangeArrowheads="1"/>
+                    </pic:cNvPicPr>
+                  </pic:nvPicPr>
+                  <pic:blipFill>
+                    <a:blip r:embed="rId245">
+                      <a:extLst>
+                        <a:ext uri="{28A0092B-C50C-407E-A947-70E740481C1C}">
+                          <a14:useLocalDpi xmlns:a14="http://schemas.microsoft.com/office/drawing/2010/main" val="0"/>
+                        </a:ext>
+                      </a:extLst>
+                    </a:blip>
+                    <a:srcRect/>
+                    <a:stretch>
+                      <a:fillRect/>
+                    </a:stretch>
+                  </pic:blipFill>
+                  <pic:spPr bwMode="auto">
+                    <a:xfrm>
+                      <a:off x="0" y="0"/>
+                      <a:ext cx="2862072" cy="1902625"/>
+                    </a:xfrm>
+                    <a:prstGeom prst="rect">
+                      <a:avLst/>
+                    </a:prstGeom>
+                    <a:noFill/>
+                    <a:ln>
+                      <a:noFill/>
+                    </a:ln>
+                  </pic:spPr>
+                </pic:pic>
+              </a:graphicData>
+            </a:graphic>
+          </wp:inline>
+        </w:drawing>
+      </w:r>
     </w:p>
     <w:sectPr>
       <w:pgSz w:w="12240" w:h="15840"/>

</xml_diff>

<commit_message>
Added k(T) as plot variable and eliminated deprecated qiproceso & qiservicio
</commit_message>
<xml_diff>
--- a/exports/27.Oct.2013 Fotos.docx
+++ b/exports/27.Oct.2013 Fotos.docx
@@ -14819,13 +14819,7 @@
           <w:rPr>
             <w:rFonts w:ascii="Cambria Math" w:hAnsi="Cambria Math"/>
           </w:rPr>
-          <m:t>qrem</m:t>
-        </m:r>
-        <m:r>
-          <w:rPr>
-            <w:rFonts w:ascii="Cambria Math" w:hAnsi="Cambria Math"/>
-          </w:rPr>
-          <m:t>=-</m:t>
+          <m:t>qrem=-</m:t>
         </m:r>
         <m:f>
           <m:fPr>
@@ -15247,14 +15241,7 @@
                 <w:rFonts w:ascii="Cambria Math" w:hAnsi="Cambria Math"/>
                 <w:lang w:val="es-MX"/>
               </w:rPr>
-              <m:t>UA</m:t>
-            </m:r>
-            <m:r>
-              <w:rPr>
-                <w:rFonts w:ascii="Cambria Math" w:hAnsi="Cambria Math"/>
-                <w:lang w:val="es-MX"/>
-              </w:rPr>
-              <m:t>×(</m:t>
+              <m:t>UA×(</m:t>
             </m:r>
             <m:sSub>
               <m:sSubPr>
@@ -15317,14 +15304,7 @@
                     <w:rFonts w:ascii="Cambria Math" w:hAnsi="Cambria Math"/>
                     <w:lang w:val="es-MX"/>
                   </w:rPr>
-                  <m:t>a</m:t>
-                </m:r>
-                <m:r>
-                  <w:rPr>
-                    <w:rFonts w:ascii="Cambria Math" w:hAnsi="Cambria Math"/>
-                    <w:lang w:val="es-MX"/>
-                  </w:rPr>
-                  <m:t>0</m:t>
+                  <m:t>a0</m:t>
                 </m:r>
               </m:sub>
             </m:sSub>
@@ -15399,14 +15379,7 @@
                         <w:rFonts w:ascii="Cambria Math" w:hAnsi="Cambria Math"/>
                         <w:lang w:val="es-MX"/>
                       </w:rPr>
-                      <m:t>-</m:t>
-                    </m:r>
-                    <m:r>
-                      <w:rPr>
-                        <w:rFonts w:ascii="Cambria Math" w:hAnsi="Cambria Math"/>
-                        <w:lang w:val="es-MX"/>
-                      </w:rPr>
-                      <m:t>T</m:t>
+                      <m:t>-T</m:t>
                     </m:r>
                   </m:num>
                   <m:den>
@@ -15435,14 +15408,7 @@
                             <w:rFonts w:ascii="Cambria Math" w:hAnsi="Cambria Math"/>
                             <w:lang w:val="es-MX"/>
                           </w:rPr>
-                          <m:t>a</m:t>
-                        </m:r>
-                        <m:r>
-                          <w:rPr>
-                            <w:rFonts w:ascii="Cambria Math" w:hAnsi="Cambria Math"/>
-                            <w:lang w:val="es-MX"/>
-                          </w:rPr>
-                          <m:t>0</m:t>
+                          <m:t>a0</m:t>
                         </m:r>
                       </m:sub>
                     </m:sSub>
@@ -15451,14 +15417,7 @@
                         <w:rFonts w:ascii="Cambria Math" w:hAnsi="Cambria Math"/>
                         <w:lang w:val="es-MX"/>
                       </w:rPr>
-                      <m:t>-</m:t>
-                    </m:r>
-                    <m:r>
-                      <w:rPr>
-                        <w:rFonts w:ascii="Cambria Math" w:hAnsi="Cambria Math"/>
-                        <w:lang w:val="es-MX"/>
-                      </w:rPr>
-                      <m:t>T</m:t>
+                      <m:t>-T</m:t>
                     </m:r>
                   </m:den>
                 </m:f>
@@ -15667,14 +15626,7 @@
                             <w:rFonts w:ascii="Cambria Math" w:hAnsi="Cambria Math"/>
                             <w:lang w:val="es-MX"/>
                           </w:rPr>
-                          <m:t>m</m:t>
-                        </m:r>
-                        <m:r>
-                          <w:rPr>
-                            <w:rFonts w:ascii="Cambria Math" w:hAnsi="Cambria Math"/>
-                            <w:lang w:val="es-MX"/>
-                          </w:rPr>
-                          <m:t>olar</m:t>
+                          <m:t>molar</m:t>
                         </m:r>
                       </m:e>
                     </m:d>
@@ -16129,13 +16081,7 @@
           <w:rPr>
             <w:rFonts w:ascii="Cambria Math" w:hAnsi="Cambria Math"/>
           </w:rPr>
-          <m:t>=</m:t>
-        </m:r>
-        <m:r>
-          <w:rPr>
-            <w:rFonts w:ascii="Cambria Math" w:hAnsi="Cambria Math"/>
-          </w:rPr>
-          <m:t>-</m:t>
+          <m:t>=-</m:t>
         </m:r>
         <m:f>
           <m:fPr>
@@ -18163,6 +18109,128 @@
                   </pic:nvPicPr>
                   <pic:blipFill>
                     <a:blip r:embed="rId245">
+                      <a:extLst>
+                        <a:ext uri="{28A0092B-C50C-407E-A947-70E740481C1C}">
+                          <a14:useLocalDpi xmlns:a14="http://schemas.microsoft.com/office/drawing/2010/main" val="0"/>
+                        </a:ext>
+                      </a:extLst>
+                    </a:blip>
+                    <a:srcRect/>
+                    <a:stretch>
+                      <a:fillRect/>
+                    </a:stretch>
+                  </pic:blipFill>
+                  <pic:spPr bwMode="auto">
+                    <a:xfrm>
+                      <a:off x="0" y="0"/>
+                      <a:ext cx="2862072" cy="1902625"/>
+                    </a:xfrm>
+                    <a:prstGeom prst="rect">
+                      <a:avLst/>
+                    </a:prstGeom>
+                    <a:noFill/>
+                    <a:ln>
+                      <a:noFill/>
+                    </a:ln>
+                  </pic:spPr>
+                </pic:pic>
+              </a:graphicData>
+            </a:graphic>
+          </wp:inline>
+        </w:drawing>
+      </w:r>
+      <w:r>
+        <w:rPr>
+          <w:rFonts w:eastAsiaTheme="minorEastAsia"/>
+        </w:rPr>
+        <w:t xml:space="preserve"> </w:t>
+      </w:r>
+      <w:bookmarkStart w:id="0" w:name="_GoBack"/>
+      <w:r>
+        <w:rPr>
+          <w:rFonts w:eastAsiaTheme="minorEastAsia"/>
+          <w:noProof/>
+        </w:rPr>
+        <w:drawing>
+          <wp:inline distT="0" distB="0" distL="0" distR="0">
+            <wp:extent cx="2862072" cy="1902625"/>
+            <wp:effectExtent l="0" t="0" r="0" b="2540"/>
+            <wp:docPr id="232" name="Picture 232"/>
+            <wp:cNvGraphicFramePr>
+              <a:graphicFrameLocks xmlns:a="http://schemas.openxmlformats.org/drawingml/2006/main" noChangeAspect="1"/>
+            </wp:cNvGraphicFramePr>
+            <a:graphic xmlns:a="http://schemas.openxmlformats.org/drawingml/2006/main">
+              <a:graphicData uri="http://schemas.openxmlformats.org/drawingml/2006/picture">
+                <pic:pic xmlns:pic="http://schemas.openxmlformats.org/drawingml/2006/picture">
+                  <pic:nvPicPr>
+                    <pic:cNvPr id="0" name="Picture 2"/>
+                    <pic:cNvPicPr>
+                      <a:picLocks noChangeAspect="1" noChangeArrowheads="1"/>
+                    </pic:cNvPicPr>
+                  </pic:nvPicPr>
+                  <pic:blipFill>
+                    <a:blip r:embed="rId246">
+                      <a:extLst>
+                        <a:ext uri="{28A0092B-C50C-407E-A947-70E740481C1C}">
+                          <a14:useLocalDpi xmlns:a14="http://schemas.microsoft.com/office/drawing/2010/main" val="0"/>
+                        </a:ext>
+                      </a:extLst>
+                    </a:blip>
+                    <a:srcRect/>
+                    <a:stretch>
+                      <a:fillRect/>
+                    </a:stretch>
+                  </pic:blipFill>
+                  <pic:spPr bwMode="auto">
+                    <a:xfrm>
+                      <a:off x="0" y="0"/>
+                      <a:ext cx="2862072" cy="1902625"/>
+                    </a:xfrm>
+                    <a:prstGeom prst="rect">
+                      <a:avLst/>
+                    </a:prstGeom>
+                    <a:noFill/>
+                    <a:ln>
+                      <a:noFill/>
+                    </a:ln>
+                  </pic:spPr>
+                </pic:pic>
+              </a:graphicData>
+            </a:graphic>
+          </wp:inline>
+        </w:drawing>
+      </w:r>
+      <w:bookmarkEnd w:id="0"/>
+      <w:r>
+        <w:rPr>
+          <w:rFonts w:eastAsiaTheme="minorEastAsia"/>
+        </w:rPr>
+        <w:t xml:space="preserve"> </w:t>
+      </w:r>
+      <w:r>
+        <w:rPr>
+          <w:rFonts w:eastAsiaTheme="minorEastAsia"/>
+          <w:noProof/>
+        </w:rPr>
+        <w:drawing>
+          <wp:inline distT="0" distB="0" distL="0" distR="0">
+            <wp:extent cx="2862072" cy="1902625"/>
+            <wp:effectExtent l="0" t="0" r="0" b="2540"/>
+            <wp:docPr id="247" name="Picture 247"/>
+            <wp:cNvGraphicFramePr>
+              <a:graphicFrameLocks xmlns:a="http://schemas.openxmlformats.org/drawingml/2006/main" noChangeAspect="1"/>
+            </wp:cNvGraphicFramePr>
+            <a:graphic xmlns:a="http://schemas.openxmlformats.org/drawingml/2006/main">
+              <a:graphicData uri="http://schemas.openxmlformats.org/drawingml/2006/picture">
+                <pic:pic xmlns:pic="http://schemas.openxmlformats.org/drawingml/2006/picture">
+                  <pic:nvPicPr>
+                    <pic:cNvPr id="0" name="Picture 4"/>
+                    <pic:cNvPicPr>
+                      <a:picLocks noChangeAspect="1" noChangeArrowheads="1"/>
+                    </pic:cNvPicPr>
+                  </pic:nvPicPr>
+                  <pic:blipFill>
+                    <a:blip r:embed="rId247">
                       <a:extLst>
                         <a:ext uri="{28A0092B-C50C-407E-A947-70E740481C1C}">
                           <a14:useLocalDpi xmlns:a14="http://schemas.microsoft.com/office/drawing/2010/main" val="0"/>

</xml_diff>

<commit_message>
CSTR and PFR yield to simplest calculation
</commit_message>
<xml_diff>
--- a/exports/27.Oct.2013 Fotos.docx
+++ b/exports/27.Oct.2013 Fotos.docx
@@ -6038,15 +6038,7 @@
         </w:tabs>
       </w:pPr>
       <w:r>
-        <w:t>T</w:t>
-      </w:r>
-      <w:proofErr w:type="gramStart"/>
-      <w:r>
-        <w:t>_{</w:t>
-      </w:r>
-      <w:proofErr w:type="gramEnd"/>
-      <w:r>
-        <w:t>t0}=283K</w:t>
+        <w:t>T_{t0}=283K</w:t>
       </w:r>
     </w:p>
     <w:p>
@@ -17363,19 +17355,11 @@
           <w:lang w:val="es-MX"/>
         </w:rPr>
       </w:pPr>
-      <w:proofErr w:type="gramStart"/>
       <w:r>
         <w:rPr>
           <w:lang w:val="es-MX"/>
         </w:rPr>
-        <w:t>efecto</w:t>
-      </w:r>
-      <w:proofErr w:type="gramEnd"/>
-      <w:r>
-        <w:rPr>
-          <w:lang w:val="es-MX"/>
-        </w:rPr>
-        <w:t xml:space="preserve"> aislado</w:t>
+        <w:t>efecto aislado</w:t>
       </w:r>
     </w:p>
     <w:p>
@@ -18145,7 +18129,6 @@
         </w:rPr>
         <w:t xml:space="preserve"> </w:t>
       </w:r>
-      <w:bookmarkStart w:id="0" w:name="_GoBack"/>
       <w:r>
         <w:rPr>
           <w:rFonts w:eastAsiaTheme="minorEastAsia"/>
@@ -18200,7 +18183,6 @@
           </wp:inline>
         </w:drawing>
       </w:r>
-      <w:bookmarkEnd w:id="0"/>
       <w:r>
         <w:rPr>
           <w:rFonts w:eastAsiaTheme="minorEastAsia"/>
@@ -18261,6 +18243,298 @@
           </wp:inline>
         </w:drawing>
       </w:r>
+      <w:r>
+        <w:rPr>
+          <w:rFonts w:eastAsiaTheme="minorEastAsia"/>
+          <w:noProof/>
+        </w:rPr>
+        <w:drawing>
+          <wp:inline distT="0" distB="0" distL="0" distR="0">
+            <wp:extent cx="2862072" cy="1902625"/>
+            <wp:effectExtent l="0" t="0" r="0" b="2540"/>
+            <wp:docPr id="112" name="Picture 112"/>
+            <wp:cNvGraphicFramePr>
+              <a:graphicFrameLocks xmlns:a="http://schemas.openxmlformats.org/drawingml/2006/main" noChangeAspect="1"/>
+            </wp:cNvGraphicFramePr>
+            <a:graphic xmlns:a="http://schemas.openxmlformats.org/drawingml/2006/main">
+              <a:graphicData uri="http://schemas.openxmlformats.org/drawingml/2006/picture">
+                <pic:pic xmlns:pic="http://schemas.openxmlformats.org/drawingml/2006/picture">
+                  <pic:nvPicPr>
+                    <pic:cNvPr id="0" name="Picture 7"/>
+                    <pic:cNvPicPr>
+                      <a:picLocks noChangeAspect="1" noChangeArrowheads="1"/>
+                    </pic:cNvPicPr>
+                  </pic:nvPicPr>
+                  <pic:blipFill>
+                    <a:blip r:embed="rId248">
+                      <a:extLst>
+                        <a:ext uri="{28A0092B-C50C-407E-A947-70E740481C1C}">
+                          <a14:useLocalDpi xmlns:a14="http://schemas.microsoft.com/office/drawing/2010/main" val="0"/>
+                        </a:ext>
+                      </a:extLst>
+                    </a:blip>
+                    <a:srcRect/>
+                    <a:stretch>
+                      <a:fillRect/>
+                    </a:stretch>
+                  </pic:blipFill>
+                  <pic:spPr bwMode="auto">
+                    <a:xfrm>
+                      <a:off x="0" y="0"/>
+                      <a:ext cx="2862072" cy="1902625"/>
+                    </a:xfrm>
+                    <a:prstGeom prst="rect">
+                      <a:avLst/>
+                    </a:prstGeom>
+                    <a:noFill/>
+                    <a:ln>
+                      <a:noFill/>
+                    </a:ln>
+                  </pic:spPr>
+                </pic:pic>
+              </a:graphicData>
+            </a:graphic>
+          </wp:inline>
+        </w:drawing>
+      </w:r>
+      <w:r>
+        <w:rPr>
+          <w:rFonts w:eastAsiaTheme="minorEastAsia"/>
+          <w:noProof/>
+        </w:rPr>
+        <w:drawing>
+          <wp:inline distT="0" distB="0" distL="0" distR="0">
+            <wp:extent cx="2862072" cy="1902625"/>
+            <wp:effectExtent l="0" t="0" r="0" b="2540"/>
+            <wp:docPr id="168" name="Picture 168"/>
+            <wp:cNvGraphicFramePr>
+              <a:graphicFrameLocks xmlns:a="http://schemas.openxmlformats.org/drawingml/2006/main" noChangeAspect="1"/>
+            </wp:cNvGraphicFramePr>
+            <a:graphic xmlns:a="http://schemas.openxmlformats.org/drawingml/2006/main">
+              <a:graphicData uri="http://schemas.openxmlformats.org/drawingml/2006/picture">
+                <pic:pic xmlns:pic="http://schemas.openxmlformats.org/drawingml/2006/picture">
+                  <pic:nvPicPr>
+                    <pic:cNvPr id="0" name="Picture 8"/>
+                    <pic:cNvPicPr>
+                      <a:picLocks noChangeAspect="1" noChangeArrowheads="1"/>
+                    </pic:cNvPicPr>
+                  </pic:nvPicPr>
+                  <pic:blipFill>
+                    <a:blip r:embed="rId249">
+                      <a:extLst>
+                        <a:ext uri="{28A0092B-C50C-407E-A947-70E740481C1C}">
+                          <a14:useLocalDpi xmlns:a14="http://schemas.microsoft.com/office/drawing/2010/main" val="0"/>
+                        </a:ext>
+                      </a:extLst>
+                    </a:blip>
+                    <a:srcRect/>
+                    <a:stretch>
+                      <a:fillRect/>
+                    </a:stretch>
+                  </pic:blipFill>
+                  <pic:spPr bwMode="auto">
+                    <a:xfrm>
+                      <a:off x="0" y="0"/>
+                      <a:ext cx="2862072" cy="1902625"/>
+                    </a:xfrm>
+                    <a:prstGeom prst="rect">
+                      <a:avLst/>
+                    </a:prstGeom>
+                    <a:noFill/>
+                    <a:ln>
+                      <a:noFill/>
+                    </a:ln>
+                  </pic:spPr>
+                </pic:pic>
+              </a:graphicData>
+            </a:graphic>
+          </wp:inline>
+        </w:drawing>
+      </w:r>
+      <w:r>
+        <w:rPr>
+          <w:rFonts w:eastAsiaTheme="minorEastAsia"/>
+          <w:noProof/>
+        </w:rPr>
+        <w:drawing>
+          <wp:inline distT="0" distB="0" distL="0" distR="0">
+            <wp:extent cx="2862072" cy="1902625"/>
+            <wp:effectExtent l="0" t="0" r="0" b="2540"/>
+            <wp:docPr id="187" name="Picture 187"/>
+            <wp:cNvGraphicFramePr>
+              <a:graphicFrameLocks xmlns:a="http://schemas.openxmlformats.org/drawingml/2006/main" noChangeAspect="1"/>
+            </wp:cNvGraphicFramePr>
+            <a:graphic xmlns:a="http://schemas.openxmlformats.org/drawingml/2006/main">
+              <a:graphicData uri="http://schemas.openxmlformats.org/drawingml/2006/picture">
+                <pic:pic xmlns:pic="http://schemas.openxmlformats.org/drawingml/2006/picture">
+                  <pic:nvPicPr>
+                    <pic:cNvPr id="0" name="Picture 9"/>
+                    <pic:cNvPicPr>
+                      <a:picLocks noChangeAspect="1" noChangeArrowheads="1"/>
+                    </pic:cNvPicPr>
+                  </pic:nvPicPr>
+                  <pic:blipFill>
+                    <a:blip r:embed="rId250">
+                      <a:extLst>
+                        <a:ext uri="{28A0092B-C50C-407E-A947-70E740481C1C}">
+                          <a14:useLocalDpi xmlns:a14="http://schemas.microsoft.com/office/drawing/2010/main" val="0"/>
+                        </a:ext>
+                      </a:extLst>
+                    </a:blip>
+                    <a:srcRect/>
+                    <a:stretch>
+                      <a:fillRect/>
+                    </a:stretch>
+                  </pic:blipFill>
+                  <pic:spPr bwMode="auto">
+                    <a:xfrm>
+                      <a:off x="0" y="0"/>
+                      <a:ext cx="2862072" cy="1902625"/>
+                    </a:xfrm>
+                    <a:prstGeom prst="rect">
+                      <a:avLst/>
+                    </a:prstGeom>
+                    <a:noFill/>
+                    <a:ln>
+                      <a:noFill/>
+                    </a:ln>
+                  </pic:spPr>
+                </pic:pic>
+              </a:graphicData>
+            </a:graphic>
+          </wp:inline>
+        </w:drawing>
+      </w:r>
+    </w:p>
+    <w:p>
+      <w:pPr>
+        <w:tabs>
+          <w:tab w:val="right" w:pos="9764"/>
+        </w:tabs>
+        <w:rPr>
+          <w:rFonts w:eastAsiaTheme="minorEastAsia"/>
+        </w:rPr>
+      </w:pPr>
+      <w:r>
+        <w:rPr>
+          <w:rFonts w:eastAsiaTheme="minorEastAsia"/>
+          <w:noProof/>
+        </w:rPr>
+        <w:drawing>
+          <wp:inline distT="0" distB="0" distL="0" distR="0">
+            <wp:extent cx="2862072" cy="1902625"/>
+            <wp:effectExtent l="0" t="0" r="0" b="2540"/>
+            <wp:docPr id="201" name="Picture 201"/>
+            <wp:cNvGraphicFramePr>
+              <a:graphicFrameLocks xmlns:a="http://schemas.openxmlformats.org/drawingml/2006/main" noChangeAspect="1"/>
+            </wp:cNvGraphicFramePr>
+            <a:graphic xmlns:a="http://schemas.openxmlformats.org/drawingml/2006/main">
+              <a:graphicData uri="http://schemas.openxmlformats.org/drawingml/2006/picture">
+                <pic:pic xmlns:pic="http://schemas.openxmlformats.org/drawingml/2006/picture">
+                  <pic:nvPicPr>
+                    <pic:cNvPr id="0" name="Picture 11"/>
+                    <pic:cNvPicPr>
+                      <a:picLocks noChangeAspect="1" noChangeArrowheads="1"/>
+                    </pic:cNvPicPr>
+                  </pic:nvPicPr>
+                  <pic:blipFill>
+                    <a:blip r:embed="rId251">
+                      <a:extLst>
+                        <a:ext uri="{28A0092B-C50C-407E-A947-70E740481C1C}">
+                          <a14:useLocalDpi xmlns:a14="http://schemas.microsoft.com/office/drawing/2010/main" val="0"/>
+                        </a:ext>
+                      </a:extLst>
+                    </a:blip>
+                    <a:srcRect/>
+                    <a:stretch>
+                      <a:fillRect/>
+                    </a:stretch>
+                  </pic:blipFill>
+                  <pic:spPr bwMode="auto">
+                    <a:xfrm>
+                      <a:off x="0" y="0"/>
+                      <a:ext cx="2862072" cy="1902625"/>
+                    </a:xfrm>
+                    <a:prstGeom prst="rect">
+                      <a:avLst/>
+                    </a:prstGeom>
+                    <a:noFill/>
+                    <a:ln>
+                      <a:noFill/>
+                    </a:ln>
+                  </pic:spPr>
+                </pic:pic>
+              </a:graphicData>
+            </a:graphic>
+          </wp:inline>
+        </w:drawing>
+      </w:r>
+    </w:p>
+    <w:p>
+      <w:pPr>
+        <w:tabs>
+          <w:tab w:val="right" w:pos="9764"/>
+        </w:tabs>
+        <w:rPr>
+          <w:rFonts w:eastAsiaTheme="minorEastAsia"/>
+        </w:rPr>
+      </w:pPr>
+      <w:bookmarkStart w:id="0" w:name="_GoBack"/>
+      <w:r>
+        <w:rPr>
+          <w:rFonts w:eastAsiaTheme="minorEastAsia"/>
+          <w:noProof/>
+        </w:rPr>
+        <w:drawing>
+          <wp:inline distT="0" distB="0" distL="0" distR="0">
+            <wp:extent cx="2862072" cy="1902625"/>
+            <wp:effectExtent l="0" t="0" r="0" b="2540"/>
+            <wp:docPr id="211" name="Picture 211"/>
+            <wp:cNvGraphicFramePr>
+              <a:graphicFrameLocks xmlns:a="http://schemas.openxmlformats.org/drawingml/2006/main" noChangeAspect="1"/>
+            </wp:cNvGraphicFramePr>
+            <a:graphic xmlns:a="http://schemas.openxmlformats.org/drawingml/2006/main">
+              <a:graphicData uri="http://schemas.openxmlformats.org/drawingml/2006/picture">
+                <pic:pic xmlns:pic="http://schemas.openxmlformats.org/drawingml/2006/picture">
+                  <pic:nvPicPr>
+                    <pic:cNvPr id="0" name="Picture 13"/>
+                    <pic:cNvPicPr>
+                      <a:picLocks noChangeAspect="1" noChangeArrowheads="1"/>
+                    </pic:cNvPicPr>
+                  </pic:nvPicPr>
+                  <pic:blipFill>
+                    <a:blip r:embed="rId252">
+                      <a:extLst>
+                        <a:ext uri="{28A0092B-C50C-407E-A947-70E740481C1C}">
+                          <a14:useLocalDpi xmlns:a14="http://schemas.microsoft.com/office/drawing/2010/main" val="0"/>
+                        </a:ext>
+                      </a:extLst>
+                    </a:blip>
+                    <a:srcRect/>
+                    <a:stretch>
+                      <a:fillRect/>
+                    </a:stretch>
+                  </pic:blipFill>
+                  <pic:spPr bwMode="auto">
+                    <a:xfrm>
+                      <a:off x="0" y="0"/>
+                      <a:ext cx="2862072" cy="1902625"/>
+                    </a:xfrm>
+                    <a:prstGeom prst="rect">
+                      <a:avLst/>
+                    </a:prstGeom>
+                    <a:noFill/>
+                    <a:ln>
+                      <a:noFill/>
+                    </a:ln>
+                  </pic:spPr>
+                </pic:pic>
+              </a:graphicData>
+            </a:graphic>
+          </wp:inline>
+        </w:drawing>
+      </w:r>
+      <w:bookmarkEnd w:id="0"/>
     </w:p>
     <w:sectPr>
       <w:pgSz w:w="12240" w:h="15840"/>

</xml_diff>